<commit_message>
fix : primeira correção do documento word
</commit_message>
<xml_diff>
--- a/FREQUÊNCIA_MENSAL.docx
+++ b/FREQUÊNCIA_MENSAL.docx
@@ -28,11 +28,9 @@
         <w:gridCol w:w="30"/>
         <w:gridCol w:w="962"/>
         <w:gridCol w:w="30"/>
-        <w:gridCol w:w="1813"/>
-        <w:gridCol w:w="30"/>
-        <w:gridCol w:w="962"/>
-        <w:gridCol w:w="30"/>
-        <w:gridCol w:w="1553"/>
+        <w:gridCol w:w="1788"/>
+        <w:gridCol w:w="993"/>
+        <w:gridCol w:w="1607"/>
         <w:gridCol w:w="30"/>
         <w:gridCol w:w="979"/>
         <w:gridCol w:w="30"/>
@@ -45,8 +43,8 @@
         </w:trPr>
         <w:tc>
           <w:tcPr>
-            <w:tcW w:w="6287" w:type="dxa"/>
-            <w:gridSpan w:val="8"/>
+            <w:tcW w:w="6232" w:type="dxa"/>
+            <w:gridSpan w:val="7"/>
             <w:shd w:val="clear" w:color="000000" w:fill="99FF66"/>
             <w:vAlign w:val="bottom"/>
             <w:hideMark/>
@@ -81,8 +79,7 @@
         </w:tc>
         <w:tc>
           <w:tcPr>
-            <w:tcW w:w="992" w:type="dxa"/>
-            <w:gridSpan w:val="2"/>
+            <w:tcW w:w="993" w:type="dxa"/>
             <w:shd w:val="clear" w:color="auto" w:fill="auto"/>
             <w:vAlign w:val="bottom"/>
             <w:hideMark/>
@@ -117,7 +114,7 @@
         </w:tc>
         <w:tc>
           <w:tcPr>
-            <w:tcW w:w="1583" w:type="dxa"/>
+            <w:tcW w:w="1637" w:type="dxa"/>
             <w:gridSpan w:val="2"/>
             <w:shd w:val="clear" w:color="auto" w:fill="auto"/>
             <w:vAlign w:val="bottom"/>
@@ -268,8 +265,8 @@
         </w:tc>
         <w:tc>
           <w:tcPr>
-            <w:tcW w:w="2835" w:type="dxa"/>
-            <w:gridSpan w:val="4"/>
+            <w:tcW w:w="2780" w:type="dxa"/>
+            <w:gridSpan w:val="3"/>
             <w:vMerge w:val="restart"/>
             <w:shd w:val="clear" w:color="auto" w:fill="auto"/>
             <w:vAlign w:val="center"/>
@@ -305,8 +302,7 @@
         </w:tc>
         <w:tc>
           <w:tcPr>
-            <w:tcW w:w="992" w:type="dxa"/>
-            <w:gridSpan w:val="2"/>
+            <w:tcW w:w="993" w:type="dxa"/>
             <w:shd w:val="clear" w:color="auto" w:fill="auto"/>
             <w:vAlign w:val="bottom"/>
             <w:hideMark/>
@@ -336,7 +332,7 @@
         </w:tc>
         <w:tc>
           <w:tcPr>
-            <w:tcW w:w="1583" w:type="dxa"/>
+            <w:tcW w:w="1637" w:type="dxa"/>
             <w:gridSpan w:val="2"/>
             <w:shd w:val="clear" w:color="auto" w:fill="auto"/>
             <w:vAlign w:val="bottom"/>
@@ -460,8 +456,8 @@
         </w:tc>
         <w:tc>
           <w:tcPr>
-            <w:tcW w:w="2835" w:type="dxa"/>
-            <w:gridSpan w:val="4"/>
+            <w:tcW w:w="2780" w:type="dxa"/>
+            <w:gridSpan w:val="3"/>
             <w:vMerge/>
             <w:shd w:val="clear" w:color="auto" w:fill="auto"/>
             <w:vAlign w:val="center"/>
@@ -485,8 +481,7 @@
         </w:tc>
         <w:tc>
           <w:tcPr>
-            <w:tcW w:w="992" w:type="dxa"/>
-            <w:gridSpan w:val="2"/>
+            <w:tcW w:w="993" w:type="dxa"/>
             <w:shd w:val="clear" w:color="auto" w:fill="auto"/>
             <w:vAlign w:val="bottom"/>
             <w:hideMark/>
@@ -516,7 +511,7 @@
         </w:tc>
         <w:tc>
           <w:tcPr>
-            <w:tcW w:w="1583" w:type="dxa"/>
+            <w:tcW w:w="1637" w:type="dxa"/>
             <w:gridSpan w:val="2"/>
             <w:shd w:val="clear" w:color="auto" w:fill="auto"/>
             <w:vAlign w:val="bottom"/>
@@ -652,8 +647,7 @@
         </w:tc>
         <w:tc>
           <w:tcPr>
-            <w:tcW w:w="1843" w:type="dxa"/>
-            <w:gridSpan w:val="2"/>
+            <w:tcW w:w="1788" w:type="dxa"/>
             <w:shd w:val="clear" w:color="000000" w:fill="FFFFFF"/>
             <w:vAlign w:val="bottom"/>
             <w:hideMark/>
@@ -688,8 +682,8 @@
         </w:tc>
         <w:tc>
           <w:tcPr>
-            <w:tcW w:w="2575" w:type="dxa"/>
-            <w:gridSpan w:val="4"/>
+            <w:tcW w:w="2630" w:type="dxa"/>
+            <w:gridSpan w:val="3"/>
             <w:shd w:val="clear" w:color="000000" w:fill="FFFFFF"/>
             <w:vAlign w:val="bottom"/>
             <w:hideMark/>
@@ -800,8 +794,7 @@
         </w:tc>
         <w:tc>
           <w:tcPr>
-            <w:tcW w:w="1843" w:type="dxa"/>
-            <w:gridSpan w:val="2"/>
+            <w:tcW w:w="1788" w:type="dxa"/>
             <w:shd w:val="clear" w:color="000000" w:fill="FFFFFF"/>
             <w:vAlign w:val="bottom"/>
             <w:hideMark/>
@@ -836,8 +829,8 @@
         </w:tc>
         <w:tc>
           <w:tcPr>
-            <w:tcW w:w="2575" w:type="dxa"/>
-            <w:gridSpan w:val="4"/>
+            <w:tcW w:w="2630" w:type="dxa"/>
+            <w:gridSpan w:val="3"/>
             <w:shd w:val="clear" w:color="000000" w:fill="FFFFFF"/>
             <w:vAlign w:val="bottom"/>
             <w:hideMark/>
@@ -951,7 +944,7 @@
         <w:tc>
           <w:tcPr>
             <w:tcW w:w="10939" w:type="dxa"/>
-            <w:gridSpan w:val="14"/>
+            <w:gridSpan w:val="12"/>
             <w:shd w:val="clear" w:color="000000" w:fill="C5E0B4"/>
             <w:vAlign w:val="center"/>
             <w:hideMark/>
@@ -1015,7 +1008,7 @@
         </w:tc>
         <w:tc>
           <w:tcPr>
-            <w:tcW w:w="5695" w:type="dxa"/>
+            <w:tcW w:w="5670" w:type="dxa"/>
             <w:gridSpan w:val="6"/>
             <w:shd w:val="clear" w:color="auto" w:fill="auto"/>
             <w:vAlign w:val="bottom"/>
@@ -1051,8 +1044,8 @@
         </w:tc>
         <w:tc>
           <w:tcPr>
-            <w:tcW w:w="5244" w:type="dxa"/>
-            <w:gridSpan w:val="8"/>
+            <w:tcW w:w="5269" w:type="dxa"/>
+            <w:gridSpan w:val="6"/>
             <w:shd w:val="clear" w:color="auto" w:fill="auto"/>
             <w:vAlign w:val="bottom"/>
             <w:hideMark/>
@@ -1141,9 +1134,21 @@
                 <w:szCs w:val="16"/>
                 <w:lang w:eastAsia="pt-BR"/>
               </w:rPr>
-              <w:t>HORA</w:t>
-            </w:r>
-            <w:r>
+              <w:t>ENTRADA</w:t>
+            </w:r>
+          </w:p>
+        </w:tc>
+        <w:tc>
+          <w:tcPr>
+            <w:tcW w:w="1701" w:type="dxa"/>
+            <w:shd w:val="clear" w:color="auto" w:fill="auto"/>
+            <w:vAlign w:val="center"/>
+            <w:hideMark/>
+          </w:tcPr>
+          <w:p>
+            <w:pPr>
+              <w:spacing w:after="0" w:line="240" w:lineRule="auto"/>
+              <w:jc w:val="center"/>
               <w:rPr>
                 <w:rFonts w:ascii="Tahoma" w:eastAsia="Times New Roman" w:hAnsi="Tahoma" w:cs="Tahoma"/>
                 <w:color w:val="404040"/>
@@ -1151,22 +1156,8 @@
                 <w:szCs w:val="16"/>
                 <w:lang w:eastAsia="pt-BR"/>
               </w:rPr>
-              <w:br/>
-              <w:t>ENTRADA</w:t>
-            </w:r>
-          </w:p>
-        </w:tc>
-        <w:tc>
-          <w:tcPr>
-            <w:tcW w:w="1701" w:type="dxa"/>
-            <w:shd w:val="clear" w:color="auto" w:fill="auto"/>
-            <w:vAlign w:val="center"/>
-            <w:hideMark/>
-          </w:tcPr>
-          <w:p>
-            <w:pPr>
-              <w:spacing w:after="0" w:line="240" w:lineRule="auto"/>
-              <w:jc w:val="center"/>
+            </w:pPr>
+            <w:r>
               <w:rPr>
                 <w:rFonts w:ascii="Tahoma" w:eastAsia="Times New Roman" w:hAnsi="Tahoma" w:cs="Tahoma"/>
                 <w:color w:val="404040"/>
@@ -1174,8 +1165,22 @@
                 <w:szCs w:val="16"/>
                 <w:lang w:eastAsia="pt-BR"/>
               </w:rPr>
-            </w:pPr>
-            <w:r>
+              <w:t>ASSINATURA</w:t>
+            </w:r>
+          </w:p>
+        </w:tc>
+        <w:tc>
+          <w:tcPr>
+            <w:tcW w:w="992" w:type="dxa"/>
+            <w:gridSpan w:val="2"/>
+            <w:shd w:val="clear" w:color="auto" w:fill="auto"/>
+            <w:vAlign w:val="center"/>
+            <w:hideMark/>
+          </w:tcPr>
+          <w:p>
+            <w:pPr>
+              <w:spacing w:after="0" w:line="240" w:lineRule="auto"/>
+              <w:jc w:val="center"/>
               <w:rPr>
                 <w:rFonts w:ascii="Tahoma" w:eastAsia="Times New Roman" w:hAnsi="Tahoma" w:cs="Tahoma"/>
                 <w:color w:val="404040"/>
@@ -1183,22 +1188,8 @@
                 <w:szCs w:val="16"/>
                 <w:lang w:eastAsia="pt-BR"/>
               </w:rPr>
-              <w:t>ASSINATURA</w:t>
-            </w:r>
-          </w:p>
-        </w:tc>
-        <w:tc>
-          <w:tcPr>
-            <w:tcW w:w="992" w:type="dxa"/>
-            <w:gridSpan w:val="2"/>
-            <w:shd w:val="clear" w:color="auto" w:fill="auto"/>
-            <w:vAlign w:val="center"/>
-            <w:hideMark/>
-          </w:tcPr>
-          <w:p>
-            <w:pPr>
-              <w:spacing w:after="0" w:line="240" w:lineRule="auto"/>
-              <w:jc w:val="center"/>
+            </w:pPr>
+            <w:r>
               <w:rPr>
                 <w:rFonts w:ascii="Tahoma" w:eastAsia="Times New Roman" w:hAnsi="Tahoma" w:cs="Tahoma"/>
                 <w:color w:val="404040"/>
@@ -1206,8 +1197,22 @@
                 <w:szCs w:val="16"/>
                 <w:lang w:eastAsia="pt-BR"/>
               </w:rPr>
-            </w:pPr>
-            <w:r>
+              <w:t>SAÍDA</w:t>
+            </w:r>
+          </w:p>
+        </w:tc>
+        <w:tc>
+          <w:tcPr>
+            <w:tcW w:w="1818" w:type="dxa"/>
+            <w:gridSpan w:val="2"/>
+            <w:shd w:val="clear" w:color="auto" w:fill="auto"/>
+            <w:vAlign w:val="center"/>
+            <w:hideMark/>
+          </w:tcPr>
+          <w:p>
+            <w:pPr>
+              <w:spacing w:after="0" w:line="240" w:lineRule="auto"/>
+              <w:jc w:val="center"/>
               <w:rPr>
                 <w:rFonts w:ascii="Tahoma" w:eastAsia="Times New Roman" w:hAnsi="Tahoma" w:cs="Tahoma"/>
                 <w:color w:val="404040"/>
@@ -1215,8 +1220,7 @@
                 <w:szCs w:val="16"/>
                 <w:lang w:eastAsia="pt-BR"/>
               </w:rPr>
-              <w:t>HORA</w:t>
-            </w:r>
+            </w:pPr>
             <w:r>
               <w:rPr>
                 <w:rFonts w:ascii="Tahoma" w:eastAsia="Times New Roman" w:hAnsi="Tahoma" w:cs="Tahoma"/>
@@ -1225,15 +1229,13 @@
                 <w:szCs w:val="16"/>
                 <w:lang w:eastAsia="pt-BR"/>
               </w:rPr>
-              <w:br/>
-              <w:t>SAÍDA</w:t>
-            </w:r>
-          </w:p>
-        </w:tc>
-        <w:tc>
-          <w:tcPr>
-            <w:tcW w:w="1843" w:type="dxa"/>
-            <w:gridSpan w:val="2"/>
+              <w:t>ASSINATURA</w:t>
+            </w:r>
+          </w:p>
+        </w:tc>
+        <w:tc>
+          <w:tcPr>
+            <w:tcW w:w="993" w:type="dxa"/>
             <w:shd w:val="clear" w:color="auto" w:fill="auto"/>
             <w:vAlign w:val="center"/>
             <w:hideMark/>
@@ -1258,14 +1260,13 @@
                 <w:szCs w:val="16"/>
                 <w:lang w:eastAsia="pt-BR"/>
               </w:rPr>
-              <w:t>ASSINATURA</w:t>
-            </w:r>
-          </w:p>
-        </w:tc>
-        <w:tc>
-          <w:tcPr>
-            <w:tcW w:w="992" w:type="dxa"/>
-            <w:gridSpan w:val="2"/>
+              <w:t>ENTRADA</w:t>
+            </w:r>
+          </w:p>
+        </w:tc>
+        <w:tc>
+          <w:tcPr>
+            <w:tcW w:w="1607" w:type="dxa"/>
             <w:shd w:val="clear" w:color="auto" w:fill="auto"/>
             <w:vAlign w:val="center"/>
             <w:hideMark/>
@@ -1290,9 +1291,22 @@
                 <w:szCs w:val="16"/>
                 <w:lang w:eastAsia="pt-BR"/>
               </w:rPr>
-              <w:t>HORA</w:t>
-            </w:r>
-            <w:r>
+              <w:t>ASSINATURA</w:t>
+            </w:r>
+          </w:p>
+        </w:tc>
+        <w:tc>
+          <w:tcPr>
+            <w:tcW w:w="1009" w:type="dxa"/>
+            <w:gridSpan w:val="2"/>
+            <w:shd w:val="clear" w:color="auto" w:fill="auto"/>
+            <w:vAlign w:val="center"/>
+            <w:hideMark/>
+          </w:tcPr>
+          <w:p>
+            <w:pPr>
+              <w:spacing w:after="0" w:line="240" w:lineRule="auto"/>
+              <w:jc w:val="center"/>
               <w:rPr>
                 <w:rFonts w:ascii="Tahoma" w:eastAsia="Times New Roman" w:hAnsi="Tahoma" w:cs="Tahoma"/>
                 <w:color w:val="404040"/>
@@ -1300,23 +1314,8 @@
                 <w:szCs w:val="16"/>
                 <w:lang w:eastAsia="pt-BR"/>
               </w:rPr>
-              <w:br/>
-              <w:t>ENTRADA</w:t>
-            </w:r>
-          </w:p>
-        </w:tc>
-        <w:tc>
-          <w:tcPr>
-            <w:tcW w:w="1583" w:type="dxa"/>
-            <w:gridSpan w:val="2"/>
-            <w:shd w:val="clear" w:color="auto" w:fill="auto"/>
-            <w:vAlign w:val="center"/>
-            <w:hideMark/>
-          </w:tcPr>
-          <w:p>
-            <w:pPr>
-              <w:spacing w:after="0" w:line="240" w:lineRule="auto"/>
-              <w:jc w:val="center"/>
+            </w:pPr>
+            <w:r>
               <w:rPr>
                 <w:rFonts w:ascii="Tahoma" w:eastAsia="Times New Roman" w:hAnsi="Tahoma" w:cs="Tahoma"/>
                 <w:color w:val="404040"/>
@@ -1324,58 +1323,6 @@
                 <w:szCs w:val="16"/>
                 <w:lang w:eastAsia="pt-BR"/>
               </w:rPr>
-            </w:pPr>
-            <w:r>
-              <w:rPr>
-                <w:rFonts w:ascii="Tahoma" w:eastAsia="Times New Roman" w:hAnsi="Tahoma" w:cs="Tahoma"/>
-                <w:color w:val="404040"/>
-                <w:sz w:val="16"/>
-                <w:szCs w:val="16"/>
-                <w:lang w:eastAsia="pt-BR"/>
-              </w:rPr>
-              <w:t>ASSINATURA</w:t>
-            </w:r>
-          </w:p>
-        </w:tc>
-        <w:tc>
-          <w:tcPr>
-            <w:tcW w:w="1009" w:type="dxa"/>
-            <w:gridSpan w:val="2"/>
-            <w:shd w:val="clear" w:color="auto" w:fill="auto"/>
-            <w:vAlign w:val="center"/>
-            <w:hideMark/>
-          </w:tcPr>
-          <w:p>
-            <w:pPr>
-              <w:spacing w:after="0" w:line="240" w:lineRule="auto"/>
-              <w:jc w:val="center"/>
-              <w:rPr>
-                <w:rFonts w:ascii="Tahoma" w:eastAsia="Times New Roman" w:hAnsi="Tahoma" w:cs="Tahoma"/>
-                <w:color w:val="404040"/>
-                <w:sz w:val="16"/>
-                <w:szCs w:val="16"/>
-                <w:lang w:eastAsia="pt-BR"/>
-              </w:rPr>
-            </w:pPr>
-            <w:r>
-              <w:rPr>
-                <w:rFonts w:ascii="Tahoma" w:eastAsia="Times New Roman" w:hAnsi="Tahoma" w:cs="Tahoma"/>
-                <w:color w:val="404040"/>
-                <w:sz w:val="16"/>
-                <w:szCs w:val="16"/>
-                <w:lang w:eastAsia="pt-BR"/>
-              </w:rPr>
-              <w:t>HORA</w:t>
-            </w:r>
-            <w:r>
-              <w:rPr>
-                <w:rFonts w:ascii="Tahoma" w:eastAsia="Times New Roman" w:hAnsi="Tahoma" w:cs="Tahoma"/>
-                <w:color w:val="404040"/>
-                <w:sz w:val="16"/>
-                <w:szCs w:val="16"/>
-                <w:lang w:eastAsia="pt-BR"/>
-              </w:rPr>
-              <w:br/>
               <w:t>SAÍDA</w:t>
             </w:r>
           </w:p>
@@ -1547,68 +1494,66 @@
         </w:tc>
         <w:tc>
           <w:tcPr>
-            <w:tcW w:w="1843" w:type="dxa"/>
-            <w:gridSpan w:val="2"/>
-            <w:shd w:val="clear" w:color="000000" w:fill="FFFFFF"/>
-            <w:vAlign w:val="bottom"/>
-            <w:hideMark/>
-          </w:tcPr>
-          <w:p>
-            <w:pPr>
-              <w:spacing w:after="0" w:line="240" w:lineRule="auto"/>
-              <w:jc w:val="center"/>
-              <w:rPr>
-                <w:rFonts w:ascii="Tahoma" w:eastAsia="Times New Roman" w:hAnsi="Tahoma" w:cs="Tahoma"/>
-                <w:b/>
-                <w:bCs/>
-                <w:color w:val="385724"/>
-                <w:sz w:val="15"/>
-                <w:szCs w:val="15"/>
-                <w:lang w:eastAsia="pt-BR"/>
-              </w:rPr>
-            </w:pPr>
-          </w:p>
-        </w:tc>
-        <w:tc>
-          <w:tcPr>
-            <w:tcW w:w="992" w:type="dxa"/>
-            <w:gridSpan w:val="2"/>
-            <w:shd w:val="clear" w:color="000000" w:fill="FFFFFF"/>
-            <w:vAlign w:val="bottom"/>
-            <w:hideMark/>
-          </w:tcPr>
-          <w:p>
-            <w:pPr>
-              <w:spacing w:after="0" w:line="240" w:lineRule="auto"/>
-              <w:jc w:val="center"/>
-              <w:rPr>
-                <w:rFonts w:ascii="Tahoma" w:eastAsia="Times New Roman" w:hAnsi="Tahoma" w:cs="Tahoma"/>
-                <w:b/>
-                <w:bCs/>
-                <w:color w:val="385724"/>
-                <w:sz w:val="15"/>
-                <w:szCs w:val="15"/>
-                <w:lang w:eastAsia="pt-BR"/>
-              </w:rPr>
-            </w:pPr>
-            <w:r>
-              <w:rPr>
-                <w:rFonts w:ascii="Tahoma" w:eastAsia="Times New Roman" w:hAnsi="Tahoma" w:cs="Tahoma"/>
-                <w:b/>
-                <w:bCs/>
-                <w:color w:val="385724"/>
-                <w:sz w:val="15"/>
-                <w:szCs w:val="15"/>
-                <w:lang w:eastAsia="pt-BR"/>
-              </w:rPr>
-              <w:t> </w:t>
-            </w:r>
-          </w:p>
-        </w:tc>
-        <w:tc>
-          <w:tcPr>
-            <w:tcW w:w="1583" w:type="dxa"/>
-            <w:gridSpan w:val="2"/>
+            <w:tcW w:w="1818" w:type="dxa"/>
+            <w:gridSpan w:val="2"/>
+            <w:shd w:val="clear" w:color="000000" w:fill="FFFFFF"/>
+            <w:vAlign w:val="bottom"/>
+            <w:hideMark/>
+          </w:tcPr>
+          <w:p>
+            <w:pPr>
+              <w:spacing w:after="0" w:line="240" w:lineRule="auto"/>
+              <w:jc w:val="center"/>
+              <w:rPr>
+                <w:rFonts w:ascii="Tahoma" w:eastAsia="Times New Roman" w:hAnsi="Tahoma" w:cs="Tahoma"/>
+                <w:b/>
+                <w:bCs/>
+                <w:color w:val="385724"/>
+                <w:sz w:val="15"/>
+                <w:szCs w:val="15"/>
+                <w:lang w:eastAsia="pt-BR"/>
+              </w:rPr>
+            </w:pPr>
+          </w:p>
+        </w:tc>
+        <w:tc>
+          <w:tcPr>
+            <w:tcW w:w="993" w:type="dxa"/>
+            <w:shd w:val="clear" w:color="000000" w:fill="FFFFFF"/>
+            <w:vAlign w:val="bottom"/>
+            <w:hideMark/>
+          </w:tcPr>
+          <w:p>
+            <w:pPr>
+              <w:spacing w:after="0" w:line="240" w:lineRule="auto"/>
+              <w:jc w:val="center"/>
+              <w:rPr>
+                <w:rFonts w:ascii="Tahoma" w:eastAsia="Times New Roman" w:hAnsi="Tahoma" w:cs="Tahoma"/>
+                <w:b/>
+                <w:bCs/>
+                <w:color w:val="385724"/>
+                <w:sz w:val="15"/>
+                <w:szCs w:val="15"/>
+                <w:lang w:eastAsia="pt-BR"/>
+              </w:rPr>
+            </w:pPr>
+            <w:r>
+              <w:rPr>
+                <w:rFonts w:ascii="Tahoma" w:eastAsia="Times New Roman" w:hAnsi="Tahoma" w:cs="Tahoma"/>
+                <w:b/>
+                <w:bCs/>
+                <w:color w:val="385724"/>
+                <w:sz w:val="15"/>
+                <w:szCs w:val="15"/>
+                <w:lang w:eastAsia="pt-BR"/>
+              </w:rPr>
+              <w:t> </w:t>
+            </w:r>
+          </w:p>
+        </w:tc>
+        <w:tc>
+          <w:tcPr>
+            <w:tcW w:w="1607" w:type="dxa"/>
             <w:shd w:val="clear" w:color="000000" w:fill="FFFFFF"/>
             <w:vAlign w:val="bottom"/>
             <w:hideMark/>
@@ -1834,68 +1779,66 @@
         </w:tc>
         <w:tc>
           <w:tcPr>
-            <w:tcW w:w="1843" w:type="dxa"/>
-            <w:gridSpan w:val="2"/>
-            <w:shd w:val="clear" w:color="000000" w:fill="FFFFFF"/>
-            <w:vAlign w:val="bottom"/>
-            <w:hideMark/>
-          </w:tcPr>
-          <w:p>
-            <w:pPr>
-              <w:spacing w:after="0" w:line="240" w:lineRule="auto"/>
-              <w:jc w:val="center"/>
-              <w:rPr>
-                <w:rFonts w:ascii="Tahoma" w:eastAsia="Times New Roman" w:hAnsi="Tahoma" w:cs="Tahoma"/>
-                <w:b/>
-                <w:bCs/>
-                <w:color w:val="385724"/>
-                <w:sz w:val="15"/>
-                <w:szCs w:val="15"/>
-                <w:lang w:eastAsia="pt-BR"/>
-              </w:rPr>
-            </w:pPr>
-          </w:p>
-        </w:tc>
-        <w:tc>
-          <w:tcPr>
-            <w:tcW w:w="992" w:type="dxa"/>
-            <w:gridSpan w:val="2"/>
-            <w:shd w:val="clear" w:color="000000" w:fill="FFFFFF"/>
-            <w:vAlign w:val="bottom"/>
-            <w:hideMark/>
-          </w:tcPr>
-          <w:p>
-            <w:pPr>
-              <w:spacing w:after="0" w:line="240" w:lineRule="auto"/>
-              <w:jc w:val="center"/>
-              <w:rPr>
-                <w:rFonts w:ascii="Tahoma" w:eastAsia="Times New Roman" w:hAnsi="Tahoma" w:cs="Tahoma"/>
-                <w:b/>
-                <w:bCs/>
-                <w:color w:val="385724"/>
-                <w:sz w:val="15"/>
-                <w:szCs w:val="15"/>
-                <w:lang w:eastAsia="pt-BR"/>
-              </w:rPr>
-            </w:pPr>
-            <w:r>
-              <w:rPr>
-                <w:rFonts w:ascii="Tahoma" w:eastAsia="Times New Roman" w:hAnsi="Tahoma" w:cs="Tahoma"/>
-                <w:b/>
-                <w:bCs/>
-                <w:color w:val="385724"/>
-                <w:sz w:val="15"/>
-                <w:szCs w:val="15"/>
-                <w:lang w:eastAsia="pt-BR"/>
-              </w:rPr>
-              <w:t> </w:t>
-            </w:r>
-          </w:p>
-        </w:tc>
-        <w:tc>
-          <w:tcPr>
-            <w:tcW w:w="1583" w:type="dxa"/>
-            <w:gridSpan w:val="2"/>
+            <w:tcW w:w="1818" w:type="dxa"/>
+            <w:gridSpan w:val="2"/>
+            <w:shd w:val="clear" w:color="000000" w:fill="FFFFFF"/>
+            <w:vAlign w:val="bottom"/>
+            <w:hideMark/>
+          </w:tcPr>
+          <w:p>
+            <w:pPr>
+              <w:spacing w:after="0" w:line="240" w:lineRule="auto"/>
+              <w:jc w:val="center"/>
+              <w:rPr>
+                <w:rFonts w:ascii="Tahoma" w:eastAsia="Times New Roman" w:hAnsi="Tahoma" w:cs="Tahoma"/>
+                <w:b/>
+                <w:bCs/>
+                <w:color w:val="385724"/>
+                <w:sz w:val="15"/>
+                <w:szCs w:val="15"/>
+                <w:lang w:eastAsia="pt-BR"/>
+              </w:rPr>
+            </w:pPr>
+          </w:p>
+        </w:tc>
+        <w:tc>
+          <w:tcPr>
+            <w:tcW w:w="993" w:type="dxa"/>
+            <w:shd w:val="clear" w:color="000000" w:fill="FFFFFF"/>
+            <w:vAlign w:val="bottom"/>
+            <w:hideMark/>
+          </w:tcPr>
+          <w:p>
+            <w:pPr>
+              <w:spacing w:after="0" w:line="240" w:lineRule="auto"/>
+              <w:jc w:val="center"/>
+              <w:rPr>
+                <w:rFonts w:ascii="Tahoma" w:eastAsia="Times New Roman" w:hAnsi="Tahoma" w:cs="Tahoma"/>
+                <w:b/>
+                <w:bCs/>
+                <w:color w:val="385724"/>
+                <w:sz w:val="15"/>
+                <w:szCs w:val="15"/>
+                <w:lang w:eastAsia="pt-BR"/>
+              </w:rPr>
+            </w:pPr>
+            <w:r>
+              <w:rPr>
+                <w:rFonts w:ascii="Tahoma" w:eastAsia="Times New Roman" w:hAnsi="Tahoma" w:cs="Tahoma"/>
+                <w:b/>
+                <w:bCs/>
+                <w:color w:val="385724"/>
+                <w:sz w:val="15"/>
+                <w:szCs w:val="15"/>
+                <w:lang w:eastAsia="pt-BR"/>
+              </w:rPr>
+              <w:t> </w:t>
+            </w:r>
+          </w:p>
+        </w:tc>
+        <w:tc>
+          <w:tcPr>
+            <w:tcW w:w="1607" w:type="dxa"/>
             <w:shd w:val="clear" w:color="000000" w:fill="FFFFFF"/>
             <w:vAlign w:val="bottom"/>
             <w:hideMark/>
@@ -2155,68 +2098,66 @@
         </w:tc>
         <w:tc>
           <w:tcPr>
-            <w:tcW w:w="1843" w:type="dxa"/>
-            <w:gridSpan w:val="2"/>
-            <w:shd w:val="clear" w:color="000000" w:fill="FFFFFF"/>
-            <w:vAlign w:val="bottom"/>
-            <w:hideMark/>
-          </w:tcPr>
-          <w:p>
-            <w:pPr>
-              <w:spacing w:after="0" w:line="240" w:lineRule="auto"/>
-              <w:jc w:val="center"/>
-              <w:rPr>
-                <w:rFonts w:ascii="Tahoma" w:eastAsia="Times New Roman" w:hAnsi="Tahoma" w:cs="Tahoma"/>
-                <w:b/>
-                <w:bCs/>
-                <w:color w:val="385724"/>
-                <w:sz w:val="15"/>
-                <w:szCs w:val="15"/>
-                <w:lang w:eastAsia="pt-BR"/>
-              </w:rPr>
-            </w:pPr>
-          </w:p>
-        </w:tc>
-        <w:tc>
-          <w:tcPr>
-            <w:tcW w:w="992" w:type="dxa"/>
-            <w:gridSpan w:val="2"/>
-            <w:shd w:val="clear" w:color="000000" w:fill="FFFFFF"/>
-            <w:vAlign w:val="bottom"/>
-            <w:hideMark/>
-          </w:tcPr>
-          <w:p>
-            <w:pPr>
-              <w:spacing w:after="0" w:line="240" w:lineRule="auto"/>
-              <w:jc w:val="center"/>
-              <w:rPr>
-                <w:rFonts w:ascii="Tahoma" w:eastAsia="Times New Roman" w:hAnsi="Tahoma" w:cs="Tahoma"/>
-                <w:b/>
-                <w:bCs/>
-                <w:color w:val="385724"/>
-                <w:sz w:val="15"/>
-                <w:szCs w:val="15"/>
-                <w:lang w:eastAsia="pt-BR"/>
-              </w:rPr>
-            </w:pPr>
-            <w:r>
-              <w:rPr>
-                <w:rFonts w:ascii="Tahoma" w:eastAsia="Times New Roman" w:hAnsi="Tahoma" w:cs="Tahoma"/>
-                <w:b/>
-                <w:bCs/>
-                <w:color w:val="385724"/>
-                <w:sz w:val="15"/>
-                <w:szCs w:val="15"/>
-                <w:lang w:eastAsia="pt-BR"/>
-              </w:rPr>
-              <w:t> </w:t>
-            </w:r>
-          </w:p>
-        </w:tc>
-        <w:tc>
-          <w:tcPr>
-            <w:tcW w:w="1583" w:type="dxa"/>
-            <w:gridSpan w:val="2"/>
+            <w:tcW w:w="1818" w:type="dxa"/>
+            <w:gridSpan w:val="2"/>
+            <w:shd w:val="clear" w:color="000000" w:fill="FFFFFF"/>
+            <w:vAlign w:val="bottom"/>
+            <w:hideMark/>
+          </w:tcPr>
+          <w:p>
+            <w:pPr>
+              <w:spacing w:after="0" w:line="240" w:lineRule="auto"/>
+              <w:jc w:val="center"/>
+              <w:rPr>
+                <w:rFonts w:ascii="Tahoma" w:eastAsia="Times New Roman" w:hAnsi="Tahoma" w:cs="Tahoma"/>
+                <w:b/>
+                <w:bCs/>
+                <w:color w:val="385724"/>
+                <w:sz w:val="15"/>
+                <w:szCs w:val="15"/>
+                <w:lang w:eastAsia="pt-BR"/>
+              </w:rPr>
+            </w:pPr>
+          </w:p>
+        </w:tc>
+        <w:tc>
+          <w:tcPr>
+            <w:tcW w:w="993" w:type="dxa"/>
+            <w:shd w:val="clear" w:color="000000" w:fill="FFFFFF"/>
+            <w:vAlign w:val="bottom"/>
+            <w:hideMark/>
+          </w:tcPr>
+          <w:p>
+            <w:pPr>
+              <w:spacing w:after="0" w:line="240" w:lineRule="auto"/>
+              <w:jc w:val="center"/>
+              <w:rPr>
+                <w:rFonts w:ascii="Tahoma" w:eastAsia="Times New Roman" w:hAnsi="Tahoma" w:cs="Tahoma"/>
+                <w:b/>
+                <w:bCs/>
+                <w:color w:val="385724"/>
+                <w:sz w:val="15"/>
+                <w:szCs w:val="15"/>
+                <w:lang w:eastAsia="pt-BR"/>
+              </w:rPr>
+            </w:pPr>
+            <w:r>
+              <w:rPr>
+                <w:rFonts w:ascii="Tahoma" w:eastAsia="Times New Roman" w:hAnsi="Tahoma" w:cs="Tahoma"/>
+                <w:b/>
+                <w:bCs/>
+                <w:color w:val="385724"/>
+                <w:sz w:val="15"/>
+                <w:szCs w:val="15"/>
+                <w:lang w:eastAsia="pt-BR"/>
+              </w:rPr>
+              <w:t> </w:t>
+            </w:r>
+          </w:p>
+        </w:tc>
+        <w:tc>
+          <w:tcPr>
+            <w:tcW w:w="1607" w:type="dxa"/>
             <w:shd w:val="clear" w:color="000000" w:fill="FFFFFF"/>
             <w:vAlign w:val="bottom"/>
             <w:hideMark/>
@@ -2452,7 +2393,7 @@
         </w:tc>
         <w:tc>
           <w:tcPr>
-            <w:tcW w:w="1843" w:type="dxa"/>
+            <w:tcW w:w="1818" w:type="dxa"/>
             <w:gridSpan w:val="2"/>
             <w:shd w:val="clear" w:color="000000" w:fill="FFFFFF"/>
             <w:vAlign w:val="bottom"/>
@@ -2498,44 +2439,42 @@
         </w:tc>
         <w:tc>
           <w:tcPr>
-            <w:tcW w:w="992" w:type="dxa"/>
-            <w:gridSpan w:val="2"/>
-            <w:shd w:val="clear" w:color="000000" w:fill="FFFFFF"/>
-            <w:vAlign w:val="bottom"/>
-            <w:hideMark/>
-          </w:tcPr>
-          <w:p>
-            <w:pPr>
-              <w:spacing w:after="0" w:line="240" w:lineRule="auto"/>
-              <w:jc w:val="center"/>
-              <w:rPr>
-                <w:rFonts w:ascii="Tahoma" w:eastAsia="Times New Roman" w:hAnsi="Tahoma" w:cs="Tahoma"/>
-                <w:b/>
-                <w:bCs/>
-                <w:color w:val="385724"/>
-                <w:sz w:val="15"/>
-                <w:szCs w:val="15"/>
-                <w:lang w:eastAsia="pt-BR"/>
-              </w:rPr>
-            </w:pPr>
-            <w:r>
-              <w:rPr>
-                <w:rFonts w:ascii="Tahoma" w:eastAsia="Times New Roman" w:hAnsi="Tahoma" w:cs="Tahoma"/>
-                <w:b/>
-                <w:bCs/>
-                <w:color w:val="385724"/>
-                <w:sz w:val="15"/>
-                <w:szCs w:val="15"/>
-                <w:lang w:eastAsia="pt-BR"/>
-              </w:rPr>
-              <w:t> </w:t>
-            </w:r>
-          </w:p>
-        </w:tc>
-        <w:tc>
-          <w:tcPr>
-            <w:tcW w:w="1583" w:type="dxa"/>
-            <w:gridSpan w:val="2"/>
+            <w:tcW w:w="993" w:type="dxa"/>
+            <w:shd w:val="clear" w:color="000000" w:fill="FFFFFF"/>
+            <w:vAlign w:val="bottom"/>
+            <w:hideMark/>
+          </w:tcPr>
+          <w:p>
+            <w:pPr>
+              <w:spacing w:after="0" w:line="240" w:lineRule="auto"/>
+              <w:jc w:val="center"/>
+              <w:rPr>
+                <w:rFonts w:ascii="Tahoma" w:eastAsia="Times New Roman" w:hAnsi="Tahoma" w:cs="Tahoma"/>
+                <w:b/>
+                <w:bCs/>
+                <w:color w:val="385724"/>
+                <w:sz w:val="15"/>
+                <w:szCs w:val="15"/>
+                <w:lang w:eastAsia="pt-BR"/>
+              </w:rPr>
+            </w:pPr>
+            <w:r>
+              <w:rPr>
+                <w:rFonts w:ascii="Tahoma" w:eastAsia="Times New Roman" w:hAnsi="Tahoma" w:cs="Tahoma"/>
+                <w:b/>
+                <w:bCs/>
+                <w:color w:val="385724"/>
+                <w:sz w:val="15"/>
+                <w:szCs w:val="15"/>
+                <w:lang w:eastAsia="pt-BR"/>
+              </w:rPr>
+              <w:t> </w:t>
+            </w:r>
+          </w:p>
+        </w:tc>
+        <w:tc>
+          <w:tcPr>
+            <w:tcW w:w="1607" w:type="dxa"/>
             <w:shd w:val="clear" w:color="000000" w:fill="FFFFFF"/>
             <w:vAlign w:val="bottom"/>
             <w:hideMark/>
@@ -2773,7 +2712,7 @@
         </w:tc>
         <w:tc>
           <w:tcPr>
-            <w:tcW w:w="1843" w:type="dxa"/>
+            <w:tcW w:w="1818" w:type="dxa"/>
             <w:gridSpan w:val="2"/>
             <w:shd w:val="clear" w:color="auto" w:fill="auto"/>
             <w:vAlign w:val="bottom"/>
@@ -2819,44 +2758,42 @@
         </w:tc>
         <w:tc>
           <w:tcPr>
-            <w:tcW w:w="992" w:type="dxa"/>
-            <w:gridSpan w:val="2"/>
-            <w:shd w:val="clear" w:color="auto" w:fill="auto"/>
-            <w:vAlign w:val="bottom"/>
-            <w:hideMark/>
-          </w:tcPr>
-          <w:p>
-            <w:pPr>
-              <w:spacing w:after="0" w:line="240" w:lineRule="auto"/>
-              <w:jc w:val="center"/>
-              <w:rPr>
-                <w:rFonts w:ascii="Tahoma" w:eastAsia="Times New Roman" w:hAnsi="Tahoma" w:cs="Tahoma"/>
-                <w:b/>
-                <w:bCs/>
-                <w:color w:val="385724"/>
-                <w:sz w:val="15"/>
-                <w:szCs w:val="15"/>
-                <w:lang w:eastAsia="pt-BR"/>
-              </w:rPr>
-            </w:pPr>
-            <w:r>
-              <w:rPr>
-                <w:rFonts w:ascii="Tahoma" w:eastAsia="Times New Roman" w:hAnsi="Tahoma" w:cs="Tahoma"/>
-                <w:b/>
-                <w:bCs/>
-                <w:color w:val="385724"/>
-                <w:sz w:val="15"/>
-                <w:szCs w:val="15"/>
-                <w:lang w:eastAsia="pt-BR"/>
-              </w:rPr>
-              <w:t> </w:t>
-            </w:r>
-          </w:p>
-        </w:tc>
-        <w:tc>
-          <w:tcPr>
-            <w:tcW w:w="1583" w:type="dxa"/>
-            <w:gridSpan w:val="2"/>
+            <w:tcW w:w="993" w:type="dxa"/>
+            <w:shd w:val="clear" w:color="auto" w:fill="auto"/>
+            <w:vAlign w:val="bottom"/>
+            <w:hideMark/>
+          </w:tcPr>
+          <w:p>
+            <w:pPr>
+              <w:spacing w:after="0" w:line="240" w:lineRule="auto"/>
+              <w:jc w:val="center"/>
+              <w:rPr>
+                <w:rFonts w:ascii="Tahoma" w:eastAsia="Times New Roman" w:hAnsi="Tahoma" w:cs="Tahoma"/>
+                <w:b/>
+                <w:bCs/>
+                <w:color w:val="385724"/>
+                <w:sz w:val="15"/>
+                <w:szCs w:val="15"/>
+                <w:lang w:eastAsia="pt-BR"/>
+              </w:rPr>
+            </w:pPr>
+            <w:r>
+              <w:rPr>
+                <w:rFonts w:ascii="Tahoma" w:eastAsia="Times New Roman" w:hAnsi="Tahoma" w:cs="Tahoma"/>
+                <w:b/>
+                <w:bCs/>
+                <w:color w:val="385724"/>
+                <w:sz w:val="15"/>
+                <w:szCs w:val="15"/>
+                <w:lang w:eastAsia="pt-BR"/>
+              </w:rPr>
+              <w:t> </w:t>
+            </w:r>
+          </w:p>
+        </w:tc>
+        <w:tc>
+          <w:tcPr>
+            <w:tcW w:w="1607" w:type="dxa"/>
             <w:shd w:val="clear" w:color="auto" w:fill="auto"/>
             <w:vAlign w:val="bottom"/>
             <w:hideMark/>
@@ -3094,7 +3031,7 @@
         </w:tc>
         <w:tc>
           <w:tcPr>
-            <w:tcW w:w="1843" w:type="dxa"/>
+            <w:tcW w:w="1818" w:type="dxa"/>
             <w:gridSpan w:val="2"/>
             <w:shd w:val="clear" w:color="auto" w:fill="auto"/>
             <w:vAlign w:val="bottom"/>
@@ -3140,44 +3077,42 @@
         </w:tc>
         <w:tc>
           <w:tcPr>
-            <w:tcW w:w="992" w:type="dxa"/>
-            <w:gridSpan w:val="2"/>
-            <w:shd w:val="clear" w:color="auto" w:fill="auto"/>
-            <w:vAlign w:val="bottom"/>
-            <w:hideMark/>
-          </w:tcPr>
-          <w:p>
-            <w:pPr>
-              <w:spacing w:after="0" w:line="240" w:lineRule="auto"/>
-              <w:jc w:val="center"/>
-              <w:rPr>
-                <w:rFonts w:ascii="Tahoma" w:eastAsia="Times New Roman" w:hAnsi="Tahoma" w:cs="Tahoma"/>
-                <w:b/>
-                <w:bCs/>
-                <w:color w:val="385724"/>
-                <w:sz w:val="14"/>
-                <w:szCs w:val="14"/>
-                <w:lang w:eastAsia="pt-BR"/>
-              </w:rPr>
-            </w:pPr>
-            <w:r>
-              <w:rPr>
-                <w:rFonts w:ascii="Tahoma" w:eastAsia="Times New Roman" w:hAnsi="Tahoma" w:cs="Tahoma"/>
-                <w:b/>
-                <w:bCs/>
-                <w:color w:val="385724"/>
-                <w:sz w:val="14"/>
-                <w:szCs w:val="14"/>
-                <w:lang w:eastAsia="pt-BR"/>
-              </w:rPr>
-              <w:t> </w:t>
-            </w:r>
-          </w:p>
-        </w:tc>
-        <w:tc>
-          <w:tcPr>
-            <w:tcW w:w="1583" w:type="dxa"/>
-            <w:gridSpan w:val="2"/>
+            <w:tcW w:w="993" w:type="dxa"/>
+            <w:shd w:val="clear" w:color="auto" w:fill="auto"/>
+            <w:vAlign w:val="bottom"/>
+            <w:hideMark/>
+          </w:tcPr>
+          <w:p>
+            <w:pPr>
+              <w:spacing w:after="0" w:line="240" w:lineRule="auto"/>
+              <w:jc w:val="center"/>
+              <w:rPr>
+                <w:rFonts w:ascii="Tahoma" w:eastAsia="Times New Roman" w:hAnsi="Tahoma" w:cs="Tahoma"/>
+                <w:b/>
+                <w:bCs/>
+                <w:color w:val="385724"/>
+                <w:sz w:val="14"/>
+                <w:szCs w:val="14"/>
+                <w:lang w:eastAsia="pt-BR"/>
+              </w:rPr>
+            </w:pPr>
+            <w:r>
+              <w:rPr>
+                <w:rFonts w:ascii="Tahoma" w:eastAsia="Times New Roman" w:hAnsi="Tahoma" w:cs="Tahoma"/>
+                <w:b/>
+                <w:bCs/>
+                <w:color w:val="385724"/>
+                <w:sz w:val="14"/>
+                <w:szCs w:val="14"/>
+                <w:lang w:eastAsia="pt-BR"/>
+              </w:rPr>
+              <w:t> </w:t>
+            </w:r>
+          </w:p>
+        </w:tc>
+        <w:tc>
+          <w:tcPr>
+            <w:tcW w:w="1607" w:type="dxa"/>
             <w:shd w:val="clear" w:color="auto" w:fill="auto"/>
             <w:vAlign w:val="bottom"/>
             <w:hideMark/>
@@ -3405,7 +3340,7 @@
         </w:tc>
         <w:tc>
           <w:tcPr>
-            <w:tcW w:w="1843" w:type="dxa"/>
+            <w:tcW w:w="1818" w:type="dxa"/>
             <w:gridSpan w:val="2"/>
             <w:shd w:val="clear" w:color="000000" w:fill="FFFFFF"/>
             <w:vAlign w:val="bottom"/>
@@ -3451,44 +3386,42 @@
         </w:tc>
         <w:tc>
           <w:tcPr>
-            <w:tcW w:w="992" w:type="dxa"/>
-            <w:gridSpan w:val="2"/>
-            <w:shd w:val="clear" w:color="000000" w:fill="FFFFFF"/>
-            <w:vAlign w:val="bottom"/>
-            <w:hideMark/>
-          </w:tcPr>
-          <w:p>
-            <w:pPr>
-              <w:spacing w:after="0" w:line="240" w:lineRule="auto"/>
-              <w:jc w:val="center"/>
-              <w:rPr>
-                <w:rFonts w:ascii="Tahoma" w:eastAsia="Times New Roman" w:hAnsi="Tahoma" w:cs="Tahoma"/>
-                <w:b/>
-                <w:bCs/>
-                <w:color w:val="385724"/>
-                <w:sz w:val="14"/>
-                <w:szCs w:val="14"/>
-                <w:lang w:eastAsia="pt-BR"/>
-              </w:rPr>
-            </w:pPr>
-            <w:r>
-              <w:rPr>
-                <w:rFonts w:ascii="Tahoma" w:eastAsia="Times New Roman" w:hAnsi="Tahoma" w:cs="Tahoma"/>
-                <w:b/>
-                <w:bCs/>
-                <w:color w:val="385724"/>
-                <w:sz w:val="14"/>
-                <w:szCs w:val="14"/>
-                <w:lang w:eastAsia="pt-BR"/>
-              </w:rPr>
-              <w:t> </w:t>
-            </w:r>
-          </w:p>
-        </w:tc>
-        <w:tc>
-          <w:tcPr>
-            <w:tcW w:w="1583" w:type="dxa"/>
-            <w:gridSpan w:val="2"/>
+            <w:tcW w:w="993" w:type="dxa"/>
+            <w:shd w:val="clear" w:color="000000" w:fill="FFFFFF"/>
+            <w:vAlign w:val="bottom"/>
+            <w:hideMark/>
+          </w:tcPr>
+          <w:p>
+            <w:pPr>
+              <w:spacing w:after="0" w:line="240" w:lineRule="auto"/>
+              <w:jc w:val="center"/>
+              <w:rPr>
+                <w:rFonts w:ascii="Tahoma" w:eastAsia="Times New Roman" w:hAnsi="Tahoma" w:cs="Tahoma"/>
+                <w:b/>
+                <w:bCs/>
+                <w:color w:val="385724"/>
+                <w:sz w:val="14"/>
+                <w:szCs w:val="14"/>
+                <w:lang w:eastAsia="pt-BR"/>
+              </w:rPr>
+            </w:pPr>
+            <w:r>
+              <w:rPr>
+                <w:rFonts w:ascii="Tahoma" w:eastAsia="Times New Roman" w:hAnsi="Tahoma" w:cs="Tahoma"/>
+                <w:b/>
+                <w:bCs/>
+                <w:color w:val="385724"/>
+                <w:sz w:val="14"/>
+                <w:szCs w:val="14"/>
+                <w:lang w:eastAsia="pt-BR"/>
+              </w:rPr>
+              <w:t> </w:t>
+            </w:r>
+          </w:p>
+        </w:tc>
+        <w:tc>
+          <w:tcPr>
+            <w:tcW w:w="1607" w:type="dxa"/>
             <w:shd w:val="clear" w:color="000000" w:fill="FFFFFF"/>
             <w:vAlign w:val="bottom"/>
             <w:hideMark/>
@@ -3725,67 +3658,65 @@
         </w:tc>
         <w:tc>
           <w:tcPr>
-            <w:tcW w:w="1843" w:type="dxa"/>
-            <w:gridSpan w:val="2"/>
-            <w:shd w:val="clear" w:color="000000" w:fill="FFFFFF"/>
-            <w:vAlign w:val="bottom"/>
-            <w:hideMark/>
-          </w:tcPr>
-          <w:p>
-            <w:pPr>
-              <w:spacing w:after="0" w:line="240" w:lineRule="auto"/>
-              <w:rPr>
-                <w:rFonts w:ascii="Tahoma" w:eastAsia="Times New Roman" w:hAnsi="Tahoma" w:cs="Tahoma"/>
-                <w:b/>
-                <w:bCs/>
-                <w:color w:val="385724"/>
-                <w:sz w:val="14"/>
-                <w:szCs w:val="14"/>
-                <w:lang w:eastAsia="pt-BR"/>
-              </w:rPr>
-            </w:pPr>
-          </w:p>
-        </w:tc>
-        <w:tc>
-          <w:tcPr>
-            <w:tcW w:w="992" w:type="dxa"/>
-            <w:gridSpan w:val="2"/>
-            <w:shd w:val="clear" w:color="000000" w:fill="FFFFFF"/>
-            <w:vAlign w:val="bottom"/>
-            <w:hideMark/>
-          </w:tcPr>
-          <w:p>
-            <w:pPr>
-              <w:spacing w:after="0" w:line="240" w:lineRule="auto"/>
-              <w:jc w:val="center"/>
-              <w:rPr>
-                <w:rFonts w:ascii="Tahoma" w:eastAsia="Times New Roman" w:hAnsi="Tahoma" w:cs="Tahoma"/>
-                <w:b/>
-                <w:bCs/>
-                <w:color w:val="385724"/>
-                <w:sz w:val="14"/>
-                <w:szCs w:val="14"/>
-                <w:lang w:eastAsia="pt-BR"/>
-              </w:rPr>
-            </w:pPr>
-            <w:r>
-              <w:rPr>
-                <w:rFonts w:ascii="Tahoma" w:eastAsia="Times New Roman" w:hAnsi="Tahoma" w:cs="Tahoma"/>
-                <w:b/>
-                <w:bCs/>
-                <w:color w:val="385724"/>
-                <w:sz w:val="14"/>
-                <w:szCs w:val="14"/>
-                <w:lang w:eastAsia="pt-BR"/>
-              </w:rPr>
-              <w:t> </w:t>
-            </w:r>
-          </w:p>
-        </w:tc>
-        <w:tc>
-          <w:tcPr>
-            <w:tcW w:w="1583" w:type="dxa"/>
-            <w:gridSpan w:val="2"/>
+            <w:tcW w:w="1818" w:type="dxa"/>
+            <w:gridSpan w:val="2"/>
+            <w:shd w:val="clear" w:color="000000" w:fill="FFFFFF"/>
+            <w:vAlign w:val="bottom"/>
+            <w:hideMark/>
+          </w:tcPr>
+          <w:p>
+            <w:pPr>
+              <w:spacing w:after="0" w:line="240" w:lineRule="auto"/>
+              <w:rPr>
+                <w:rFonts w:ascii="Tahoma" w:eastAsia="Times New Roman" w:hAnsi="Tahoma" w:cs="Tahoma"/>
+                <w:b/>
+                <w:bCs/>
+                <w:color w:val="385724"/>
+                <w:sz w:val="14"/>
+                <w:szCs w:val="14"/>
+                <w:lang w:eastAsia="pt-BR"/>
+              </w:rPr>
+            </w:pPr>
+          </w:p>
+        </w:tc>
+        <w:tc>
+          <w:tcPr>
+            <w:tcW w:w="993" w:type="dxa"/>
+            <w:shd w:val="clear" w:color="000000" w:fill="FFFFFF"/>
+            <w:vAlign w:val="bottom"/>
+            <w:hideMark/>
+          </w:tcPr>
+          <w:p>
+            <w:pPr>
+              <w:spacing w:after="0" w:line="240" w:lineRule="auto"/>
+              <w:jc w:val="center"/>
+              <w:rPr>
+                <w:rFonts w:ascii="Tahoma" w:eastAsia="Times New Roman" w:hAnsi="Tahoma" w:cs="Tahoma"/>
+                <w:b/>
+                <w:bCs/>
+                <w:color w:val="385724"/>
+                <w:sz w:val="14"/>
+                <w:szCs w:val="14"/>
+                <w:lang w:eastAsia="pt-BR"/>
+              </w:rPr>
+            </w:pPr>
+            <w:r>
+              <w:rPr>
+                <w:rFonts w:ascii="Tahoma" w:eastAsia="Times New Roman" w:hAnsi="Tahoma" w:cs="Tahoma"/>
+                <w:b/>
+                <w:bCs/>
+                <w:color w:val="385724"/>
+                <w:sz w:val="14"/>
+                <w:szCs w:val="14"/>
+                <w:lang w:eastAsia="pt-BR"/>
+              </w:rPr>
+              <w:t> </w:t>
+            </w:r>
+          </w:p>
+        </w:tc>
+        <w:tc>
+          <w:tcPr>
+            <w:tcW w:w="1607" w:type="dxa"/>
             <w:shd w:val="clear" w:color="000000" w:fill="FFFFFF"/>
             <w:vAlign w:val="bottom"/>
             <w:hideMark/>
@@ -4022,80 +3953,78 @@
         </w:tc>
         <w:tc>
           <w:tcPr>
-            <w:tcW w:w="1843" w:type="dxa"/>
-            <w:gridSpan w:val="2"/>
-            <w:shd w:val="clear" w:color="000000" w:fill="FFFFFF"/>
-            <w:vAlign w:val="bottom"/>
-            <w:hideMark/>
-          </w:tcPr>
-          <w:p>
-            <w:pPr>
-              <w:spacing w:after="0" w:line="240" w:lineRule="auto"/>
-              <w:jc w:val="center"/>
-              <w:rPr>
-                <w:rFonts w:ascii="Tahoma" w:eastAsia="Times New Roman" w:hAnsi="Tahoma" w:cs="Tahoma"/>
-                <w:b/>
-                <w:bCs/>
-                <w:color w:val="385724"/>
-                <w:sz w:val="14"/>
-                <w:szCs w:val="14"/>
-                <w:lang w:eastAsia="pt-BR"/>
-              </w:rPr>
-            </w:pPr>
-            <w:r>
-              <w:rPr>
-                <w:rFonts w:ascii="Tahoma" w:eastAsia="Times New Roman" w:hAnsi="Tahoma" w:cs="Tahoma"/>
-                <w:b/>
-                <w:bCs/>
-                <w:color w:val="385724"/>
-                <w:sz w:val="14"/>
-                <w:szCs w:val="14"/>
-                <w:lang w:eastAsia="pt-BR"/>
-              </w:rPr>
-              <w:t> </w:t>
-            </w:r>
-          </w:p>
-        </w:tc>
-        <w:tc>
-          <w:tcPr>
-            <w:tcW w:w="992" w:type="dxa"/>
-            <w:gridSpan w:val="2"/>
-            <w:shd w:val="clear" w:color="000000" w:fill="FFFFFF"/>
-            <w:vAlign w:val="bottom"/>
-            <w:hideMark/>
-          </w:tcPr>
-          <w:p>
-            <w:pPr>
-              <w:spacing w:after="0" w:line="240" w:lineRule="auto"/>
-              <w:jc w:val="center"/>
-              <w:rPr>
-                <w:rFonts w:ascii="Tahoma" w:eastAsia="Times New Roman" w:hAnsi="Tahoma" w:cs="Tahoma"/>
-                <w:b/>
-                <w:bCs/>
-                <w:color w:val="385724"/>
-                <w:sz w:val="14"/>
-                <w:szCs w:val="14"/>
-                <w:lang w:eastAsia="pt-BR"/>
-              </w:rPr>
-            </w:pPr>
-            <w:r>
-              <w:rPr>
-                <w:rFonts w:ascii="Tahoma" w:eastAsia="Times New Roman" w:hAnsi="Tahoma" w:cs="Tahoma"/>
-                <w:b/>
-                <w:bCs/>
-                <w:color w:val="385724"/>
-                <w:sz w:val="14"/>
-                <w:szCs w:val="14"/>
-                <w:lang w:eastAsia="pt-BR"/>
-              </w:rPr>
-              <w:t> </w:t>
-            </w:r>
-          </w:p>
-        </w:tc>
-        <w:tc>
-          <w:tcPr>
-            <w:tcW w:w="1583" w:type="dxa"/>
-            <w:gridSpan w:val="2"/>
+            <w:tcW w:w="1818" w:type="dxa"/>
+            <w:gridSpan w:val="2"/>
+            <w:shd w:val="clear" w:color="000000" w:fill="FFFFFF"/>
+            <w:vAlign w:val="bottom"/>
+            <w:hideMark/>
+          </w:tcPr>
+          <w:p>
+            <w:pPr>
+              <w:spacing w:after="0" w:line="240" w:lineRule="auto"/>
+              <w:jc w:val="center"/>
+              <w:rPr>
+                <w:rFonts w:ascii="Tahoma" w:eastAsia="Times New Roman" w:hAnsi="Tahoma" w:cs="Tahoma"/>
+                <w:b/>
+                <w:bCs/>
+                <w:color w:val="385724"/>
+                <w:sz w:val="14"/>
+                <w:szCs w:val="14"/>
+                <w:lang w:eastAsia="pt-BR"/>
+              </w:rPr>
+            </w:pPr>
+            <w:r>
+              <w:rPr>
+                <w:rFonts w:ascii="Tahoma" w:eastAsia="Times New Roman" w:hAnsi="Tahoma" w:cs="Tahoma"/>
+                <w:b/>
+                <w:bCs/>
+                <w:color w:val="385724"/>
+                <w:sz w:val="14"/>
+                <w:szCs w:val="14"/>
+                <w:lang w:eastAsia="pt-BR"/>
+              </w:rPr>
+              <w:t> </w:t>
+            </w:r>
+          </w:p>
+        </w:tc>
+        <w:tc>
+          <w:tcPr>
+            <w:tcW w:w="993" w:type="dxa"/>
+            <w:shd w:val="clear" w:color="000000" w:fill="FFFFFF"/>
+            <w:vAlign w:val="bottom"/>
+            <w:hideMark/>
+          </w:tcPr>
+          <w:p>
+            <w:pPr>
+              <w:spacing w:after="0" w:line="240" w:lineRule="auto"/>
+              <w:jc w:val="center"/>
+              <w:rPr>
+                <w:rFonts w:ascii="Tahoma" w:eastAsia="Times New Roman" w:hAnsi="Tahoma" w:cs="Tahoma"/>
+                <w:b/>
+                <w:bCs/>
+                <w:color w:val="385724"/>
+                <w:sz w:val="14"/>
+                <w:szCs w:val="14"/>
+                <w:lang w:eastAsia="pt-BR"/>
+              </w:rPr>
+            </w:pPr>
+            <w:r>
+              <w:rPr>
+                <w:rFonts w:ascii="Tahoma" w:eastAsia="Times New Roman" w:hAnsi="Tahoma" w:cs="Tahoma"/>
+                <w:b/>
+                <w:bCs/>
+                <w:color w:val="385724"/>
+                <w:sz w:val="14"/>
+                <w:szCs w:val="14"/>
+                <w:lang w:eastAsia="pt-BR"/>
+              </w:rPr>
+              <w:t> </w:t>
+            </w:r>
+          </w:p>
+        </w:tc>
+        <w:tc>
+          <w:tcPr>
+            <w:tcW w:w="1607" w:type="dxa"/>
             <w:shd w:val="clear" w:color="000000" w:fill="FFFFFF"/>
             <w:vAlign w:val="bottom"/>
             <w:hideMark/>
@@ -4344,80 +4273,78 @@
         </w:tc>
         <w:tc>
           <w:tcPr>
-            <w:tcW w:w="1843" w:type="dxa"/>
-            <w:gridSpan w:val="2"/>
-            <w:shd w:val="clear" w:color="000000" w:fill="FFFFFF"/>
-            <w:vAlign w:val="bottom"/>
-            <w:hideMark/>
-          </w:tcPr>
-          <w:p>
-            <w:pPr>
-              <w:spacing w:after="0" w:line="240" w:lineRule="auto"/>
-              <w:jc w:val="center"/>
-              <w:rPr>
-                <w:rFonts w:ascii="Tahoma" w:eastAsia="Times New Roman" w:hAnsi="Tahoma" w:cs="Tahoma"/>
-                <w:b/>
-                <w:bCs/>
-                <w:color w:val="385724"/>
-                <w:sz w:val="14"/>
-                <w:szCs w:val="14"/>
-                <w:lang w:eastAsia="pt-BR"/>
-              </w:rPr>
-            </w:pPr>
-            <w:r>
-              <w:rPr>
-                <w:rFonts w:ascii="Tahoma" w:eastAsia="Times New Roman" w:hAnsi="Tahoma" w:cs="Tahoma"/>
-                <w:b/>
-                <w:bCs/>
-                <w:color w:val="385724"/>
-                <w:sz w:val="14"/>
-                <w:szCs w:val="14"/>
-                <w:lang w:eastAsia="pt-BR"/>
-              </w:rPr>
-              <w:t> </w:t>
-            </w:r>
-          </w:p>
-        </w:tc>
-        <w:tc>
-          <w:tcPr>
-            <w:tcW w:w="992" w:type="dxa"/>
-            <w:gridSpan w:val="2"/>
-            <w:shd w:val="clear" w:color="000000" w:fill="FFFFFF"/>
-            <w:vAlign w:val="bottom"/>
-            <w:hideMark/>
-          </w:tcPr>
-          <w:p>
-            <w:pPr>
-              <w:spacing w:after="0" w:line="240" w:lineRule="auto"/>
-              <w:jc w:val="center"/>
-              <w:rPr>
-                <w:rFonts w:ascii="Tahoma" w:eastAsia="Times New Roman" w:hAnsi="Tahoma" w:cs="Tahoma"/>
-                <w:b/>
-                <w:bCs/>
-                <w:color w:val="385724"/>
-                <w:sz w:val="14"/>
-                <w:szCs w:val="14"/>
-                <w:lang w:eastAsia="pt-BR"/>
-              </w:rPr>
-            </w:pPr>
-            <w:r>
-              <w:rPr>
-                <w:rFonts w:ascii="Tahoma" w:eastAsia="Times New Roman" w:hAnsi="Tahoma" w:cs="Tahoma"/>
-                <w:b/>
-                <w:bCs/>
-                <w:color w:val="385724"/>
-                <w:sz w:val="14"/>
-                <w:szCs w:val="14"/>
-                <w:lang w:eastAsia="pt-BR"/>
-              </w:rPr>
-              <w:t> </w:t>
-            </w:r>
-          </w:p>
-        </w:tc>
-        <w:tc>
-          <w:tcPr>
-            <w:tcW w:w="1583" w:type="dxa"/>
-            <w:gridSpan w:val="2"/>
+            <w:tcW w:w="1818" w:type="dxa"/>
+            <w:gridSpan w:val="2"/>
+            <w:shd w:val="clear" w:color="000000" w:fill="FFFFFF"/>
+            <w:vAlign w:val="bottom"/>
+            <w:hideMark/>
+          </w:tcPr>
+          <w:p>
+            <w:pPr>
+              <w:spacing w:after="0" w:line="240" w:lineRule="auto"/>
+              <w:jc w:val="center"/>
+              <w:rPr>
+                <w:rFonts w:ascii="Tahoma" w:eastAsia="Times New Roman" w:hAnsi="Tahoma" w:cs="Tahoma"/>
+                <w:b/>
+                <w:bCs/>
+                <w:color w:val="385724"/>
+                <w:sz w:val="14"/>
+                <w:szCs w:val="14"/>
+                <w:lang w:eastAsia="pt-BR"/>
+              </w:rPr>
+            </w:pPr>
+            <w:r>
+              <w:rPr>
+                <w:rFonts w:ascii="Tahoma" w:eastAsia="Times New Roman" w:hAnsi="Tahoma" w:cs="Tahoma"/>
+                <w:b/>
+                <w:bCs/>
+                <w:color w:val="385724"/>
+                <w:sz w:val="14"/>
+                <w:szCs w:val="14"/>
+                <w:lang w:eastAsia="pt-BR"/>
+              </w:rPr>
+              <w:t> </w:t>
+            </w:r>
+          </w:p>
+        </w:tc>
+        <w:tc>
+          <w:tcPr>
+            <w:tcW w:w="993" w:type="dxa"/>
+            <w:shd w:val="clear" w:color="000000" w:fill="FFFFFF"/>
+            <w:vAlign w:val="bottom"/>
+            <w:hideMark/>
+          </w:tcPr>
+          <w:p>
+            <w:pPr>
+              <w:spacing w:after="0" w:line="240" w:lineRule="auto"/>
+              <w:jc w:val="center"/>
+              <w:rPr>
+                <w:rFonts w:ascii="Tahoma" w:eastAsia="Times New Roman" w:hAnsi="Tahoma" w:cs="Tahoma"/>
+                <w:b/>
+                <w:bCs/>
+                <w:color w:val="385724"/>
+                <w:sz w:val="14"/>
+                <w:szCs w:val="14"/>
+                <w:lang w:eastAsia="pt-BR"/>
+              </w:rPr>
+            </w:pPr>
+            <w:r>
+              <w:rPr>
+                <w:rFonts w:ascii="Tahoma" w:eastAsia="Times New Roman" w:hAnsi="Tahoma" w:cs="Tahoma"/>
+                <w:b/>
+                <w:bCs/>
+                <w:color w:val="385724"/>
+                <w:sz w:val="14"/>
+                <w:szCs w:val="14"/>
+                <w:lang w:eastAsia="pt-BR"/>
+              </w:rPr>
+              <w:t> </w:t>
+            </w:r>
+          </w:p>
+        </w:tc>
+        <w:tc>
+          <w:tcPr>
+            <w:tcW w:w="1607" w:type="dxa"/>
             <w:shd w:val="clear" w:color="000000" w:fill="FFFFFF"/>
             <w:vAlign w:val="bottom"/>
             <w:hideMark/>
@@ -4654,67 +4581,65 @@
         </w:tc>
         <w:tc>
           <w:tcPr>
-            <w:tcW w:w="1843" w:type="dxa"/>
-            <w:gridSpan w:val="2"/>
-            <w:shd w:val="clear" w:color="000000" w:fill="FFFFFF"/>
-            <w:vAlign w:val="bottom"/>
-            <w:hideMark/>
-          </w:tcPr>
-          <w:p>
-            <w:pPr>
-              <w:spacing w:after="0" w:line="240" w:lineRule="auto"/>
-              <w:rPr>
-                <w:rFonts w:ascii="Tahoma" w:eastAsia="Times New Roman" w:hAnsi="Tahoma" w:cs="Tahoma"/>
-                <w:b/>
-                <w:bCs/>
-                <w:color w:val="385724"/>
-                <w:sz w:val="14"/>
-                <w:szCs w:val="14"/>
-                <w:lang w:eastAsia="pt-BR"/>
-              </w:rPr>
-            </w:pPr>
-          </w:p>
-        </w:tc>
-        <w:tc>
-          <w:tcPr>
-            <w:tcW w:w="992" w:type="dxa"/>
-            <w:gridSpan w:val="2"/>
-            <w:shd w:val="clear" w:color="000000" w:fill="FFFFFF"/>
-            <w:vAlign w:val="bottom"/>
-            <w:hideMark/>
-          </w:tcPr>
-          <w:p>
-            <w:pPr>
-              <w:spacing w:after="0" w:line="240" w:lineRule="auto"/>
-              <w:jc w:val="center"/>
-              <w:rPr>
-                <w:rFonts w:ascii="Tahoma" w:eastAsia="Times New Roman" w:hAnsi="Tahoma" w:cs="Tahoma"/>
-                <w:b/>
-                <w:bCs/>
-                <w:color w:val="385724"/>
-                <w:sz w:val="14"/>
-                <w:szCs w:val="14"/>
-                <w:lang w:eastAsia="pt-BR"/>
-              </w:rPr>
-            </w:pPr>
-            <w:r>
-              <w:rPr>
-                <w:rFonts w:ascii="Tahoma" w:eastAsia="Times New Roman" w:hAnsi="Tahoma" w:cs="Tahoma"/>
-                <w:b/>
-                <w:bCs/>
-                <w:color w:val="385724"/>
-                <w:sz w:val="14"/>
-                <w:szCs w:val="14"/>
-                <w:lang w:eastAsia="pt-BR"/>
-              </w:rPr>
-              <w:t> </w:t>
-            </w:r>
-          </w:p>
-        </w:tc>
-        <w:tc>
-          <w:tcPr>
-            <w:tcW w:w="1583" w:type="dxa"/>
-            <w:gridSpan w:val="2"/>
+            <w:tcW w:w="1818" w:type="dxa"/>
+            <w:gridSpan w:val="2"/>
+            <w:shd w:val="clear" w:color="000000" w:fill="FFFFFF"/>
+            <w:vAlign w:val="bottom"/>
+            <w:hideMark/>
+          </w:tcPr>
+          <w:p>
+            <w:pPr>
+              <w:spacing w:after="0" w:line="240" w:lineRule="auto"/>
+              <w:rPr>
+                <w:rFonts w:ascii="Tahoma" w:eastAsia="Times New Roman" w:hAnsi="Tahoma" w:cs="Tahoma"/>
+                <w:b/>
+                <w:bCs/>
+                <w:color w:val="385724"/>
+                <w:sz w:val="14"/>
+                <w:szCs w:val="14"/>
+                <w:lang w:eastAsia="pt-BR"/>
+              </w:rPr>
+            </w:pPr>
+          </w:p>
+        </w:tc>
+        <w:tc>
+          <w:tcPr>
+            <w:tcW w:w="993" w:type="dxa"/>
+            <w:shd w:val="clear" w:color="000000" w:fill="FFFFFF"/>
+            <w:vAlign w:val="bottom"/>
+            <w:hideMark/>
+          </w:tcPr>
+          <w:p>
+            <w:pPr>
+              <w:spacing w:after="0" w:line="240" w:lineRule="auto"/>
+              <w:jc w:val="center"/>
+              <w:rPr>
+                <w:rFonts w:ascii="Tahoma" w:eastAsia="Times New Roman" w:hAnsi="Tahoma" w:cs="Tahoma"/>
+                <w:b/>
+                <w:bCs/>
+                <w:color w:val="385724"/>
+                <w:sz w:val="14"/>
+                <w:szCs w:val="14"/>
+                <w:lang w:eastAsia="pt-BR"/>
+              </w:rPr>
+            </w:pPr>
+            <w:r>
+              <w:rPr>
+                <w:rFonts w:ascii="Tahoma" w:eastAsia="Times New Roman" w:hAnsi="Tahoma" w:cs="Tahoma"/>
+                <w:b/>
+                <w:bCs/>
+                <w:color w:val="385724"/>
+                <w:sz w:val="14"/>
+                <w:szCs w:val="14"/>
+                <w:lang w:eastAsia="pt-BR"/>
+              </w:rPr>
+              <w:t> </w:t>
+            </w:r>
+          </w:p>
+        </w:tc>
+        <w:tc>
+          <w:tcPr>
+            <w:tcW w:w="1607" w:type="dxa"/>
             <w:shd w:val="clear" w:color="000000" w:fill="FFFFFF"/>
             <w:vAlign w:val="bottom"/>
             <w:hideMark/>
@@ -4951,67 +4876,65 @@
         </w:tc>
         <w:tc>
           <w:tcPr>
-            <w:tcW w:w="1843" w:type="dxa"/>
-            <w:gridSpan w:val="2"/>
-            <w:shd w:val="clear" w:color="auto" w:fill="auto"/>
-            <w:vAlign w:val="bottom"/>
-            <w:hideMark/>
-          </w:tcPr>
-          <w:p>
-            <w:pPr>
-              <w:spacing w:after="0" w:line="240" w:lineRule="auto"/>
-              <w:rPr>
-                <w:rFonts w:ascii="Tahoma" w:eastAsia="Times New Roman" w:hAnsi="Tahoma" w:cs="Tahoma"/>
-                <w:b/>
-                <w:bCs/>
-                <w:color w:val="385724"/>
-                <w:sz w:val="14"/>
-                <w:szCs w:val="14"/>
-                <w:lang w:eastAsia="pt-BR"/>
-              </w:rPr>
-            </w:pPr>
-          </w:p>
-        </w:tc>
-        <w:tc>
-          <w:tcPr>
-            <w:tcW w:w="992" w:type="dxa"/>
-            <w:gridSpan w:val="2"/>
-            <w:shd w:val="clear" w:color="auto" w:fill="auto"/>
-            <w:vAlign w:val="bottom"/>
-            <w:hideMark/>
-          </w:tcPr>
-          <w:p>
-            <w:pPr>
-              <w:spacing w:after="0" w:line="240" w:lineRule="auto"/>
-              <w:jc w:val="center"/>
-              <w:rPr>
-                <w:rFonts w:ascii="Tahoma" w:eastAsia="Times New Roman" w:hAnsi="Tahoma" w:cs="Tahoma"/>
-                <w:b/>
-                <w:bCs/>
-                <w:color w:val="385724"/>
-                <w:sz w:val="14"/>
-                <w:szCs w:val="14"/>
-                <w:lang w:eastAsia="pt-BR"/>
-              </w:rPr>
-            </w:pPr>
-            <w:r>
-              <w:rPr>
-                <w:rFonts w:ascii="Tahoma" w:eastAsia="Times New Roman" w:hAnsi="Tahoma" w:cs="Tahoma"/>
-                <w:b/>
-                <w:bCs/>
-                <w:color w:val="385724"/>
-                <w:sz w:val="14"/>
-                <w:szCs w:val="14"/>
-                <w:lang w:eastAsia="pt-BR"/>
-              </w:rPr>
-              <w:t> </w:t>
-            </w:r>
-          </w:p>
-        </w:tc>
-        <w:tc>
-          <w:tcPr>
-            <w:tcW w:w="1583" w:type="dxa"/>
-            <w:gridSpan w:val="2"/>
+            <w:tcW w:w="1818" w:type="dxa"/>
+            <w:gridSpan w:val="2"/>
+            <w:shd w:val="clear" w:color="auto" w:fill="auto"/>
+            <w:vAlign w:val="bottom"/>
+            <w:hideMark/>
+          </w:tcPr>
+          <w:p>
+            <w:pPr>
+              <w:spacing w:after="0" w:line="240" w:lineRule="auto"/>
+              <w:rPr>
+                <w:rFonts w:ascii="Tahoma" w:eastAsia="Times New Roman" w:hAnsi="Tahoma" w:cs="Tahoma"/>
+                <w:b/>
+                <w:bCs/>
+                <w:color w:val="385724"/>
+                <w:sz w:val="14"/>
+                <w:szCs w:val="14"/>
+                <w:lang w:eastAsia="pt-BR"/>
+              </w:rPr>
+            </w:pPr>
+          </w:p>
+        </w:tc>
+        <w:tc>
+          <w:tcPr>
+            <w:tcW w:w="993" w:type="dxa"/>
+            <w:shd w:val="clear" w:color="auto" w:fill="auto"/>
+            <w:vAlign w:val="bottom"/>
+            <w:hideMark/>
+          </w:tcPr>
+          <w:p>
+            <w:pPr>
+              <w:spacing w:after="0" w:line="240" w:lineRule="auto"/>
+              <w:jc w:val="center"/>
+              <w:rPr>
+                <w:rFonts w:ascii="Tahoma" w:eastAsia="Times New Roman" w:hAnsi="Tahoma" w:cs="Tahoma"/>
+                <w:b/>
+                <w:bCs/>
+                <w:color w:val="385724"/>
+                <w:sz w:val="14"/>
+                <w:szCs w:val="14"/>
+                <w:lang w:eastAsia="pt-BR"/>
+              </w:rPr>
+            </w:pPr>
+            <w:r>
+              <w:rPr>
+                <w:rFonts w:ascii="Tahoma" w:eastAsia="Times New Roman" w:hAnsi="Tahoma" w:cs="Tahoma"/>
+                <w:b/>
+                <w:bCs/>
+                <w:color w:val="385724"/>
+                <w:sz w:val="14"/>
+                <w:szCs w:val="14"/>
+                <w:lang w:eastAsia="pt-BR"/>
+              </w:rPr>
+              <w:t> </w:t>
+            </w:r>
+          </w:p>
+        </w:tc>
+        <w:tc>
+          <w:tcPr>
+            <w:tcW w:w="1607" w:type="dxa"/>
             <w:shd w:val="clear" w:color="auto" w:fill="auto"/>
             <w:vAlign w:val="bottom"/>
             <w:hideMark/>
@@ -5249,67 +5172,65 @@
         </w:tc>
         <w:tc>
           <w:tcPr>
-            <w:tcW w:w="1843" w:type="dxa"/>
-            <w:gridSpan w:val="2"/>
-            <w:shd w:val="clear" w:color="auto" w:fill="auto"/>
-            <w:vAlign w:val="bottom"/>
-            <w:hideMark/>
-          </w:tcPr>
-          <w:p>
-            <w:pPr>
-              <w:spacing w:after="0" w:line="240" w:lineRule="auto"/>
-              <w:rPr>
-                <w:rFonts w:ascii="Tahoma" w:eastAsia="Times New Roman" w:hAnsi="Tahoma" w:cs="Tahoma"/>
-                <w:b/>
-                <w:bCs/>
-                <w:color w:val="385724"/>
-                <w:sz w:val="14"/>
-                <w:szCs w:val="14"/>
-                <w:lang w:eastAsia="pt-BR"/>
-              </w:rPr>
-            </w:pPr>
-          </w:p>
-        </w:tc>
-        <w:tc>
-          <w:tcPr>
-            <w:tcW w:w="992" w:type="dxa"/>
-            <w:gridSpan w:val="2"/>
-            <w:shd w:val="clear" w:color="auto" w:fill="auto"/>
-            <w:vAlign w:val="bottom"/>
-            <w:hideMark/>
-          </w:tcPr>
-          <w:p>
-            <w:pPr>
-              <w:spacing w:after="0" w:line="240" w:lineRule="auto"/>
-              <w:jc w:val="center"/>
-              <w:rPr>
-                <w:rFonts w:ascii="Tahoma" w:eastAsia="Times New Roman" w:hAnsi="Tahoma" w:cs="Tahoma"/>
-                <w:b/>
-                <w:bCs/>
-                <w:color w:val="385724"/>
-                <w:sz w:val="14"/>
-                <w:szCs w:val="14"/>
-                <w:lang w:eastAsia="pt-BR"/>
-              </w:rPr>
-            </w:pPr>
-            <w:r>
-              <w:rPr>
-                <w:rFonts w:ascii="Tahoma" w:eastAsia="Times New Roman" w:hAnsi="Tahoma" w:cs="Tahoma"/>
-                <w:b/>
-                <w:bCs/>
-                <w:color w:val="385724"/>
-                <w:sz w:val="14"/>
-                <w:szCs w:val="14"/>
-                <w:lang w:eastAsia="pt-BR"/>
-              </w:rPr>
-              <w:t> </w:t>
-            </w:r>
-          </w:p>
-        </w:tc>
-        <w:tc>
-          <w:tcPr>
-            <w:tcW w:w="1583" w:type="dxa"/>
-            <w:gridSpan w:val="2"/>
+            <w:tcW w:w="1818" w:type="dxa"/>
+            <w:gridSpan w:val="2"/>
+            <w:shd w:val="clear" w:color="auto" w:fill="auto"/>
+            <w:vAlign w:val="bottom"/>
+            <w:hideMark/>
+          </w:tcPr>
+          <w:p>
+            <w:pPr>
+              <w:spacing w:after="0" w:line="240" w:lineRule="auto"/>
+              <w:rPr>
+                <w:rFonts w:ascii="Tahoma" w:eastAsia="Times New Roman" w:hAnsi="Tahoma" w:cs="Tahoma"/>
+                <w:b/>
+                <w:bCs/>
+                <w:color w:val="385724"/>
+                <w:sz w:val="14"/>
+                <w:szCs w:val="14"/>
+                <w:lang w:eastAsia="pt-BR"/>
+              </w:rPr>
+            </w:pPr>
+          </w:p>
+        </w:tc>
+        <w:tc>
+          <w:tcPr>
+            <w:tcW w:w="993" w:type="dxa"/>
+            <w:shd w:val="clear" w:color="auto" w:fill="auto"/>
+            <w:vAlign w:val="bottom"/>
+            <w:hideMark/>
+          </w:tcPr>
+          <w:p>
+            <w:pPr>
+              <w:spacing w:after="0" w:line="240" w:lineRule="auto"/>
+              <w:jc w:val="center"/>
+              <w:rPr>
+                <w:rFonts w:ascii="Tahoma" w:eastAsia="Times New Roman" w:hAnsi="Tahoma" w:cs="Tahoma"/>
+                <w:b/>
+                <w:bCs/>
+                <w:color w:val="385724"/>
+                <w:sz w:val="14"/>
+                <w:szCs w:val="14"/>
+                <w:lang w:eastAsia="pt-BR"/>
+              </w:rPr>
+            </w:pPr>
+            <w:r>
+              <w:rPr>
+                <w:rFonts w:ascii="Tahoma" w:eastAsia="Times New Roman" w:hAnsi="Tahoma" w:cs="Tahoma"/>
+                <w:b/>
+                <w:bCs/>
+                <w:color w:val="385724"/>
+                <w:sz w:val="14"/>
+                <w:szCs w:val="14"/>
+                <w:lang w:eastAsia="pt-BR"/>
+              </w:rPr>
+              <w:t> </w:t>
+            </w:r>
+          </w:p>
+        </w:tc>
+        <w:tc>
+          <w:tcPr>
+            <w:tcW w:w="1607" w:type="dxa"/>
             <w:shd w:val="clear" w:color="auto" w:fill="auto"/>
             <w:vAlign w:val="bottom"/>
             <w:hideMark/>
@@ -5546,67 +5467,65 @@
         </w:tc>
         <w:tc>
           <w:tcPr>
-            <w:tcW w:w="1843" w:type="dxa"/>
-            <w:gridSpan w:val="2"/>
-            <w:shd w:val="clear" w:color="000000" w:fill="FFFFFF"/>
-            <w:vAlign w:val="bottom"/>
-            <w:hideMark/>
-          </w:tcPr>
-          <w:p>
-            <w:pPr>
-              <w:spacing w:after="0" w:line="240" w:lineRule="auto"/>
-              <w:rPr>
-                <w:rFonts w:ascii="Tahoma" w:eastAsia="Times New Roman" w:hAnsi="Tahoma" w:cs="Tahoma"/>
-                <w:b/>
-                <w:bCs/>
-                <w:color w:val="385724"/>
-                <w:sz w:val="14"/>
-                <w:szCs w:val="14"/>
-                <w:lang w:eastAsia="pt-BR"/>
-              </w:rPr>
-            </w:pPr>
-          </w:p>
-        </w:tc>
-        <w:tc>
-          <w:tcPr>
-            <w:tcW w:w="992" w:type="dxa"/>
-            <w:gridSpan w:val="2"/>
-            <w:shd w:val="clear" w:color="000000" w:fill="FFFFFF"/>
-            <w:vAlign w:val="bottom"/>
-            <w:hideMark/>
-          </w:tcPr>
-          <w:p>
-            <w:pPr>
-              <w:spacing w:after="0" w:line="240" w:lineRule="auto"/>
-              <w:jc w:val="center"/>
-              <w:rPr>
-                <w:rFonts w:ascii="Tahoma" w:eastAsia="Times New Roman" w:hAnsi="Tahoma" w:cs="Tahoma"/>
-                <w:b/>
-                <w:bCs/>
-                <w:color w:val="385724"/>
-                <w:sz w:val="14"/>
-                <w:szCs w:val="14"/>
-                <w:lang w:eastAsia="pt-BR"/>
-              </w:rPr>
-            </w:pPr>
-            <w:r>
-              <w:rPr>
-                <w:rFonts w:ascii="Tahoma" w:eastAsia="Times New Roman" w:hAnsi="Tahoma" w:cs="Tahoma"/>
-                <w:b/>
-                <w:bCs/>
-                <w:color w:val="385724"/>
-                <w:sz w:val="14"/>
-                <w:szCs w:val="14"/>
-                <w:lang w:eastAsia="pt-BR"/>
-              </w:rPr>
-              <w:t> </w:t>
-            </w:r>
-          </w:p>
-        </w:tc>
-        <w:tc>
-          <w:tcPr>
-            <w:tcW w:w="1583" w:type="dxa"/>
-            <w:gridSpan w:val="2"/>
+            <w:tcW w:w="1818" w:type="dxa"/>
+            <w:gridSpan w:val="2"/>
+            <w:shd w:val="clear" w:color="000000" w:fill="FFFFFF"/>
+            <w:vAlign w:val="bottom"/>
+            <w:hideMark/>
+          </w:tcPr>
+          <w:p>
+            <w:pPr>
+              <w:spacing w:after="0" w:line="240" w:lineRule="auto"/>
+              <w:rPr>
+                <w:rFonts w:ascii="Tahoma" w:eastAsia="Times New Roman" w:hAnsi="Tahoma" w:cs="Tahoma"/>
+                <w:b/>
+                <w:bCs/>
+                <w:color w:val="385724"/>
+                <w:sz w:val="14"/>
+                <w:szCs w:val="14"/>
+                <w:lang w:eastAsia="pt-BR"/>
+              </w:rPr>
+            </w:pPr>
+          </w:p>
+        </w:tc>
+        <w:tc>
+          <w:tcPr>
+            <w:tcW w:w="993" w:type="dxa"/>
+            <w:shd w:val="clear" w:color="000000" w:fill="FFFFFF"/>
+            <w:vAlign w:val="bottom"/>
+            <w:hideMark/>
+          </w:tcPr>
+          <w:p>
+            <w:pPr>
+              <w:spacing w:after="0" w:line="240" w:lineRule="auto"/>
+              <w:jc w:val="center"/>
+              <w:rPr>
+                <w:rFonts w:ascii="Tahoma" w:eastAsia="Times New Roman" w:hAnsi="Tahoma" w:cs="Tahoma"/>
+                <w:b/>
+                <w:bCs/>
+                <w:color w:val="385724"/>
+                <w:sz w:val="14"/>
+                <w:szCs w:val="14"/>
+                <w:lang w:eastAsia="pt-BR"/>
+              </w:rPr>
+            </w:pPr>
+            <w:r>
+              <w:rPr>
+                <w:rFonts w:ascii="Tahoma" w:eastAsia="Times New Roman" w:hAnsi="Tahoma" w:cs="Tahoma"/>
+                <w:b/>
+                <w:bCs/>
+                <w:color w:val="385724"/>
+                <w:sz w:val="14"/>
+                <w:szCs w:val="14"/>
+                <w:lang w:eastAsia="pt-BR"/>
+              </w:rPr>
+              <w:t> </w:t>
+            </w:r>
+          </w:p>
+        </w:tc>
+        <w:tc>
+          <w:tcPr>
+            <w:tcW w:w="1607" w:type="dxa"/>
             <w:shd w:val="clear" w:color="000000" w:fill="FFFFFF"/>
             <w:vAlign w:val="bottom"/>
             <w:hideMark/>
@@ -5843,68 +5762,66 @@
         </w:tc>
         <w:tc>
           <w:tcPr>
-            <w:tcW w:w="1843" w:type="dxa"/>
-            <w:gridSpan w:val="2"/>
-            <w:shd w:val="clear" w:color="000000" w:fill="FFFFFF"/>
-            <w:vAlign w:val="bottom"/>
-            <w:hideMark/>
-          </w:tcPr>
-          <w:p>
-            <w:pPr>
-              <w:spacing w:after="0" w:line="240" w:lineRule="auto"/>
-              <w:jc w:val="center"/>
-              <w:rPr>
-                <w:rFonts w:ascii="Tahoma" w:eastAsia="Times New Roman" w:hAnsi="Tahoma" w:cs="Tahoma"/>
-                <w:b/>
-                <w:bCs/>
-                <w:color w:val="385724"/>
-                <w:sz w:val="14"/>
-                <w:szCs w:val="14"/>
-                <w:lang w:eastAsia="pt-BR"/>
-              </w:rPr>
-            </w:pPr>
-          </w:p>
-        </w:tc>
-        <w:tc>
-          <w:tcPr>
-            <w:tcW w:w="992" w:type="dxa"/>
-            <w:gridSpan w:val="2"/>
-            <w:shd w:val="clear" w:color="000000" w:fill="FFFFFF"/>
-            <w:vAlign w:val="bottom"/>
-            <w:hideMark/>
-          </w:tcPr>
-          <w:p>
-            <w:pPr>
-              <w:spacing w:after="0" w:line="240" w:lineRule="auto"/>
-              <w:jc w:val="center"/>
-              <w:rPr>
-                <w:rFonts w:ascii="Tahoma" w:eastAsia="Times New Roman" w:hAnsi="Tahoma" w:cs="Tahoma"/>
-                <w:b/>
-                <w:bCs/>
-                <w:color w:val="385724"/>
-                <w:sz w:val="14"/>
-                <w:szCs w:val="14"/>
-                <w:lang w:eastAsia="pt-BR"/>
-              </w:rPr>
-            </w:pPr>
-            <w:r>
-              <w:rPr>
-                <w:rFonts w:ascii="Tahoma" w:eastAsia="Times New Roman" w:hAnsi="Tahoma" w:cs="Tahoma"/>
-                <w:b/>
-                <w:bCs/>
-                <w:color w:val="385724"/>
-                <w:sz w:val="14"/>
-                <w:szCs w:val="14"/>
-                <w:lang w:eastAsia="pt-BR"/>
-              </w:rPr>
-              <w:t> </w:t>
-            </w:r>
-          </w:p>
-        </w:tc>
-        <w:tc>
-          <w:tcPr>
-            <w:tcW w:w="1583" w:type="dxa"/>
-            <w:gridSpan w:val="2"/>
+            <w:tcW w:w="1818" w:type="dxa"/>
+            <w:gridSpan w:val="2"/>
+            <w:shd w:val="clear" w:color="000000" w:fill="FFFFFF"/>
+            <w:vAlign w:val="bottom"/>
+            <w:hideMark/>
+          </w:tcPr>
+          <w:p>
+            <w:pPr>
+              <w:spacing w:after="0" w:line="240" w:lineRule="auto"/>
+              <w:jc w:val="center"/>
+              <w:rPr>
+                <w:rFonts w:ascii="Tahoma" w:eastAsia="Times New Roman" w:hAnsi="Tahoma" w:cs="Tahoma"/>
+                <w:b/>
+                <w:bCs/>
+                <w:color w:val="385724"/>
+                <w:sz w:val="14"/>
+                <w:szCs w:val="14"/>
+                <w:lang w:eastAsia="pt-BR"/>
+              </w:rPr>
+            </w:pPr>
+          </w:p>
+        </w:tc>
+        <w:tc>
+          <w:tcPr>
+            <w:tcW w:w="993" w:type="dxa"/>
+            <w:shd w:val="clear" w:color="000000" w:fill="FFFFFF"/>
+            <w:vAlign w:val="bottom"/>
+            <w:hideMark/>
+          </w:tcPr>
+          <w:p>
+            <w:pPr>
+              <w:spacing w:after="0" w:line="240" w:lineRule="auto"/>
+              <w:jc w:val="center"/>
+              <w:rPr>
+                <w:rFonts w:ascii="Tahoma" w:eastAsia="Times New Roman" w:hAnsi="Tahoma" w:cs="Tahoma"/>
+                <w:b/>
+                <w:bCs/>
+                <w:color w:val="385724"/>
+                <w:sz w:val="14"/>
+                <w:szCs w:val="14"/>
+                <w:lang w:eastAsia="pt-BR"/>
+              </w:rPr>
+            </w:pPr>
+            <w:r>
+              <w:rPr>
+                <w:rFonts w:ascii="Tahoma" w:eastAsia="Times New Roman" w:hAnsi="Tahoma" w:cs="Tahoma"/>
+                <w:b/>
+                <w:bCs/>
+                <w:color w:val="385724"/>
+                <w:sz w:val="14"/>
+                <w:szCs w:val="14"/>
+                <w:lang w:eastAsia="pt-BR"/>
+              </w:rPr>
+              <w:t> </w:t>
+            </w:r>
+          </w:p>
+        </w:tc>
+        <w:tc>
+          <w:tcPr>
+            <w:tcW w:w="1607" w:type="dxa"/>
             <w:shd w:val="clear" w:color="000000" w:fill="FFFFFF"/>
             <w:vAlign w:val="bottom"/>
             <w:hideMark/>
@@ -6142,68 +6059,66 @@
         </w:tc>
         <w:tc>
           <w:tcPr>
-            <w:tcW w:w="1843" w:type="dxa"/>
-            <w:gridSpan w:val="2"/>
-            <w:shd w:val="clear" w:color="000000" w:fill="FFFFFF"/>
-            <w:vAlign w:val="bottom"/>
-            <w:hideMark/>
-          </w:tcPr>
-          <w:p>
-            <w:pPr>
-              <w:spacing w:after="0" w:line="240" w:lineRule="auto"/>
-              <w:jc w:val="center"/>
-              <w:rPr>
-                <w:rFonts w:ascii="Tahoma" w:eastAsia="Times New Roman" w:hAnsi="Tahoma" w:cs="Tahoma"/>
-                <w:b/>
-                <w:bCs/>
-                <w:color w:val="385724"/>
-                <w:sz w:val="14"/>
-                <w:szCs w:val="14"/>
-                <w:lang w:eastAsia="pt-BR"/>
-              </w:rPr>
-            </w:pPr>
-          </w:p>
-        </w:tc>
-        <w:tc>
-          <w:tcPr>
-            <w:tcW w:w="992" w:type="dxa"/>
-            <w:gridSpan w:val="2"/>
-            <w:shd w:val="clear" w:color="000000" w:fill="FFFFFF"/>
-            <w:vAlign w:val="bottom"/>
-            <w:hideMark/>
-          </w:tcPr>
-          <w:p>
-            <w:pPr>
-              <w:spacing w:after="0" w:line="240" w:lineRule="auto"/>
-              <w:jc w:val="center"/>
-              <w:rPr>
-                <w:rFonts w:ascii="Tahoma" w:eastAsia="Times New Roman" w:hAnsi="Tahoma" w:cs="Tahoma"/>
-                <w:b/>
-                <w:bCs/>
-                <w:color w:val="385724"/>
-                <w:sz w:val="14"/>
-                <w:szCs w:val="14"/>
-                <w:lang w:eastAsia="pt-BR"/>
-              </w:rPr>
-            </w:pPr>
-            <w:r>
-              <w:rPr>
-                <w:rFonts w:ascii="Tahoma" w:eastAsia="Times New Roman" w:hAnsi="Tahoma" w:cs="Tahoma"/>
-                <w:b/>
-                <w:bCs/>
-                <w:color w:val="385724"/>
-                <w:sz w:val="14"/>
-                <w:szCs w:val="14"/>
-                <w:lang w:eastAsia="pt-BR"/>
-              </w:rPr>
-              <w:t> </w:t>
-            </w:r>
-          </w:p>
-        </w:tc>
-        <w:tc>
-          <w:tcPr>
-            <w:tcW w:w="1583" w:type="dxa"/>
-            <w:gridSpan w:val="2"/>
+            <w:tcW w:w="1818" w:type="dxa"/>
+            <w:gridSpan w:val="2"/>
+            <w:shd w:val="clear" w:color="000000" w:fill="FFFFFF"/>
+            <w:vAlign w:val="bottom"/>
+            <w:hideMark/>
+          </w:tcPr>
+          <w:p>
+            <w:pPr>
+              <w:spacing w:after="0" w:line="240" w:lineRule="auto"/>
+              <w:jc w:val="center"/>
+              <w:rPr>
+                <w:rFonts w:ascii="Tahoma" w:eastAsia="Times New Roman" w:hAnsi="Tahoma" w:cs="Tahoma"/>
+                <w:b/>
+                <w:bCs/>
+                <w:color w:val="385724"/>
+                <w:sz w:val="14"/>
+                <w:szCs w:val="14"/>
+                <w:lang w:eastAsia="pt-BR"/>
+              </w:rPr>
+            </w:pPr>
+          </w:p>
+        </w:tc>
+        <w:tc>
+          <w:tcPr>
+            <w:tcW w:w="993" w:type="dxa"/>
+            <w:shd w:val="clear" w:color="000000" w:fill="FFFFFF"/>
+            <w:vAlign w:val="bottom"/>
+            <w:hideMark/>
+          </w:tcPr>
+          <w:p>
+            <w:pPr>
+              <w:spacing w:after="0" w:line="240" w:lineRule="auto"/>
+              <w:jc w:val="center"/>
+              <w:rPr>
+                <w:rFonts w:ascii="Tahoma" w:eastAsia="Times New Roman" w:hAnsi="Tahoma" w:cs="Tahoma"/>
+                <w:b/>
+                <w:bCs/>
+                <w:color w:val="385724"/>
+                <w:sz w:val="14"/>
+                <w:szCs w:val="14"/>
+                <w:lang w:eastAsia="pt-BR"/>
+              </w:rPr>
+            </w:pPr>
+            <w:r>
+              <w:rPr>
+                <w:rFonts w:ascii="Tahoma" w:eastAsia="Times New Roman" w:hAnsi="Tahoma" w:cs="Tahoma"/>
+                <w:b/>
+                <w:bCs/>
+                <w:color w:val="385724"/>
+                <w:sz w:val="14"/>
+                <w:szCs w:val="14"/>
+                <w:lang w:eastAsia="pt-BR"/>
+              </w:rPr>
+              <w:t> </w:t>
+            </w:r>
+          </w:p>
+        </w:tc>
+        <w:tc>
+          <w:tcPr>
+            <w:tcW w:w="1607" w:type="dxa"/>
             <w:shd w:val="clear" w:color="000000" w:fill="FFFFFF"/>
             <w:vAlign w:val="bottom"/>
             <w:hideMark/>
@@ -6431,80 +6346,78 @@
         </w:tc>
         <w:tc>
           <w:tcPr>
-            <w:tcW w:w="1843" w:type="dxa"/>
-            <w:gridSpan w:val="2"/>
-            <w:shd w:val="clear" w:color="000000" w:fill="FFFFFF"/>
-            <w:vAlign w:val="bottom"/>
-            <w:hideMark/>
-          </w:tcPr>
-          <w:p>
-            <w:pPr>
-              <w:spacing w:after="0" w:line="240" w:lineRule="auto"/>
-              <w:jc w:val="center"/>
-              <w:rPr>
-                <w:rFonts w:ascii="Tahoma" w:eastAsia="Times New Roman" w:hAnsi="Tahoma" w:cs="Tahoma"/>
-                <w:b/>
-                <w:bCs/>
-                <w:color w:val="385724"/>
-                <w:sz w:val="14"/>
-                <w:szCs w:val="14"/>
-                <w:lang w:eastAsia="pt-BR"/>
-              </w:rPr>
-            </w:pPr>
-            <w:r>
-              <w:rPr>
-                <w:rFonts w:ascii="Tahoma" w:eastAsia="Times New Roman" w:hAnsi="Tahoma" w:cs="Tahoma"/>
-                <w:b/>
-                <w:bCs/>
-                <w:color w:val="385724"/>
-                <w:sz w:val="14"/>
-                <w:szCs w:val="14"/>
-                <w:lang w:eastAsia="pt-BR"/>
-              </w:rPr>
-              <w:t> </w:t>
-            </w:r>
-          </w:p>
-        </w:tc>
-        <w:tc>
-          <w:tcPr>
-            <w:tcW w:w="992" w:type="dxa"/>
-            <w:gridSpan w:val="2"/>
-            <w:shd w:val="clear" w:color="000000" w:fill="FFFFFF"/>
-            <w:vAlign w:val="bottom"/>
-            <w:hideMark/>
-          </w:tcPr>
-          <w:p>
-            <w:pPr>
-              <w:spacing w:after="0" w:line="240" w:lineRule="auto"/>
-              <w:jc w:val="center"/>
-              <w:rPr>
-                <w:rFonts w:ascii="Tahoma" w:eastAsia="Times New Roman" w:hAnsi="Tahoma" w:cs="Tahoma"/>
-                <w:b/>
-                <w:bCs/>
-                <w:color w:val="385724"/>
-                <w:sz w:val="14"/>
-                <w:szCs w:val="14"/>
-                <w:lang w:eastAsia="pt-BR"/>
-              </w:rPr>
-            </w:pPr>
-            <w:r>
-              <w:rPr>
-                <w:rFonts w:ascii="Tahoma" w:eastAsia="Times New Roman" w:hAnsi="Tahoma" w:cs="Tahoma"/>
-                <w:b/>
-                <w:bCs/>
-                <w:color w:val="385724"/>
-                <w:sz w:val="14"/>
-                <w:szCs w:val="14"/>
-                <w:lang w:eastAsia="pt-BR"/>
-              </w:rPr>
-              <w:t> </w:t>
-            </w:r>
-          </w:p>
-        </w:tc>
-        <w:tc>
-          <w:tcPr>
-            <w:tcW w:w="1583" w:type="dxa"/>
-            <w:gridSpan w:val="2"/>
+            <w:tcW w:w="1818" w:type="dxa"/>
+            <w:gridSpan w:val="2"/>
+            <w:shd w:val="clear" w:color="000000" w:fill="FFFFFF"/>
+            <w:vAlign w:val="bottom"/>
+            <w:hideMark/>
+          </w:tcPr>
+          <w:p>
+            <w:pPr>
+              <w:spacing w:after="0" w:line="240" w:lineRule="auto"/>
+              <w:jc w:val="center"/>
+              <w:rPr>
+                <w:rFonts w:ascii="Tahoma" w:eastAsia="Times New Roman" w:hAnsi="Tahoma" w:cs="Tahoma"/>
+                <w:b/>
+                <w:bCs/>
+                <w:color w:val="385724"/>
+                <w:sz w:val="14"/>
+                <w:szCs w:val="14"/>
+                <w:lang w:eastAsia="pt-BR"/>
+              </w:rPr>
+            </w:pPr>
+            <w:r>
+              <w:rPr>
+                <w:rFonts w:ascii="Tahoma" w:eastAsia="Times New Roman" w:hAnsi="Tahoma" w:cs="Tahoma"/>
+                <w:b/>
+                <w:bCs/>
+                <w:color w:val="385724"/>
+                <w:sz w:val="14"/>
+                <w:szCs w:val="14"/>
+                <w:lang w:eastAsia="pt-BR"/>
+              </w:rPr>
+              <w:t> </w:t>
+            </w:r>
+          </w:p>
+        </w:tc>
+        <w:tc>
+          <w:tcPr>
+            <w:tcW w:w="993" w:type="dxa"/>
+            <w:shd w:val="clear" w:color="000000" w:fill="FFFFFF"/>
+            <w:vAlign w:val="bottom"/>
+            <w:hideMark/>
+          </w:tcPr>
+          <w:p>
+            <w:pPr>
+              <w:spacing w:after="0" w:line="240" w:lineRule="auto"/>
+              <w:jc w:val="center"/>
+              <w:rPr>
+                <w:rFonts w:ascii="Tahoma" w:eastAsia="Times New Roman" w:hAnsi="Tahoma" w:cs="Tahoma"/>
+                <w:b/>
+                <w:bCs/>
+                <w:color w:val="385724"/>
+                <w:sz w:val="14"/>
+                <w:szCs w:val="14"/>
+                <w:lang w:eastAsia="pt-BR"/>
+              </w:rPr>
+            </w:pPr>
+            <w:r>
+              <w:rPr>
+                <w:rFonts w:ascii="Tahoma" w:eastAsia="Times New Roman" w:hAnsi="Tahoma" w:cs="Tahoma"/>
+                <w:b/>
+                <w:bCs/>
+                <w:color w:val="385724"/>
+                <w:sz w:val="14"/>
+                <w:szCs w:val="14"/>
+                <w:lang w:eastAsia="pt-BR"/>
+              </w:rPr>
+              <w:t> </w:t>
+            </w:r>
+          </w:p>
+        </w:tc>
+        <w:tc>
+          <w:tcPr>
+            <w:tcW w:w="1607" w:type="dxa"/>
             <w:shd w:val="clear" w:color="000000" w:fill="FFFFFF"/>
             <w:vAlign w:val="bottom"/>
             <w:hideMark/>
@@ -6732,67 +6645,65 @@
         </w:tc>
         <w:tc>
           <w:tcPr>
-            <w:tcW w:w="1843" w:type="dxa"/>
-            <w:gridSpan w:val="2"/>
-            <w:shd w:val="clear" w:color="000000" w:fill="FFFFFF"/>
-            <w:vAlign w:val="bottom"/>
-            <w:hideMark/>
-          </w:tcPr>
-          <w:p>
-            <w:pPr>
-              <w:spacing w:after="0" w:line="240" w:lineRule="auto"/>
-              <w:rPr>
-                <w:rFonts w:ascii="Tahoma" w:eastAsia="Times New Roman" w:hAnsi="Tahoma" w:cs="Tahoma"/>
-                <w:b/>
-                <w:bCs/>
-                <w:color w:val="385724"/>
-                <w:sz w:val="14"/>
-                <w:szCs w:val="14"/>
-                <w:lang w:eastAsia="pt-BR"/>
-              </w:rPr>
-            </w:pPr>
-          </w:p>
-        </w:tc>
-        <w:tc>
-          <w:tcPr>
-            <w:tcW w:w="992" w:type="dxa"/>
-            <w:gridSpan w:val="2"/>
-            <w:shd w:val="clear" w:color="000000" w:fill="FFFFFF"/>
-            <w:vAlign w:val="bottom"/>
-            <w:hideMark/>
-          </w:tcPr>
-          <w:p>
-            <w:pPr>
-              <w:spacing w:after="0" w:line="240" w:lineRule="auto"/>
-              <w:jc w:val="center"/>
-              <w:rPr>
-                <w:rFonts w:ascii="Tahoma" w:eastAsia="Times New Roman" w:hAnsi="Tahoma" w:cs="Tahoma"/>
-                <w:b/>
-                <w:bCs/>
-                <w:color w:val="385724"/>
-                <w:sz w:val="14"/>
-                <w:szCs w:val="14"/>
-                <w:lang w:eastAsia="pt-BR"/>
-              </w:rPr>
-            </w:pPr>
-            <w:r>
-              <w:rPr>
-                <w:rFonts w:ascii="Tahoma" w:eastAsia="Times New Roman" w:hAnsi="Tahoma" w:cs="Tahoma"/>
-                <w:b/>
-                <w:bCs/>
-                <w:color w:val="385724"/>
-                <w:sz w:val="14"/>
-                <w:szCs w:val="14"/>
-                <w:lang w:eastAsia="pt-BR"/>
-              </w:rPr>
-              <w:t> </w:t>
-            </w:r>
-          </w:p>
-        </w:tc>
-        <w:tc>
-          <w:tcPr>
-            <w:tcW w:w="1583" w:type="dxa"/>
-            <w:gridSpan w:val="2"/>
+            <w:tcW w:w="1818" w:type="dxa"/>
+            <w:gridSpan w:val="2"/>
+            <w:shd w:val="clear" w:color="000000" w:fill="FFFFFF"/>
+            <w:vAlign w:val="bottom"/>
+            <w:hideMark/>
+          </w:tcPr>
+          <w:p>
+            <w:pPr>
+              <w:spacing w:after="0" w:line="240" w:lineRule="auto"/>
+              <w:rPr>
+                <w:rFonts w:ascii="Tahoma" w:eastAsia="Times New Roman" w:hAnsi="Tahoma" w:cs="Tahoma"/>
+                <w:b/>
+                <w:bCs/>
+                <w:color w:val="385724"/>
+                <w:sz w:val="14"/>
+                <w:szCs w:val="14"/>
+                <w:lang w:eastAsia="pt-BR"/>
+              </w:rPr>
+            </w:pPr>
+          </w:p>
+        </w:tc>
+        <w:tc>
+          <w:tcPr>
+            <w:tcW w:w="993" w:type="dxa"/>
+            <w:shd w:val="clear" w:color="000000" w:fill="FFFFFF"/>
+            <w:vAlign w:val="bottom"/>
+            <w:hideMark/>
+          </w:tcPr>
+          <w:p>
+            <w:pPr>
+              <w:spacing w:after="0" w:line="240" w:lineRule="auto"/>
+              <w:jc w:val="center"/>
+              <w:rPr>
+                <w:rFonts w:ascii="Tahoma" w:eastAsia="Times New Roman" w:hAnsi="Tahoma" w:cs="Tahoma"/>
+                <w:b/>
+                <w:bCs/>
+                <w:color w:val="385724"/>
+                <w:sz w:val="14"/>
+                <w:szCs w:val="14"/>
+                <w:lang w:eastAsia="pt-BR"/>
+              </w:rPr>
+            </w:pPr>
+            <w:r>
+              <w:rPr>
+                <w:rFonts w:ascii="Tahoma" w:eastAsia="Times New Roman" w:hAnsi="Tahoma" w:cs="Tahoma"/>
+                <w:b/>
+                <w:bCs/>
+                <w:color w:val="385724"/>
+                <w:sz w:val="14"/>
+                <w:szCs w:val="14"/>
+                <w:lang w:eastAsia="pt-BR"/>
+              </w:rPr>
+              <w:t> </w:t>
+            </w:r>
+          </w:p>
+        </w:tc>
+        <w:tc>
+          <w:tcPr>
+            <w:tcW w:w="1607" w:type="dxa"/>
             <w:shd w:val="clear" w:color="000000" w:fill="FFFFFF"/>
             <w:vAlign w:val="bottom"/>
             <w:hideMark/>
@@ -7029,67 +6940,65 @@
         </w:tc>
         <w:tc>
           <w:tcPr>
-            <w:tcW w:w="1843" w:type="dxa"/>
-            <w:gridSpan w:val="2"/>
-            <w:shd w:val="clear" w:color="auto" w:fill="auto"/>
-            <w:vAlign w:val="bottom"/>
-            <w:hideMark/>
-          </w:tcPr>
-          <w:p>
-            <w:pPr>
-              <w:spacing w:after="0" w:line="240" w:lineRule="auto"/>
-              <w:rPr>
-                <w:rFonts w:ascii="Tahoma" w:eastAsia="Times New Roman" w:hAnsi="Tahoma" w:cs="Tahoma"/>
-                <w:b/>
-                <w:bCs/>
-                <w:color w:val="385724"/>
-                <w:sz w:val="14"/>
-                <w:szCs w:val="14"/>
-                <w:lang w:eastAsia="pt-BR"/>
-              </w:rPr>
-            </w:pPr>
-          </w:p>
-        </w:tc>
-        <w:tc>
-          <w:tcPr>
-            <w:tcW w:w="992" w:type="dxa"/>
-            <w:gridSpan w:val="2"/>
-            <w:shd w:val="clear" w:color="auto" w:fill="auto"/>
-            <w:vAlign w:val="bottom"/>
-            <w:hideMark/>
-          </w:tcPr>
-          <w:p>
-            <w:pPr>
-              <w:spacing w:after="0" w:line="240" w:lineRule="auto"/>
-              <w:jc w:val="center"/>
-              <w:rPr>
-                <w:rFonts w:ascii="Tahoma" w:eastAsia="Times New Roman" w:hAnsi="Tahoma" w:cs="Tahoma"/>
-                <w:b/>
-                <w:bCs/>
-                <w:color w:val="385724"/>
-                <w:sz w:val="14"/>
-                <w:szCs w:val="14"/>
-                <w:lang w:eastAsia="pt-BR"/>
-              </w:rPr>
-            </w:pPr>
-            <w:r>
-              <w:rPr>
-                <w:rFonts w:ascii="Tahoma" w:eastAsia="Times New Roman" w:hAnsi="Tahoma" w:cs="Tahoma"/>
-                <w:b/>
-                <w:bCs/>
-                <w:color w:val="385724"/>
-                <w:sz w:val="14"/>
-                <w:szCs w:val="14"/>
-                <w:lang w:eastAsia="pt-BR"/>
-              </w:rPr>
-              <w:t> </w:t>
-            </w:r>
-          </w:p>
-        </w:tc>
-        <w:tc>
-          <w:tcPr>
-            <w:tcW w:w="1583" w:type="dxa"/>
-            <w:gridSpan w:val="2"/>
+            <w:tcW w:w="1818" w:type="dxa"/>
+            <w:gridSpan w:val="2"/>
+            <w:shd w:val="clear" w:color="auto" w:fill="auto"/>
+            <w:vAlign w:val="bottom"/>
+            <w:hideMark/>
+          </w:tcPr>
+          <w:p>
+            <w:pPr>
+              <w:spacing w:after="0" w:line="240" w:lineRule="auto"/>
+              <w:rPr>
+                <w:rFonts w:ascii="Tahoma" w:eastAsia="Times New Roman" w:hAnsi="Tahoma" w:cs="Tahoma"/>
+                <w:b/>
+                <w:bCs/>
+                <w:color w:val="385724"/>
+                <w:sz w:val="14"/>
+                <w:szCs w:val="14"/>
+                <w:lang w:eastAsia="pt-BR"/>
+              </w:rPr>
+            </w:pPr>
+          </w:p>
+        </w:tc>
+        <w:tc>
+          <w:tcPr>
+            <w:tcW w:w="993" w:type="dxa"/>
+            <w:shd w:val="clear" w:color="auto" w:fill="auto"/>
+            <w:vAlign w:val="bottom"/>
+            <w:hideMark/>
+          </w:tcPr>
+          <w:p>
+            <w:pPr>
+              <w:spacing w:after="0" w:line="240" w:lineRule="auto"/>
+              <w:jc w:val="center"/>
+              <w:rPr>
+                <w:rFonts w:ascii="Tahoma" w:eastAsia="Times New Roman" w:hAnsi="Tahoma" w:cs="Tahoma"/>
+                <w:b/>
+                <w:bCs/>
+                <w:color w:val="385724"/>
+                <w:sz w:val="14"/>
+                <w:szCs w:val="14"/>
+                <w:lang w:eastAsia="pt-BR"/>
+              </w:rPr>
+            </w:pPr>
+            <w:r>
+              <w:rPr>
+                <w:rFonts w:ascii="Tahoma" w:eastAsia="Times New Roman" w:hAnsi="Tahoma" w:cs="Tahoma"/>
+                <w:b/>
+                <w:bCs/>
+                <w:color w:val="385724"/>
+                <w:sz w:val="14"/>
+                <w:szCs w:val="14"/>
+                <w:lang w:eastAsia="pt-BR"/>
+              </w:rPr>
+              <w:t> </w:t>
+            </w:r>
+          </w:p>
+        </w:tc>
+        <w:tc>
+          <w:tcPr>
+            <w:tcW w:w="1607" w:type="dxa"/>
             <w:shd w:val="clear" w:color="auto" w:fill="auto"/>
             <w:vAlign w:val="bottom"/>
             <w:hideMark/>
@@ -7326,67 +7235,65 @@
         </w:tc>
         <w:tc>
           <w:tcPr>
-            <w:tcW w:w="1843" w:type="dxa"/>
-            <w:gridSpan w:val="2"/>
-            <w:shd w:val="clear" w:color="auto" w:fill="auto"/>
-            <w:vAlign w:val="bottom"/>
-            <w:hideMark/>
-          </w:tcPr>
-          <w:p>
-            <w:pPr>
-              <w:spacing w:after="0" w:line="240" w:lineRule="auto"/>
-              <w:rPr>
-                <w:rFonts w:ascii="Tahoma" w:eastAsia="Times New Roman" w:hAnsi="Tahoma" w:cs="Tahoma"/>
-                <w:b/>
-                <w:bCs/>
-                <w:color w:val="385724"/>
-                <w:sz w:val="14"/>
-                <w:szCs w:val="14"/>
-                <w:lang w:eastAsia="pt-BR"/>
-              </w:rPr>
-            </w:pPr>
-          </w:p>
-        </w:tc>
-        <w:tc>
-          <w:tcPr>
-            <w:tcW w:w="992" w:type="dxa"/>
-            <w:gridSpan w:val="2"/>
-            <w:shd w:val="clear" w:color="auto" w:fill="auto"/>
-            <w:vAlign w:val="bottom"/>
-            <w:hideMark/>
-          </w:tcPr>
-          <w:p>
-            <w:pPr>
-              <w:spacing w:after="0" w:line="240" w:lineRule="auto"/>
-              <w:jc w:val="center"/>
-              <w:rPr>
-                <w:rFonts w:ascii="Tahoma" w:eastAsia="Times New Roman" w:hAnsi="Tahoma" w:cs="Tahoma"/>
-                <w:b/>
-                <w:bCs/>
-                <w:color w:val="385724"/>
-                <w:sz w:val="14"/>
-                <w:szCs w:val="14"/>
-                <w:lang w:eastAsia="pt-BR"/>
-              </w:rPr>
-            </w:pPr>
-            <w:r>
-              <w:rPr>
-                <w:rFonts w:ascii="Tahoma" w:eastAsia="Times New Roman" w:hAnsi="Tahoma" w:cs="Tahoma"/>
-                <w:b/>
-                <w:bCs/>
-                <w:color w:val="385724"/>
-                <w:sz w:val="14"/>
-                <w:szCs w:val="14"/>
-                <w:lang w:eastAsia="pt-BR"/>
-              </w:rPr>
-              <w:t> </w:t>
-            </w:r>
-          </w:p>
-        </w:tc>
-        <w:tc>
-          <w:tcPr>
-            <w:tcW w:w="1583" w:type="dxa"/>
-            <w:gridSpan w:val="2"/>
+            <w:tcW w:w="1818" w:type="dxa"/>
+            <w:gridSpan w:val="2"/>
+            <w:shd w:val="clear" w:color="auto" w:fill="auto"/>
+            <w:vAlign w:val="bottom"/>
+            <w:hideMark/>
+          </w:tcPr>
+          <w:p>
+            <w:pPr>
+              <w:spacing w:after="0" w:line="240" w:lineRule="auto"/>
+              <w:rPr>
+                <w:rFonts w:ascii="Tahoma" w:eastAsia="Times New Roman" w:hAnsi="Tahoma" w:cs="Tahoma"/>
+                <w:b/>
+                <w:bCs/>
+                <w:color w:val="385724"/>
+                <w:sz w:val="14"/>
+                <w:szCs w:val="14"/>
+                <w:lang w:eastAsia="pt-BR"/>
+              </w:rPr>
+            </w:pPr>
+          </w:p>
+        </w:tc>
+        <w:tc>
+          <w:tcPr>
+            <w:tcW w:w="993" w:type="dxa"/>
+            <w:shd w:val="clear" w:color="auto" w:fill="auto"/>
+            <w:vAlign w:val="bottom"/>
+            <w:hideMark/>
+          </w:tcPr>
+          <w:p>
+            <w:pPr>
+              <w:spacing w:after="0" w:line="240" w:lineRule="auto"/>
+              <w:jc w:val="center"/>
+              <w:rPr>
+                <w:rFonts w:ascii="Tahoma" w:eastAsia="Times New Roman" w:hAnsi="Tahoma" w:cs="Tahoma"/>
+                <w:b/>
+                <w:bCs/>
+                <w:color w:val="385724"/>
+                <w:sz w:val="14"/>
+                <w:szCs w:val="14"/>
+                <w:lang w:eastAsia="pt-BR"/>
+              </w:rPr>
+            </w:pPr>
+            <w:r>
+              <w:rPr>
+                <w:rFonts w:ascii="Tahoma" w:eastAsia="Times New Roman" w:hAnsi="Tahoma" w:cs="Tahoma"/>
+                <w:b/>
+                <w:bCs/>
+                <w:color w:val="385724"/>
+                <w:sz w:val="14"/>
+                <w:szCs w:val="14"/>
+                <w:lang w:eastAsia="pt-BR"/>
+              </w:rPr>
+              <w:t> </w:t>
+            </w:r>
+          </w:p>
+        </w:tc>
+        <w:tc>
+          <w:tcPr>
+            <w:tcW w:w="1607" w:type="dxa"/>
             <w:shd w:val="clear" w:color="auto" w:fill="auto"/>
             <w:vAlign w:val="bottom"/>
             <w:hideMark/>
@@ -7626,67 +7533,65 @@
         </w:tc>
         <w:tc>
           <w:tcPr>
-            <w:tcW w:w="1843" w:type="dxa"/>
-            <w:gridSpan w:val="2"/>
-            <w:shd w:val="clear" w:color="000000" w:fill="FFFFFF"/>
-            <w:vAlign w:val="bottom"/>
-            <w:hideMark/>
-          </w:tcPr>
-          <w:p>
-            <w:pPr>
-              <w:spacing w:after="0" w:line="240" w:lineRule="auto"/>
-              <w:rPr>
-                <w:rFonts w:ascii="Tahoma" w:eastAsia="Times New Roman" w:hAnsi="Tahoma" w:cs="Tahoma"/>
-                <w:b/>
-                <w:bCs/>
-                <w:color w:val="385724"/>
-                <w:sz w:val="14"/>
-                <w:szCs w:val="14"/>
-                <w:lang w:eastAsia="pt-BR"/>
-              </w:rPr>
-            </w:pPr>
-          </w:p>
-        </w:tc>
-        <w:tc>
-          <w:tcPr>
-            <w:tcW w:w="992" w:type="dxa"/>
-            <w:gridSpan w:val="2"/>
-            <w:shd w:val="clear" w:color="000000" w:fill="FFFFFF"/>
-            <w:vAlign w:val="bottom"/>
-            <w:hideMark/>
-          </w:tcPr>
-          <w:p>
-            <w:pPr>
-              <w:spacing w:after="0" w:line="240" w:lineRule="auto"/>
-              <w:jc w:val="center"/>
-              <w:rPr>
-                <w:rFonts w:ascii="Tahoma" w:eastAsia="Times New Roman" w:hAnsi="Tahoma" w:cs="Tahoma"/>
-                <w:b/>
-                <w:bCs/>
-                <w:color w:val="385724"/>
-                <w:sz w:val="14"/>
-                <w:szCs w:val="14"/>
-                <w:lang w:eastAsia="pt-BR"/>
-              </w:rPr>
-            </w:pPr>
-            <w:r>
-              <w:rPr>
-                <w:rFonts w:ascii="Tahoma" w:eastAsia="Times New Roman" w:hAnsi="Tahoma" w:cs="Tahoma"/>
-                <w:b/>
-                <w:bCs/>
-                <w:color w:val="385724"/>
-                <w:sz w:val="14"/>
-                <w:szCs w:val="14"/>
-                <w:lang w:eastAsia="pt-BR"/>
-              </w:rPr>
-              <w:t> </w:t>
-            </w:r>
-          </w:p>
-        </w:tc>
-        <w:tc>
-          <w:tcPr>
-            <w:tcW w:w="1583" w:type="dxa"/>
-            <w:gridSpan w:val="2"/>
+            <w:tcW w:w="1818" w:type="dxa"/>
+            <w:gridSpan w:val="2"/>
+            <w:shd w:val="clear" w:color="000000" w:fill="FFFFFF"/>
+            <w:vAlign w:val="bottom"/>
+            <w:hideMark/>
+          </w:tcPr>
+          <w:p>
+            <w:pPr>
+              <w:spacing w:after="0" w:line="240" w:lineRule="auto"/>
+              <w:rPr>
+                <w:rFonts w:ascii="Tahoma" w:eastAsia="Times New Roman" w:hAnsi="Tahoma" w:cs="Tahoma"/>
+                <w:b/>
+                <w:bCs/>
+                <w:color w:val="385724"/>
+                <w:sz w:val="14"/>
+                <w:szCs w:val="14"/>
+                <w:lang w:eastAsia="pt-BR"/>
+              </w:rPr>
+            </w:pPr>
+          </w:p>
+        </w:tc>
+        <w:tc>
+          <w:tcPr>
+            <w:tcW w:w="993" w:type="dxa"/>
+            <w:shd w:val="clear" w:color="000000" w:fill="FFFFFF"/>
+            <w:vAlign w:val="bottom"/>
+            <w:hideMark/>
+          </w:tcPr>
+          <w:p>
+            <w:pPr>
+              <w:spacing w:after="0" w:line="240" w:lineRule="auto"/>
+              <w:jc w:val="center"/>
+              <w:rPr>
+                <w:rFonts w:ascii="Tahoma" w:eastAsia="Times New Roman" w:hAnsi="Tahoma" w:cs="Tahoma"/>
+                <w:b/>
+                <w:bCs/>
+                <w:color w:val="385724"/>
+                <w:sz w:val="14"/>
+                <w:szCs w:val="14"/>
+                <w:lang w:eastAsia="pt-BR"/>
+              </w:rPr>
+            </w:pPr>
+            <w:r>
+              <w:rPr>
+                <w:rFonts w:ascii="Tahoma" w:eastAsia="Times New Roman" w:hAnsi="Tahoma" w:cs="Tahoma"/>
+                <w:b/>
+                <w:bCs/>
+                <w:color w:val="385724"/>
+                <w:sz w:val="14"/>
+                <w:szCs w:val="14"/>
+                <w:lang w:eastAsia="pt-BR"/>
+              </w:rPr>
+              <w:t> </w:t>
+            </w:r>
+          </w:p>
+        </w:tc>
+        <w:tc>
+          <w:tcPr>
+            <w:tcW w:w="1607" w:type="dxa"/>
             <w:shd w:val="clear" w:color="000000" w:fill="FFFFFF"/>
             <w:vAlign w:val="bottom"/>
             <w:hideMark/>
@@ -7901,67 +7806,65 @@
         </w:tc>
         <w:tc>
           <w:tcPr>
-            <w:tcW w:w="1843" w:type="dxa"/>
-            <w:gridSpan w:val="2"/>
-            <w:shd w:val="clear" w:color="000000" w:fill="FFFFFF"/>
-            <w:vAlign w:val="bottom"/>
-            <w:hideMark/>
-          </w:tcPr>
-          <w:p>
-            <w:pPr>
-              <w:spacing w:after="0" w:line="240" w:lineRule="auto"/>
-              <w:rPr>
-                <w:rFonts w:ascii="Tahoma" w:eastAsia="Times New Roman" w:hAnsi="Tahoma" w:cs="Tahoma"/>
-                <w:b/>
-                <w:bCs/>
-                <w:color w:val="385724"/>
-                <w:sz w:val="14"/>
-                <w:szCs w:val="14"/>
-                <w:lang w:eastAsia="pt-BR"/>
-              </w:rPr>
-            </w:pPr>
-          </w:p>
-        </w:tc>
-        <w:tc>
-          <w:tcPr>
-            <w:tcW w:w="992" w:type="dxa"/>
-            <w:gridSpan w:val="2"/>
-            <w:shd w:val="clear" w:color="000000" w:fill="FFFFFF"/>
-            <w:vAlign w:val="bottom"/>
-            <w:hideMark/>
-          </w:tcPr>
-          <w:p>
-            <w:pPr>
-              <w:spacing w:after="0" w:line="240" w:lineRule="auto"/>
-              <w:jc w:val="center"/>
-              <w:rPr>
-                <w:rFonts w:ascii="Tahoma" w:eastAsia="Times New Roman" w:hAnsi="Tahoma" w:cs="Tahoma"/>
-                <w:b/>
-                <w:bCs/>
-                <w:color w:val="385724"/>
-                <w:sz w:val="14"/>
-                <w:szCs w:val="14"/>
-                <w:lang w:eastAsia="pt-BR"/>
-              </w:rPr>
-            </w:pPr>
-            <w:r>
-              <w:rPr>
-                <w:rFonts w:ascii="Tahoma" w:eastAsia="Times New Roman" w:hAnsi="Tahoma" w:cs="Tahoma"/>
-                <w:b/>
-                <w:bCs/>
-                <w:color w:val="385724"/>
-                <w:sz w:val="14"/>
-                <w:szCs w:val="14"/>
-                <w:lang w:eastAsia="pt-BR"/>
-              </w:rPr>
-              <w:t> </w:t>
-            </w:r>
-          </w:p>
-        </w:tc>
-        <w:tc>
-          <w:tcPr>
-            <w:tcW w:w="1583" w:type="dxa"/>
-            <w:gridSpan w:val="2"/>
+            <w:tcW w:w="1818" w:type="dxa"/>
+            <w:gridSpan w:val="2"/>
+            <w:shd w:val="clear" w:color="000000" w:fill="FFFFFF"/>
+            <w:vAlign w:val="bottom"/>
+            <w:hideMark/>
+          </w:tcPr>
+          <w:p>
+            <w:pPr>
+              <w:spacing w:after="0" w:line="240" w:lineRule="auto"/>
+              <w:rPr>
+                <w:rFonts w:ascii="Tahoma" w:eastAsia="Times New Roman" w:hAnsi="Tahoma" w:cs="Tahoma"/>
+                <w:b/>
+                <w:bCs/>
+                <w:color w:val="385724"/>
+                <w:sz w:val="14"/>
+                <w:szCs w:val="14"/>
+                <w:lang w:eastAsia="pt-BR"/>
+              </w:rPr>
+            </w:pPr>
+          </w:p>
+        </w:tc>
+        <w:tc>
+          <w:tcPr>
+            <w:tcW w:w="993" w:type="dxa"/>
+            <w:shd w:val="clear" w:color="000000" w:fill="FFFFFF"/>
+            <w:vAlign w:val="bottom"/>
+            <w:hideMark/>
+          </w:tcPr>
+          <w:p>
+            <w:pPr>
+              <w:spacing w:after="0" w:line="240" w:lineRule="auto"/>
+              <w:jc w:val="center"/>
+              <w:rPr>
+                <w:rFonts w:ascii="Tahoma" w:eastAsia="Times New Roman" w:hAnsi="Tahoma" w:cs="Tahoma"/>
+                <w:b/>
+                <w:bCs/>
+                <w:color w:val="385724"/>
+                <w:sz w:val="14"/>
+                <w:szCs w:val="14"/>
+                <w:lang w:eastAsia="pt-BR"/>
+              </w:rPr>
+            </w:pPr>
+            <w:r>
+              <w:rPr>
+                <w:rFonts w:ascii="Tahoma" w:eastAsia="Times New Roman" w:hAnsi="Tahoma" w:cs="Tahoma"/>
+                <w:b/>
+                <w:bCs/>
+                <w:color w:val="385724"/>
+                <w:sz w:val="14"/>
+                <w:szCs w:val="14"/>
+                <w:lang w:eastAsia="pt-BR"/>
+              </w:rPr>
+              <w:t> </w:t>
+            </w:r>
+          </w:p>
+        </w:tc>
+        <w:tc>
+          <w:tcPr>
+            <w:tcW w:w="1607" w:type="dxa"/>
             <w:shd w:val="clear" w:color="000000" w:fill="FFFFFF"/>
             <w:vAlign w:val="bottom"/>
             <w:hideMark/>
@@ -8201,67 +8104,65 @@
         </w:tc>
         <w:tc>
           <w:tcPr>
-            <w:tcW w:w="1843" w:type="dxa"/>
-            <w:gridSpan w:val="2"/>
-            <w:shd w:val="clear" w:color="000000" w:fill="FFFFFF"/>
-            <w:vAlign w:val="bottom"/>
-            <w:hideMark/>
-          </w:tcPr>
-          <w:p>
-            <w:pPr>
-              <w:spacing w:after="0" w:line="240" w:lineRule="auto"/>
-              <w:rPr>
-                <w:rFonts w:ascii="Tahoma" w:eastAsia="Times New Roman" w:hAnsi="Tahoma" w:cs="Tahoma"/>
-                <w:b/>
-                <w:bCs/>
-                <w:color w:val="385724"/>
-                <w:sz w:val="14"/>
-                <w:szCs w:val="14"/>
-                <w:lang w:eastAsia="pt-BR"/>
-              </w:rPr>
-            </w:pPr>
-          </w:p>
-        </w:tc>
-        <w:tc>
-          <w:tcPr>
-            <w:tcW w:w="992" w:type="dxa"/>
-            <w:gridSpan w:val="2"/>
-            <w:shd w:val="clear" w:color="000000" w:fill="FFFFFF"/>
-            <w:vAlign w:val="bottom"/>
-            <w:hideMark/>
-          </w:tcPr>
-          <w:p>
-            <w:pPr>
-              <w:spacing w:after="0" w:line="240" w:lineRule="auto"/>
-              <w:jc w:val="center"/>
-              <w:rPr>
-                <w:rFonts w:ascii="Tahoma" w:eastAsia="Times New Roman" w:hAnsi="Tahoma" w:cs="Tahoma"/>
-                <w:b/>
-                <w:bCs/>
-                <w:color w:val="385724"/>
-                <w:sz w:val="14"/>
-                <w:szCs w:val="14"/>
-                <w:lang w:eastAsia="pt-BR"/>
-              </w:rPr>
-            </w:pPr>
-            <w:r>
-              <w:rPr>
-                <w:rFonts w:ascii="Tahoma" w:eastAsia="Times New Roman" w:hAnsi="Tahoma" w:cs="Tahoma"/>
-                <w:b/>
-                <w:bCs/>
-                <w:color w:val="385724"/>
-                <w:sz w:val="14"/>
-                <w:szCs w:val="14"/>
-                <w:lang w:eastAsia="pt-BR"/>
-              </w:rPr>
-              <w:t> </w:t>
-            </w:r>
-          </w:p>
-        </w:tc>
-        <w:tc>
-          <w:tcPr>
-            <w:tcW w:w="1583" w:type="dxa"/>
-            <w:gridSpan w:val="2"/>
+            <w:tcW w:w="1818" w:type="dxa"/>
+            <w:gridSpan w:val="2"/>
+            <w:shd w:val="clear" w:color="000000" w:fill="FFFFFF"/>
+            <w:vAlign w:val="bottom"/>
+            <w:hideMark/>
+          </w:tcPr>
+          <w:p>
+            <w:pPr>
+              <w:spacing w:after="0" w:line="240" w:lineRule="auto"/>
+              <w:rPr>
+                <w:rFonts w:ascii="Tahoma" w:eastAsia="Times New Roman" w:hAnsi="Tahoma" w:cs="Tahoma"/>
+                <w:b/>
+                <w:bCs/>
+                <w:color w:val="385724"/>
+                <w:sz w:val="14"/>
+                <w:szCs w:val="14"/>
+                <w:lang w:eastAsia="pt-BR"/>
+              </w:rPr>
+            </w:pPr>
+          </w:p>
+        </w:tc>
+        <w:tc>
+          <w:tcPr>
+            <w:tcW w:w="993" w:type="dxa"/>
+            <w:shd w:val="clear" w:color="000000" w:fill="FFFFFF"/>
+            <w:vAlign w:val="bottom"/>
+            <w:hideMark/>
+          </w:tcPr>
+          <w:p>
+            <w:pPr>
+              <w:spacing w:after="0" w:line="240" w:lineRule="auto"/>
+              <w:jc w:val="center"/>
+              <w:rPr>
+                <w:rFonts w:ascii="Tahoma" w:eastAsia="Times New Roman" w:hAnsi="Tahoma" w:cs="Tahoma"/>
+                <w:b/>
+                <w:bCs/>
+                <w:color w:val="385724"/>
+                <w:sz w:val="14"/>
+                <w:szCs w:val="14"/>
+                <w:lang w:eastAsia="pt-BR"/>
+              </w:rPr>
+            </w:pPr>
+            <w:r>
+              <w:rPr>
+                <w:rFonts w:ascii="Tahoma" w:eastAsia="Times New Roman" w:hAnsi="Tahoma" w:cs="Tahoma"/>
+                <w:b/>
+                <w:bCs/>
+                <w:color w:val="385724"/>
+                <w:sz w:val="14"/>
+                <w:szCs w:val="14"/>
+                <w:lang w:eastAsia="pt-BR"/>
+              </w:rPr>
+              <w:t> </w:t>
+            </w:r>
+          </w:p>
+        </w:tc>
+        <w:tc>
+          <w:tcPr>
+            <w:tcW w:w="1607" w:type="dxa"/>
             <w:shd w:val="clear" w:color="000000" w:fill="FFFFFF"/>
             <w:vAlign w:val="bottom"/>
             <w:hideMark/>
@@ -8475,67 +8376,65 @@
         </w:tc>
         <w:tc>
           <w:tcPr>
-            <w:tcW w:w="1843" w:type="dxa"/>
-            <w:gridSpan w:val="2"/>
-            <w:shd w:val="clear" w:color="000000" w:fill="FFFFFF"/>
-            <w:vAlign w:val="bottom"/>
-            <w:hideMark/>
-          </w:tcPr>
-          <w:p>
-            <w:pPr>
-              <w:spacing w:after="0" w:line="240" w:lineRule="auto"/>
-              <w:rPr>
-                <w:rFonts w:ascii="Tahoma" w:eastAsia="Times New Roman" w:hAnsi="Tahoma" w:cs="Tahoma"/>
-                <w:b/>
-                <w:bCs/>
-                <w:color w:val="385724"/>
-                <w:sz w:val="14"/>
-                <w:szCs w:val="14"/>
-                <w:lang w:eastAsia="pt-BR"/>
-              </w:rPr>
-            </w:pPr>
-          </w:p>
-        </w:tc>
-        <w:tc>
-          <w:tcPr>
-            <w:tcW w:w="992" w:type="dxa"/>
-            <w:gridSpan w:val="2"/>
-            <w:shd w:val="clear" w:color="000000" w:fill="FFFFFF"/>
-            <w:vAlign w:val="bottom"/>
-            <w:hideMark/>
-          </w:tcPr>
-          <w:p>
-            <w:pPr>
-              <w:spacing w:after="0" w:line="240" w:lineRule="auto"/>
-              <w:jc w:val="center"/>
-              <w:rPr>
-                <w:rFonts w:ascii="Tahoma" w:eastAsia="Times New Roman" w:hAnsi="Tahoma" w:cs="Tahoma"/>
-                <w:b/>
-                <w:bCs/>
-                <w:color w:val="385724"/>
-                <w:sz w:val="14"/>
-                <w:szCs w:val="14"/>
-                <w:lang w:eastAsia="pt-BR"/>
-              </w:rPr>
-            </w:pPr>
-            <w:r>
-              <w:rPr>
-                <w:rFonts w:ascii="Tahoma" w:eastAsia="Times New Roman" w:hAnsi="Tahoma" w:cs="Tahoma"/>
-                <w:b/>
-                <w:bCs/>
-                <w:color w:val="385724"/>
-                <w:sz w:val="14"/>
-                <w:szCs w:val="14"/>
-                <w:lang w:eastAsia="pt-BR"/>
-              </w:rPr>
-              <w:t> </w:t>
-            </w:r>
-          </w:p>
-        </w:tc>
-        <w:tc>
-          <w:tcPr>
-            <w:tcW w:w="1583" w:type="dxa"/>
-            <w:gridSpan w:val="2"/>
+            <w:tcW w:w="1818" w:type="dxa"/>
+            <w:gridSpan w:val="2"/>
+            <w:shd w:val="clear" w:color="000000" w:fill="FFFFFF"/>
+            <w:vAlign w:val="bottom"/>
+            <w:hideMark/>
+          </w:tcPr>
+          <w:p>
+            <w:pPr>
+              <w:spacing w:after="0" w:line="240" w:lineRule="auto"/>
+              <w:rPr>
+                <w:rFonts w:ascii="Tahoma" w:eastAsia="Times New Roman" w:hAnsi="Tahoma" w:cs="Tahoma"/>
+                <w:b/>
+                <w:bCs/>
+                <w:color w:val="385724"/>
+                <w:sz w:val="14"/>
+                <w:szCs w:val="14"/>
+                <w:lang w:eastAsia="pt-BR"/>
+              </w:rPr>
+            </w:pPr>
+          </w:p>
+        </w:tc>
+        <w:tc>
+          <w:tcPr>
+            <w:tcW w:w="993" w:type="dxa"/>
+            <w:shd w:val="clear" w:color="000000" w:fill="FFFFFF"/>
+            <w:vAlign w:val="bottom"/>
+            <w:hideMark/>
+          </w:tcPr>
+          <w:p>
+            <w:pPr>
+              <w:spacing w:after="0" w:line="240" w:lineRule="auto"/>
+              <w:jc w:val="center"/>
+              <w:rPr>
+                <w:rFonts w:ascii="Tahoma" w:eastAsia="Times New Roman" w:hAnsi="Tahoma" w:cs="Tahoma"/>
+                <w:b/>
+                <w:bCs/>
+                <w:color w:val="385724"/>
+                <w:sz w:val="14"/>
+                <w:szCs w:val="14"/>
+                <w:lang w:eastAsia="pt-BR"/>
+              </w:rPr>
+            </w:pPr>
+            <w:r>
+              <w:rPr>
+                <w:rFonts w:ascii="Tahoma" w:eastAsia="Times New Roman" w:hAnsi="Tahoma" w:cs="Tahoma"/>
+                <w:b/>
+                <w:bCs/>
+                <w:color w:val="385724"/>
+                <w:sz w:val="14"/>
+                <w:szCs w:val="14"/>
+                <w:lang w:eastAsia="pt-BR"/>
+              </w:rPr>
+              <w:t> </w:t>
+            </w:r>
+          </w:p>
+        </w:tc>
+        <w:tc>
+          <w:tcPr>
+            <w:tcW w:w="1607" w:type="dxa"/>
             <w:shd w:val="clear" w:color="000000" w:fill="FFFFFF"/>
             <w:vAlign w:val="bottom"/>
             <w:hideMark/>
@@ -8749,67 +8648,65 @@
         </w:tc>
         <w:tc>
           <w:tcPr>
-            <w:tcW w:w="1843" w:type="dxa"/>
-            <w:gridSpan w:val="2"/>
-            <w:shd w:val="clear" w:color="000000" w:fill="FFFFFF"/>
-            <w:vAlign w:val="bottom"/>
-            <w:hideMark/>
-          </w:tcPr>
-          <w:p>
-            <w:pPr>
-              <w:spacing w:after="0" w:line="240" w:lineRule="auto"/>
-              <w:rPr>
-                <w:rFonts w:ascii="Tahoma" w:eastAsia="Times New Roman" w:hAnsi="Tahoma" w:cs="Tahoma"/>
-                <w:b/>
-                <w:bCs/>
-                <w:color w:val="385724"/>
-                <w:sz w:val="14"/>
-                <w:szCs w:val="14"/>
-                <w:lang w:eastAsia="pt-BR"/>
-              </w:rPr>
-            </w:pPr>
-          </w:p>
-        </w:tc>
-        <w:tc>
-          <w:tcPr>
-            <w:tcW w:w="992" w:type="dxa"/>
-            <w:gridSpan w:val="2"/>
-            <w:shd w:val="clear" w:color="000000" w:fill="FFFFFF"/>
-            <w:vAlign w:val="bottom"/>
-            <w:hideMark/>
-          </w:tcPr>
-          <w:p>
-            <w:pPr>
-              <w:spacing w:after="0" w:line="240" w:lineRule="auto"/>
-              <w:jc w:val="center"/>
-              <w:rPr>
-                <w:rFonts w:ascii="Tahoma" w:eastAsia="Times New Roman" w:hAnsi="Tahoma" w:cs="Tahoma"/>
-                <w:b/>
-                <w:bCs/>
-                <w:color w:val="385724"/>
-                <w:sz w:val="14"/>
-                <w:szCs w:val="14"/>
-                <w:lang w:eastAsia="pt-BR"/>
-              </w:rPr>
-            </w:pPr>
-            <w:r>
-              <w:rPr>
-                <w:rFonts w:ascii="Tahoma" w:eastAsia="Times New Roman" w:hAnsi="Tahoma" w:cs="Tahoma"/>
-                <w:b/>
-                <w:bCs/>
-                <w:color w:val="385724"/>
-                <w:sz w:val="14"/>
-                <w:szCs w:val="14"/>
-                <w:lang w:eastAsia="pt-BR"/>
-              </w:rPr>
-              <w:t> </w:t>
-            </w:r>
-          </w:p>
-        </w:tc>
-        <w:tc>
-          <w:tcPr>
-            <w:tcW w:w="1583" w:type="dxa"/>
-            <w:gridSpan w:val="2"/>
+            <w:tcW w:w="1818" w:type="dxa"/>
+            <w:gridSpan w:val="2"/>
+            <w:shd w:val="clear" w:color="000000" w:fill="FFFFFF"/>
+            <w:vAlign w:val="bottom"/>
+            <w:hideMark/>
+          </w:tcPr>
+          <w:p>
+            <w:pPr>
+              <w:spacing w:after="0" w:line="240" w:lineRule="auto"/>
+              <w:rPr>
+                <w:rFonts w:ascii="Tahoma" w:eastAsia="Times New Roman" w:hAnsi="Tahoma" w:cs="Tahoma"/>
+                <w:b/>
+                <w:bCs/>
+                <w:color w:val="385724"/>
+                <w:sz w:val="14"/>
+                <w:szCs w:val="14"/>
+                <w:lang w:eastAsia="pt-BR"/>
+              </w:rPr>
+            </w:pPr>
+          </w:p>
+        </w:tc>
+        <w:tc>
+          <w:tcPr>
+            <w:tcW w:w="993" w:type="dxa"/>
+            <w:shd w:val="clear" w:color="000000" w:fill="FFFFFF"/>
+            <w:vAlign w:val="bottom"/>
+            <w:hideMark/>
+          </w:tcPr>
+          <w:p>
+            <w:pPr>
+              <w:spacing w:after="0" w:line="240" w:lineRule="auto"/>
+              <w:jc w:val="center"/>
+              <w:rPr>
+                <w:rFonts w:ascii="Tahoma" w:eastAsia="Times New Roman" w:hAnsi="Tahoma" w:cs="Tahoma"/>
+                <w:b/>
+                <w:bCs/>
+                <w:color w:val="385724"/>
+                <w:sz w:val="14"/>
+                <w:szCs w:val="14"/>
+                <w:lang w:eastAsia="pt-BR"/>
+              </w:rPr>
+            </w:pPr>
+            <w:r>
+              <w:rPr>
+                <w:rFonts w:ascii="Tahoma" w:eastAsia="Times New Roman" w:hAnsi="Tahoma" w:cs="Tahoma"/>
+                <w:b/>
+                <w:bCs/>
+                <w:color w:val="385724"/>
+                <w:sz w:val="14"/>
+                <w:szCs w:val="14"/>
+                <w:lang w:eastAsia="pt-BR"/>
+              </w:rPr>
+              <w:t> </w:t>
+            </w:r>
+          </w:p>
+        </w:tc>
+        <w:tc>
+          <w:tcPr>
+            <w:tcW w:w="1607" w:type="dxa"/>
             <w:shd w:val="clear" w:color="000000" w:fill="FFFFFF"/>
             <w:vAlign w:val="bottom"/>
             <w:hideMark/>
@@ -9023,67 +8920,65 @@
         </w:tc>
         <w:tc>
           <w:tcPr>
-            <w:tcW w:w="1843" w:type="dxa"/>
-            <w:gridSpan w:val="2"/>
-            <w:shd w:val="clear" w:color="auto" w:fill="auto"/>
-            <w:vAlign w:val="bottom"/>
-            <w:hideMark/>
-          </w:tcPr>
-          <w:p>
-            <w:pPr>
-              <w:spacing w:after="0" w:line="240" w:lineRule="auto"/>
-              <w:rPr>
-                <w:rFonts w:ascii="Tahoma" w:eastAsia="Times New Roman" w:hAnsi="Tahoma" w:cs="Tahoma"/>
-                <w:b/>
-                <w:bCs/>
-                <w:color w:val="385724"/>
-                <w:sz w:val="14"/>
-                <w:szCs w:val="14"/>
-                <w:lang w:eastAsia="pt-BR"/>
-              </w:rPr>
-            </w:pPr>
-          </w:p>
-        </w:tc>
-        <w:tc>
-          <w:tcPr>
-            <w:tcW w:w="992" w:type="dxa"/>
-            <w:gridSpan w:val="2"/>
-            <w:shd w:val="clear" w:color="auto" w:fill="auto"/>
-            <w:vAlign w:val="bottom"/>
-            <w:hideMark/>
-          </w:tcPr>
-          <w:p>
-            <w:pPr>
-              <w:spacing w:after="0" w:line="240" w:lineRule="auto"/>
-              <w:jc w:val="center"/>
-              <w:rPr>
-                <w:rFonts w:ascii="Tahoma" w:eastAsia="Times New Roman" w:hAnsi="Tahoma" w:cs="Tahoma"/>
-                <w:b/>
-                <w:bCs/>
-                <w:color w:val="385724"/>
-                <w:sz w:val="14"/>
-                <w:szCs w:val="14"/>
-                <w:lang w:eastAsia="pt-BR"/>
-              </w:rPr>
-            </w:pPr>
-            <w:r>
-              <w:rPr>
-                <w:rFonts w:ascii="Tahoma" w:eastAsia="Times New Roman" w:hAnsi="Tahoma" w:cs="Tahoma"/>
-                <w:b/>
-                <w:bCs/>
-                <w:color w:val="385724"/>
-                <w:sz w:val="14"/>
-                <w:szCs w:val="14"/>
-                <w:lang w:eastAsia="pt-BR"/>
-              </w:rPr>
-              <w:t> </w:t>
-            </w:r>
-          </w:p>
-        </w:tc>
-        <w:tc>
-          <w:tcPr>
-            <w:tcW w:w="1583" w:type="dxa"/>
-            <w:gridSpan w:val="2"/>
+            <w:tcW w:w="1818" w:type="dxa"/>
+            <w:gridSpan w:val="2"/>
+            <w:shd w:val="clear" w:color="auto" w:fill="auto"/>
+            <w:vAlign w:val="bottom"/>
+            <w:hideMark/>
+          </w:tcPr>
+          <w:p>
+            <w:pPr>
+              <w:spacing w:after="0" w:line="240" w:lineRule="auto"/>
+              <w:rPr>
+                <w:rFonts w:ascii="Tahoma" w:eastAsia="Times New Roman" w:hAnsi="Tahoma" w:cs="Tahoma"/>
+                <w:b/>
+                <w:bCs/>
+                <w:color w:val="385724"/>
+                <w:sz w:val="14"/>
+                <w:szCs w:val="14"/>
+                <w:lang w:eastAsia="pt-BR"/>
+              </w:rPr>
+            </w:pPr>
+          </w:p>
+        </w:tc>
+        <w:tc>
+          <w:tcPr>
+            <w:tcW w:w="993" w:type="dxa"/>
+            <w:shd w:val="clear" w:color="auto" w:fill="auto"/>
+            <w:vAlign w:val="bottom"/>
+            <w:hideMark/>
+          </w:tcPr>
+          <w:p>
+            <w:pPr>
+              <w:spacing w:after="0" w:line="240" w:lineRule="auto"/>
+              <w:jc w:val="center"/>
+              <w:rPr>
+                <w:rFonts w:ascii="Tahoma" w:eastAsia="Times New Roman" w:hAnsi="Tahoma" w:cs="Tahoma"/>
+                <w:b/>
+                <w:bCs/>
+                <w:color w:val="385724"/>
+                <w:sz w:val="14"/>
+                <w:szCs w:val="14"/>
+                <w:lang w:eastAsia="pt-BR"/>
+              </w:rPr>
+            </w:pPr>
+            <w:r>
+              <w:rPr>
+                <w:rFonts w:ascii="Tahoma" w:eastAsia="Times New Roman" w:hAnsi="Tahoma" w:cs="Tahoma"/>
+                <w:b/>
+                <w:bCs/>
+                <w:color w:val="385724"/>
+                <w:sz w:val="14"/>
+                <w:szCs w:val="14"/>
+                <w:lang w:eastAsia="pt-BR"/>
+              </w:rPr>
+              <w:t> </w:t>
+            </w:r>
+          </w:p>
+        </w:tc>
+        <w:tc>
+          <w:tcPr>
+            <w:tcW w:w="1607" w:type="dxa"/>
             <w:shd w:val="clear" w:color="auto" w:fill="auto"/>
             <w:vAlign w:val="bottom"/>
             <w:hideMark/>
@@ -9297,67 +9192,65 @@
         </w:tc>
         <w:tc>
           <w:tcPr>
-            <w:tcW w:w="1843" w:type="dxa"/>
-            <w:gridSpan w:val="2"/>
-            <w:shd w:val="clear" w:color="auto" w:fill="auto"/>
-            <w:vAlign w:val="bottom"/>
-            <w:hideMark/>
-          </w:tcPr>
-          <w:p>
-            <w:pPr>
-              <w:spacing w:after="0" w:line="240" w:lineRule="auto"/>
-              <w:rPr>
-                <w:rFonts w:ascii="Tahoma" w:eastAsia="Times New Roman" w:hAnsi="Tahoma" w:cs="Tahoma"/>
-                <w:b/>
-                <w:bCs/>
-                <w:color w:val="385724"/>
-                <w:sz w:val="14"/>
-                <w:szCs w:val="14"/>
-                <w:lang w:eastAsia="pt-BR"/>
-              </w:rPr>
-            </w:pPr>
-          </w:p>
-        </w:tc>
-        <w:tc>
-          <w:tcPr>
-            <w:tcW w:w="992" w:type="dxa"/>
-            <w:gridSpan w:val="2"/>
-            <w:shd w:val="clear" w:color="auto" w:fill="auto"/>
-            <w:vAlign w:val="bottom"/>
-            <w:hideMark/>
-          </w:tcPr>
-          <w:p>
-            <w:pPr>
-              <w:spacing w:after="0" w:line="240" w:lineRule="auto"/>
-              <w:jc w:val="center"/>
-              <w:rPr>
-                <w:rFonts w:ascii="Tahoma" w:eastAsia="Times New Roman" w:hAnsi="Tahoma" w:cs="Tahoma"/>
-                <w:b/>
-                <w:bCs/>
-                <w:color w:val="385724"/>
-                <w:sz w:val="14"/>
-                <w:szCs w:val="14"/>
-                <w:lang w:eastAsia="pt-BR"/>
-              </w:rPr>
-            </w:pPr>
-            <w:r>
-              <w:rPr>
-                <w:rFonts w:ascii="Tahoma" w:eastAsia="Times New Roman" w:hAnsi="Tahoma" w:cs="Tahoma"/>
-                <w:b/>
-                <w:bCs/>
-                <w:color w:val="385724"/>
-                <w:sz w:val="14"/>
-                <w:szCs w:val="14"/>
-                <w:lang w:eastAsia="pt-BR"/>
-              </w:rPr>
-              <w:t> </w:t>
-            </w:r>
-          </w:p>
-        </w:tc>
-        <w:tc>
-          <w:tcPr>
-            <w:tcW w:w="1583" w:type="dxa"/>
-            <w:gridSpan w:val="2"/>
+            <w:tcW w:w="1818" w:type="dxa"/>
+            <w:gridSpan w:val="2"/>
+            <w:shd w:val="clear" w:color="auto" w:fill="auto"/>
+            <w:vAlign w:val="bottom"/>
+            <w:hideMark/>
+          </w:tcPr>
+          <w:p>
+            <w:pPr>
+              <w:spacing w:after="0" w:line="240" w:lineRule="auto"/>
+              <w:rPr>
+                <w:rFonts w:ascii="Tahoma" w:eastAsia="Times New Roman" w:hAnsi="Tahoma" w:cs="Tahoma"/>
+                <w:b/>
+                <w:bCs/>
+                <w:color w:val="385724"/>
+                <w:sz w:val="14"/>
+                <w:szCs w:val="14"/>
+                <w:lang w:eastAsia="pt-BR"/>
+              </w:rPr>
+            </w:pPr>
+          </w:p>
+        </w:tc>
+        <w:tc>
+          <w:tcPr>
+            <w:tcW w:w="993" w:type="dxa"/>
+            <w:shd w:val="clear" w:color="auto" w:fill="auto"/>
+            <w:vAlign w:val="bottom"/>
+            <w:hideMark/>
+          </w:tcPr>
+          <w:p>
+            <w:pPr>
+              <w:spacing w:after="0" w:line="240" w:lineRule="auto"/>
+              <w:jc w:val="center"/>
+              <w:rPr>
+                <w:rFonts w:ascii="Tahoma" w:eastAsia="Times New Roman" w:hAnsi="Tahoma" w:cs="Tahoma"/>
+                <w:b/>
+                <w:bCs/>
+                <w:color w:val="385724"/>
+                <w:sz w:val="14"/>
+                <w:szCs w:val="14"/>
+                <w:lang w:eastAsia="pt-BR"/>
+              </w:rPr>
+            </w:pPr>
+            <w:r>
+              <w:rPr>
+                <w:rFonts w:ascii="Tahoma" w:eastAsia="Times New Roman" w:hAnsi="Tahoma" w:cs="Tahoma"/>
+                <w:b/>
+                <w:bCs/>
+                <w:color w:val="385724"/>
+                <w:sz w:val="14"/>
+                <w:szCs w:val="14"/>
+                <w:lang w:eastAsia="pt-BR"/>
+              </w:rPr>
+              <w:t> </w:t>
+            </w:r>
+          </w:p>
+        </w:tc>
+        <w:tc>
+          <w:tcPr>
+            <w:tcW w:w="1607" w:type="dxa"/>
             <w:shd w:val="clear" w:color="auto" w:fill="auto"/>
             <w:vAlign w:val="bottom"/>
             <w:hideMark/>
@@ -9571,67 +9464,65 @@
         </w:tc>
         <w:tc>
           <w:tcPr>
-            <w:tcW w:w="1843" w:type="dxa"/>
-            <w:gridSpan w:val="2"/>
-            <w:shd w:val="clear" w:color="000000" w:fill="FFFFFF"/>
-            <w:vAlign w:val="bottom"/>
-            <w:hideMark/>
-          </w:tcPr>
-          <w:p>
-            <w:pPr>
-              <w:spacing w:after="0" w:line="240" w:lineRule="auto"/>
-              <w:rPr>
-                <w:rFonts w:ascii="Tahoma" w:eastAsia="Times New Roman" w:hAnsi="Tahoma" w:cs="Tahoma"/>
-                <w:b/>
-                <w:bCs/>
-                <w:color w:val="385724"/>
-                <w:sz w:val="14"/>
-                <w:szCs w:val="14"/>
-                <w:lang w:eastAsia="pt-BR"/>
-              </w:rPr>
-            </w:pPr>
-          </w:p>
-        </w:tc>
-        <w:tc>
-          <w:tcPr>
-            <w:tcW w:w="992" w:type="dxa"/>
-            <w:gridSpan w:val="2"/>
-            <w:shd w:val="clear" w:color="000000" w:fill="FFFFFF"/>
-            <w:vAlign w:val="bottom"/>
-            <w:hideMark/>
-          </w:tcPr>
-          <w:p>
-            <w:pPr>
-              <w:spacing w:after="0" w:line="240" w:lineRule="auto"/>
-              <w:jc w:val="center"/>
-              <w:rPr>
-                <w:rFonts w:ascii="Tahoma" w:eastAsia="Times New Roman" w:hAnsi="Tahoma" w:cs="Tahoma"/>
-                <w:b/>
-                <w:bCs/>
-                <w:color w:val="385724"/>
-                <w:sz w:val="14"/>
-                <w:szCs w:val="14"/>
-                <w:lang w:eastAsia="pt-BR"/>
-              </w:rPr>
-            </w:pPr>
-            <w:r>
-              <w:rPr>
-                <w:rFonts w:ascii="Tahoma" w:eastAsia="Times New Roman" w:hAnsi="Tahoma" w:cs="Tahoma"/>
-                <w:b/>
-                <w:bCs/>
-                <w:color w:val="385724"/>
-                <w:sz w:val="14"/>
-                <w:szCs w:val="14"/>
-                <w:lang w:eastAsia="pt-BR"/>
-              </w:rPr>
-              <w:t> </w:t>
-            </w:r>
-          </w:p>
-        </w:tc>
-        <w:tc>
-          <w:tcPr>
-            <w:tcW w:w="1583" w:type="dxa"/>
-            <w:gridSpan w:val="2"/>
+            <w:tcW w:w="1818" w:type="dxa"/>
+            <w:gridSpan w:val="2"/>
+            <w:shd w:val="clear" w:color="000000" w:fill="FFFFFF"/>
+            <w:vAlign w:val="bottom"/>
+            <w:hideMark/>
+          </w:tcPr>
+          <w:p>
+            <w:pPr>
+              <w:spacing w:after="0" w:line="240" w:lineRule="auto"/>
+              <w:rPr>
+                <w:rFonts w:ascii="Tahoma" w:eastAsia="Times New Roman" w:hAnsi="Tahoma" w:cs="Tahoma"/>
+                <w:b/>
+                <w:bCs/>
+                <w:color w:val="385724"/>
+                <w:sz w:val="14"/>
+                <w:szCs w:val="14"/>
+                <w:lang w:eastAsia="pt-BR"/>
+              </w:rPr>
+            </w:pPr>
+          </w:p>
+        </w:tc>
+        <w:tc>
+          <w:tcPr>
+            <w:tcW w:w="993" w:type="dxa"/>
+            <w:shd w:val="clear" w:color="000000" w:fill="FFFFFF"/>
+            <w:vAlign w:val="bottom"/>
+            <w:hideMark/>
+          </w:tcPr>
+          <w:p>
+            <w:pPr>
+              <w:spacing w:after="0" w:line="240" w:lineRule="auto"/>
+              <w:jc w:val="center"/>
+              <w:rPr>
+                <w:rFonts w:ascii="Tahoma" w:eastAsia="Times New Roman" w:hAnsi="Tahoma" w:cs="Tahoma"/>
+                <w:b/>
+                <w:bCs/>
+                <w:color w:val="385724"/>
+                <w:sz w:val="14"/>
+                <w:szCs w:val="14"/>
+                <w:lang w:eastAsia="pt-BR"/>
+              </w:rPr>
+            </w:pPr>
+            <w:r>
+              <w:rPr>
+                <w:rFonts w:ascii="Tahoma" w:eastAsia="Times New Roman" w:hAnsi="Tahoma" w:cs="Tahoma"/>
+                <w:b/>
+                <w:bCs/>
+                <w:color w:val="385724"/>
+                <w:sz w:val="14"/>
+                <w:szCs w:val="14"/>
+                <w:lang w:eastAsia="pt-BR"/>
+              </w:rPr>
+              <w:t> </w:t>
+            </w:r>
+          </w:p>
+        </w:tc>
+        <w:tc>
+          <w:tcPr>
+            <w:tcW w:w="1607" w:type="dxa"/>
             <w:shd w:val="clear" w:color="000000" w:fill="FFFFFF"/>
             <w:vAlign w:val="bottom"/>
             <w:hideMark/>
@@ -9835,67 +9726,65 @@
         </w:tc>
         <w:tc>
           <w:tcPr>
-            <w:tcW w:w="1843" w:type="dxa"/>
-            <w:gridSpan w:val="2"/>
-            <w:shd w:val="clear" w:color="000000" w:fill="FFFFFF"/>
-            <w:vAlign w:val="bottom"/>
-            <w:hideMark/>
-          </w:tcPr>
-          <w:p>
-            <w:pPr>
-              <w:spacing w:after="0" w:line="240" w:lineRule="auto"/>
-              <w:rPr>
-                <w:rFonts w:ascii="Tahoma" w:eastAsia="Times New Roman" w:hAnsi="Tahoma" w:cs="Tahoma"/>
-                <w:b/>
-                <w:bCs/>
-                <w:color w:val="385724"/>
-                <w:sz w:val="14"/>
-                <w:szCs w:val="14"/>
-                <w:lang w:eastAsia="pt-BR"/>
-              </w:rPr>
-            </w:pPr>
-          </w:p>
-        </w:tc>
-        <w:tc>
-          <w:tcPr>
-            <w:tcW w:w="992" w:type="dxa"/>
-            <w:gridSpan w:val="2"/>
-            <w:shd w:val="clear" w:color="000000" w:fill="FFFFFF"/>
-            <w:vAlign w:val="bottom"/>
-            <w:hideMark/>
-          </w:tcPr>
-          <w:p>
-            <w:pPr>
-              <w:spacing w:after="0" w:line="240" w:lineRule="auto"/>
-              <w:jc w:val="center"/>
-              <w:rPr>
-                <w:rFonts w:ascii="Tahoma" w:eastAsia="Times New Roman" w:hAnsi="Tahoma" w:cs="Tahoma"/>
-                <w:b/>
-                <w:bCs/>
-                <w:color w:val="385724"/>
-                <w:sz w:val="14"/>
-                <w:szCs w:val="14"/>
-                <w:lang w:eastAsia="pt-BR"/>
-              </w:rPr>
-            </w:pPr>
-            <w:r>
-              <w:rPr>
-                <w:rFonts w:ascii="Tahoma" w:eastAsia="Times New Roman" w:hAnsi="Tahoma" w:cs="Tahoma"/>
-                <w:b/>
-                <w:bCs/>
-                <w:color w:val="385724"/>
-                <w:sz w:val="14"/>
-                <w:szCs w:val="14"/>
-                <w:lang w:eastAsia="pt-BR"/>
-              </w:rPr>
-              <w:t> </w:t>
-            </w:r>
-          </w:p>
-        </w:tc>
-        <w:tc>
-          <w:tcPr>
-            <w:tcW w:w="1583" w:type="dxa"/>
-            <w:gridSpan w:val="2"/>
+            <w:tcW w:w="1818" w:type="dxa"/>
+            <w:gridSpan w:val="2"/>
+            <w:shd w:val="clear" w:color="000000" w:fill="FFFFFF"/>
+            <w:vAlign w:val="bottom"/>
+            <w:hideMark/>
+          </w:tcPr>
+          <w:p>
+            <w:pPr>
+              <w:spacing w:after="0" w:line="240" w:lineRule="auto"/>
+              <w:rPr>
+                <w:rFonts w:ascii="Tahoma" w:eastAsia="Times New Roman" w:hAnsi="Tahoma" w:cs="Tahoma"/>
+                <w:b/>
+                <w:bCs/>
+                <w:color w:val="385724"/>
+                <w:sz w:val="14"/>
+                <w:szCs w:val="14"/>
+                <w:lang w:eastAsia="pt-BR"/>
+              </w:rPr>
+            </w:pPr>
+          </w:p>
+        </w:tc>
+        <w:tc>
+          <w:tcPr>
+            <w:tcW w:w="993" w:type="dxa"/>
+            <w:shd w:val="clear" w:color="000000" w:fill="FFFFFF"/>
+            <w:vAlign w:val="bottom"/>
+            <w:hideMark/>
+          </w:tcPr>
+          <w:p>
+            <w:pPr>
+              <w:spacing w:after="0" w:line="240" w:lineRule="auto"/>
+              <w:jc w:val="center"/>
+              <w:rPr>
+                <w:rFonts w:ascii="Tahoma" w:eastAsia="Times New Roman" w:hAnsi="Tahoma" w:cs="Tahoma"/>
+                <w:b/>
+                <w:bCs/>
+                <w:color w:val="385724"/>
+                <w:sz w:val="14"/>
+                <w:szCs w:val="14"/>
+                <w:lang w:eastAsia="pt-BR"/>
+              </w:rPr>
+            </w:pPr>
+            <w:r>
+              <w:rPr>
+                <w:rFonts w:ascii="Tahoma" w:eastAsia="Times New Roman" w:hAnsi="Tahoma" w:cs="Tahoma"/>
+                <w:b/>
+                <w:bCs/>
+                <w:color w:val="385724"/>
+                <w:sz w:val="14"/>
+                <w:szCs w:val="14"/>
+                <w:lang w:eastAsia="pt-BR"/>
+              </w:rPr>
+              <w:t> </w:t>
+            </w:r>
+          </w:p>
+        </w:tc>
+        <w:tc>
+          <w:tcPr>
+            <w:tcW w:w="1607" w:type="dxa"/>
             <w:shd w:val="clear" w:color="000000" w:fill="FFFFFF"/>
             <w:vAlign w:val="bottom"/>
             <w:hideMark/>
@@ -10099,67 +9988,65 @@
         </w:tc>
         <w:tc>
           <w:tcPr>
-            <w:tcW w:w="1843" w:type="dxa"/>
-            <w:gridSpan w:val="2"/>
-            <w:shd w:val="clear" w:color="000000" w:fill="FFFFFF"/>
-            <w:vAlign w:val="bottom"/>
-            <w:hideMark/>
-          </w:tcPr>
-          <w:p>
-            <w:pPr>
-              <w:spacing w:after="0" w:line="240" w:lineRule="auto"/>
-              <w:rPr>
-                <w:rFonts w:ascii="Tahoma" w:eastAsia="Times New Roman" w:hAnsi="Tahoma" w:cs="Tahoma"/>
-                <w:b/>
-                <w:bCs/>
-                <w:color w:val="385724"/>
-                <w:sz w:val="14"/>
-                <w:szCs w:val="14"/>
-                <w:lang w:eastAsia="pt-BR"/>
-              </w:rPr>
-            </w:pPr>
-          </w:p>
-        </w:tc>
-        <w:tc>
-          <w:tcPr>
-            <w:tcW w:w="992" w:type="dxa"/>
-            <w:gridSpan w:val="2"/>
-            <w:shd w:val="clear" w:color="000000" w:fill="FFFFFF"/>
-            <w:vAlign w:val="bottom"/>
-            <w:hideMark/>
-          </w:tcPr>
-          <w:p>
-            <w:pPr>
-              <w:spacing w:after="0" w:line="240" w:lineRule="auto"/>
-              <w:jc w:val="center"/>
-              <w:rPr>
-                <w:rFonts w:ascii="Tahoma" w:eastAsia="Times New Roman" w:hAnsi="Tahoma" w:cs="Tahoma"/>
-                <w:b/>
-                <w:bCs/>
-                <w:color w:val="385724"/>
-                <w:sz w:val="14"/>
-                <w:szCs w:val="14"/>
-                <w:lang w:eastAsia="pt-BR"/>
-              </w:rPr>
-            </w:pPr>
-            <w:r>
-              <w:rPr>
-                <w:rFonts w:ascii="Tahoma" w:eastAsia="Times New Roman" w:hAnsi="Tahoma" w:cs="Tahoma"/>
-                <w:b/>
-                <w:bCs/>
-                <w:color w:val="385724"/>
-                <w:sz w:val="14"/>
-                <w:szCs w:val="14"/>
-                <w:lang w:eastAsia="pt-BR"/>
-              </w:rPr>
-              <w:t> </w:t>
-            </w:r>
-          </w:p>
-        </w:tc>
-        <w:tc>
-          <w:tcPr>
-            <w:tcW w:w="1583" w:type="dxa"/>
-            <w:gridSpan w:val="2"/>
+            <w:tcW w:w="1818" w:type="dxa"/>
+            <w:gridSpan w:val="2"/>
+            <w:shd w:val="clear" w:color="000000" w:fill="FFFFFF"/>
+            <w:vAlign w:val="bottom"/>
+            <w:hideMark/>
+          </w:tcPr>
+          <w:p>
+            <w:pPr>
+              <w:spacing w:after="0" w:line="240" w:lineRule="auto"/>
+              <w:rPr>
+                <w:rFonts w:ascii="Tahoma" w:eastAsia="Times New Roman" w:hAnsi="Tahoma" w:cs="Tahoma"/>
+                <w:b/>
+                <w:bCs/>
+                <w:color w:val="385724"/>
+                <w:sz w:val="14"/>
+                <w:szCs w:val="14"/>
+                <w:lang w:eastAsia="pt-BR"/>
+              </w:rPr>
+            </w:pPr>
+          </w:p>
+        </w:tc>
+        <w:tc>
+          <w:tcPr>
+            <w:tcW w:w="993" w:type="dxa"/>
+            <w:shd w:val="clear" w:color="000000" w:fill="FFFFFF"/>
+            <w:vAlign w:val="bottom"/>
+            <w:hideMark/>
+          </w:tcPr>
+          <w:p>
+            <w:pPr>
+              <w:spacing w:after="0" w:line="240" w:lineRule="auto"/>
+              <w:jc w:val="center"/>
+              <w:rPr>
+                <w:rFonts w:ascii="Tahoma" w:eastAsia="Times New Roman" w:hAnsi="Tahoma" w:cs="Tahoma"/>
+                <w:b/>
+                <w:bCs/>
+                <w:color w:val="385724"/>
+                <w:sz w:val="14"/>
+                <w:szCs w:val="14"/>
+                <w:lang w:eastAsia="pt-BR"/>
+              </w:rPr>
+            </w:pPr>
+            <w:r>
+              <w:rPr>
+                <w:rFonts w:ascii="Tahoma" w:eastAsia="Times New Roman" w:hAnsi="Tahoma" w:cs="Tahoma"/>
+                <w:b/>
+                <w:bCs/>
+                <w:color w:val="385724"/>
+                <w:sz w:val="14"/>
+                <w:szCs w:val="14"/>
+                <w:lang w:eastAsia="pt-BR"/>
+              </w:rPr>
+              <w:t> </w:t>
+            </w:r>
+          </w:p>
+        </w:tc>
+        <w:tc>
+          <w:tcPr>
+            <w:tcW w:w="1607" w:type="dxa"/>
             <w:shd w:val="clear" w:color="000000" w:fill="FFFFFF"/>
             <w:vAlign w:val="bottom"/>
             <w:hideMark/>
@@ -10373,67 +10260,65 @@
         </w:tc>
         <w:tc>
           <w:tcPr>
-            <w:tcW w:w="1843" w:type="dxa"/>
-            <w:gridSpan w:val="2"/>
-            <w:shd w:val="clear" w:color="000000" w:fill="FFFFFF"/>
-            <w:vAlign w:val="bottom"/>
-            <w:hideMark/>
-          </w:tcPr>
-          <w:p>
-            <w:pPr>
-              <w:spacing w:after="0" w:line="240" w:lineRule="auto"/>
-              <w:rPr>
-                <w:rFonts w:ascii="Tahoma" w:eastAsia="Times New Roman" w:hAnsi="Tahoma" w:cs="Tahoma"/>
-                <w:b/>
-                <w:bCs/>
-                <w:color w:val="385724"/>
-                <w:sz w:val="14"/>
-                <w:szCs w:val="14"/>
-                <w:lang w:eastAsia="pt-BR"/>
-              </w:rPr>
-            </w:pPr>
-          </w:p>
-        </w:tc>
-        <w:tc>
-          <w:tcPr>
-            <w:tcW w:w="992" w:type="dxa"/>
-            <w:gridSpan w:val="2"/>
-            <w:shd w:val="clear" w:color="000000" w:fill="FFFFFF"/>
-            <w:vAlign w:val="bottom"/>
-            <w:hideMark/>
-          </w:tcPr>
-          <w:p>
-            <w:pPr>
-              <w:spacing w:after="0" w:line="240" w:lineRule="auto"/>
-              <w:jc w:val="center"/>
-              <w:rPr>
-                <w:rFonts w:ascii="Tahoma" w:eastAsia="Times New Roman" w:hAnsi="Tahoma" w:cs="Tahoma"/>
-                <w:b/>
-                <w:bCs/>
-                <w:color w:val="385724"/>
-                <w:sz w:val="14"/>
-                <w:szCs w:val="14"/>
-                <w:lang w:eastAsia="pt-BR"/>
-              </w:rPr>
-            </w:pPr>
-            <w:r>
-              <w:rPr>
-                <w:rFonts w:ascii="Tahoma" w:eastAsia="Times New Roman" w:hAnsi="Tahoma" w:cs="Tahoma"/>
-                <w:b/>
-                <w:bCs/>
-                <w:color w:val="385724"/>
-                <w:sz w:val="14"/>
-                <w:szCs w:val="14"/>
-                <w:lang w:eastAsia="pt-BR"/>
-              </w:rPr>
-              <w:t> </w:t>
-            </w:r>
-          </w:p>
-        </w:tc>
-        <w:tc>
-          <w:tcPr>
-            <w:tcW w:w="1583" w:type="dxa"/>
-            <w:gridSpan w:val="2"/>
+            <w:tcW w:w="1818" w:type="dxa"/>
+            <w:gridSpan w:val="2"/>
+            <w:shd w:val="clear" w:color="000000" w:fill="FFFFFF"/>
+            <w:vAlign w:val="bottom"/>
+            <w:hideMark/>
+          </w:tcPr>
+          <w:p>
+            <w:pPr>
+              <w:spacing w:after="0" w:line="240" w:lineRule="auto"/>
+              <w:rPr>
+                <w:rFonts w:ascii="Tahoma" w:eastAsia="Times New Roman" w:hAnsi="Tahoma" w:cs="Tahoma"/>
+                <w:b/>
+                <w:bCs/>
+                <w:color w:val="385724"/>
+                <w:sz w:val="14"/>
+                <w:szCs w:val="14"/>
+                <w:lang w:eastAsia="pt-BR"/>
+              </w:rPr>
+            </w:pPr>
+          </w:p>
+        </w:tc>
+        <w:tc>
+          <w:tcPr>
+            <w:tcW w:w="993" w:type="dxa"/>
+            <w:shd w:val="clear" w:color="000000" w:fill="FFFFFF"/>
+            <w:vAlign w:val="bottom"/>
+            <w:hideMark/>
+          </w:tcPr>
+          <w:p>
+            <w:pPr>
+              <w:spacing w:after="0" w:line="240" w:lineRule="auto"/>
+              <w:jc w:val="center"/>
+              <w:rPr>
+                <w:rFonts w:ascii="Tahoma" w:eastAsia="Times New Roman" w:hAnsi="Tahoma" w:cs="Tahoma"/>
+                <w:b/>
+                <w:bCs/>
+                <w:color w:val="385724"/>
+                <w:sz w:val="14"/>
+                <w:szCs w:val="14"/>
+                <w:lang w:eastAsia="pt-BR"/>
+              </w:rPr>
+            </w:pPr>
+            <w:r>
+              <w:rPr>
+                <w:rFonts w:ascii="Tahoma" w:eastAsia="Times New Roman" w:hAnsi="Tahoma" w:cs="Tahoma"/>
+                <w:b/>
+                <w:bCs/>
+                <w:color w:val="385724"/>
+                <w:sz w:val="14"/>
+                <w:szCs w:val="14"/>
+                <w:lang w:eastAsia="pt-BR"/>
+              </w:rPr>
+              <w:t> </w:t>
+            </w:r>
+          </w:p>
+        </w:tc>
+        <w:tc>
+          <w:tcPr>
+            <w:tcW w:w="1607" w:type="dxa"/>
             <w:shd w:val="clear" w:color="000000" w:fill="FFFFFF"/>
             <w:vAlign w:val="bottom"/>
             <w:hideMark/>
@@ -11643,10 +11528,6 @@
 </file>
 
 <file path=customXml/item1.xml><?xml version="1.0" encoding="utf-8"?>
-<b:Sources xmlns:b="http://schemas.openxmlformats.org/officeDocument/2006/bibliography" xmlns="http://schemas.openxmlformats.org/officeDocument/2006/bibliography" SelectedStyle="\APASixthEditionOfficeOnline.xsl" StyleName="APA" Version="6"/>
-</file>
-
-<file path=customXml/item2.xml><?xml version="1.0" encoding="utf-8"?>
 <p:properties xmlns:p="http://schemas.microsoft.com/office/2006/metadata/properties" xmlns:xsi="http://www.w3.org/2001/XMLSchema-instance" xmlns:pc="http://schemas.microsoft.com/office/infopath/2007/PartnerControls">
   <documentManagement>
     <_activity xmlns="fb7a161d-2631-4e38-bbcc-a058d3c79703" xsi:nil="true"/>
@@ -11654,16 +11535,11 @@
 </p:properties>
 </file>
 
-<file path=customXml/item3.xml><?xml version="1.0" encoding="utf-8"?>
-<?mso-contentType ?>
-<FormTemplates xmlns="http://schemas.microsoft.com/sharepoint/v3/contenttype/forms">
-  <Display>DocumentLibraryForm</Display>
-  <Edit>DocumentLibraryForm</Edit>
-  <New>DocumentLibraryForm</New>
-</FormTemplates>
+<file path=customXml/item2.xml><?xml version="1.0" encoding="utf-8"?>
+<b:Sources xmlns:b="http://schemas.openxmlformats.org/officeDocument/2006/bibliography" xmlns="http://schemas.openxmlformats.org/officeDocument/2006/bibliography" SelectedStyle="\APASixthEditionOfficeOnline.xsl" StyleName="APA" Version="6"/>
 </file>
 
-<file path=customXml/item4.xml><?xml version="1.0" encoding="utf-8"?>
+<file path=customXml/item3.xml><?xml version="1.0" encoding="utf-8"?>
 <ct:contentTypeSchema xmlns:ct="http://schemas.microsoft.com/office/2006/metadata/contentType" xmlns:ma="http://schemas.microsoft.com/office/2006/metadata/properties/metaAttributes" ct:_="" ma:_="" ma:contentTypeName="Documento" ma:contentTypeID="0x010100E388B93522CAD84BA03D9E6626FE9EBF" ma:contentTypeVersion="6" ma:contentTypeDescription="Crie um novo documento." ma:contentTypeScope="" ma:versionID="e8316a96c236cca615f74a59e8cd93ca">
   <xsd:schema xmlns:xsd="http://www.w3.org/2001/XMLSchema" xmlns:xs="http://www.w3.org/2001/XMLSchema" xmlns:p="http://schemas.microsoft.com/office/2006/metadata/properties" xmlns:ns3="fb7a161d-2631-4e38-bbcc-a058d3c79703" targetNamespace="http://schemas.microsoft.com/office/2006/metadata/properties" ma:root="true" ma:fieldsID="3d87f6cf0ad75164e5e319d0256020a4" ns3:_="">
     <xsd:import namespace="fb7a161d-2631-4e38-bbcc-a058d3c79703"/>
@@ -11819,15 +11695,16 @@
 </ct:contentTypeSchema>
 </file>
 
-<file path=customXml/itemProps1.xml><?xml version="1.0" encoding="utf-8"?>
-<ds:datastoreItem xmlns:ds="http://schemas.openxmlformats.org/officeDocument/2006/customXml" ds:itemID="{A84F834D-AF08-40D0-B2A8-18F81A686CBE}">
-  <ds:schemaRefs>
-    <ds:schemaRef ds:uri="http://schemas.openxmlformats.org/officeDocument/2006/bibliography"/>
-  </ds:schemaRefs>
-</ds:datastoreItem>
+<file path=customXml/item4.xml><?xml version="1.0" encoding="utf-8"?>
+<?mso-contentType ?>
+<FormTemplates xmlns="http://schemas.microsoft.com/sharepoint/v3/contenttype/forms">
+  <Display>DocumentLibraryForm</Display>
+  <Edit>DocumentLibraryForm</Edit>
+  <New>DocumentLibraryForm</New>
+</FormTemplates>
 </file>
 
-<file path=customXml/itemProps2.xml><?xml version="1.0" encoding="utf-8"?>
+<file path=customXml/itemProps1.xml><?xml version="1.0" encoding="utf-8"?>
 <ds:datastoreItem xmlns:ds="http://schemas.openxmlformats.org/officeDocument/2006/customXml" ds:itemID="{E2F32906-61A5-40A0-AFFA-037E9194FF65}">
   <ds:schemaRefs>
     <ds:schemaRef ds:uri="http://schemas.microsoft.com/office/2006/metadata/properties"/>
@@ -11837,15 +11714,15 @@
 </ds:datastoreItem>
 </file>
 
-<file path=customXml/itemProps3.xml><?xml version="1.0" encoding="utf-8"?>
-<ds:datastoreItem xmlns:ds="http://schemas.openxmlformats.org/officeDocument/2006/customXml" ds:itemID="{7E250951-7135-4631-84B9-FAF9AA0C8021}">
+<file path=customXml/itemProps2.xml><?xml version="1.0" encoding="utf-8"?>
+<ds:datastoreItem xmlns:ds="http://schemas.openxmlformats.org/officeDocument/2006/customXml" ds:itemID="{A84F834D-AF08-40D0-B2A8-18F81A686CBE}">
   <ds:schemaRefs>
-    <ds:schemaRef ds:uri="http://schemas.microsoft.com/sharepoint/v3/contenttype/forms"/>
+    <ds:schemaRef ds:uri="http://schemas.openxmlformats.org/officeDocument/2006/bibliography"/>
   </ds:schemaRefs>
 </ds:datastoreItem>
 </file>
 
-<file path=customXml/itemProps4.xml><?xml version="1.0" encoding="utf-8"?>
+<file path=customXml/itemProps3.xml><?xml version="1.0" encoding="utf-8"?>
 <ds:datastoreItem xmlns:ds="http://schemas.openxmlformats.org/officeDocument/2006/customXml" ds:itemID="{55FE5082-5F4A-4B47-8F91-19CBC7BDA1D7}">
   <ds:schemaRefs>
     <ds:schemaRef ds:uri="http://schemas.microsoft.com/office/2006/metadata/contentType"/>
@@ -11861,4 +11738,12 @@
     <ds:schemaRef ds:uri="http://schemas.microsoft.com/internal/obd"/>
   </ds:schemaRefs>
 </ds:datastoreItem>
+</file>
+
+<file path=customXml/itemProps4.xml><?xml version="1.0" encoding="utf-8"?>
+<ds:datastoreItem xmlns:ds="http://schemas.openxmlformats.org/officeDocument/2006/customXml" ds:itemID="{7E250951-7135-4631-84B9-FAF9AA0C8021}">
+  <ds:schemaRefs>
+    <ds:schemaRef ds:uri="http://schemas.microsoft.com/sharepoint/v3/contenttype/forms"/>
+  </ds:schemaRefs>
+</ds:datastoreItem>
 </file>
</xml_diff>

<commit_message>
fix: foi feita a mesclagem da coluna horario
</commit_message>
<xml_diff>
--- a/FREQUÊNCIA_MENSAL.docx
+++ b/FREQUÊNCIA_MENSAL.docx
@@ -1,6 +1,6 @@
 
 <file path=word/document.xml><?xml version="1.0" encoding="utf-8"?>
-<w:document xmlns:wpc="http://schemas.microsoft.com/office/word/2010/wordprocessingCanvas" xmlns:cx="http://schemas.microsoft.com/office/drawing/2014/chartex" xmlns:cx1="http://schemas.microsoft.com/office/drawing/2015/9/8/chartex" xmlns:cx2="http://schemas.microsoft.com/office/drawing/2015/10/21/chartex" xmlns:cx3="http://schemas.microsoft.com/office/drawing/2016/5/9/chartex" xmlns:cx4="http://schemas.microsoft.com/office/drawing/2016/5/10/chartex" xmlns:cx5="http://schemas.microsoft.com/office/drawing/2016/5/11/chartex" xmlns:cx6="http://schemas.microsoft.com/office/drawing/2016/5/12/chartex" xmlns:cx7="http://schemas.microsoft.com/office/drawing/2016/5/13/chartex" xmlns:cx8="http://schemas.microsoft.com/office/drawing/2016/5/14/chartex" xmlns:mc="http://schemas.openxmlformats.org/markup-compatibility/2006" xmlns:aink="http://schemas.microsoft.com/office/drawing/2016/ink" xmlns:am3d="http://schemas.microsoft.com/office/drawing/2017/model3d" xmlns:o="urn:schemas-microsoft-com:office:office" xmlns:oel="http://schemas.microsoft.com/office/2019/extlst" xmlns:r="http://schemas.openxmlformats.org/officeDocument/2006/relationships" xmlns:m="http://schemas.openxmlformats.org/officeDocument/2006/math" xmlns:v="urn:schemas-microsoft-com:vml" xmlns:wp14="http://schemas.microsoft.com/office/word/2010/wordprocessingDrawing" xmlns:wp="http://schemas.openxmlformats.org/drawingml/2006/wordprocessingDrawing" xmlns:w10="urn:schemas-microsoft-com:office:word" xmlns:w="http://schemas.openxmlformats.org/wordprocessingml/2006/main" xmlns:w14="http://schemas.microsoft.com/office/word/2010/wordml" xmlns:w15="http://schemas.microsoft.com/office/word/2012/wordml" xmlns:w16cex="http://schemas.microsoft.com/office/word/2018/wordml/cex" xmlns:w16cid="http://schemas.microsoft.com/office/word/2016/wordml/cid" xmlns:w16="http://schemas.microsoft.com/office/word/2018/wordml" xmlns:w16du="http://schemas.microsoft.com/office/word/2023/wordml/word16du" xmlns:w16sdtdh="http://schemas.microsoft.com/office/word/2020/wordml/sdtdatahash" xmlns:w16sdtfl="http://schemas.microsoft.com/office/word/2024/wordml/sdtformatlock" xmlns:w16se="http://schemas.microsoft.com/office/word/2015/wordml/symex" xmlns:wpg="http://schemas.microsoft.com/office/word/2010/wordprocessingGroup" xmlns:wpi="http://schemas.microsoft.com/office/word/2010/wordprocessingInk" xmlns:wne="http://schemas.microsoft.com/office/word/2006/wordml" xmlns:wps="http://schemas.microsoft.com/office/word/2010/wordprocessingShape" mc:Ignorable="w14 w15 w16se w16cid w16 w16cex w16sdtdh w16sdtfl w16du wp14">
+<w:document xmlns:wpc="http://schemas.microsoft.com/office/word/2010/wordprocessingCanvas" xmlns:cx="http://schemas.microsoft.com/office/drawing/2014/chartex" xmlns:cx1="http://schemas.microsoft.com/office/drawing/2015/9/8/chartex" xmlns:cx2="http://schemas.microsoft.com/office/drawing/2015/10/21/chartex" xmlns:cx3="http://schemas.microsoft.com/office/drawing/2016/5/9/chartex" xmlns:cx4="http://schemas.microsoft.com/office/drawing/2016/5/10/chartex" xmlns:cx5="http://schemas.microsoft.com/office/drawing/2016/5/11/chartex" xmlns:cx6="http://schemas.microsoft.com/office/drawing/2016/5/12/chartex" xmlns:cx7="http://schemas.microsoft.com/office/drawing/2016/5/13/chartex" xmlns:cx8="http://schemas.microsoft.com/office/drawing/2016/5/14/chartex" xmlns:mc="http://schemas.openxmlformats.org/markup-compatibility/2006" xmlns:aink="http://schemas.microsoft.com/office/drawing/2016/ink" xmlns:am3d="http://schemas.microsoft.com/office/drawing/2017/model3d" xmlns:o="urn:schemas-microsoft-com:office:office" xmlns:r="http://schemas.openxmlformats.org/officeDocument/2006/relationships" xmlns:m="http://schemas.openxmlformats.org/officeDocument/2006/math" xmlns:v="urn:schemas-microsoft-com:vml" xmlns:wp14="http://schemas.microsoft.com/office/word/2010/wordprocessingDrawing" xmlns:wp="http://schemas.openxmlformats.org/drawingml/2006/wordprocessingDrawing" xmlns:w10="urn:schemas-microsoft-com:office:word" xmlns:w="http://schemas.openxmlformats.org/wordprocessingml/2006/main" xmlns:w14="http://schemas.microsoft.com/office/word/2010/wordml" xmlns:w15="http://schemas.microsoft.com/office/word/2012/wordml" xmlns:w16cex="http://schemas.microsoft.com/office/word/2018/wordml/cex" xmlns:w16cid="http://schemas.microsoft.com/office/word/2016/wordml/cid" xmlns:w16="http://schemas.microsoft.com/office/word/2018/wordml" xmlns:w16sdtdh="http://schemas.microsoft.com/office/word/2020/wordml/sdtdatahash" xmlns:w16se="http://schemas.microsoft.com/office/word/2015/wordml/symex" xmlns:wpg="http://schemas.microsoft.com/office/word/2010/wordprocessingGroup" xmlns:wpi="http://schemas.microsoft.com/office/word/2010/wordprocessingInk" xmlns:wne="http://schemas.microsoft.com/office/word/2006/wordml" xmlns:wps="http://schemas.microsoft.com/office/word/2010/wordprocessingShape" mc:Ignorable="w14 w15 w16se w16cid w16 w16cex w16sdtdh wp14">
   <w:body>
     <w:tbl>
       <w:tblPr>
@@ -302,38 +302,8 @@
         </w:tc>
         <w:tc>
           <w:tcPr>
-            <w:tcW w:w="993" w:type="dxa"/>
-            <w:shd w:val="clear" w:color="auto" w:fill="auto"/>
-            <w:vAlign w:val="bottom"/>
-            <w:hideMark/>
-          </w:tcPr>
-          <w:p>
-            <w:pPr>
-              <w:spacing w:after="0" w:line="240" w:lineRule="auto"/>
-              <w:rPr>
-                <w:rFonts w:ascii="Calibri" w:eastAsia="Times New Roman" w:hAnsi="Calibri" w:cs="Calibri"/>
-                <w:color w:val="404040"/>
-                <w:sz w:val="16"/>
-                <w:szCs w:val="16"/>
-                <w:lang w:eastAsia="pt-BR"/>
-              </w:rPr>
-            </w:pPr>
-            <w:r>
-              <w:rPr>
-                <w:rFonts w:ascii="Calibri" w:eastAsia="Times New Roman" w:hAnsi="Calibri" w:cs="Calibri"/>
-                <w:color w:val="404040"/>
-                <w:sz w:val="16"/>
-                <w:szCs w:val="16"/>
-                <w:lang w:eastAsia="pt-BR"/>
-              </w:rPr>
-              <w:t>HORÁRIO:</w:t>
-            </w:r>
-          </w:p>
-        </w:tc>
-        <w:tc>
-          <w:tcPr>
-            <w:tcW w:w="1637" w:type="dxa"/>
-            <w:gridSpan w:val="2"/>
+            <w:tcW w:w="2630" w:type="dxa"/>
+            <w:gridSpan w:val="3"/>
             <w:shd w:val="clear" w:color="auto" w:fill="auto"/>
             <w:vAlign w:val="bottom"/>
             <w:hideMark/>
@@ -10418,7 +10388,7 @@
 </file>
 
 <file path=word/endnotes.xml><?xml version="1.0" encoding="utf-8"?>
-<w:endnotes xmlns:wpc="http://schemas.microsoft.com/office/word/2010/wordprocessingCanvas" xmlns:cx="http://schemas.microsoft.com/office/drawing/2014/chartex" xmlns:cx1="http://schemas.microsoft.com/office/drawing/2015/9/8/chartex" xmlns:cx2="http://schemas.microsoft.com/office/drawing/2015/10/21/chartex" xmlns:cx3="http://schemas.microsoft.com/office/drawing/2016/5/9/chartex" xmlns:cx4="http://schemas.microsoft.com/office/drawing/2016/5/10/chartex" xmlns:cx5="http://schemas.microsoft.com/office/drawing/2016/5/11/chartex" xmlns:cx6="http://schemas.microsoft.com/office/drawing/2016/5/12/chartex" xmlns:cx7="http://schemas.microsoft.com/office/drawing/2016/5/13/chartex" xmlns:cx8="http://schemas.microsoft.com/office/drawing/2016/5/14/chartex" xmlns:mc="http://schemas.openxmlformats.org/markup-compatibility/2006" xmlns:aink="http://schemas.microsoft.com/office/drawing/2016/ink" xmlns:am3d="http://schemas.microsoft.com/office/drawing/2017/model3d" xmlns:o="urn:schemas-microsoft-com:office:office" xmlns:oel="http://schemas.microsoft.com/office/2019/extlst" xmlns:r="http://schemas.openxmlformats.org/officeDocument/2006/relationships" xmlns:m="http://schemas.openxmlformats.org/officeDocument/2006/math" xmlns:v="urn:schemas-microsoft-com:vml" xmlns:wp14="http://schemas.microsoft.com/office/word/2010/wordprocessingDrawing" xmlns:wp="http://schemas.openxmlformats.org/drawingml/2006/wordprocessingDrawing" xmlns:w10="urn:schemas-microsoft-com:office:word" xmlns:w="http://schemas.openxmlformats.org/wordprocessingml/2006/main" xmlns:w14="http://schemas.microsoft.com/office/word/2010/wordml" xmlns:w15="http://schemas.microsoft.com/office/word/2012/wordml" xmlns:w16cex="http://schemas.microsoft.com/office/word/2018/wordml/cex" xmlns:w16cid="http://schemas.microsoft.com/office/word/2016/wordml/cid" xmlns:w16="http://schemas.microsoft.com/office/word/2018/wordml" xmlns:w16du="http://schemas.microsoft.com/office/word/2023/wordml/word16du" xmlns:w16sdtdh="http://schemas.microsoft.com/office/word/2020/wordml/sdtdatahash" xmlns:w16sdtfl="http://schemas.microsoft.com/office/word/2024/wordml/sdtformatlock" xmlns:w16se="http://schemas.microsoft.com/office/word/2015/wordml/symex" xmlns:wpg="http://schemas.microsoft.com/office/word/2010/wordprocessingGroup" xmlns:wpi="http://schemas.microsoft.com/office/word/2010/wordprocessingInk" xmlns:wne="http://schemas.microsoft.com/office/word/2006/wordml" xmlns:wps="http://schemas.microsoft.com/office/word/2010/wordprocessingShape" mc:Ignorable="w14 w15 w16se w16cid w16 w16cex w16sdtdh w16sdtfl w16du wp14">
+<w:endnotes xmlns:wpc="http://schemas.microsoft.com/office/word/2010/wordprocessingCanvas" xmlns:cx="http://schemas.microsoft.com/office/drawing/2014/chartex" xmlns:cx1="http://schemas.microsoft.com/office/drawing/2015/9/8/chartex" xmlns:cx2="http://schemas.microsoft.com/office/drawing/2015/10/21/chartex" xmlns:cx3="http://schemas.microsoft.com/office/drawing/2016/5/9/chartex" xmlns:cx4="http://schemas.microsoft.com/office/drawing/2016/5/10/chartex" xmlns:cx5="http://schemas.microsoft.com/office/drawing/2016/5/11/chartex" xmlns:cx6="http://schemas.microsoft.com/office/drawing/2016/5/12/chartex" xmlns:cx7="http://schemas.microsoft.com/office/drawing/2016/5/13/chartex" xmlns:cx8="http://schemas.microsoft.com/office/drawing/2016/5/14/chartex" xmlns:mc="http://schemas.openxmlformats.org/markup-compatibility/2006" xmlns:aink="http://schemas.microsoft.com/office/drawing/2016/ink" xmlns:am3d="http://schemas.microsoft.com/office/drawing/2017/model3d" xmlns:o="urn:schemas-microsoft-com:office:office" xmlns:r="http://schemas.openxmlformats.org/officeDocument/2006/relationships" xmlns:m="http://schemas.openxmlformats.org/officeDocument/2006/math" xmlns:v="urn:schemas-microsoft-com:vml" xmlns:wp14="http://schemas.microsoft.com/office/word/2010/wordprocessingDrawing" xmlns:wp="http://schemas.openxmlformats.org/drawingml/2006/wordprocessingDrawing" xmlns:w10="urn:schemas-microsoft-com:office:word" xmlns:w="http://schemas.openxmlformats.org/wordprocessingml/2006/main" xmlns:w14="http://schemas.microsoft.com/office/word/2010/wordml" xmlns:w15="http://schemas.microsoft.com/office/word/2012/wordml" xmlns:w16cex="http://schemas.microsoft.com/office/word/2018/wordml/cex" xmlns:w16cid="http://schemas.microsoft.com/office/word/2016/wordml/cid" xmlns:w16="http://schemas.microsoft.com/office/word/2018/wordml" xmlns:w16sdtdh="http://schemas.microsoft.com/office/word/2020/wordml/sdtdatahash" xmlns:w16se="http://schemas.microsoft.com/office/word/2015/wordml/symex" xmlns:wpg="http://schemas.microsoft.com/office/word/2010/wordprocessingGroup" xmlns:wpi="http://schemas.microsoft.com/office/word/2010/wordprocessingInk" xmlns:wne="http://schemas.microsoft.com/office/word/2006/wordml" xmlns:wps="http://schemas.microsoft.com/office/word/2010/wordprocessingShape" mc:Ignorable="w14 w15 w16se w16cid w16 w16cex w16sdtdh wp14">
   <w:endnote w:type="separator" w:id="-1">
     <w:p>
       <w:pPr>
@@ -10443,7 +10413,7 @@
 </file>
 
 <file path=word/footer1.xml><?xml version="1.0" encoding="utf-8"?>
-<w:ftr xmlns:wpc="http://schemas.microsoft.com/office/word/2010/wordprocessingCanvas" xmlns:cx="http://schemas.microsoft.com/office/drawing/2014/chartex" xmlns:cx1="http://schemas.microsoft.com/office/drawing/2015/9/8/chartex" xmlns:cx2="http://schemas.microsoft.com/office/drawing/2015/10/21/chartex" xmlns:cx3="http://schemas.microsoft.com/office/drawing/2016/5/9/chartex" xmlns:cx4="http://schemas.microsoft.com/office/drawing/2016/5/10/chartex" xmlns:cx5="http://schemas.microsoft.com/office/drawing/2016/5/11/chartex" xmlns:cx6="http://schemas.microsoft.com/office/drawing/2016/5/12/chartex" xmlns:cx7="http://schemas.microsoft.com/office/drawing/2016/5/13/chartex" xmlns:cx8="http://schemas.microsoft.com/office/drawing/2016/5/14/chartex" xmlns:mc="http://schemas.openxmlformats.org/markup-compatibility/2006" xmlns:aink="http://schemas.microsoft.com/office/drawing/2016/ink" xmlns:am3d="http://schemas.microsoft.com/office/drawing/2017/model3d" xmlns:o="urn:schemas-microsoft-com:office:office" xmlns:oel="http://schemas.microsoft.com/office/2019/extlst" xmlns:r="http://schemas.openxmlformats.org/officeDocument/2006/relationships" xmlns:m="http://schemas.openxmlformats.org/officeDocument/2006/math" xmlns:v="urn:schemas-microsoft-com:vml" xmlns:wp14="http://schemas.microsoft.com/office/word/2010/wordprocessingDrawing" xmlns:wp="http://schemas.openxmlformats.org/drawingml/2006/wordprocessingDrawing" xmlns:w10="urn:schemas-microsoft-com:office:word" xmlns:w="http://schemas.openxmlformats.org/wordprocessingml/2006/main" xmlns:w14="http://schemas.microsoft.com/office/word/2010/wordml" xmlns:w15="http://schemas.microsoft.com/office/word/2012/wordml" xmlns:w16cex="http://schemas.microsoft.com/office/word/2018/wordml/cex" xmlns:w16cid="http://schemas.microsoft.com/office/word/2016/wordml/cid" xmlns:w16="http://schemas.microsoft.com/office/word/2018/wordml" xmlns:w16du="http://schemas.microsoft.com/office/word/2023/wordml/word16du" xmlns:w16sdtdh="http://schemas.microsoft.com/office/word/2020/wordml/sdtdatahash" xmlns:w16sdtfl="http://schemas.microsoft.com/office/word/2024/wordml/sdtformatlock" xmlns:w16se="http://schemas.microsoft.com/office/word/2015/wordml/symex" xmlns:wpg="http://schemas.microsoft.com/office/word/2010/wordprocessingGroup" xmlns:wpi="http://schemas.microsoft.com/office/word/2010/wordprocessingInk" xmlns:wne="http://schemas.microsoft.com/office/word/2006/wordml" xmlns:wps="http://schemas.microsoft.com/office/word/2010/wordprocessingShape" mc:Ignorable="w14 w15 w16se w16cid w16 w16cex w16sdtdh w16sdtfl w16du wp14">
+<w:ftr xmlns:wpc="http://schemas.microsoft.com/office/word/2010/wordprocessingCanvas" xmlns:cx="http://schemas.microsoft.com/office/drawing/2014/chartex" xmlns:cx1="http://schemas.microsoft.com/office/drawing/2015/9/8/chartex" xmlns:cx2="http://schemas.microsoft.com/office/drawing/2015/10/21/chartex" xmlns:cx3="http://schemas.microsoft.com/office/drawing/2016/5/9/chartex" xmlns:cx4="http://schemas.microsoft.com/office/drawing/2016/5/10/chartex" xmlns:cx5="http://schemas.microsoft.com/office/drawing/2016/5/11/chartex" xmlns:cx6="http://schemas.microsoft.com/office/drawing/2016/5/12/chartex" xmlns:cx7="http://schemas.microsoft.com/office/drawing/2016/5/13/chartex" xmlns:cx8="http://schemas.microsoft.com/office/drawing/2016/5/14/chartex" xmlns:mc="http://schemas.openxmlformats.org/markup-compatibility/2006" xmlns:aink="http://schemas.microsoft.com/office/drawing/2016/ink" xmlns:am3d="http://schemas.microsoft.com/office/drawing/2017/model3d" xmlns:o="urn:schemas-microsoft-com:office:office" xmlns:r="http://schemas.openxmlformats.org/officeDocument/2006/relationships" xmlns:m="http://schemas.openxmlformats.org/officeDocument/2006/math" xmlns:v="urn:schemas-microsoft-com:vml" xmlns:wp14="http://schemas.microsoft.com/office/word/2010/wordprocessingDrawing" xmlns:wp="http://schemas.openxmlformats.org/drawingml/2006/wordprocessingDrawing" xmlns:w10="urn:schemas-microsoft-com:office:word" xmlns:w="http://schemas.openxmlformats.org/wordprocessingml/2006/main" xmlns:w14="http://schemas.microsoft.com/office/word/2010/wordml" xmlns:w15="http://schemas.microsoft.com/office/word/2012/wordml" xmlns:w16cex="http://schemas.microsoft.com/office/word/2018/wordml/cex" xmlns:w16cid="http://schemas.microsoft.com/office/word/2016/wordml/cid" xmlns:w16="http://schemas.microsoft.com/office/word/2018/wordml" xmlns:w16sdtdh="http://schemas.microsoft.com/office/word/2020/wordml/sdtdatahash" xmlns:w16se="http://schemas.microsoft.com/office/word/2015/wordml/symex" xmlns:wpg="http://schemas.microsoft.com/office/word/2010/wordprocessingGroup" xmlns:wpi="http://schemas.microsoft.com/office/word/2010/wordprocessingInk" xmlns:wne="http://schemas.microsoft.com/office/word/2006/wordml" xmlns:wps="http://schemas.microsoft.com/office/word/2010/wordprocessingShape" mc:Ignorable="w14 w15 w16se w16cid w16 w16cex w16sdtdh wp14">
   <w:p>
     <w:pPr>
       <w:pStyle w:val="Rodap"/>
@@ -10453,7 +10423,7 @@
 </file>
 
 <file path=word/footer2.xml><?xml version="1.0" encoding="utf-8"?>
-<w:ftr xmlns:wpc="http://schemas.microsoft.com/office/word/2010/wordprocessingCanvas" xmlns:cx="http://schemas.microsoft.com/office/drawing/2014/chartex" xmlns:cx1="http://schemas.microsoft.com/office/drawing/2015/9/8/chartex" xmlns:cx2="http://schemas.microsoft.com/office/drawing/2015/10/21/chartex" xmlns:cx3="http://schemas.microsoft.com/office/drawing/2016/5/9/chartex" xmlns:cx4="http://schemas.microsoft.com/office/drawing/2016/5/10/chartex" xmlns:cx5="http://schemas.microsoft.com/office/drawing/2016/5/11/chartex" xmlns:cx6="http://schemas.microsoft.com/office/drawing/2016/5/12/chartex" xmlns:cx7="http://schemas.microsoft.com/office/drawing/2016/5/13/chartex" xmlns:cx8="http://schemas.microsoft.com/office/drawing/2016/5/14/chartex" xmlns:mc="http://schemas.openxmlformats.org/markup-compatibility/2006" xmlns:aink="http://schemas.microsoft.com/office/drawing/2016/ink" xmlns:am3d="http://schemas.microsoft.com/office/drawing/2017/model3d" xmlns:o="urn:schemas-microsoft-com:office:office" xmlns:oel="http://schemas.microsoft.com/office/2019/extlst" xmlns:r="http://schemas.openxmlformats.org/officeDocument/2006/relationships" xmlns:m="http://schemas.openxmlformats.org/officeDocument/2006/math" xmlns:v="urn:schemas-microsoft-com:vml" xmlns:wp14="http://schemas.microsoft.com/office/word/2010/wordprocessingDrawing" xmlns:wp="http://schemas.openxmlformats.org/drawingml/2006/wordprocessingDrawing" xmlns:w10="urn:schemas-microsoft-com:office:word" xmlns:w="http://schemas.openxmlformats.org/wordprocessingml/2006/main" xmlns:w14="http://schemas.microsoft.com/office/word/2010/wordml" xmlns:w15="http://schemas.microsoft.com/office/word/2012/wordml" xmlns:w16cex="http://schemas.microsoft.com/office/word/2018/wordml/cex" xmlns:w16cid="http://schemas.microsoft.com/office/word/2016/wordml/cid" xmlns:w16="http://schemas.microsoft.com/office/word/2018/wordml" xmlns:w16du="http://schemas.microsoft.com/office/word/2023/wordml/word16du" xmlns:w16sdtdh="http://schemas.microsoft.com/office/word/2020/wordml/sdtdatahash" xmlns:w16sdtfl="http://schemas.microsoft.com/office/word/2024/wordml/sdtformatlock" xmlns:w16se="http://schemas.microsoft.com/office/word/2015/wordml/symex" xmlns:wpg="http://schemas.microsoft.com/office/word/2010/wordprocessingGroup" xmlns:wpi="http://schemas.microsoft.com/office/word/2010/wordprocessingInk" xmlns:wne="http://schemas.microsoft.com/office/word/2006/wordml" xmlns:wps="http://schemas.microsoft.com/office/word/2010/wordprocessingShape" mc:Ignorable="w14 w15 w16se w16cid w16 w16cex w16sdtdh w16sdtfl w16du wp14">
+<w:ftr xmlns:wpc="http://schemas.microsoft.com/office/word/2010/wordprocessingCanvas" xmlns:cx="http://schemas.microsoft.com/office/drawing/2014/chartex" xmlns:cx1="http://schemas.microsoft.com/office/drawing/2015/9/8/chartex" xmlns:cx2="http://schemas.microsoft.com/office/drawing/2015/10/21/chartex" xmlns:cx3="http://schemas.microsoft.com/office/drawing/2016/5/9/chartex" xmlns:cx4="http://schemas.microsoft.com/office/drawing/2016/5/10/chartex" xmlns:cx5="http://schemas.microsoft.com/office/drawing/2016/5/11/chartex" xmlns:cx6="http://schemas.microsoft.com/office/drawing/2016/5/12/chartex" xmlns:cx7="http://schemas.microsoft.com/office/drawing/2016/5/13/chartex" xmlns:cx8="http://schemas.microsoft.com/office/drawing/2016/5/14/chartex" xmlns:mc="http://schemas.openxmlformats.org/markup-compatibility/2006" xmlns:aink="http://schemas.microsoft.com/office/drawing/2016/ink" xmlns:am3d="http://schemas.microsoft.com/office/drawing/2017/model3d" xmlns:o="urn:schemas-microsoft-com:office:office" xmlns:r="http://schemas.openxmlformats.org/officeDocument/2006/relationships" xmlns:m="http://schemas.openxmlformats.org/officeDocument/2006/math" xmlns:v="urn:schemas-microsoft-com:vml" xmlns:wp14="http://schemas.microsoft.com/office/word/2010/wordprocessingDrawing" xmlns:wp="http://schemas.openxmlformats.org/drawingml/2006/wordprocessingDrawing" xmlns:w10="urn:schemas-microsoft-com:office:word" xmlns:w="http://schemas.openxmlformats.org/wordprocessingml/2006/main" xmlns:w14="http://schemas.microsoft.com/office/word/2010/wordml" xmlns:w15="http://schemas.microsoft.com/office/word/2012/wordml" xmlns:w16cex="http://schemas.microsoft.com/office/word/2018/wordml/cex" xmlns:w16cid="http://schemas.microsoft.com/office/word/2016/wordml/cid" xmlns:w16="http://schemas.microsoft.com/office/word/2018/wordml" xmlns:w16sdtdh="http://schemas.microsoft.com/office/word/2020/wordml/sdtdatahash" xmlns:w16se="http://schemas.microsoft.com/office/word/2015/wordml/symex" xmlns:wpg="http://schemas.microsoft.com/office/word/2010/wordprocessingGroup" xmlns:wpi="http://schemas.microsoft.com/office/word/2010/wordprocessingInk" xmlns:wne="http://schemas.microsoft.com/office/word/2006/wordml" xmlns:wps="http://schemas.microsoft.com/office/word/2010/wordprocessingShape" mc:Ignorable="w14 w15 w16se w16cid w16 w16cex w16sdtdh wp14">
   <w:p>
     <w:pPr>
       <w:pStyle w:val="Rodap"/>
@@ -10635,7 +10605,7 @@
 </file>
 
 <file path=word/footer3.xml><?xml version="1.0" encoding="utf-8"?>
-<w:ftr xmlns:wpc="http://schemas.microsoft.com/office/word/2010/wordprocessingCanvas" xmlns:cx="http://schemas.microsoft.com/office/drawing/2014/chartex" xmlns:cx1="http://schemas.microsoft.com/office/drawing/2015/9/8/chartex" xmlns:cx2="http://schemas.microsoft.com/office/drawing/2015/10/21/chartex" xmlns:cx3="http://schemas.microsoft.com/office/drawing/2016/5/9/chartex" xmlns:cx4="http://schemas.microsoft.com/office/drawing/2016/5/10/chartex" xmlns:cx5="http://schemas.microsoft.com/office/drawing/2016/5/11/chartex" xmlns:cx6="http://schemas.microsoft.com/office/drawing/2016/5/12/chartex" xmlns:cx7="http://schemas.microsoft.com/office/drawing/2016/5/13/chartex" xmlns:cx8="http://schemas.microsoft.com/office/drawing/2016/5/14/chartex" xmlns:mc="http://schemas.openxmlformats.org/markup-compatibility/2006" xmlns:aink="http://schemas.microsoft.com/office/drawing/2016/ink" xmlns:am3d="http://schemas.microsoft.com/office/drawing/2017/model3d" xmlns:o="urn:schemas-microsoft-com:office:office" xmlns:oel="http://schemas.microsoft.com/office/2019/extlst" xmlns:r="http://schemas.openxmlformats.org/officeDocument/2006/relationships" xmlns:m="http://schemas.openxmlformats.org/officeDocument/2006/math" xmlns:v="urn:schemas-microsoft-com:vml" xmlns:wp14="http://schemas.microsoft.com/office/word/2010/wordprocessingDrawing" xmlns:wp="http://schemas.openxmlformats.org/drawingml/2006/wordprocessingDrawing" xmlns:w10="urn:schemas-microsoft-com:office:word" xmlns:w="http://schemas.openxmlformats.org/wordprocessingml/2006/main" xmlns:w14="http://schemas.microsoft.com/office/word/2010/wordml" xmlns:w15="http://schemas.microsoft.com/office/word/2012/wordml" xmlns:w16cex="http://schemas.microsoft.com/office/word/2018/wordml/cex" xmlns:w16cid="http://schemas.microsoft.com/office/word/2016/wordml/cid" xmlns:w16="http://schemas.microsoft.com/office/word/2018/wordml" xmlns:w16du="http://schemas.microsoft.com/office/word/2023/wordml/word16du" xmlns:w16sdtdh="http://schemas.microsoft.com/office/word/2020/wordml/sdtdatahash" xmlns:w16sdtfl="http://schemas.microsoft.com/office/word/2024/wordml/sdtformatlock" xmlns:w16se="http://schemas.microsoft.com/office/word/2015/wordml/symex" xmlns:wpg="http://schemas.microsoft.com/office/word/2010/wordprocessingGroup" xmlns:wpi="http://schemas.microsoft.com/office/word/2010/wordprocessingInk" xmlns:wne="http://schemas.microsoft.com/office/word/2006/wordml" xmlns:wps="http://schemas.microsoft.com/office/word/2010/wordprocessingShape" mc:Ignorable="w14 w15 w16se w16cid w16 w16cex w16sdtdh w16sdtfl w16du wp14">
+<w:ftr xmlns:wpc="http://schemas.microsoft.com/office/word/2010/wordprocessingCanvas" xmlns:cx="http://schemas.microsoft.com/office/drawing/2014/chartex" xmlns:cx1="http://schemas.microsoft.com/office/drawing/2015/9/8/chartex" xmlns:cx2="http://schemas.microsoft.com/office/drawing/2015/10/21/chartex" xmlns:cx3="http://schemas.microsoft.com/office/drawing/2016/5/9/chartex" xmlns:cx4="http://schemas.microsoft.com/office/drawing/2016/5/10/chartex" xmlns:cx5="http://schemas.microsoft.com/office/drawing/2016/5/11/chartex" xmlns:cx6="http://schemas.microsoft.com/office/drawing/2016/5/12/chartex" xmlns:cx7="http://schemas.microsoft.com/office/drawing/2016/5/13/chartex" xmlns:cx8="http://schemas.microsoft.com/office/drawing/2016/5/14/chartex" xmlns:mc="http://schemas.openxmlformats.org/markup-compatibility/2006" xmlns:aink="http://schemas.microsoft.com/office/drawing/2016/ink" xmlns:am3d="http://schemas.microsoft.com/office/drawing/2017/model3d" xmlns:o="urn:schemas-microsoft-com:office:office" xmlns:r="http://schemas.openxmlformats.org/officeDocument/2006/relationships" xmlns:m="http://schemas.openxmlformats.org/officeDocument/2006/math" xmlns:v="urn:schemas-microsoft-com:vml" xmlns:wp14="http://schemas.microsoft.com/office/word/2010/wordprocessingDrawing" xmlns:wp="http://schemas.openxmlformats.org/drawingml/2006/wordprocessingDrawing" xmlns:w10="urn:schemas-microsoft-com:office:word" xmlns:w="http://schemas.openxmlformats.org/wordprocessingml/2006/main" xmlns:w14="http://schemas.microsoft.com/office/word/2010/wordml" xmlns:w15="http://schemas.microsoft.com/office/word/2012/wordml" xmlns:w16cex="http://schemas.microsoft.com/office/word/2018/wordml/cex" xmlns:w16cid="http://schemas.microsoft.com/office/word/2016/wordml/cid" xmlns:w16="http://schemas.microsoft.com/office/word/2018/wordml" xmlns:w16sdtdh="http://schemas.microsoft.com/office/word/2020/wordml/sdtdatahash" xmlns:w16se="http://schemas.microsoft.com/office/word/2015/wordml/symex" xmlns:wpg="http://schemas.microsoft.com/office/word/2010/wordprocessingGroup" xmlns:wpi="http://schemas.microsoft.com/office/word/2010/wordprocessingInk" xmlns:wne="http://schemas.microsoft.com/office/word/2006/wordml" xmlns:wps="http://schemas.microsoft.com/office/word/2010/wordprocessingShape" mc:Ignorable="w14 w15 w16se w16cid w16 w16cex w16sdtdh wp14">
   <w:p>
     <w:pPr>
       <w:pStyle w:val="Rodap"/>
@@ -10645,7 +10615,7 @@
 </file>
 
 <file path=word/footnotes.xml><?xml version="1.0" encoding="utf-8"?>
-<w:footnotes xmlns:wpc="http://schemas.microsoft.com/office/word/2010/wordprocessingCanvas" xmlns:cx="http://schemas.microsoft.com/office/drawing/2014/chartex" xmlns:cx1="http://schemas.microsoft.com/office/drawing/2015/9/8/chartex" xmlns:cx2="http://schemas.microsoft.com/office/drawing/2015/10/21/chartex" xmlns:cx3="http://schemas.microsoft.com/office/drawing/2016/5/9/chartex" xmlns:cx4="http://schemas.microsoft.com/office/drawing/2016/5/10/chartex" xmlns:cx5="http://schemas.microsoft.com/office/drawing/2016/5/11/chartex" xmlns:cx6="http://schemas.microsoft.com/office/drawing/2016/5/12/chartex" xmlns:cx7="http://schemas.microsoft.com/office/drawing/2016/5/13/chartex" xmlns:cx8="http://schemas.microsoft.com/office/drawing/2016/5/14/chartex" xmlns:mc="http://schemas.openxmlformats.org/markup-compatibility/2006" xmlns:aink="http://schemas.microsoft.com/office/drawing/2016/ink" xmlns:am3d="http://schemas.microsoft.com/office/drawing/2017/model3d" xmlns:o="urn:schemas-microsoft-com:office:office" xmlns:oel="http://schemas.microsoft.com/office/2019/extlst" xmlns:r="http://schemas.openxmlformats.org/officeDocument/2006/relationships" xmlns:m="http://schemas.openxmlformats.org/officeDocument/2006/math" xmlns:v="urn:schemas-microsoft-com:vml" xmlns:wp14="http://schemas.microsoft.com/office/word/2010/wordprocessingDrawing" xmlns:wp="http://schemas.openxmlformats.org/drawingml/2006/wordprocessingDrawing" xmlns:w10="urn:schemas-microsoft-com:office:word" xmlns:w="http://schemas.openxmlformats.org/wordprocessingml/2006/main" xmlns:w14="http://schemas.microsoft.com/office/word/2010/wordml" xmlns:w15="http://schemas.microsoft.com/office/word/2012/wordml" xmlns:w16cex="http://schemas.microsoft.com/office/word/2018/wordml/cex" xmlns:w16cid="http://schemas.microsoft.com/office/word/2016/wordml/cid" xmlns:w16="http://schemas.microsoft.com/office/word/2018/wordml" xmlns:w16du="http://schemas.microsoft.com/office/word/2023/wordml/word16du" xmlns:w16sdtdh="http://schemas.microsoft.com/office/word/2020/wordml/sdtdatahash" xmlns:w16sdtfl="http://schemas.microsoft.com/office/word/2024/wordml/sdtformatlock" xmlns:w16se="http://schemas.microsoft.com/office/word/2015/wordml/symex" xmlns:wpg="http://schemas.microsoft.com/office/word/2010/wordprocessingGroup" xmlns:wpi="http://schemas.microsoft.com/office/word/2010/wordprocessingInk" xmlns:wne="http://schemas.microsoft.com/office/word/2006/wordml" xmlns:wps="http://schemas.microsoft.com/office/word/2010/wordprocessingShape" mc:Ignorable="w14 w15 w16se w16cid w16 w16cex w16sdtdh w16sdtfl w16du wp14">
+<w:footnotes xmlns:wpc="http://schemas.microsoft.com/office/word/2010/wordprocessingCanvas" xmlns:cx="http://schemas.microsoft.com/office/drawing/2014/chartex" xmlns:cx1="http://schemas.microsoft.com/office/drawing/2015/9/8/chartex" xmlns:cx2="http://schemas.microsoft.com/office/drawing/2015/10/21/chartex" xmlns:cx3="http://schemas.microsoft.com/office/drawing/2016/5/9/chartex" xmlns:cx4="http://schemas.microsoft.com/office/drawing/2016/5/10/chartex" xmlns:cx5="http://schemas.microsoft.com/office/drawing/2016/5/11/chartex" xmlns:cx6="http://schemas.microsoft.com/office/drawing/2016/5/12/chartex" xmlns:cx7="http://schemas.microsoft.com/office/drawing/2016/5/13/chartex" xmlns:cx8="http://schemas.microsoft.com/office/drawing/2016/5/14/chartex" xmlns:mc="http://schemas.openxmlformats.org/markup-compatibility/2006" xmlns:aink="http://schemas.microsoft.com/office/drawing/2016/ink" xmlns:am3d="http://schemas.microsoft.com/office/drawing/2017/model3d" xmlns:o="urn:schemas-microsoft-com:office:office" xmlns:r="http://schemas.openxmlformats.org/officeDocument/2006/relationships" xmlns:m="http://schemas.openxmlformats.org/officeDocument/2006/math" xmlns:v="urn:schemas-microsoft-com:vml" xmlns:wp14="http://schemas.microsoft.com/office/word/2010/wordprocessingDrawing" xmlns:wp="http://schemas.openxmlformats.org/drawingml/2006/wordprocessingDrawing" xmlns:w10="urn:schemas-microsoft-com:office:word" xmlns:w="http://schemas.openxmlformats.org/wordprocessingml/2006/main" xmlns:w14="http://schemas.microsoft.com/office/word/2010/wordml" xmlns:w15="http://schemas.microsoft.com/office/word/2012/wordml" xmlns:w16cex="http://schemas.microsoft.com/office/word/2018/wordml/cex" xmlns:w16cid="http://schemas.microsoft.com/office/word/2016/wordml/cid" xmlns:w16="http://schemas.microsoft.com/office/word/2018/wordml" xmlns:w16sdtdh="http://schemas.microsoft.com/office/word/2020/wordml/sdtdatahash" xmlns:w16se="http://schemas.microsoft.com/office/word/2015/wordml/symex" xmlns:wpg="http://schemas.microsoft.com/office/word/2010/wordprocessingGroup" xmlns:wpi="http://schemas.microsoft.com/office/word/2010/wordprocessingInk" xmlns:wne="http://schemas.microsoft.com/office/word/2006/wordml" xmlns:wps="http://schemas.microsoft.com/office/word/2010/wordprocessingShape" mc:Ignorable="w14 w15 w16se w16cid w16 w16cex w16sdtdh wp14">
   <w:footnote w:type="separator" w:id="-1">
     <w:p>
       <w:pPr>
@@ -10670,7 +10640,7 @@
 </file>
 
 <file path=word/header1.xml><?xml version="1.0" encoding="utf-8"?>
-<w:hdr xmlns:wpc="http://schemas.microsoft.com/office/word/2010/wordprocessingCanvas" xmlns:cx="http://schemas.microsoft.com/office/drawing/2014/chartex" xmlns:cx1="http://schemas.microsoft.com/office/drawing/2015/9/8/chartex" xmlns:cx2="http://schemas.microsoft.com/office/drawing/2015/10/21/chartex" xmlns:cx3="http://schemas.microsoft.com/office/drawing/2016/5/9/chartex" xmlns:cx4="http://schemas.microsoft.com/office/drawing/2016/5/10/chartex" xmlns:cx5="http://schemas.microsoft.com/office/drawing/2016/5/11/chartex" xmlns:cx6="http://schemas.microsoft.com/office/drawing/2016/5/12/chartex" xmlns:cx7="http://schemas.microsoft.com/office/drawing/2016/5/13/chartex" xmlns:cx8="http://schemas.microsoft.com/office/drawing/2016/5/14/chartex" xmlns:mc="http://schemas.openxmlformats.org/markup-compatibility/2006" xmlns:aink="http://schemas.microsoft.com/office/drawing/2016/ink" xmlns:am3d="http://schemas.microsoft.com/office/drawing/2017/model3d" xmlns:o="urn:schemas-microsoft-com:office:office" xmlns:oel="http://schemas.microsoft.com/office/2019/extlst" xmlns:r="http://schemas.openxmlformats.org/officeDocument/2006/relationships" xmlns:m="http://schemas.openxmlformats.org/officeDocument/2006/math" xmlns:v="urn:schemas-microsoft-com:vml" xmlns:wp14="http://schemas.microsoft.com/office/word/2010/wordprocessingDrawing" xmlns:wp="http://schemas.openxmlformats.org/drawingml/2006/wordprocessingDrawing" xmlns:w10="urn:schemas-microsoft-com:office:word" xmlns:w="http://schemas.openxmlformats.org/wordprocessingml/2006/main" xmlns:w14="http://schemas.microsoft.com/office/word/2010/wordml" xmlns:w15="http://schemas.microsoft.com/office/word/2012/wordml" xmlns:w16cex="http://schemas.microsoft.com/office/word/2018/wordml/cex" xmlns:w16cid="http://schemas.microsoft.com/office/word/2016/wordml/cid" xmlns:w16="http://schemas.microsoft.com/office/word/2018/wordml" xmlns:w16du="http://schemas.microsoft.com/office/word/2023/wordml/word16du" xmlns:w16sdtdh="http://schemas.microsoft.com/office/word/2020/wordml/sdtdatahash" xmlns:w16sdtfl="http://schemas.microsoft.com/office/word/2024/wordml/sdtformatlock" xmlns:w16se="http://schemas.microsoft.com/office/word/2015/wordml/symex" xmlns:wpg="http://schemas.microsoft.com/office/word/2010/wordprocessingGroup" xmlns:wpi="http://schemas.microsoft.com/office/word/2010/wordprocessingInk" xmlns:wne="http://schemas.microsoft.com/office/word/2006/wordml" xmlns:wps="http://schemas.microsoft.com/office/word/2010/wordprocessingShape" mc:Ignorable="w14 w15 w16se w16cid w16 w16cex w16sdtdh w16sdtfl w16du wp14">
+<w:hdr xmlns:wpc="http://schemas.microsoft.com/office/word/2010/wordprocessingCanvas" xmlns:cx="http://schemas.microsoft.com/office/drawing/2014/chartex" xmlns:cx1="http://schemas.microsoft.com/office/drawing/2015/9/8/chartex" xmlns:cx2="http://schemas.microsoft.com/office/drawing/2015/10/21/chartex" xmlns:cx3="http://schemas.microsoft.com/office/drawing/2016/5/9/chartex" xmlns:cx4="http://schemas.microsoft.com/office/drawing/2016/5/10/chartex" xmlns:cx5="http://schemas.microsoft.com/office/drawing/2016/5/11/chartex" xmlns:cx6="http://schemas.microsoft.com/office/drawing/2016/5/12/chartex" xmlns:cx7="http://schemas.microsoft.com/office/drawing/2016/5/13/chartex" xmlns:cx8="http://schemas.microsoft.com/office/drawing/2016/5/14/chartex" xmlns:mc="http://schemas.openxmlformats.org/markup-compatibility/2006" xmlns:aink="http://schemas.microsoft.com/office/drawing/2016/ink" xmlns:am3d="http://schemas.microsoft.com/office/drawing/2017/model3d" xmlns:o="urn:schemas-microsoft-com:office:office" xmlns:r="http://schemas.openxmlformats.org/officeDocument/2006/relationships" xmlns:m="http://schemas.openxmlformats.org/officeDocument/2006/math" xmlns:v="urn:schemas-microsoft-com:vml" xmlns:wp14="http://schemas.microsoft.com/office/word/2010/wordprocessingDrawing" xmlns:wp="http://schemas.openxmlformats.org/drawingml/2006/wordprocessingDrawing" xmlns:w10="urn:schemas-microsoft-com:office:word" xmlns:w="http://schemas.openxmlformats.org/wordprocessingml/2006/main" xmlns:w14="http://schemas.microsoft.com/office/word/2010/wordml" xmlns:w15="http://schemas.microsoft.com/office/word/2012/wordml" xmlns:w16cex="http://schemas.microsoft.com/office/word/2018/wordml/cex" xmlns:w16cid="http://schemas.microsoft.com/office/word/2016/wordml/cid" xmlns:w16="http://schemas.microsoft.com/office/word/2018/wordml" xmlns:w16sdtdh="http://schemas.microsoft.com/office/word/2020/wordml/sdtdatahash" xmlns:w16se="http://schemas.microsoft.com/office/word/2015/wordml/symex" xmlns:wpg="http://schemas.microsoft.com/office/word/2010/wordprocessingGroup" xmlns:wpi="http://schemas.microsoft.com/office/word/2010/wordprocessingInk" xmlns:wne="http://schemas.microsoft.com/office/word/2006/wordml" xmlns:wps="http://schemas.microsoft.com/office/word/2010/wordprocessingShape" mc:Ignorable="w14 w15 w16se w16cid w16 w16cex w16sdtdh wp14">
   <w:p>
     <w:pPr>
       <w:pStyle w:val="Cabealho"/>
@@ -10680,7 +10650,7 @@
 </file>
 
 <file path=word/header2.xml><?xml version="1.0" encoding="utf-8"?>
-<w:hdr xmlns:wpc="http://schemas.microsoft.com/office/word/2010/wordprocessingCanvas" xmlns:cx="http://schemas.microsoft.com/office/drawing/2014/chartex" xmlns:cx1="http://schemas.microsoft.com/office/drawing/2015/9/8/chartex" xmlns:cx2="http://schemas.microsoft.com/office/drawing/2015/10/21/chartex" xmlns:cx3="http://schemas.microsoft.com/office/drawing/2016/5/9/chartex" xmlns:cx4="http://schemas.microsoft.com/office/drawing/2016/5/10/chartex" xmlns:cx5="http://schemas.microsoft.com/office/drawing/2016/5/11/chartex" xmlns:cx6="http://schemas.microsoft.com/office/drawing/2016/5/12/chartex" xmlns:cx7="http://schemas.microsoft.com/office/drawing/2016/5/13/chartex" xmlns:cx8="http://schemas.microsoft.com/office/drawing/2016/5/14/chartex" xmlns:mc="http://schemas.openxmlformats.org/markup-compatibility/2006" xmlns:aink="http://schemas.microsoft.com/office/drawing/2016/ink" xmlns:am3d="http://schemas.microsoft.com/office/drawing/2017/model3d" xmlns:o="urn:schemas-microsoft-com:office:office" xmlns:oel="http://schemas.microsoft.com/office/2019/extlst" xmlns:r="http://schemas.openxmlformats.org/officeDocument/2006/relationships" xmlns:m="http://schemas.openxmlformats.org/officeDocument/2006/math" xmlns:v="urn:schemas-microsoft-com:vml" xmlns:wp14="http://schemas.microsoft.com/office/word/2010/wordprocessingDrawing" xmlns:wp="http://schemas.openxmlformats.org/drawingml/2006/wordprocessingDrawing" xmlns:w10="urn:schemas-microsoft-com:office:word" xmlns:w="http://schemas.openxmlformats.org/wordprocessingml/2006/main" xmlns:w14="http://schemas.microsoft.com/office/word/2010/wordml" xmlns:w15="http://schemas.microsoft.com/office/word/2012/wordml" xmlns:w16cex="http://schemas.microsoft.com/office/word/2018/wordml/cex" xmlns:w16cid="http://schemas.microsoft.com/office/word/2016/wordml/cid" xmlns:w16="http://schemas.microsoft.com/office/word/2018/wordml" xmlns:w16du="http://schemas.microsoft.com/office/word/2023/wordml/word16du" xmlns:w16sdtdh="http://schemas.microsoft.com/office/word/2020/wordml/sdtdatahash" xmlns:w16sdtfl="http://schemas.microsoft.com/office/word/2024/wordml/sdtformatlock" xmlns:w16se="http://schemas.microsoft.com/office/word/2015/wordml/symex" xmlns:wpg="http://schemas.microsoft.com/office/word/2010/wordprocessingGroup" xmlns:wpi="http://schemas.microsoft.com/office/word/2010/wordprocessingInk" xmlns:wne="http://schemas.microsoft.com/office/word/2006/wordml" xmlns:wps="http://schemas.microsoft.com/office/word/2010/wordprocessingShape" mc:Ignorable="w14 w15 w16se w16cid w16 w16cex w16sdtdh w16sdtfl w16du wp14">
+<w:hdr xmlns:wpc="http://schemas.microsoft.com/office/word/2010/wordprocessingCanvas" xmlns:cx="http://schemas.microsoft.com/office/drawing/2014/chartex" xmlns:cx1="http://schemas.microsoft.com/office/drawing/2015/9/8/chartex" xmlns:cx2="http://schemas.microsoft.com/office/drawing/2015/10/21/chartex" xmlns:cx3="http://schemas.microsoft.com/office/drawing/2016/5/9/chartex" xmlns:cx4="http://schemas.microsoft.com/office/drawing/2016/5/10/chartex" xmlns:cx5="http://schemas.microsoft.com/office/drawing/2016/5/11/chartex" xmlns:cx6="http://schemas.microsoft.com/office/drawing/2016/5/12/chartex" xmlns:cx7="http://schemas.microsoft.com/office/drawing/2016/5/13/chartex" xmlns:cx8="http://schemas.microsoft.com/office/drawing/2016/5/14/chartex" xmlns:mc="http://schemas.openxmlformats.org/markup-compatibility/2006" xmlns:aink="http://schemas.microsoft.com/office/drawing/2016/ink" xmlns:am3d="http://schemas.microsoft.com/office/drawing/2017/model3d" xmlns:o="urn:schemas-microsoft-com:office:office" xmlns:r="http://schemas.openxmlformats.org/officeDocument/2006/relationships" xmlns:m="http://schemas.openxmlformats.org/officeDocument/2006/math" xmlns:v="urn:schemas-microsoft-com:vml" xmlns:wp14="http://schemas.microsoft.com/office/word/2010/wordprocessingDrawing" xmlns:wp="http://schemas.openxmlformats.org/drawingml/2006/wordprocessingDrawing" xmlns:w10="urn:schemas-microsoft-com:office:word" xmlns:w="http://schemas.openxmlformats.org/wordprocessingml/2006/main" xmlns:w14="http://schemas.microsoft.com/office/word/2010/wordml" xmlns:w15="http://schemas.microsoft.com/office/word/2012/wordml" xmlns:w16cex="http://schemas.microsoft.com/office/word/2018/wordml/cex" xmlns:w16cid="http://schemas.microsoft.com/office/word/2016/wordml/cid" xmlns:w16="http://schemas.microsoft.com/office/word/2018/wordml" xmlns:w16sdtdh="http://schemas.microsoft.com/office/word/2020/wordml/sdtdatahash" xmlns:w16se="http://schemas.microsoft.com/office/word/2015/wordml/symex" xmlns:wpg="http://schemas.microsoft.com/office/word/2010/wordprocessingGroup" xmlns:wpi="http://schemas.microsoft.com/office/word/2010/wordprocessingInk" xmlns:wne="http://schemas.microsoft.com/office/word/2006/wordml" xmlns:wps="http://schemas.microsoft.com/office/word/2010/wordprocessingShape" mc:Ignorable="w14 w15 w16se w16cid w16 w16cex w16sdtdh wp14">
   <w:p>
     <w:pPr>
       <w:pStyle w:val="Cabealho"/>
@@ -10750,7 +10720,7 @@
 </file>
 
 <file path=word/header3.xml><?xml version="1.0" encoding="utf-8"?>
-<w:hdr xmlns:wpc="http://schemas.microsoft.com/office/word/2010/wordprocessingCanvas" xmlns:cx="http://schemas.microsoft.com/office/drawing/2014/chartex" xmlns:cx1="http://schemas.microsoft.com/office/drawing/2015/9/8/chartex" xmlns:cx2="http://schemas.microsoft.com/office/drawing/2015/10/21/chartex" xmlns:cx3="http://schemas.microsoft.com/office/drawing/2016/5/9/chartex" xmlns:cx4="http://schemas.microsoft.com/office/drawing/2016/5/10/chartex" xmlns:cx5="http://schemas.microsoft.com/office/drawing/2016/5/11/chartex" xmlns:cx6="http://schemas.microsoft.com/office/drawing/2016/5/12/chartex" xmlns:cx7="http://schemas.microsoft.com/office/drawing/2016/5/13/chartex" xmlns:cx8="http://schemas.microsoft.com/office/drawing/2016/5/14/chartex" xmlns:mc="http://schemas.openxmlformats.org/markup-compatibility/2006" xmlns:aink="http://schemas.microsoft.com/office/drawing/2016/ink" xmlns:am3d="http://schemas.microsoft.com/office/drawing/2017/model3d" xmlns:o="urn:schemas-microsoft-com:office:office" xmlns:oel="http://schemas.microsoft.com/office/2019/extlst" xmlns:r="http://schemas.openxmlformats.org/officeDocument/2006/relationships" xmlns:m="http://schemas.openxmlformats.org/officeDocument/2006/math" xmlns:v="urn:schemas-microsoft-com:vml" xmlns:wp14="http://schemas.microsoft.com/office/word/2010/wordprocessingDrawing" xmlns:wp="http://schemas.openxmlformats.org/drawingml/2006/wordprocessingDrawing" xmlns:w10="urn:schemas-microsoft-com:office:word" xmlns:w="http://schemas.openxmlformats.org/wordprocessingml/2006/main" xmlns:w14="http://schemas.microsoft.com/office/word/2010/wordml" xmlns:w15="http://schemas.microsoft.com/office/word/2012/wordml" xmlns:w16cex="http://schemas.microsoft.com/office/word/2018/wordml/cex" xmlns:w16cid="http://schemas.microsoft.com/office/word/2016/wordml/cid" xmlns:w16="http://schemas.microsoft.com/office/word/2018/wordml" xmlns:w16du="http://schemas.microsoft.com/office/word/2023/wordml/word16du" xmlns:w16sdtdh="http://schemas.microsoft.com/office/word/2020/wordml/sdtdatahash" xmlns:w16sdtfl="http://schemas.microsoft.com/office/word/2024/wordml/sdtformatlock" xmlns:w16se="http://schemas.microsoft.com/office/word/2015/wordml/symex" xmlns:wpg="http://schemas.microsoft.com/office/word/2010/wordprocessingGroup" xmlns:wpi="http://schemas.microsoft.com/office/word/2010/wordprocessingInk" xmlns:wne="http://schemas.microsoft.com/office/word/2006/wordml" xmlns:wps="http://schemas.microsoft.com/office/word/2010/wordprocessingShape" mc:Ignorable="w14 w15 w16se w16cid w16 w16cex w16sdtdh w16sdtfl w16du wp14">
+<w:hdr xmlns:wpc="http://schemas.microsoft.com/office/word/2010/wordprocessingCanvas" xmlns:cx="http://schemas.microsoft.com/office/drawing/2014/chartex" xmlns:cx1="http://schemas.microsoft.com/office/drawing/2015/9/8/chartex" xmlns:cx2="http://schemas.microsoft.com/office/drawing/2015/10/21/chartex" xmlns:cx3="http://schemas.microsoft.com/office/drawing/2016/5/9/chartex" xmlns:cx4="http://schemas.microsoft.com/office/drawing/2016/5/10/chartex" xmlns:cx5="http://schemas.microsoft.com/office/drawing/2016/5/11/chartex" xmlns:cx6="http://schemas.microsoft.com/office/drawing/2016/5/12/chartex" xmlns:cx7="http://schemas.microsoft.com/office/drawing/2016/5/13/chartex" xmlns:cx8="http://schemas.microsoft.com/office/drawing/2016/5/14/chartex" xmlns:mc="http://schemas.openxmlformats.org/markup-compatibility/2006" xmlns:aink="http://schemas.microsoft.com/office/drawing/2016/ink" xmlns:am3d="http://schemas.microsoft.com/office/drawing/2017/model3d" xmlns:o="urn:schemas-microsoft-com:office:office" xmlns:r="http://schemas.openxmlformats.org/officeDocument/2006/relationships" xmlns:m="http://schemas.openxmlformats.org/officeDocument/2006/math" xmlns:v="urn:schemas-microsoft-com:vml" xmlns:wp14="http://schemas.microsoft.com/office/word/2010/wordprocessingDrawing" xmlns:wp="http://schemas.openxmlformats.org/drawingml/2006/wordprocessingDrawing" xmlns:w10="urn:schemas-microsoft-com:office:word" xmlns:w="http://schemas.openxmlformats.org/wordprocessingml/2006/main" xmlns:w14="http://schemas.microsoft.com/office/word/2010/wordml" xmlns:w15="http://schemas.microsoft.com/office/word/2012/wordml" xmlns:w16cex="http://schemas.microsoft.com/office/word/2018/wordml/cex" xmlns:w16cid="http://schemas.microsoft.com/office/word/2016/wordml/cid" xmlns:w16="http://schemas.microsoft.com/office/word/2018/wordml" xmlns:w16sdtdh="http://schemas.microsoft.com/office/word/2020/wordml/sdtdatahash" xmlns:w16se="http://schemas.microsoft.com/office/word/2015/wordml/symex" xmlns:wpg="http://schemas.microsoft.com/office/word/2010/wordprocessingGroup" xmlns:wpi="http://schemas.microsoft.com/office/word/2010/wordprocessingInk" xmlns:wne="http://schemas.microsoft.com/office/word/2006/wordml" xmlns:wps="http://schemas.microsoft.com/office/word/2010/wordprocessingShape" mc:Ignorable="w14 w15 w16se w16cid w16 w16cex w16sdtdh wp14">
   <w:p>
     <w:pPr>
       <w:pStyle w:val="Cabealho"/>
@@ -10760,7 +10730,7 @@
 </file>
 
 <file path=word/styles.xml><?xml version="1.0" encoding="utf-8"?>
-<w:styles xmlns:mc="http://schemas.openxmlformats.org/markup-compatibility/2006" xmlns:r="http://schemas.openxmlformats.org/officeDocument/2006/relationships" xmlns:w="http://schemas.openxmlformats.org/wordprocessingml/2006/main" xmlns:w14="http://schemas.microsoft.com/office/word/2010/wordml" xmlns:w15="http://schemas.microsoft.com/office/word/2012/wordml" xmlns:w16cex="http://schemas.microsoft.com/office/word/2018/wordml/cex" xmlns:w16cid="http://schemas.microsoft.com/office/word/2016/wordml/cid" xmlns:w16="http://schemas.microsoft.com/office/word/2018/wordml" xmlns:w16du="http://schemas.microsoft.com/office/word/2023/wordml/word16du" xmlns:w16sdtdh="http://schemas.microsoft.com/office/word/2020/wordml/sdtdatahash" xmlns:w16sdtfl="http://schemas.microsoft.com/office/word/2024/wordml/sdtformatlock" xmlns:w16se="http://schemas.microsoft.com/office/word/2015/wordml/symex" mc:Ignorable="w14 w15 w16se w16cid w16 w16cex w16sdtdh w16sdtfl w16du">
+<w:styles xmlns:mc="http://schemas.openxmlformats.org/markup-compatibility/2006" xmlns:r="http://schemas.openxmlformats.org/officeDocument/2006/relationships" xmlns:w="http://schemas.openxmlformats.org/wordprocessingml/2006/main" xmlns:w14="http://schemas.microsoft.com/office/word/2010/wordml" xmlns:w15="http://schemas.microsoft.com/office/word/2012/wordml" xmlns:w16cex="http://schemas.microsoft.com/office/word/2018/wordml/cex" xmlns:w16cid="http://schemas.microsoft.com/office/word/2016/wordml/cid" xmlns:w16="http://schemas.microsoft.com/office/word/2018/wordml" xmlns:w16sdtdh="http://schemas.microsoft.com/office/word/2020/wordml/sdtdatahash" xmlns:w16se="http://schemas.microsoft.com/office/word/2015/wordml/symex" mc:Ignorable="w14 w15 w16se w16cid w16 w16cex w16sdtdh">
   <w:docDefaults>
     <w:rPrDefault>
       <w:rPr>
@@ -11528,18 +11498,15 @@
 </file>
 
 <file path=customXml/item1.xml><?xml version="1.0" encoding="utf-8"?>
-<p:properties xmlns:p="http://schemas.microsoft.com/office/2006/metadata/properties" xmlns:xsi="http://www.w3.org/2001/XMLSchema-instance" xmlns:pc="http://schemas.microsoft.com/office/infopath/2007/PartnerControls">
-  <documentManagement>
-    <_activity xmlns="fb7a161d-2631-4e38-bbcc-a058d3c79703" xsi:nil="true"/>
-  </documentManagement>
-</p:properties>
+<?mso-contentType ?>
+<FormTemplates xmlns="http://schemas.microsoft.com/sharepoint/v3/contenttype/forms">
+  <Display>DocumentLibraryForm</Display>
+  <Edit>DocumentLibraryForm</Edit>
+  <New>DocumentLibraryForm</New>
+</FormTemplates>
 </file>
 
 <file path=customXml/item2.xml><?xml version="1.0" encoding="utf-8"?>
-<b:Sources xmlns:b="http://schemas.openxmlformats.org/officeDocument/2006/bibliography" xmlns="http://schemas.openxmlformats.org/officeDocument/2006/bibliography" SelectedStyle="\APASixthEditionOfficeOnline.xsl" StyleName="APA" Version="6"/>
-</file>
-
-<file path=customXml/item3.xml><?xml version="1.0" encoding="utf-8"?>
 <ct:contentTypeSchema xmlns:ct="http://schemas.microsoft.com/office/2006/metadata/contentType" xmlns:ma="http://schemas.microsoft.com/office/2006/metadata/properties/metaAttributes" ct:_="" ma:_="" ma:contentTypeName="Documento" ma:contentTypeID="0x010100E388B93522CAD84BA03D9E6626FE9EBF" ma:contentTypeVersion="6" ma:contentTypeDescription="Crie um novo documento." ma:contentTypeScope="" ma:versionID="e8316a96c236cca615f74a59e8cd93ca">
   <xsd:schema xmlns:xsd="http://www.w3.org/2001/XMLSchema" xmlns:xs="http://www.w3.org/2001/XMLSchema" xmlns:p="http://schemas.microsoft.com/office/2006/metadata/properties" xmlns:ns3="fb7a161d-2631-4e38-bbcc-a058d3c79703" targetNamespace="http://schemas.microsoft.com/office/2006/metadata/properties" ma:root="true" ma:fieldsID="3d87f6cf0ad75164e5e319d0256020a4" ns3:_="">
     <xsd:import namespace="fb7a161d-2631-4e38-bbcc-a058d3c79703"/>
@@ -11695,34 +11662,27 @@
 </ct:contentTypeSchema>
 </file>
 
+<file path=customXml/item3.xml><?xml version="1.0" encoding="utf-8"?>
+<b:Sources xmlns:b="http://schemas.openxmlformats.org/officeDocument/2006/bibliography" xmlns="http://schemas.openxmlformats.org/officeDocument/2006/bibliography" SelectedStyle="\APASixthEditionOfficeOnline.xsl" StyleName="APA" Version="6"/>
+</file>
+
 <file path=customXml/item4.xml><?xml version="1.0" encoding="utf-8"?>
-<?mso-contentType ?>
-<FormTemplates xmlns="http://schemas.microsoft.com/sharepoint/v3/contenttype/forms">
-  <Display>DocumentLibraryForm</Display>
-  <Edit>DocumentLibraryForm</Edit>
-  <New>DocumentLibraryForm</New>
-</FormTemplates>
+<p:properties xmlns:p="http://schemas.microsoft.com/office/2006/metadata/properties" xmlns:xsi="http://www.w3.org/2001/XMLSchema-instance" xmlns:pc="http://schemas.microsoft.com/office/infopath/2007/PartnerControls">
+  <documentManagement>
+    <_activity xmlns="fb7a161d-2631-4e38-bbcc-a058d3c79703" xsi:nil="true"/>
+  </documentManagement>
+</p:properties>
 </file>
 
 <file path=customXml/itemProps1.xml><?xml version="1.0" encoding="utf-8"?>
-<ds:datastoreItem xmlns:ds="http://schemas.openxmlformats.org/officeDocument/2006/customXml" ds:itemID="{E2F32906-61A5-40A0-AFFA-037E9194FF65}">
+<ds:datastoreItem xmlns:ds="http://schemas.openxmlformats.org/officeDocument/2006/customXml" ds:itemID="{7E250951-7135-4631-84B9-FAF9AA0C8021}">
   <ds:schemaRefs>
-    <ds:schemaRef ds:uri="http://schemas.microsoft.com/office/2006/metadata/properties"/>
-    <ds:schemaRef ds:uri="http://schemas.microsoft.com/office/infopath/2007/PartnerControls"/>
-    <ds:schemaRef ds:uri="fb7a161d-2631-4e38-bbcc-a058d3c79703"/>
+    <ds:schemaRef ds:uri="http://schemas.microsoft.com/sharepoint/v3/contenttype/forms"/>
   </ds:schemaRefs>
 </ds:datastoreItem>
 </file>
 
 <file path=customXml/itemProps2.xml><?xml version="1.0" encoding="utf-8"?>
-<ds:datastoreItem xmlns:ds="http://schemas.openxmlformats.org/officeDocument/2006/customXml" ds:itemID="{A84F834D-AF08-40D0-B2A8-18F81A686CBE}">
-  <ds:schemaRefs>
-    <ds:schemaRef ds:uri="http://schemas.openxmlformats.org/officeDocument/2006/bibliography"/>
-  </ds:schemaRefs>
-</ds:datastoreItem>
-</file>
-
-<file path=customXml/itemProps3.xml><?xml version="1.0" encoding="utf-8"?>
 <ds:datastoreItem xmlns:ds="http://schemas.openxmlformats.org/officeDocument/2006/customXml" ds:itemID="{55FE5082-5F4A-4B47-8F91-19CBC7BDA1D7}">
   <ds:schemaRefs>
     <ds:schemaRef ds:uri="http://schemas.microsoft.com/office/2006/metadata/contentType"/>
@@ -11740,10 +11700,20 @@
 </ds:datastoreItem>
 </file>
 
+<file path=customXml/itemProps3.xml><?xml version="1.0" encoding="utf-8"?>
+<ds:datastoreItem xmlns:ds="http://schemas.openxmlformats.org/officeDocument/2006/customXml" ds:itemID="{A84F834D-AF08-40D0-B2A8-18F81A686CBE}">
+  <ds:schemaRefs>
+    <ds:schemaRef ds:uri="http://schemas.openxmlformats.org/officeDocument/2006/bibliography"/>
+  </ds:schemaRefs>
+</ds:datastoreItem>
+</file>
+
 <file path=customXml/itemProps4.xml><?xml version="1.0" encoding="utf-8"?>
-<ds:datastoreItem xmlns:ds="http://schemas.openxmlformats.org/officeDocument/2006/customXml" ds:itemID="{7E250951-7135-4631-84B9-FAF9AA0C8021}">
+<ds:datastoreItem xmlns:ds="http://schemas.openxmlformats.org/officeDocument/2006/customXml" ds:itemID="{E2F32906-61A5-40A0-AFFA-037E9194FF65}">
   <ds:schemaRefs>
-    <ds:schemaRef ds:uri="http://schemas.microsoft.com/sharepoint/v3/contenttype/forms"/>
+    <ds:schemaRef ds:uri="http://schemas.microsoft.com/office/2006/metadata/properties"/>
+    <ds:schemaRef ds:uri="http://schemas.microsoft.com/office/infopath/2007/PartnerControls"/>
+    <ds:schemaRef ds:uri="fb7a161d-2631-4e38-bbcc-a058d3c79703"/>
   </ds:schemaRefs>
 </ds:datastoreItem>
 </file>
</xml_diff>

<commit_message>
fix : corrigindo versao do word
</commit_message>
<xml_diff>
--- a/FREQUÊNCIA_MENSAL.docx
+++ b/FREQUÊNCIA_MENSAL.docx
@@ -1,6 +1,6 @@
 
 <file path=word/document.xml><?xml version="1.0" encoding="utf-8"?>
-<w:document xmlns:wpc="http://schemas.microsoft.com/office/word/2010/wordprocessingCanvas" xmlns:cx="http://schemas.microsoft.com/office/drawing/2014/chartex" xmlns:cx1="http://schemas.microsoft.com/office/drawing/2015/9/8/chartex" xmlns:cx2="http://schemas.microsoft.com/office/drawing/2015/10/21/chartex" xmlns:cx3="http://schemas.microsoft.com/office/drawing/2016/5/9/chartex" xmlns:cx4="http://schemas.microsoft.com/office/drawing/2016/5/10/chartex" xmlns:cx5="http://schemas.microsoft.com/office/drawing/2016/5/11/chartex" xmlns:cx6="http://schemas.microsoft.com/office/drawing/2016/5/12/chartex" xmlns:cx7="http://schemas.microsoft.com/office/drawing/2016/5/13/chartex" xmlns:cx8="http://schemas.microsoft.com/office/drawing/2016/5/14/chartex" xmlns:mc="http://schemas.openxmlformats.org/markup-compatibility/2006" xmlns:aink="http://schemas.microsoft.com/office/drawing/2016/ink" xmlns:am3d="http://schemas.microsoft.com/office/drawing/2017/model3d" xmlns:o="urn:schemas-microsoft-com:office:office" xmlns:r="http://schemas.openxmlformats.org/officeDocument/2006/relationships" xmlns:m="http://schemas.openxmlformats.org/officeDocument/2006/math" xmlns:v="urn:schemas-microsoft-com:vml" xmlns:wp14="http://schemas.microsoft.com/office/word/2010/wordprocessingDrawing" xmlns:wp="http://schemas.openxmlformats.org/drawingml/2006/wordprocessingDrawing" xmlns:w10="urn:schemas-microsoft-com:office:word" xmlns:w="http://schemas.openxmlformats.org/wordprocessingml/2006/main" xmlns:w14="http://schemas.microsoft.com/office/word/2010/wordml" xmlns:w15="http://schemas.microsoft.com/office/word/2012/wordml" xmlns:w16cex="http://schemas.microsoft.com/office/word/2018/wordml/cex" xmlns:w16cid="http://schemas.microsoft.com/office/word/2016/wordml/cid" xmlns:w16="http://schemas.microsoft.com/office/word/2018/wordml" xmlns:w16sdtdh="http://schemas.microsoft.com/office/word/2020/wordml/sdtdatahash" xmlns:w16se="http://schemas.microsoft.com/office/word/2015/wordml/symex" xmlns:wpg="http://schemas.microsoft.com/office/word/2010/wordprocessingGroup" xmlns:wpi="http://schemas.microsoft.com/office/word/2010/wordprocessingInk" xmlns:wne="http://schemas.microsoft.com/office/word/2006/wordml" xmlns:wps="http://schemas.microsoft.com/office/word/2010/wordprocessingShape" mc:Ignorable="w14 w15 w16se w16cid w16 w16cex w16sdtdh wp14">
+<w:document xmlns:wpc="http://schemas.microsoft.com/office/word/2010/wordprocessingCanvas" xmlns:cx="http://schemas.microsoft.com/office/drawing/2014/chartex" xmlns:cx1="http://schemas.microsoft.com/office/drawing/2015/9/8/chartex" xmlns:cx2="http://schemas.microsoft.com/office/drawing/2015/10/21/chartex" xmlns:cx3="http://schemas.microsoft.com/office/drawing/2016/5/9/chartex" xmlns:cx4="http://schemas.microsoft.com/office/drawing/2016/5/10/chartex" xmlns:cx5="http://schemas.microsoft.com/office/drawing/2016/5/11/chartex" xmlns:cx6="http://schemas.microsoft.com/office/drawing/2016/5/12/chartex" xmlns:cx7="http://schemas.microsoft.com/office/drawing/2016/5/13/chartex" xmlns:cx8="http://schemas.microsoft.com/office/drawing/2016/5/14/chartex" xmlns:mc="http://schemas.openxmlformats.org/markup-compatibility/2006" xmlns:aink="http://schemas.microsoft.com/office/drawing/2016/ink" xmlns:am3d="http://schemas.microsoft.com/office/drawing/2017/model3d" xmlns:o="urn:schemas-microsoft-com:office:office" xmlns:oel="http://schemas.microsoft.com/office/2019/extlst" xmlns:r="http://schemas.openxmlformats.org/officeDocument/2006/relationships" xmlns:m="http://schemas.openxmlformats.org/officeDocument/2006/math" xmlns:v="urn:schemas-microsoft-com:vml" xmlns:wp14="http://schemas.microsoft.com/office/word/2010/wordprocessingDrawing" xmlns:wp="http://schemas.openxmlformats.org/drawingml/2006/wordprocessingDrawing" xmlns:w10="urn:schemas-microsoft-com:office:word" xmlns:w="http://schemas.openxmlformats.org/wordprocessingml/2006/main" xmlns:w14="http://schemas.microsoft.com/office/word/2010/wordml" xmlns:w15="http://schemas.microsoft.com/office/word/2012/wordml" xmlns:w16cex="http://schemas.microsoft.com/office/word/2018/wordml/cex" xmlns:w16cid="http://schemas.microsoft.com/office/word/2016/wordml/cid" xmlns:w16="http://schemas.microsoft.com/office/word/2018/wordml" xmlns:w16du="http://schemas.microsoft.com/office/word/2023/wordml/word16du" xmlns:w16sdtdh="http://schemas.microsoft.com/office/word/2020/wordml/sdtdatahash" xmlns:w16sdtfl="http://schemas.microsoft.com/office/word/2024/wordml/sdtformatlock" xmlns:w16se="http://schemas.microsoft.com/office/word/2015/wordml/symex" xmlns:wpg="http://schemas.microsoft.com/office/word/2010/wordprocessingGroup" xmlns:wpi="http://schemas.microsoft.com/office/word/2010/wordprocessingInk" xmlns:wne="http://schemas.microsoft.com/office/word/2006/wordml" xmlns:wps="http://schemas.microsoft.com/office/word/2010/wordprocessingShape" mc:Ignorable="w14 w15 w16se w16cid w16 w16cex w16sdtdh w16sdtfl w16du wp14">
   <w:body>
     <w:tbl>
       <w:tblPr>
@@ -28,9 +28,11 @@
         <w:gridCol w:w="30"/>
         <w:gridCol w:w="962"/>
         <w:gridCol w:w="30"/>
-        <w:gridCol w:w="1788"/>
-        <w:gridCol w:w="993"/>
-        <w:gridCol w:w="1607"/>
+        <w:gridCol w:w="1813"/>
+        <w:gridCol w:w="30"/>
+        <w:gridCol w:w="962"/>
+        <w:gridCol w:w="30"/>
+        <w:gridCol w:w="1553"/>
         <w:gridCol w:w="30"/>
         <w:gridCol w:w="979"/>
         <w:gridCol w:w="30"/>
@@ -43,8 +45,8 @@
         </w:trPr>
         <w:tc>
           <w:tcPr>
-            <w:tcW w:w="6232" w:type="dxa"/>
-            <w:gridSpan w:val="7"/>
+            <w:tcW w:w="6287" w:type="dxa"/>
+            <w:gridSpan w:val="8"/>
             <w:shd w:val="clear" w:color="000000" w:fill="99FF66"/>
             <w:vAlign w:val="bottom"/>
             <w:hideMark/>
@@ -79,7 +81,8 @@
         </w:tc>
         <w:tc>
           <w:tcPr>
-            <w:tcW w:w="993" w:type="dxa"/>
+            <w:tcW w:w="992" w:type="dxa"/>
+            <w:gridSpan w:val="2"/>
             <w:shd w:val="clear" w:color="auto" w:fill="auto"/>
             <w:vAlign w:val="bottom"/>
             <w:hideMark/>
@@ -114,7 +117,7 @@
         </w:tc>
         <w:tc>
           <w:tcPr>
-            <w:tcW w:w="1637" w:type="dxa"/>
+            <w:tcW w:w="1583" w:type="dxa"/>
             <w:gridSpan w:val="2"/>
             <w:shd w:val="clear" w:color="auto" w:fill="auto"/>
             <w:vAlign w:val="bottom"/>
@@ -265,8 +268,8 @@
         </w:tc>
         <w:tc>
           <w:tcPr>
-            <w:tcW w:w="2780" w:type="dxa"/>
-            <w:gridSpan w:val="3"/>
+            <w:tcW w:w="2835" w:type="dxa"/>
+            <w:gridSpan w:val="4"/>
             <w:vMerge w:val="restart"/>
             <w:shd w:val="clear" w:color="auto" w:fill="auto"/>
             <w:vAlign w:val="center"/>
@@ -302,8 +305,39 @@
         </w:tc>
         <w:tc>
           <w:tcPr>
-            <w:tcW w:w="2630" w:type="dxa"/>
-            <w:gridSpan w:val="3"/>
+            <w:tcW w:w="992" w:type="dxa"/>
+            <w:gridSpan w:val="2"/>
+            <w:shd w:val="clear" w:color="auto" w:fill="auto"/>
+            <w:vAlign w:val="bottom"/>
+            <w:hideMark/>
+          </w:tcPr>
+          <w:p>
+            <w:pPr>
+              <w:spacing w:after="0" w:line="240" w:lineRule="auto"/>
+              <w:rPr>
+                <w:rFonts w:ascii="Calibri" w:eastAsia="Times New Roman" w:hAnsi="Calibri" w:cs="Calibri"/>
+                <w:color w:val="404040"/>
+                <w:sz w:val="16"/>
+                <w:szCs w:val="16"/>
+                <w:lang w:eastAsia="pt-BR"/>
+              </w:rPr>
+            </w:pPr>
+            <w:r>
+              <w:rPr>
+                <w:rFonts w:ascii="Calibri" w:eastAsia="Times New Roman" w:hAnsi="Calibri" w:cs="Calibri"/>
+                <w:color w:val="404040"/>
+                <w:sz w:val="16"/>
+                <w:szCs w:val="16"/>
+                <w:lang w:eastAsia="pt-BR"/>
+              </w:rPr>
+              <w:t>HORÁRIO:</w:t>
+            </w:r>
+          </w:p>
+        </w:tc>
+        <w:tc>
+          <w:tcPr>
+            <w:tcW w:w="1583" w:type="dxa"/>
+            <w:gridSpan w:val="2"/>
             <w:shd w:val="clear" w:color="auto" w:fill="auto"/>
             <w:vAlign w:val="bottom"/>
             <w:hideMark/>
@@ -426,8 +460,8 @@
         </w:tc>
         <w:tc>
           <w:tcPr>
-            <w:tcW w:w="2780" w:type="dxa"/>
-            <w:gridSpan w:val="3"/>
+            <w:tcW w:w="2835" w:type="dxa"/>
+            <w:gridSpan w:val="4"/>
             <w:vMerge/>
             <w:shd w:val="clear" w:color="auto" w:fill="auto"/>
             <w:vAlign w:val="center"/>
@@ -451,7 +485,8 @@
         </w:tc>
         <w:tc>
           <w:tcPr>
-            <w:tcW w:w="993" w:type="dxa"/>
+            <w:tcW w:w="992" w:type="dxa"/>
+            <w:gridSpan w:val="2"/>
             <w:shd w:val="clear" w:color="auto" w:fill="auto"/>
             <w:vAlign w:val="bottom"/>
             <w:hideMark/>
@@ -481,7 +516,7 @@
         </w:tc>
         <w:tc>
           <w:tcPr>
-            <w:tcW w:w="1637" w:type="dxa"/>
+            <w:tcW w:w="1583" w:type="dxa"/>
             <w:gridSpan w:val="2"/>
             <w:shd w:val="clear" w:color="auto" w:fill="auto"/>
             <w:vAlign w:val="bottom"/>
@@ -617,7 +652,8 @@
         </w:tc>
         <w:tc>
           <w:tcPr>
-            <w:tcW w:w="1788" w:type="dxa"/>
+            <w:tcW w:w="1843" w:type="dxa"/>
+            <w:gridSpan w:val="2"/>
             <w:shd w:val="clear" w:color="000000" w:fill="FFFFFF"/>
             <w:vAlign w:val="bottom"/>
             <w:hideMark/>
@@ -652,8 +688,8 @@
         </w:tc>
         <w:tc>
           <w:tcPr>
-            <w:tcW w:w="2630" w:type="dxa"/>
-            <w:gridSpan w:val="3"/>
+            <w:tcW w:w="2575" w:type="dxa"/>
+            <w:gridSpan w:val="4"/>
             <w:shd w:val="clear" w:color="000000" w:fill="FFFFFF"/>
             <w:vAlign w:val="bottom"/>
             <w:hideMark/>
@@ -764,7 +800,8 @@
         </w:tc>
         <w:tc>
           <w:tcPr>
-            <w:tcW w:w="1788" w:type="dxa"/>
+            <w:tcW w:w="1843" w:type="dxa"/>
+            <w:gridSpan w:val="2"/>
             <w:shd w:val="clear" w:color="000000" w:fill="FFFFFF"/>
             <w:vAlign w:val="bottom"/>
             <w:hideMark/>
@@ -799,8 +836,8 @@
         </w:tc>
         <w:tc>
           <w:tcPr>
-            <w:tcW w:w="2630" w:type="dxa"/>
-            <w:gridSpan w:val="3"/>
+            <w:tcW w:w="2575" w:type="dxa"/>
+            <w:gridSpan w:val="4"/>
             <w:shd w:val="clear" w:color="000000" w:fill="FFFFFF"/>
             <w:vAlign w:val="bottom"/>
             <w:hideMark/>
@@ -914,7 +951,7 @@
         <w:tc>
           <w:tcPr>
             <w:tcW w:w="10939" w:type="dxa"/>
-            <w:gridSpan w:val="12"/>
+            <w:gridSpan w:val="14"/>
             <w:shd w:val="clear" w:color="000000" w:fill="C5E0B4"/>
             <w:vAlign w:val="center"/>
             <w:hideMark/>
@@ -978,7 +1015,7 @@
         </w:tc>
         <w:tc>
           <w:tcPr>
-            <w:tcW w:w="5670" w:type="dxa"/>
+            <w:tcW w:w="5695" w:type="dxa"/>
             <w:gridSpan w:val="6"/>
             <w:shd w:val="clear" w:color="auto" w:fill="auto"/>
             <w:vAlign w:val="bottom"/>
@@ -1014,8 +1051,8 @@
         </w:tc>
         <w:tc>
           <w:tcPr>
-            <w:tcW w:w="5269" w:type="dxa"/>
-            <w:gridSpan w:val="6"/>
+            <w:tcW w:w="5244" w:type="dxa"/>
+            <w:gridSpan w:val="8"/>
             <w:shd w:val="clear" w:color="auto" w:fill="auto"/>
             <w:vAlign w:val="bottom"/>
             <w:hideMark/>
@@ -1104,21 +1141,9 @@
                 <w:szCs w:val="16"/>
                 <w:lang w:eastAsia="pt-BR"/>
               </w:rPr>
-              <w:t>ENTRADA</w:t>
-            </w:r>
-          </w:p>
-        </w:tc>
-        <w:tc>
-          <w:tcPr>
-            <w:tcW w:w="1701" w:type="dxa"/>
-            <w:shd w:val="clear" w:color="auto" w:fill="auto"/>
-            <w:vAlign w:val="center"/>
-            <w:hideMark/>
-          </w:tcPr>
-          <w:p>
-            <w:pPr>
-              <w:spacing w:after="0" w:line="240" w:lineRule="auto"/>
-              <w:jc w:val="center"/>
+              <w:t>HORA</w:t>
+            </w:r>
+            <w:r>
               <w:rPr>
                 <w:rFonts w:ascii="Tahoma" w:eastAsia="Times New Roman" w:hAnsi="Tahoma" w:cs="Tahoma"/>
                 <w:color w:val="404040"/>
@@ -1126,8 +1151,22 @@
                 <w:szCs w:val="16"/>
                 <w:lang w:eastAsia="pt-BR"/>
               </w:rPr>
-            </w:pPr>
-            <w:r>
+              <w:br/>
+              <w:t>ENTRADA</w:t>
+            </w:r>
+          </w:p>
+        </w:tc>
+        <w:tc>
+          <w:tcPr>
+            <w:tcW w:w="1701" w:type="dxa"/>
+            <w:shd w:val="clear" w:color="auto" w:fill="auto"/>
+            <w:vAlign w:val="center"/>
+            <w:hideMark/>
+          </w:tcPr>
+          <w:p>
+            <w:pPr>
+              <w:spacing w:after="0" w:line="240" w:lineRule="auto"/>
+              <w:jc w:val="center"/>
               <w:rPr>
                 <w:rFonts w:ascii="Tahoma" w:eastAsia="Times New Roman" w:hAnsi="Tahoma" w:cs="Tahoma"/>
                 <w:color w:val="404040"/>
@@ -1135,22 +1174,8 @@
                 <w:szCs w:val="16"/>
                 <w:lang w:eastAsia="pt-BR"/>
               </w:rPr>
-              <w:t>ASSINATURA</w:t>
-            </w:r>
-          </w:p>
-        </w:tc>
-        <w:tc>
-          <w:tcPr>
-            <w:tcW w:w="992" w:type="dxa"/>
-            <w:gridSpan w:val="2"/>
-            <w:shd w:val="clear" w:color="auto" w:fill="auto"/>
-            <w:vAlign w:val="center"/>
-            <w:hideMark/>
-          </w:tcPr>
-          <w:p>
-            <w:pPr>
-              <w:spacing w:after="0" w:line="240" w:lineRule="auto"/>
-              <w:jc w:val="center"/>
+            </w:pPr>
+            <w:r>
               <w:rPr>
                 <w:rFonts w:ascii="Tahoma" w:eastAsia="Times New Roman" w:hAnsi="Tahoma" w:cs="Tahoma"/>
                 <w:color w:val="404040"/>
@@ -1158,8 +1183,22 @@
                 <w:szCs w:val="16"/>
                 <w:lang w:eastAsia="pt-BR"/>
               </w:rPr>
-            </w:pPr>
-            <w:r>
+              <w:t>ASSINATURA</w:t>
+            </w:r>
+          </w:p>
+        </w:tc>
+        <w:tc>
+          <w:tcPr>
+            <w:tcW w:w="992" w:type="dxa"/>
+            <w:gridSpan w:val="2"/>
+            <w:shd w:val="clear" w:color="auto" w:fill="auto"/>
+            <w:vAlign w:val="center"/>
+            <w:hideMark/>
+          </w:tcPr>
+          <w:p>
+            <w:pPr>
+              <w:spacing w:after="0" w:line="240" w:lineRule="auto"/>
+              <w:jc w:val="center"/>
               <w:rPr>
                 <w:rFonts w:ascii="Tahoma" w:eastAsia="Times New Roman" w:hAnsi="Tahoma" w:cs="Tahoma"/>
                 <w:color w:val="404040"/>
@@ -1167,22 +1206,8 @@
                 <w:szCs w:val="16"/>
                 <w:lang w:eastAsia="pt-BR"/>
               </w:rPr>
-              <w:t>SAÍDA</w:t>
-            </w:r>
-          </w:p>
-        </w:tc>
-        <w:tc>
-          <w:tcPr>
-            <w:tcW w:w="1818" w:type="dxa"/>
-            <w:gridSpan w:val="2"/>
-            <w:shd w:val="clear" w:color="auto" w:fill="auto"/>
-            <w:vAlign w:val="center"/>
-            <w:hideMark/>
-          </w:tcPr>
-          <w:p>
-            <w:pPr>
-              <w:spacing w:after="0" w:line="240" w:lineRule="auto"/>
-              <w:jc w:val="center"/>
+            </w:pPr>
+            <w:r>
               <w:rPr>
                 <w:rFonts w:ascii="Tahoma" w:eastAsia="Times New Roman" w:hAnsi="Tahoma" w:cs="Tahoma"/>
                 <w:color w:val="404040"/>
@@ -1190,7 +1215,8 @@
                 <w:szCs w:val="16"/>
                 <w:lang w:eastAsia="pt-BR"/>
               </w:rPr>
-            </w:pPr>
+              <w:t>HORA</w:t>
+            </w:r>
             <w:r>
               <w:rPr>
                 <w:rFonts w:ascii="Tahoma" w:eastAsia="Times New Roman" w:hAnsi="Tahoma" w:cs="Tahoma"/>
@@ -1199,13 +1225,15 @@
                 <w:szCs w:val="16"/>
                 <w:lang w:eastAsia="pt-BR"/>
               </w:rPr>
-              <w:t>ASSINATURA</w:t>
-            </w:r>
-          </w:p>
-        </w:tc>
-        <w:tc>
-          <w:tcPr>
-            <w:tcW w:w="993" w:type="dxa"/>
+              <w:br/>
+              <w:t>SAÍDA</w:t>
+            </w:r>
+          </w:p>
+        </w:tc>
+        <w:tc>
+          <w:tcPr>
+            <w:tcW w:w="1843" w:type="dxa"/>
+            <w:gridSpan w:val="2"/>
             <w:shd w:val="clear" w:color="auto" w:fill="auto"/>
             <w:vAlign w:val="center"/>
             <w:hideMark/>
@@ -1230,13 +1258,14 @@
                 <w:szCs w:val="16"/>
                 <w:lang w:eastAsia="pt-BR"/>
               </w:rPr>
-              <w:t>ENTRADA</w:t>
-            </w:r>
-          </w:p>
-        </w:tc>
-        <w:tc>
-          <w:tcPr>
-            <w:tcW w:w="1607" w:type="dxa"/>
+              <w:t>ASSINATURA</w:t>
+            </w:r>
+          </w:p>
+        </w:tc>
+        <w:tc>
+          <w:tcPr>
+            <w:tcW w:w="992" w:type="dxa"/>
+            <w:gridSpan w:val="2"/>
             <w:shd w:val="clear" w:color="auto" w:fill="auto"/>
             <w:vAlign w:val="center"/>
             <w:hideMark/>
@@ -1261,22 +1290,9 @@
                 <w:szCs w:val="16"/>
                 <w:lang w:eastAsia="pt-BR"/>
               </w:rPr>
-              <w:t>ASSINATURA</w:t>
-            </w:r>
-          </w:p>
-        </w:tc>
-        <w:tc>
-          <w:tcPr>
-            <w:tcW w:w="1009" w:type="dxa"/>
-            <w:gridSpan w:val="2"/>
-            <w:shd w:val="clear" w:color="auto" w:fill="auto"/>
-            <w:vAlign w:val="center"/>
-            <w:hideMark/>
-          </w:tcPr>
-          <w:p>
-            <w:pPr>
-              <w:spacing w:after="0" w:line="240" w:lineRule="auto"/>
-              <w:jc w:val="center"/>
+              <w:t>HORA</w:t>
+            </w:r>
+            <w:r>
               <w:rPr>
                 <w:rFonts w:ascii="Tahoma" w:eastAsia="Times New Roman" w:hAnsi="Tahoma" w:cs="Tahoma"/>
                 <w:color w:val="404040"/>
@@ -1284,8 +1300,23 @@
                 <w:szCs w:val="16"/>
                 <w:lang w:eastAsia="pt-BR"/>
               </w:rPr>
-            </w:pPr>
-            <w:r>
+              <w:br/>
+              <w:t>ENTRADA</w:t>
+            </w:r>
+          </w:p>
+        </w:tc>
+        <w:tc>
+          <w:tcPr>
+            <w:tcW w:w="1583" w:type="dxa"/>
+            <w:gridSpan w:val="2"/>
+            <w:shd w:val="clear" w:color="auto" w:fill="auto"/>
+            <w:vAlign w:val="center"/>
+            <w:hideMark/>
+          </w:tcPr>
+          <w:p>
+            <w:pPr>
+              <w:spacing w:after="0" w:line="240" w:lineRule="auto"/>
+              <w:jc w:val="center"/>
               <w:rPr>
                 <w:rFonts w:ascii="Tahoma" w:eastAsia="Times New Roman" w:hAnsi="Tahoma" w:cs="Tahoma"/>
                 <w:color w:val="404040"/>
@@ -1293,6 +1324,58 @@
                 <w:szCs w:val="16"/>
                 <w:lang w:eastAsia="pt-BR"/>
               </w:rPr>
+            </w:pPr>
+            <w:r>
+              <w:rPr>
+                <w:rFonts w:ascii="Tahoma" w:eastAsia="Times New Roman" w:hAnsi="Tahoma" w:cs="Tahoma"/>
+                <w:color w:val="404040"/>
+                <w:sz w:val="16"/>
+                <w:szCs w:val="16"/>
+                <w:lang w:eastAsia="pt-BR"/>
+              </w:rPr>
+              <w:t>ASSINATURA</w:t>
+            </w:r>
+          </w:p>
+        </w:tc>
+        <w:tc>
+          <w:tcPr>
+            <w:tcW w:w="1009" w:type="dxa"/>
+            <w:gridSpan w:val="2"/>
+            <w:shd w:val="clear" w:color="auto" w:fill="auto"/>
+            <w:vAlign w:val="center"/>
+            <w:hideMark/>
+          </w:tcPr>
+          <w:p>
+            <w:pPr>
+              <w:spacing w:after="0" w:line="240" w:lineRule="auto"/>
+              <w:jc w:val="center"/>
+              <w:rPr>
+                <w:rFonts w:ascii="Tahoma" w:eastAsia="Times New Roman" w:hAnsi="Tahoma" w:cs="Tahoma"/>
+                <w:color w:val="404040"/>
+                <w:sz w:val="16"/>
+                <w:szCs w:val="16"/>
+                <w:lang w:eastAsia="pt-BR"/>
+              </w:rPr>
+            </w:pPr>
+            <w:r>
+              <w:rPr>
+                <w:rFonts w:ascii="Tahoma" w:eastAsia="Times New Roman" w:hAnsi="Tahoma" w:cs="Tahoma"/>
+                <w:color w:val="404040"/>
+                <w:sz w:val="16"/>
+                <w:szCs w:val="16"/>
+                <w:lang w:eastAsia="pt-BR"/>
+              </w:rPr>
+              <w:t>HORA</w:t>
+            </w:r>
+            <w:r>
+              <w:rPr>
+                <w:rFonts w:ascii="Tahoma" w:eastAsia="Times New Roman" w:hAnsi="Tahoma" w:cs="Tahoma"/>
+                <w:color w:val="404040"/>
+                <w:sz w:val="16"/>
+                <w:szCs w:val="16"/>
+                <w:lang w:eastAsia="pt-BR"/>
+              </w:rPr>
+              <w:br/>
               <w:t>SAÍDA</w:t>
             </w:r>
           </w:p>
@@ -1464,66 +1547,68 @@
         </w:tc>
         <w:tc>
           <w:tcPr>
-            <w:tcW w:w="1818" w:type="dxa"/>
-            <w:gridSpan w:val="2"/>
-            <w:shd w:val="clear" w:color="000000" w:fill="FFFFFF"/>
-            <w:vAlign w:val="bottom"/>
-            <w:hideMark/>
-          </w:tcPr>
-          <w:p>
-            <w:pPr>
-              <w:spacing w:after="0" w:line="240" w:lineRule="auto"/>
-              <w:jc w:val="center"/>
-              <w:rPr>
-                <w:rFonts w:ascii="Tahoma" w:eastAsia="Times New Roman" w:hAnsi="Tahoma" w:cs="Tahoma"/>
-                <w:b/>
-                <w:bCs/>
-                <w:color w:val="385724"/>
-                <w:sz w:val="15"/>
-                <w:szCs w:val="15"/>
-                <w:lang w:eastAsia="pt-BR"/>
-              </w:rPr>
-            </w:pPr>
-          </w:p>
-        </w:tc>
-        <w:tc>
-          <w:tcPr>
-            <w:tcW w:w="993" w:type="dxa"/>
-            <w:shd w:val="clear" w:color="000000" w:fill="FFFFFF"/>
-            <w:vAlign w:val="bottom"/>
-            <w:hideMark/>
-          </w:tcPr>
-          <w:p>
-            <w:pPr>
-              <w:spacing w:after="0" w:line="240" w:lineRule="auto"/>
-              <w:jc w:val="center"/>
-              <w:rPr>
-                <w:rFonts w:ascii="Tahoma" w:eastAsia="Times New Roman" w:hAnsi="Tahoma" w:cs="Tahoma"/>
-                <w:b/>
-                <w:bCs/>
-                <w:color w:val="385724"/>
-                <w:sz w:val="15"/>
-                <w:szCs w:val="15"/>
-                <w:lang w:eastAsia="pt-BR"/>
-              </w:rPr>
-            </w:pPr>
-            <w:r>
-              <w:rPr>
-                <w:rFonts w:ascii="Tahoma" w:eastAsia="Times New Roman" w:hAnsi="Tahoma" w:cs="Tahoma"/>
-                <w:b/>
-                <w:bCs/>
-                <w:color w:val="385724"/>
-                <w:sz w:val="15"/>
-                <w:szCs w:val="15"/>
-                <w:lang w:eastAsia="pt-BR"/>
-              </w:rPr>
-              <w:t> </w:t>
-            </w:r>
-          </w:p>
-        </w:tc>
-        <w:tc>
-          <w:tcPr>
-            <w:tcW w:w="1607" w:type="dxa"/>
+            <w:tcW w:w="1843" w:type="dxa"/>
+            <w:gridSpan w:val="2"/>
+            <w:shd w:val="clear" w:color="000000" w:fill="FFFFFF"/>
+            <w:vAlign w:val="bottom"/>
+            <w:hideMark/>
+          </w:tcPr>
+          <w:p>
+            <w:pPr>
+              <w:spacing w:after="0" w:line="240" w:lineRule="auto"/>
+              <w:jc w:val="center"/>
+              <w:rPr>
+                <w:rFonts w:ascii="Tahoma" w:eastAsia="Times New Roman" w:hAnsi="Tahoma" w:cs="Tahoma"/>
+                <w:b/>
+                <w:bCs/>
+                <w:color w:val="385724"/>
+                <w:sz w:val="15"/>
+                <w:szCs w:val="15"/>
+                <w:lang w:eastAsia="pt-BR"/>
+              </w:rPr>
+            </w:pPr>
+          </w:p>
+        </w:tc>
+        <w:tc>
+          <w:tcPr>
+            <w:tcW w:w="992" w:type="dxa"/>
+            <w:gridSpan w:val="2"/>
+            <w:shd w:val="clear" w:color="000000" w:fill="FFFFFF"/>
+            <w:vAlign w:val="bottom"/>
+            <w:hideMark/>
+          </w:tcPr>
+          <w:p>
+            <w:pPr>
+              <w:spacing w:after="0" w:line="240" w:lineRule="auto"/>
+              <w:jc w:val="center"/>
+              <w:rPr>
+                <w:rFonts w:ascii="Tahoma" w:eastAsia="Times New Roman" w:hAnsi="Tahoma" w:cs="Tahoma"/>
+                <w:b/>
+                <w:bCs/>
+                <w:color w:val="385724"/>
+                <w:sz w:val="15"/>
+                <w:szCs w:val="15"/>
+                <w:lang w:eastAsia="pt-BR"/>
+              </w:rPr>
+            </w:pPr>
+            <w:r>
+              <w:rPr>
+                <w:rFonts w:ascii="Tahoma" w:eastAsia="Times New Roman" w:hAnsi="Tahoma" w:cs="Tahoma"/>
+                <w:b/>
+                <w:bCs/>
+                <w:color w:val="385724"/>
+                <w:sz w:val="15"/>
+                <w:szCs w:val="15"/>
+                <w:lang w:eastAsia="pt-BR"/>
+              </w:rPr>
+              <w:t> </w:t>
+            </w:r>
+          </w:p>
+        </w:tc>
+        <w:tc>
+          <w:tcPr>
+            <w:tcW w:w="1583" w:type="dxa"/>
+            <w:gridSpan w:val="2"/>
             <w:shd w:val="clear" w:color="000000" w:fill="FFFFFF"/>
             <w:vAlign w:val="bottom"/>
             <w:hideMark/>
@@ -1749,66 +1834,68 @@
         </w:tc>
         <w:tc>
           <w:tcPr>
-            <w:tcW w:w="1818" w:type="dxa"/>
-            <w:gridSpan w:val="2"/>
-            <w:shd w:val="clear" w:color="000000" w:fill="FFFFFF"/>
-            <w:vAlign w:val="bottom"/>
-            <w:hideMark/>
-          </w:tcPr>
-          <w:p>
-            <w:pPr>
-              <w:spacing w:after="0" w:line="240" w:lineRule="auto"/>
-              <w:jc w:val="center"/>
-              <w:rPr>
-                <w:rFonts w:ascii="Tahoma" w:eastAsia="Times New Roman" w:hAnsi="Tahoma" w:cs="Tahoma"/>
-                <w:b/>
-                <w:bCs/>
-                <w:color w:val="385724"/>
-                <w:sz w:val="15"/>
-                <w:szCs w:val="15"/>
-                <w:lang w:eastAsia="pt-BR"/>
-              </w:rPr>
-            </w:pPr>
-          </w:p>
-        </w:tc>
-        <w:tc>
-          <w:tcPr>
-            <w:tcW w:w="993" w:type="dxa"/>
-            <w:shd w:val="clear" w:color="000000" w:fill="FFFFFF"/>
-            <w:vAlign w:val="bottom"/>
-            <w:hideMark/>
-          </w:tcPr>
-          <w:p>
-            <w:pPr>
-              <w:spacing w:after="0" w:line="240" w:lineRule="auto"/>
-              <w:jc w:val="center"/>
-              <w:rPr>
-                <w:rFonts w:ascii="Tahoma" w:eastAsia="Times New Roman" w:hAnsi="Tahoma" w:cs="Tahoma"/>
-                <w:b/>
-                <w:bCs/>
-                <w:color w:val="385724"/>
-                <w:sz w:val="15"/>
-                <w:szCs w:val="15"/>
-                <w:lang w:eastAsia="pt-BR"/>
-              </w:rPr>
-            </w:pPr>
-            <w:r>
-              <w:rPr>
-                <w:rFonts w:ascii="Tahoma" w:eastAsia="Times New Roman" w:hAnsi="Tahoma" w:cs="Tahoma"/>
-                <w:b/>
-                <w:bCs/>
-                <w:color w:val="385724"/>
-                <w:sz w:val="15"/>
-                <w:szCs w:val="15"/>
-                <w:lang w:eastAsia="pt-BR"/>
-              </w:rPr>
-              <w:t> </w:t>
-            </w:r>
-          </w:p>
-        </w:tc>
-        <w:tc>
-          <w:tcPr>
-            <w:tcW w:w="1607" w:type="dxa"/>
+            <w:tcW w:w="1843" w:type="dxa"/>
+            <w:gridSpan w:val="2"/>
+            <w:shd w:val="clear" w:color="000000" w:fill="FFFFFF"/>
+            <w:vAlign w:val="bottom"/>
+            <w:hideMark/>
+          </w:tcPr>
+          <w:p>
+            <w:pPr>
+              <w:spacing w:after="0" w:line="240" w:lineRule="auto"/>
+              <w:jc w:val="center"/>
+              <w:rPr>
+                <w:rFonts w:ascii="Tahoma" w:eastAsia="Times New Roman" w:hAnsi="Tahoma" w:cs="Tahoma"/>
+                <w:b/>
+                <w:bCs/>
+                <w:color w:val="385724"/>
+                <w:sz w:val="15"/>
+                <w:szCs w:val="15"/>
+                <w:lang w:eastAsia="pt-BR"/>
+              </w:rPr>
+            </w:pPr>
+          </w:p>
+        </w:tc>
+        <w:tc>
+          <w:tcPr>
+            <w:tcW w:w="992" w:type="dxa"/>
+            <w:gridSpan w:val="2"/>
+            <w:shd w:val="clear" w:color="000000" w:fill="FFFFFF"/>
+            <w:vAlign w:val="bottom"/>
+            <w:hideMark/>
+          </w:tcPr>
+          <w:p>
+            <w:pPr>
+              <w:spacing w:after="0" w:line="240" w:lineRule="auto"/>
+              <w:jc w:val="center"/>
+              <w:rPr>
+                <w:rFonts w:ascii="Tahoma" w:eastAsia="Times New Roman" w:hAnsi="Tahoma" w:cs="Tahoma"/>
+                <w:b/>
+                <w:bCs/>
+                <w:color w:val="385724"/>
+                <w:sz w:val="15"/>
+                <w:szCs w:val="15"/>
+                <w:lang w:eastAsia="pt-BR"/>
+              </w:rPr>
+            </w:pPr>
+            <w:r>
+              <w:rPr>
+                <w:rFonts w:ascii="Tahoma" w:eastAsia="Times New Roman" w:hAnsi="Tahoma" w:cs="Tahoma"/>
+                <w:b/>
+                <w:bCs/>
+                <w:color w:val="385724"/>
+                <w:sz w:val="15"/>
+                <w:szCs w:val="15"/>
+                <w:lang w:eastAsia="pt-BR"/>
+              </w:rPr>
+              <w:t> </w:t>
+            </w:r>
+          </w:p>
+        </w:tc>
+        <w:tc>
+          <w:tcPr>
+            <w:tcW w:w="1583" w:type="dxa"/>
+            <w:gridSpan w:val="2"/>
             <w:shd w:val="clear" w:color="000000" w:fill="FFFFFF"/>
             <w:vAlign w:val="bottom"/>
             <w:hideMark/>
@@ -2068,66 +2155,68 @@
         </w:tc>
         <w:tc>
           <w:tcPr>
-            <w:tcW w:w="1818" w:type="dxa"/>
-            <w:gridSpan w:val="2"/>
-            <w:shd w:val="clear" w:color="000000" w:fill="FFFFFF"/>
-            <w:vAlign w:val="bottom"/>
-            <w:hideMark/>
-          </w:tcPr>
-          <w:p>
-            <w:pPr>
-              <w:spacing w:after="0" w:line="240" w:lineRule="auto"/>
-              <w:jc w:val="center"/>
-              <w:rPr>
-                <w:rFonts w:ascii="Tahoma" w:eastAsia="Times New Roman" w:hAnsi="Tahoma" w:cs="Tahoma"/>
-                <w:b/>
-                <w:bCs/>
-                <w:color w:val="385724"/>
-                <w:sz w:val="15"/>
-                <w:szCs w:val="15"/>
-                <w:lang w:eastAsia="pt-BR"/>
-              </w:rPr>
-            </w:pPr>
-          </w:p>
-        </w:tc>
-        <w:tc>
-          <w:tcPr>
-            <w:tcW w:w="993" w:type="dxa"/>
-            <w:shd w:val="clear" w:color="000000" w:fill="FFFFFF"/>
-            <w:vAlign w:val="bottom"/>
-            <w:hideMark/>
-          </w:tcPr>
-          <w:p>
-            <w:pPr>
-              <w:spacing w:after="0" w:line="240" w:lineRule="auto"/>
-              <w:jc w:val="center"/>
-              <w:rPr>
-                <w:rFonts w:ascii="Tahoma" w:eastAsia="Times New Roman" w:hAnsi="Tahoma" w:cs="Tahoma"/>
-                <w:b/>
-                <w:bCs/>
-                <w:color w:val="385724"/>
-                <w:sz w:val="15"/>
-                <w:szCs w:val="15"/>
-                <w:lang w:eastAsia="pt-BR"/>
-              </w:rPr>
-            </w:pPr>
-            <w:r>
-              <w:rPr>
-                <w:rFonts w:ascii="Tahoma" w:eastAsia="Times New Roman" w:hAnsi="Tahoma" w:cs="Tahoma"/>
-                <w:b/>
-                <w:bCs/>
-                <w:color w:val="385724"/>
-                <w:sz w:val="15"/>
-                <w:szCs w:val="15"/>
-                <w:lang w:eastAsia="pt-BR"/>
-              </w:rPr>
-              <w:t> </w:t>
-            </w:r>
-          </w:p>
-        </w:tc>
-        <w:tc>
-          <w:tcPr>
-            <w:tcW w:w="1607" w:type="dxa"/>
+            <w:tcW w:w="1843" w:type="dxa"/>
+            <w:gridSpan w:val="2"/>
+            <w:shd w:val="clear" w:color="000000" w:fill="FFFFFF"/>
+            <w:vAlign w:val="bottom"/>
+            <w:hideMark/>
+          </w:tcPr>
+          <w:p>
+            <w:pPr>
+              <w:spacing w:after="0" w:line="240" w:lineRule="auto"/>
+              <w:jc w:val="center"/>
+              <w:rPr>
+                <w:rFonts w:ascii="Tahoma" w:eastAsia="Times New Roman" w:hAnsi="Tahoma" w:cs="Tahoma"/>
+                <w:b/>
+                <w:bCs/>
+                <w:color w:val="385724"/>
+                <w:sz w:val="15"/>
+                <w:szCs w:val="15"/>
+                <w:lang w:eastAsia="pt-BR"/>
+              </w:rPr>
+            </w:pPr>
+          </w:p>
+        </w:tc>
+        <w:tc>
+          <w:tcPr>
+            <w:tcW w:w="992" w:type="dxa"/>
+            <w:gridSpan w:val="2"/>
+            <w:shd w:val="clear" w:color="000000" w:fill="FFFFFF"/>
+            <w:vAlign w:val="bottom"/>
+            <w:hideMark/>
+          </w:tcPr>
+          <w:p>
+            <w:pPr>
+              <w:spacing w:after="0" w:line="240" w:lineRule="auto"/>
+              <w:jc w:val="center"/>
+              <w:rPr>
+                <w:rFonts w:ascii="Tahoma" w:eastAsia="Times New Roman" w:hAnsi="Tahoma" w:cs="Tahoma"/>
+                <w:b/>
+                <w:bCs/>
+                <w:color w:val="385724"/>
+                <w:sz w:val="15"/>
+                <w:szCs w:val="15"/>
+                <w:lang w:eastAsia="pt-BR"/>
+              </w:rPr>
+            </w:pPr>
+            <w:r>
+              <w:rPr>
+                <w:rFonts w:ascii="Tahoma" w:eastAsia="Times New Roman" w:hAnsi="Tahoma" w:cs="Tahoma"/>
+                <w:b/>
+                <w:bCs/>
+                <w:color w:val="385724"/>
+                <w:sz w:val="15"/>
+                <w:szCs w:val="15"/>
+                <w:lang w:eastAsia="pt-BR"/>
+              </w:rPr>
+              <w:t> </w:t>
+            </w:r>
+          </w:p>
+        </w:tc>
+        <w:tc>
+          <w:tcPr>
+            <w:tcW w:w="1583" w:type="dxa"/>
+            <w:gridSpan w:val="2"/>
             <w:shd w:val="clear" w:color="000000" w:fill="FFFFFF"/>
             <w:vAlign w:val="bottom"/>
             <w:hideMark/>
@@ -2363,7 +2452,7 @@
         </w:tc>
         <w:tc>
           <w:tcPr>
-            <w:tcW w:w="1818" w:type="dxa"/>
+            <w:tcW w:w="1843" w:type="dxa"/>
             <w:gridSpan w:val="2"/>
             <w:shd w:val="clear" w:color="000000" w:fill="FFFFFF"/>
             <w:vAlign w:val="bottom"/>
@@ -2409,42 +2498,44 @@
         </w:tc>
         <w:tc>
           <w:tcPr>
-            <w:tcW w:w="993" w:type="dxa"/>
-            <w:shd w:val="clear" w:color="000000" w:fill="FFFFFF"/>
-            <w:vAlign w:val="bottom"/>
-            <w:hideMark/>
-          </w:tcPr>
-          <w:p>
-            <w:pPr>
-              <w:spacing w:after="0" w:line="240" w:lineRule="auto"/>
-              <w:jc w:val="center"/>
-              <w:rPr>
-                <w:rFonts w:ascii="Tahoma" w:eastAsia="Times New Roman" w:hAnsi="Tahoma" w:cs="Tahoma"/>
-                <w:b/>
-                <w:bCs/>
-                <w:color w:val="385724"/>
-                <w:sz w:val="15"/>
-                <w:szCs w:val="15"/>
-                <w:lang w:eastAsia="pt-BR"/>
-              </w:rPr>
-            </w:pPr>
-            <w:r>
-              <w:rPr>
-                <w:rFonts w:ascii="Tahoma" w:eastAsia="Times New Roman" w:hAnsi="Tahoma" w:cs="Tahoma"/>
-                <w:b/>
-                <w:bCs/>
-                <w:color w:val="385724"/>
-                <w:sz w:val="15"/>
-                <w:szCs w:val="15"/>
-                <w:lang w:eastAsia="pt-BR"/>
-              </w:rPr>
-              <w:t> </w:t>
-            </w:r>
-          </w:p>
-        </w:tc>
-        <w:tc>
-          <w:tcPr>
-            <w:tcW w:w="1607" w:type="dxa"/>
+            <w:tcW w:w="992" w:type="dxa"/>
+            <w:gridSpan w:val="2"/>
+            <w:shd w:val="clear" w:color="000000" w:fill="FFFFFF"/>
+            <w:vAlign w:val="bottom"/>
+            <w:hideMark/>
+          </w:tcPr>
+          <w:p>
+            <w:pPr>
+              <w:spacing w:after="0" w:line="240" w:lineRule="auto"/>
+              <w:jc w:val="center"/>
+              <w:rPr>
+                <w:rFonts w:ascii="Tahoma" w:eastAsia="Times New Roman" w:hAnsi="Tahoma" w:cs="Tahoma"/>
+                <w:b/>
+                <w:bCs/>
+                <w:color w:val="385724"/>
+                <w:sz w:val="15"/>
+                <w:szCs w:val="15"/>
+                <w:lang w:eastAsia="pt-BR"/>
+              </w:rPr>
+            </w:pPr>
+            <w:r>
+              <w:rPr>
+                <w:rFonts w:ascii="Tahoma" w:eastAsia="Times New Roman" w:hAnsi="Tahoma" w:cs="Tahoma"/>
+                <w:b/>
+                <w:bCs/>
+                <w:color w:val="385724"/>
+                <w:sz w:val="15"/>
+                <w:szCs w:val="15"/>
+                <w:lang w:eastAsia="pt-BR"/>
+              </w:rPr>
+              <w:t> </w:t>
+            </w:r>
+          </w:p>
+        </w:tc>
+        <w:tc>
+          <w:tcPr>
+            <w:tcW w:w="1583" w:type="dxa"/>
+            <w:gridSpan w:val="2"/>
             <w:shd w:val="clear" w:color="000000" w:fill="FFFFFF"/>
             <w:vAlign w:val="bottom"/>
             <w:hideMark/>
@@ -2682,7 +2773,7 @@
         </w:tc>
         <w:tc>
           <w:tcPr>
-            <w:tcW w:w="1818" w:type="dxa"/>
+            <w:tcW w:w="1843" w:type="dxa"/>
             <w:gridSpan w:val="2"/>
             <w:shd w:val="clear" w:color="auto" w:fill="auto"/>
             <w:vAlign w:val="bottom"/>
@@ -2728,42 +2819,44 @@
         </w:tc>
         <w:tc>
           <w:tcPr>
-            <w:tcW w:w="993" w:type="dxa"/>
-            <w:shd w:val="clear" w:color="auto" w:fill="auto"/>
-            <w:vAlign w:val="bottom"/>
-            <w:hideMark/>
-          </w:tcPr>
-          <w:p>
-            <w:pPr>
-              <w:spacing w:after="0" w:line="240" w:lineRule="auto"/>
-              <w:jc w:val="center"/>
-              <w:rPr>
-                <w:rFonts w:ascii="Tahoma" w:eastAsia="Times New Roman" w:hAnsi="Tahoma" w:cs="Tahoma"/>
-                <w:b/>
-                <w:bCs/>
-                <w:color w:val="385724"/>
-                <w:sz w:val="15"/>
-                <w:szCs w:val="15"/>
-                <w:lang w:eastAsia="pt-BR"/>
-              </w:rPr>
-            </w:pPr>
-            <w:r>
-              <w:rPr>
-                <w:rFonts w:ascii="Tahoma" w:eastAsia="Times New Roman" w:hAnsi="Tahoma" w:cs="Tahoma"/>
-                <w:b/>
-                <w:bCs/>
-                <w:color w:val="385724"/>
-                <w:sz w:val="15"/>
-                <w:szCs w:val="15"/>
-                <w:lang w:eastAsia="pt-BR"/>
-              </w:rPr>
-              <w:t> </w:t>
-            </w:r>
-          </w:p>
-        </w:tc>
-        <w:tc>
-          <w:tcPr>
-            <w:tcW w:w="1607" w:type="dxa"/>
+            <w:tcW w:w="992" w:type="dxa"/>
+            <w:gridSpan w:val="2"/>
+            <w:shd w:val="clear" w:color="auto" w:fill="auto"/>
+            <w:vAlign w:val="bottom"/>
+            <w:hideMark/>
+          </w:tcPr>
+          <w:p>
+            <w:pPr>
+              <w:spacing w:after="0" w:line="240" w:lineRule="auto"/>
+              <w:jc w:val="center"/>
+              <w:rPr>
+                <w:rFonts w:ascii="Tahoma" w:eastAsia="Times New Roman" w:hAnsi="Tahoma" w:cs="Tahoma"/>
+                <w:b/>
+                <w:bCs/>
+                <w:color w:val="385724"/>
+                <w:sz w:val="15"/>
+                <w:szCs w:val="15"/>
+                <w:lang w:eastAsia="pt-BR"/>
+              </w:rPr>
+            </w:pPr>
+            <w:r>
+              <w:rPr>
+                <w:rFonts w:ascii="Tahoma" w:eastAsia="Times New Roman" w:hAnsi="Tahoma" w:cs="Tahoma"/>
+                <w:b/>
+                <w:bCs/>
+                <w:color w:val="385724"/>
+                <w:sz w:val="15"/>
+                <w:szCs w:val="15"/>
+                <w:lang w:eastAsia="pt-BR"/>
+              </w:rPr>
+              <w:t> </w:t>
+            </w:r>
+          </w:p>
+        </w:tc>
+        <w:tc>
+          <w:tcPr>
+            <w:tcW w:w="1583" w:type="dxa"/>
+            <w:gridSpan w:val="2"/>
             <w:shd w:val="clear" w:color="auto" w:fill="auto"/>
             <w:vAlign w:val="bottom"/>
             <w:hideMark/>
@@ -3001,7 +3094,7 @@
         </w:tc>
         <w:tc>
           <w:tcPr>
-            <w:tcW w:w="1818" w:type="dxa"/>
+            <w:tcW w:w="1843" w:type="dxa"/>
             <w:gridSpan w:val="2"/>
             <w:shd w:val="clear" w:color="auto" w:fill="auto"/>
             <w:vAlign w:val="bottom"/>
@@ -3047,42 +3140,44 @@
         </w:tc>
         <w:tc>
           <w:tcPr>
-            <w:tcW w:w="993" w:type="dxa"/>
-            <w:shd w:val="clear" w:color="auto" w:fill="auto"/>
-            <w:vAlign w:val="bottom"/>
-            <w:hideMark/>
-          </w:tcPr>
-          <w:p>
-            <w:pPr>
-              <w:spacing w:after="0" w:line="240" w:lineRule="auto"/>
-              <w:jc w:val="center"/>
-              <w:rPr>
-                <w:rFonts w:ascii="Tahoma" w:eastAsia="Times New Roman" w:hAnsi="Tahoma" w:cs="Tahoma"/>
-                <w:b/>
-                <w:bCs/>
-                <w:color w:val="385724"/>
-                <w:sz w:val="14"/>
-                <w:szCs w:val="14"/>
-                <w:lang w:eastAsia="pt-BR"/>
-              </w:rPr>
-            </w:pPr>
-            <w:r>
-              <w:rPr>
-                <w:rFonts w:ascii="Tahoma" w:eastAsia="Times New Roman" w:hAnsi="Tahoma" w:cs="Tahoma"/>
-                <w:b/>
-                <w:bCs/>
-                <w:color w:val="385724"/>
-                <w:sz w:val="14"/>
-                <w:szCs w:val="14"/>
-                <w:lang w:eastAsia="pt-BR"/>
-              </w:rPr>
-              <w:t> </w:t>
-            </w:r>
-          </w:p>
-        </w:tc>
-        <w:tc>
-          <w:tcPr>
-            <w:tcW w:w="1607" w:type="dxa"/>
+            <w:tcW w:w="992" w:type="dxa"/>
+            <w:gridSpan w:val="2"/>
+            <w:shd w:val="clear" w:color="auto" w:fill="auto"/>
+            <w:vAlign w:val="bottom"/>
+            <w:hideMark/>
+          </w:tcPr>
+          <w:p>
+            <w:pPr>
+              <w:spacing w:after="0" w:line="240" w:lineRule="auto"/>
+              <w:jc w:val="center"/>
+              <w:rPr>
+                <w:rFonts w:ascii="Tahoma" w:eastAsia="Times New Roman" w:hAnsi="Tahoma" w:cs="Tahoma"/>
+                <w:b/>
+                <w:bCs/>
+                <w:color w:val="385724"/>
+                <w:sz w:val="14"/>
+                <w:szCs w:val="14"/>
+                <w:lang w:eastAsia="pt-BR"/>
+              </w:rPr>
+            </w:pPr>
+            <w:r>
+              <w:rPr>
+                <w:rFonts w:ascii="Tahoma" w:eastAsia="Times New Roman" w:hAnsi="Tahoma" w:cs="Tahoma"/>
+                <w:b/>
+                <w:bCs/>
+                <w:color w:val="385724"/>
+                <w:sz w:val="14"/>
+                <w:szCs w:val="14"/>
+                <w:lang w:eastAsia="pt-BR"/>
+              </w:rPr>
+              <w:t> </w:t>
+            </w:r>
+          </w:p>
+        </w:tc>
+        <w:tc>
+          <w:tcPr>
+            <w:tcW w:w="1583" w:type="dxa"/>
+            <w:gridSpan w:val="2"/>
             <w:shd w:val="clear" w:color="auto" w:fill="auto"/>
             <w:vAlign w:val="bottom"/>
             <w:hideMark/>
@@ -3310,7 +3405,7 @@
         </w:tc>
         <w:tc>
           <w:tcPr>
-            <w:tcW w:w="1818" w:type="dxa"/>
+            <w:tcW w:w="1843" w:type="dxa"/>
             <w:gridSpan w:val="2"/>
             <w:shd w:val="clear" w:color="000000" w:fill="FFFFFF"/>
             <w:vAlign w:val="bottom"/>
@@ -3356,42 +3451,44 @@
         </w:tc>
         <w:tc>
           <w:tcPr>
-            <w:tcW w:w="993" w:type="dxa"/>
-            <w:shd w:val="clear" w:color="000000" w:fill="FFFFFF"/>
-            <w:vAlign w:val="bottom"/>
-            <w:hideMark/>
-          </w:tcPr>
-          <w:p>
-            <w:pPr>
-              <w:spacing w:after="0" w:line="240" w:lineRule="auto"/>
-              <w:jc w:val="center"/>
-              <w:rPr>
-                <w:rFonts w:ascii="Tahoma" w:eastAsia="Times New Roman" w:hAnsi="Tahoma" w:cs="Tahoma"/>
-                <w:b/>
-                <w:bCs/>
-                <w:color w:val="385724"/>
-                <w:sz w:val="14"/>
-                <w:szCs w:val="14"/>
-                <w:lang w:eastAsia="pt-BR"/>
-              </w:rPr>
-            </w:pPr>
-            <w:r>
-              <w:rPr>
-                <w:rFonts w:ascii="Tahoma" w:eastAsia="Times New Roman" w:hAnsi="Tahoma" w:cs="Tahoma"/>
-                <w:b/>
-                <w:bCs/>
-                <w:color w:val="385724"/>
-                <w:sz w:val="14"/>
-                <w:szCs w:val="14"/>
-                <w:lang w:eastAsia="pt-BR"/>
-              </w:rPr>
-              <w:t> </w:t>
-            </w:r>
-          </w:p>
-        </w:tc>
-        <w:tc>
-          <w:tcPr>
-            <w:tcW w:w="1607" w:type="dxa"/>
+            <w:tcW w:w="992" w:type="dxa"/>
+            <w:gridSpan w:val="2"/>
+            <w:shd w:val="clear" w:color="000000" w:fill="FFFFFF"/>
+            <w:vAlign w:val="bottom"/>
+            <w:hideMark/>
+          </w:tcPr>
+          <w:p>
+            <w:pPr>
+              <w:spacing w:after="0" w:line="240" w:lineRule="auto"/>
+              <w:jc w:val="center"/>
+              <w:rPr>
+                <w:rFonts w:ascii="Tahoma" w:eastAsia="Times New Roman" w:hAnsi="Tahoma" w:cs="Tahoma"/>
+                <w:b/>
+                <w:bCs/>
+                <w:color w:val="385724"/>
+                <w:sz w:val="14"/>
+                <w:szCs w:val="14"/>
+                <w:lang w:eastAsia="pt-BR"/>
+              </w:rPr>
+            </w:pPr>
+            <w:r>
+              <w:rPr>
+                <w:rFonts w:ascii="Tahoma" w:eastAsia="Times New Roman" w:hAnsi="Tahoma" w:cs="Tahoma"/>
+                <w:b/>
+                <w:bCs/>
+                <w:color w:val="385724"/>
+                <w:sz w:val="14"/>
+                <w:szCs w:val="14"/>
+                <w:lang w:eastAsia="pt-BR"/>
+              </w:rPr>
+              <w:t> </w:t>
+            </w:r>
+          </w:p>
+        </w:tc>
+        <w:tc>
+          <w:tcPr>
+            <w:tcW w:w="1583" w:type="dxa"/>
+            <w:gridSpan w:val="2"/>
             <w:shd w:val="clear" w:color="000000" w:fill="FFFFFF"/>
             <w:vAlign w:val="bottom"/>
             <w:hideMark/>
@@ -3628,65 +3725,67 @@
         </w:tc>
         <w:tc>
           <w:tcPr>
-            <w:tcW w:w="1818" w:type="dxa"/>
-            <w:gridSpan w:val="2"/>
-            <w:shd w:val="clear" w:color="000000" w:fill="FFFFFF"/>
-            <w:vAlign w:val="bottom"/>
-            <w:hideMark/>
-          </w:tcPr>
-          <w:p>
-            <w:pPr>
-              <w:spacing w:after="0" w:line="240" w:lineRule="auto"/>
-              <w:rPr>
-                <w:rFonts w:ascii="Tahoma" w:eastAsia="Times New Roman" w:hAnsi="Tahoma" w:cs="Tahoma"/>
-                <w:b/>
-                <w:bCs/>
-                <w:color w:val="385724"/>
-                <w:sz w:val="14"/>
-                <w:szCs w:val="14"/>
-                <w:lang w:eastAsia="pt-BR"/>
-              </w:rPr>
-            </w:pPr>
-          </w:p>
-        </w:tc>
-        <w:tc>
-          <w:tcPr>
-            <w:tcW w:w="993" w:type="dxa"/>
-            <w:shd w:val="clear" w:color="000000" w:fill="FFFFFF"/>
-            <w:vAlign w:val="bottom"/>
-            <w:hideMark/>
-          </w:tcPr>
-          <w:p>
-            <w:pPr>
-              <w:spacing w:after="0" w:line="240" w:lineRule="auto"/>
-              <w:jc w:val="center"/>
-              <w:rPr>
-                <w:rFonts w:ascii="Tahoma" w:eastAsia="Times New Roman" w:hAnsi="Tahoma" w:cs="Tahoma"/>
-                <w:b/>
-                <w:bCs/>
-                <w:color w:val="385724"/>
-                <w:sz w:val="14"/>
-                <w:szCs w:val="14"/>
-                <w:lang w:eastAsia="pt-BR"/>
-              </w:rPr>
-            </w:pPr>
-            <w:r>
-              <w:rPr>
-                <w:rFonts w:ascii="Tahoma" w:eastAsia="Times New Roman" w:hAnsi="Tahoma" w:cs="Tahoma"/>
-                <w:b/>
-                <w:bCs/>
-                <w:color w:val="385724"/>
-                <w:sz w:val="14"/>
-                <w:szCs w:val="14"/>
-                <w:lang w:eastAsia="pt-BR"/>
-              </w:rPr>
-              <w:t> </w:t>
-            </w:r>
-          </w:p>
-        </w:tc>
-        <w:tc>
-          <w:tcPr>
-            <w:tcW w:w="1607" w:type="dxa"/>
+            <w:tcW w:w="1843" w:type="dxa"/>
+            <w:gridSpan w:val="2"/>
+            <w:shd w:val="clear" w:color="000000" w:fill="FFFFFF"/>
+            <w:vAlign w:val="bottom"/>
+            <w:hideMark/>
+          </w:tcPr>
+          <w:p>
+            <w:pPr>
+              <w:spacing w:after="0" w:line="240" w:lineRule="auto"/>
+              <w:rPr>
+                <w:rFonts w:ascii="Tahoma" w:eastAsia="Times New Roman" w:hAnsi="Tahoma" w:cs="Tahoma"/>
+                <w:b/>
+                <w:bCs/>
+                <w:color w:val="385724"/>
+                <w:sz w:val="14"/>
+                <w:szCs w:val="14"/>
+                <w:lang w:eastAsia="pt-BR"/>
+              </w:rPr>
+            </w:pPr>
+          </w:p>
+        </w:tc>
+        <w:tc>
+          <w:tcPr>
+            <w:tcW w:w="992" w:type="dxa"/>
+            <w:gridSpan w:val="2"/>
+            <w:shd w:val="clear" w:color="000000" w:fill="FFFFFF"/>
+            <w:vAlign w:val="bottom"/>
+            <w:hideMark/>
+          </w:tcPr>
+          <w:p>
+            <w:pPr>
+              <w:spacing w:after="0" w:line="240" w:lineRule="auto"/>
+              <w:jc w:val="center"/>
+              <w:rPr>
+                <w:rFonts w:ascii="Tahoma" w:eastAsia="Times New Roman" w:hAnsi="Tahoma" w:cs="Tahoma"/>
+                <w:b/>
+                <w:bCs/>
+                <w:color w:val="385724"/>
+                <w:sz w:val="14"/>
+                <w:szCs w:val="14"/>
+                <w:lang w:eastAsia="pt-BR"/>
+              </w:rPr>
+            </w:pPr>
+            <w:r>
+              <w:rPr>
+                <w:rFonts w:ascii="Tahoma" w:eastAsia="Times New Roman" w:hAnsi="Tahoma" w:cs="Tahoma"/>
+                <w:b/>
+                <w:bCs/>
+                <w:color w:val="385724"/>
+                <w:sz w:val="14"/>
+                <w:szCs w:val="14"/>
+                <w:lang w:eastAsia="pt-BR"/>
+              </w:rPr>
+              <w:t> </w:t>
+            </w:r>
+          </w:p>
+        </w:tc>
+        <w:tc>
+          <w:tcPr>
+            <w:tcW w:w="1583" w:type="dxa"/>
+            <w:gridSpan w:val="2"/>
             <w:shd w:val="clear" w:color="000000" w:fill="FFFFFF"/>
             <w:vAlign w:val="bottom"/>
             <w:hideMark/>
@@ -3923,78 +4022,80 @@
         </w:tc>
         <w:tc>
           <w:tcPr>
-            <w:tcW w:w="1818" w:type="dxa"/>
-            <w:gridSpan w:val="2"/>
-            <w:shd w:val="clear" w:color="000000" w:fill="FFFFFF"/>
-            <w:vAlign w:val="bottom"/>
-            <w:hideMark/>
-          </w:tcPr>
-          <w:p>
-            <w:pPr>
-              <w:spacing w:after="0" w:line="240" w:lineRule="auto"/>
-              <w:jc w:val="center"/>
-              <w:rPr>
-                <w:rFonts w:ascii="Tahoma" w:eastAsia="Times New Roman" w:hAnsi="Tahoma" w:cs="Tahoma"/>
-                <w:b/>
-                <w:bCs/>
-                <w:color w:val="385724"/>
-                <w:sz w:val="14"/>
-                <w:szCs w:val="14"/>
-                <w:lang w:eastAsia="pt-BR"/>
-              </w:rPr>
-            </w:pPr>
-            <w:r>
-              <w:rPr>
-                <w:rFonts w:ascii="Tahoma" w:eastAsia="Times New Roman" w:hAnsi="Tahoma" w:cs="Tahoma"/>
-                <w:b/>
-                <w:bCs/>
-                <w:color w:val="385724"/>
-                <w:sz w:val="14"/>
-                <w:szCs w:val="14"/>
-                <w:lang w:eastAsia="pt-BR"/>
-              </w:rPr>
-              <w:t> </w:t>
-            </w:r>
-          </w:p>
-        </w:tc>
-        <w:tc>
-          <w:tcPr>
-            <w:tcW w:w="993" w:type="dxa"/>
-            <w:shd w:val="clear" w:color="000000" w:fill="FFFFFF"/>
-            <w:vAlign w:val="bottom"/>
-            <w:hideMark/>
-          </w:tcPr>
-          <w:p>
-            <w:pPr>
-              <w:spacing w:after="0" w:line="240" w:lineRule="auto"/>
-              <w:jc w:val="center"/>
-              <w:rPr>
-                <w:rFonts w:ascii="Tahoma" w:eastAsia="Times New Roman" w:hAnsi="Tahoma" w:cs="Tahoma"/>
-                <w:b/>
-                <w:bCs/>
-                <w:color w:val="385724"/>
-                <w:sz w:val="14"/>
-                <w:szCs w:val="14"/>
-                <w:lang w:eastAsia="pt-BR"/>
-              </w:rPr>
-            </w:pPr>
-            <w:r>
-              <w:rPr>
-                <w:rFonts w:ascii="Tahoma" w:eastAsia="Times New Roman" w:hAnsi="Tahoma" w:cs="Tahoma"/>
-                <w:b/>
-                <w:bCs/>
-                <w:color w:val="385724"/>
-                <w:sz w:val="14"/>
-                <w:szCs w:val="14"/>
-                <w:lang w:eastAsia="pt-BR"/>
-              </w:rPr>
-              <w:t> </w:t>
-            </w:r>
-          </w:p>
-        </w:tc>
-        <w:tc>
-          <w:tcPr>
-            <w:tcW w:w="1607" w:type="dxa"/>
+            <w:tcW w:w="1843" w:type="dxa"/>
+            <w:gridSpan w:val="2"/>
+            <w:shd w:val="clear" w:color="000000" w:fill="FFFFFF"/>
+            <w:vAlign w:val="bottom"/>
+            <w:hideMark/>
+          </w:tcPr>
+          <w:p>
+            <w:pPr>
+              <w:spacing w:after="0" w:line="240" w:lineRule="auto"/>
+              <w:jc w:val="center"/>
+              <w:rPr>
+                <w:rFonts w:ascii="Tahoma" w:eastAsia="Times New Roman" w:hAnsi="Tahoma" w:cs="Tahoma"/>
+                <w:b/>
+                <w:bCs/>
+                <w:color w:val="385724"/>
+                <w:sz w:val="14"/>
+                <w:szCs w:val="14"/>
+                <w:lang w:eastAsia="pt-BR"/>
+              </w:rPr>
+            </w:pPr>
+            <w:r>
+              <w:rPr>
+                <w:rFonts w:ascii="Tahoma" w:eastAsia="Times New Roman" w:hAnsi="Tahoma" w:cs="Tahoma"/>
+                <w:b/>
+                <w:bCs/>
+                <w:color w:val="385724"/>
+                <w:sz w:val="14"/>
+                <w:szCs w:val="14"/>
+                <w:lang w:eastAsia="pt-BR"/>
+              </w:rPr>
+              <w:t> </w:t>
+            </w:r>
+          </w:p>
+        </w:tc>
+        <w:tc>
+          <w:tcPr>
+            <w:tcW w:w="992" w:type="dxa"/>
+            <w:gridSpan w:val="2"/>
+            <w:shd w:val="clear" w:color="000000" w:fill="FFFFFF"/>
+            <w:vAlign w:val="bottom"/>
+            <w:hideMark/>
+          </w:tcPr>
+          <w:p>
+            <w:pPr>
+              <w:spacing w:after="0" w:line="240" w:lineRule="auto"/>
+              <w:jc w:val="center"/>
+              <w:rPr>
+                <w:rFonts w:ascii="Tahoma" w:eastAsia="Times New Roman" w:hAnsi="Tahoma" w:cs="Tahoma"/>
+                <w:b/>
+                <w:bCs/>
+                <w:color w:val="385724"/>
+                <w:sz w:val="14"/>
+                <w:szCs w:val="14"/>
+                <w:lang w:eastAsia="pt-BR"/>
+              </w:rPr>
+            </w:pPr>
+            <w:r>
+              <w:rPr>
+                <w:rFonts w:ascii="Tahoma" w:eastAsia="Times New Roman" w:hAnsi="Tahoma" w:cs="Tahoma"/>
+                <w:b/>
+                <w:bCs/>
+                <w:color w:val="385724"/>
+                <w:sz w:val="14"/>
+                <w:szCs w:val="14"/>
+                <w:lang w:eastAsia="pt-BR"/>
+              </w:rPr>
+              <w:t> </w:t>
+            </w:r>
+          </w:p>
+        </w:tc>
+        <w:tc>
+          <w:tcPr>
+            <w:tcW w:w="1583" w:type="dxa"/>
+            <w:gridSpan w:val="2"/>
             <w:shd w:val="clear" w:color="000000" w:fill="FFFFFF"/>
             <w:vAlign w:val="bottom"/>
             <w:hideMark/>
@@ -4243,78 +4344,80 @@
         </w:tc>
         <w:tc>
           <w:tcPr>
-            <w:tcW w:w="1818" w:type="dxa"/>
-            <w:gridSpan w:val="2"/>
-            <w:shd w:val="clear" w:color="000000" w:fill="FFFFFF"/>
-            <w:vAlign w:val="bottom"/>
-            <w:hideMark/>
-          </w:tcPr>
-          <w:p>
-            <w:pPr>
-              <w:spacing w:after="0" w:line="240" w:lineRule="auto"/>
-              <w:jc w:val="center"/>
-              <w:rPr>
-                <w:rFonts w:ascii="Tahoma" w:eastAsia="Times New Roman" w:hAnsi="Tahoma" w:cs="Tahoma"/>
-                <w:b/>
-                <w:bCs/>
-                <w:color w:val="385724"/>
-                <w:sz w:val="14"/>
-                <w:szCs w:val="14"/>
-                <w:lang w:eastAsia="pt-BR"/>
-              </w:rPr>
-            </w:pPr>
-            <w:r>
-              <w:rPr>
-                <w:rFonts w:ascii="Tahoma" w:eastAsia="Times New Roman" w:hAnsi="Tahoma" w:cs="Tahoma"/>
-                <w:b/>
-                <w:bCs/>
-                <w:color w:val="385724"/>
-                <w:sz w:val="14"/>
-                <w:szCs w:val="14"/>
-                <w:lang w:eastAsia="pt-BR"/>
-              </w:rPr>
-              <w:t> </w:t>
-            </w:r>
-          </w:p>
-        </w:tc>
-        <w:tc>
-          <w:tcPr>
-            <w:tcW w:w="993" w:type="dxa"/>
-            <w:shd w:val="clear" w:color="000000" w:fill="FFFFFF"/>
-            <w:vAlign w:val="bottom"/>
-            <w:hideMark/>
-          </w:tcPr>
-          <w:p>
-            <w:pPr>
-              <w:spacing w:after="0" w:line="240" w:lineRule="auto"/>
-              <w:jc w:val="center"/>
-              <w:rPr>
-                <w:rFonts w:ascii="Tahoma" w:eastAsia="Times New Roman" w:hAnsi="Tahoma" w:cs="Tahoma"/>
-                <w:b/>
-                <w:bCs/>
-                <w:color w:val="385724"/>
-                <w:sz w:val="14"/>
-                <w:szCs w:val="14"/>
-                <w:lang w:eastAsia="pt-BR"/>
-              </w:rPr>
-            </w:pPr>
-            <w:r>
-              <w:rPr>
-                <w:rFonts w:ascii="Tahoma" w:eastAsia="Times New Roman" w:hAnsi="Tahoma" w:cs="Tahoma"/>
-                <w:b/>
-                <w:bCs/>
-                <w:color w:val="385724"/>
-                <w:sz w:val="14"/>
-                <w:szCs w:val="14"/>
-                <w:lang w:eastAsia="pt-BR"/>
-              </w:rPr>
-              <w:t> </w:t>
-            </w:r>
-          </w:p>
-        </w:tc>
-        <w:tc>
-          <w:tcPr>
-            <w:tcW w:w="1607" w:type="dxa"/>
+            <w:tcW w:w="1843" w:type="dxa"/>
+            <w:gridSpan w:val="2"/>
+            <w:shd w:val="clear" w:color="000000" w:fill="FFFFFF"/>
+            <w:vAlign w:val="bottom"/>
+            <w:hideMark/>
+          </w:tcPr>
+          <w:p>
+            <w:pPr>
+              <w:spacing w:after="0" w:line="240" w:lineRule="auto"/>
+              <w:jc w:val="center"/>
+              <w:rPr>
+                <w:rFonts w:ascii="Tahoma" w:eastAsia="Times New Roman" w:hAnsi="Tahoma" w:cs="Tahoma"/>
+                <w:b/>
+                <w:bCs/>
+                <w:color w:val="385724"/>
+                <w:sz w:val="14"/>
+                <w:szCs w:val="14"/>
+                <w:lang w:eastAsia="pt-BR"/>
+              </w:rPr>
+            </w:pPr>
+            <w:r>
+              <w:rPr>
+                <w:rFonts w:ascii="Tahoma" w:eastAsia="Times New Roman" w:hAnsi="Tahoma" w:cs="Tahoma"/>
+                <w:b/>
+                <w:bCs/>
+                <w:color w:val="385724"/>
+                <w:sz w:val="14"/>
+                <w:szCs w:val="14"/>
+                <w:lang w:eastAsia="pt-BR"/>
+              </w:rPr>
+              <w:t> </w:t>
+            </w:r>
+          </w:p>
+        </w:tc>
+        <w:tc>
+          <w:tcPr>
+            <w:tcW w:w="992" w:type="dxa"/>
+            <w:gridSpan w:val="2"/>
+            <w:shd w:val="clear" w:color="000000" w:fill="FFFFFF"/>
+            <w:vAlign w:val="bottom"/>
+            <w:hideMark/>
+          </w:tcPr>
+          <w:p>
+            <w:pPr>
+              <w:spacing w:after="0" w:line="240" w:lineRule="auto"/>
+              <w:jc w:val="center"/>
+              <w:rPr>
+                <w:rFonts w:ascii="Tahoma" w:eastAsia="Times New Roman" w:hAnsi="Tahoma" w:cs="Tahoma"/>
+                <w:b/>
+                <w:bCs/>
+                <w:color w:val="385724"/>
+                <w:sz w:val="14"/>
+                <w:szCs w:val="14"/>
+                <w:lang w:eastAsia="pt-BR"/>
+              </w:rPr>
+            </w:pPr>
+            <w:r>
+              <w:rPr>
+                <w:rFonts w:ascii="Tahoma" w:eastAsia="Times New Roman" w:hAnsi="Tahoma" w:cs="Tahoma"/>
+                <w:b/>
+                <w:bCs/>
+                <w:color w:val="385724"/>
+                <w:sz w:val="14"/>
+                <w:szCs w:val="14"/>
+                <w:lang w:eastAsia="pt-BR"/>
+              </w:rPr>
+              <w:t> </w:t>
+            </w:r>
+          </w:p>
+        </w:tc>
+        <w:tc>
+          <w:tcPr>
+            <w:tcW w:w="1583" w:type="dxa"/>
+            <w:gridSpan w:val="2"/>
             <w:shd w:val="clear" w:color="000000" w:fill="FFFFFF"/>
             <w:vAlign w:val="bottom"/>
             <w:hideMark/>
@@ -4551,65 +4654,67 @@
         </w:tc>
         <w:tc>
           <w:tcPr>
-            <w:tcW w:w="1818" w:type="dxa"/>
-            <w:gridSpan w:val="2"/>
-            <w:shd w:val="clear" w:color="000000" w:fill="FFFFFF"/>
-            <w:vAlign w:val="bottom"/>
-            <w:hideMark/>
-          </w:tcPr>
-          <w:p>
-            <w:pPr>
-              <w:spacing w:after="0" w:line="240" w:lineRule="auto"/>
-              <w:rPr>
-                <w:rFonts w:ascii="Tahoma" w:eastAsia="Times New Roman" w:hAnsi="Tahoma" w:cs="Tahoma"/>
-                <w:b/>
-                <w:bCs/>
-                <w:color w:val="385724"/>
-                <w:sz w:val="14"/>
-                <w:szCs w:val="14"/>
-                <w:lang w:eastAsia="pt-BR"/>
-              </w:rPr>
-            </w:pPr>
-          </w:p>
-        </w:tc>
-        <w:tc>
-          <w:tcPr>
-            <w:tcW w:w="993" w:type="dxa"/>
-            <w:shd w:val="clear" w:color="000000" w:fill="FFFFFF"/>
-            <w:vAlign w:val="bottom"/>
-            <w:hideMark/>
-          </w:tcPr>
-          <w:p>
-            <w:pPr>
-              <w:spacing w:after="0" w:line="240" w:lineRule="auto"/>
-              <w:jc w:val="center"/>
-              <w:rPr>
-                <w:rFonts w:ascii="Tahoma" w:eastAsia="Times New Roman" w:hAnsi="Tahoma" w:cs="Tahoma"/>
-                <w:b/>
-                <w:bCs/>
-                <w:color w:val="385724"/>
-                <w:sz w:val="14"/>
-                <w:szCs w:val="14"/>
-                <w:lang w:eastAsia="pt-BR"/>
-              </w:rPr>
-            </w:pPr>
-            <w:r>
-              <w:rPr>
-                <w:rFonts w:ascii="Tahoma" w:eastAsia="Times New Roman" w:hAnsi="Tahoma" w:cs="Tahoma"/>
-                <w:b/>
-                <w:bCs/>
-                <w:color w:val="385724"/>
-                <w:sz w:val="14"/>
-                <w:szCs w:val="14"/>
-                <w:lang w:eastAsia="pt-BR"/>
-              </w:rPr>
-              <w:t> </w:t>
-            </w:r>
-          </w:p>
-        </w:tc>
-        <w:tc>
-          <w:tcPr>
-            <w:tcW w:w="1607" w:type="dxa"/>
+            <w:tcW w:w="1843" w:type="dxa"/>
+            <w:gridSpan w:val="2"/>
+            <w:shd w:val="clear" w:color="000000" w:fill="FFFFFF"/>
+            <w:vAlign w:val="bottom"/>
+            <w:hideMark/>
+          </w:tcPr>
+          <w:p>
+            <w:pPr>
+              <w:spacing w:after="0" w:line="240" w:lineRule="auto"/>
+              <w:rPr>
+                <w:rFonts w:ascii="Tahoma" w:eastAsia="Times New Roman" w:hAnsi="Tahoma" w:cs="Tahoma"/>
+                <w:b/>
+                <w:bCs/>
+                <w:color w:val="385724"/>
+                <w:sz w:val="14"/>
+                <w:szCs w:val="14"/>
+                <w:lang w:eastAsia="pt-BR"/>
+              </w:rPr>
+            </w:pPr>
+          </w:p>
+        </w:tc>
+        <w:tc>
+          <w:tcPr>
+            <w:tcW w:w="992" w:type="dxa"/>
+            <w:gridSpan w:val="2"/>
+            <w:shd w:val="clear" w:color="000000" w:fill="FFFFFF"/>
+            <w:vAlign w:val="bottom"/>
+            <w:hideMark/>
+          </w:tcPr>
+          <w:p>
+            <w:pPr>
+              <w:spacing w:after="0" w:line="240" w:lineRule="auto"/>
+              <w:jc w:val="center"/>
+              <w:rPr>
+                <w:rFonts w:ascii="Tahoma" w:eastAsia="Times New Roman" w:hAnsi="Tahoma" w:cs="Tahoma"/>
+                <w:b/>
+                <w:bCs/>
+                <w:color w:val="385724"/>
+                <w:sz w:val="14"/>
+                <w:szCs w:val="14"/>
+                <w:lang w:eastAsia="pt-BR"/>
+              </w:rPr>
+            </w:pPr>
+            <w:r>
+              <w:rPr>
+                <w:rFonts w:ascii="Tahoma" w:eastAsia="Times New Roman" w:hAnsi="Tahoma" w:cs="Tahoma"/>
+                <w:b/>
+                <w:bCs/>
+                <w:color w:val="385724"/>
+                <w:sz w:val="14"/>
+                <w:szCs w:val="14"/>
+                <w:lang w:eastAsia="pt-BR"/>
+              </w:rPr>
+              <w:t> </w:t>
+            </w:r>
+          </w:p>
+        </w:tc>
+        <w:tc>
+          <w:tcPr>
+            <w:tcW w:w="1583" w:type="dxa"/>
+            <w:gridSpan w:val="2"/>
             <w:shd w:val="clear" w:color="000000" w:fill="FFFFFF"/>
             <w:vAlign w:val="bottom"/>
             <w:hideMark/>
@@ -4846,65 +4951,67 @@
         </w:tc>
         <w:tc>
           <w:tcPr>
-            <w:tcW w:w="1818" w:type="dxa"/>
-            <w:gridSpan w:val="2"/>
-            <w:shd w:val="clear" w:color="auto" w:fill="auto"/>
-            <w:vAlign w:val="bottom"/>
-            <w:hideMark/>
-          </w:tcPr>
-          <w:p>
-            <w:pPr>
-              <w:spacing w:after="0" w:line="240" w:lineRule="auto"/>
-              <w:rPr>
-                <w:rFonts w:ascii="Tahoma" w:eastAsia="Times New Roman" w:hAnsi="Tahoma" w:cs="Tahoma"/>
-                <w:b/>
-                <w:bCs/>
-                <w:color w:val="385724"/>
-                <w:sz w:val="14"/>
-                <w:szCs w:val="14"/>
-                <w:lang w:eastAsia="pt-BR"/>
-              </w:rPr>
-            </w:pPr>
-          </w:p>
-        </w:tc>
-        <w:tc>
-          <w:tcPr>
-            <w:tcW w:w="993" w:type="dxa"/>
-            <w:shd w:val="clear" w:color="auto" w:fill="auto"/>
-            <w:vAlign w:val="bottom"/>
-            <w:hideMark/>
-          </w:tcPr>
-          <w:p>
-            <w:pPr>
-              <w:spacing w:after="0" w:line="240" w:lineRule="auto"/>
-              <w:jc w:val="center"/>
-              <w:rPr>
-                <w:rFonts w:ascii="Tahoma" w:eastAsia="Times New Roman" w:hAnsi="Tahoma" w:cs="Tahoma"/>
-                <w:b/>
-                <w:bCs/>
-                <w:color w:val="385724"/>
-                <w:sz w:val="14"/>
-                <w:szCs w:val="14"/>
-                <w:lang w:eastAsia="pt-BR"/>
-              </w:rPr>
-            </w:pPr>
-            <w:r>
-              <w:rPr>
-                <w:rFonts w:ascii="Tahoma" w:eastAsia="Times New Roman" w:hAnsi="Tahoma" w:cs="Tahoma"/>
-                <w:b/>
-                <w:bCs/>
-                <w:color w:val="385724"/>
-                <w:sz w:val="14"/>
-                <w:szCs w:val="14"/>
-                <w:lang w:eastAsia="pt-BR"/>
-              </w:rPr>
-              <w:t> </w:t>
-            </w:r>
-          </w:p>
-        </w:tc>
-        <w:tc>
-          <w:tcPr>
-            <w:tcW w:w="1607" w:type="dxa"/>
+            <w:tcW w:w="1843" w:type="dxa"/>
+            <w:gridSpan w:val="2"/>
+            <w:shd w:val="clear" w:color="auto" w:fill="auto"/>
+            <w:vAlign w:val="bottom"/>
+            <w:hideMark/>
+          </w:tcPr>
+          <w:p>
+            <w:pPr>
+              <w:spacing w:after="0" w:line="240" w:lineRule="auto"/>
+              <w:rPr>
+                <w:rFonts w:ascii="Tahoma" w:eastAsia="Times New Roman" w:hAnsi="Tahoma" w:cs="Tahoma"/>
+                <w:b/>
+                <w:bCs/>
+                <w:color w:val="385724"/>
+                <w:sz w:val="14"/>
+                <w:szCs w:val="14"/>
+                <w:lang w:eastAsia="pt-BR"/>
+              </w:rPr>
+            </w:pPr>
+          </w:p>
+        </w:tc>
+        <w:tc>
+          <w:tcPr>
+            <w:tcW w:w="992" w:type="dxa"/>
+            <w:gridSpan w:val="2"/>
+            <w:shd w:val="clear" w:color="auto" w:fill="auto"/>
+            <w:vAlign w:val="bottom"/>
+            <w:hideMark/>
+          </w:tcPr>
+          <w:p>
+            <w:pPr>
+              <w:spacing w:after="0" w:line="240" w:lineRule="auto"/>
+              <w:jc w:val="center"/>
+              <w:rPr>
+                <w:rFonts w:ascii="Tahoma" w:eastAsia="Times New Roman" w:hAnsi="Tahoma" w:cs="Tahoma"/>
+                <w:b/>
+                <w:bCs/>
+                <w:color w:val="385724"/>
+                <w:sz w:val="14"/>
+                <w:szCs w:val="14"/>
+                <w:lang w:eastAsia="pt-BR"/>
+              </w:rPr>
+            </w:pPr>
+            <w:r>
+              <w:rPr>
+                <w:rFonts w:ascii="Tahoma" w:eastAsia="Times New Roman" w:hAnsi="Tahoma" w:cs="Tahoma"/>
+                <w:b/>
+                <w:bCs/>
+                <w:color w:val="385724"/>
+                <w:sz w:val="14"/>
+                <w:szCs w:val="14"/>
+                <w:lang w:eastAsia="pt-BR"/>
+              </w:rPr>
+              <w:t> </w:t>
+            </w:r>
+          </w:p>
+        </w:tc>
+        <w:tc>
+          <w:tcPr>
+            <w:tcW w:w="1583" w:type="dxa"/>
+            <w:gridSpan w:val="2"/>
             <w:shd w:val="clear" w:color="auto" w:fill="auto"/>
             <w:vAlign w:val="bottom"/>
             <w:hideMark/>
@@ -5142,65 +5249,67 @@
         </w:tc>
         <w:tc>
           <w:tcPr>
-            <w:tcW w:w="1818" w:type="dxa"/>
-            <w:gridSpan w:val="2"/>
-            <w:shd w:val="clear" w:color="auto" w:fill="auto"/>
-            <w:vAlign w:val="bottom"/>
-            <w:hideMark/>
-          </w:tcPr>
-          <w:p>
-            <w:pPr>
-              <w:spacing w:after="0" w:line="240" w:lineRule="auto"/>
-              <w:rPr>
-                <w:rFonts w:ascii="Tahoma" w:eastAsia="Times New Roman" w:hAnsi="Tahoma" w:cs="Tahoma"/>
-                <w:b/>
-                <w:bCs/>
-                <w:color w:val="385724"/>
-                <w:sz w:val="14"/>
-                <w:szCs w:val="14"/>
-                <w:lang w:eastAsia="pt-BR"/>
-              </w:rPr>
-            </w:pPr>
-          </w:p>
-        </w:tc>
-        <w:tc>
-          <w:tcPr>
-            <w:tcW w:w="993" w:type="dxa"/>
-            <w:shd w:val="clear" w:color="auto" w:fill="auto"/>
-            <w:vAlign w:val="bottom"/>
-            <w:hideMark/>
-          </w:tcPr>
-          <w:p>
-            <w:pPr>
-              <w:spacing w:after="0" w:line="240" w:lineRule="auto"/>
-              <w:jc w:val="center"/>
-              <w:rPr>
-                <w:rFonts w:ascii="Tahoma" w:eastAsia="Times New Roman" w:hAnsi="Tahoma" w:cs="Tahoma"/>
-                <w:b/>
-                <w:bCs/>
-                <w:color w:val="385724"/>
-                <w:sz w:val="14"/>
-                <w:szCs w:val="14"/>
-                <w:lang w:eastAsia="pt-BR"/>
-              </w:rPr>
-            </w:pPr>
-            <w:r>
-              <w:rPr>
-                <w:rFonts w:ascii="Tahoma" w:eastAsia="Times New Roman" w:hAnsi="Tahoma" w:cs="Tahoma"/>
-                <w:b/>
-                <w:bCs/>
-                <w:color w:val="385724"/>
-                <w:sz w:val="14"/>
-                <w:szCs w:val="14"/>
-                <w:lang w:eastAsia="pt-BR"/>
-              </w:rPr>
-              <w:t> </w:t>
-            </w:r>
-          </w:p>
-        </w:tc>
-        <w:tc>
-          <w:tcPr>
-            <w:tcW w:w="1607" w:type="dxa"/>
+            <w:tcW w:w="1843" w:type="dxa"/>
+            <w:gridSpan w:val="2"/>
+            <w:shd w:val="clear" w:color="auto" w:fill="auto"/>
+            <w:vAlign w:val="bottom"/>
+            <w:hideMark/>
+          </w:tcPr>
+          <w:p>
+            <w:pPr>
+              <w:spacing w:after="0" w:line="240" w:lineRule="auto"/>
+              <w:rPr>
+                <w:rFonts w:ascii="Tahoma" w:eastAsia="Times New Roman" w:hAnsi="Tahoma" w:cs="Tahoma"/>
+                <w:b/>
+                <w:bCs/>
+                <w:color w:val="385724"/>
+                <w:sz w:val="14"/>
+                <w:szCs w:val="14"/>
+                <w:lang w:eastAsia="pt-BR"/>
+              </w:rPr>
+            </w:pPr>
+          </w:p>
+        </w:tc>
+        <w:tc>
+          <w:tcPr>
+            <w:tcW w:w="992" w:type="dxa"/>
+            <w:gridSpan w:val="2"/>
+            <w:shd w:val="clear" w:color="auto" w:fill="auto"/>
+            <w:vAlign w:val="bottom"/>
+            <w:hideMark/>
+          </w:tcPr>
+          <w:p>
+            <w:pPr>
+              <w:spacing w:after="0" w:line="240" w:lineRule="auto"/>
+              <w:jc w:val="center"/>
+              <w:rPr>
+                <w:rFonts w:ascii="Tahoma" w:eastAsia="Times New Roman" w:hAnsi="Tahoma" w:cs="Tahoma"/>
+                <w:b/>
+                <w:bCs/>
+                <w:color w:val="385724"/>
+                <w:sz w:val="14"/>
+                <w:szCs w:val="14"/>
+                <w:lang w:eastAsia="pt-BR"/>
+              </w:rPr>
+            </w:pPr>
+            <w:r>
+              <w:rPr>
+                <w:rFonts w:ascii="Tahoma" w:eastAsia="Times New Roman" w:hAnsi="Tahoma" w:cs="Tahoma"/>
+                <w:b/>
+                <w:bCs/>
+                <w:color w:val="385724"/>
+                <w:sz w:val="14"/>
+                <w:szCs w:val="14"/>
+                <w:lang w:eastAsia="pt-BR"/>
+              </w:rPr>
+              <w:t> </w:t>
+            </w:r>
+          </w:p>
+        </w:tc>
+        <w:tc>
+          <w:tcPr>
+            <w:tcW w:w="1583" w:type="dxa"/>
+            <w:gridSpan w:val="2"/>
             <w:shd w:val="clear" w:color="auto" w:fill="auto"/>
             <w:vAlign w:val="bottom"/>
             <w:hideMark/>
@@ -5437,65 +5546,67 @@
         </w:tc>
         <w:tc>
           <w:tcPr>
-            <w:tcW w:w="1818" w:type="dxa"/>
-            <w:gridSpan w:val="2"/>
-            <w:shd w:val="clear" w:color="000000" w:fill="FFFFFF"/>
-            <w:vAlign w:val="bottom"/>
-            <w:hideMark/>
-          </w:tcPr>
-          <w:p>
-            <w:pPr>
-              <w:spacing w:after="0" w:line="240" w:lineRule="auto"/>
-              <w:rPr>
-                <w:rFonts w:ascii="Tahoma" w:eastAsia="Times New Roman" w:hAnsi="Tahoma" w:cs="Tahoma"/>
-                <w:b/>
-                <w:bCs/>
-                <w:color w:val="385724"/>
-                <w:sz w:val="14"/>
-                <w:szCs w:val="14"/>
-                <w:lang w:eastAsia="pt-BR"/>
-              </w:rPr>
-            </w:pPr>
-          </w:p>
-        </w:tc>
-        <w:tc>
-          <w:tcPr>
-            <w:tcW w:w="993" w:type="dxa"/>
-            <w:shd w:val="clear" w:color="000000" w:fill="FFFFFF"/>
-            <w:vAlign w:val="bottom"/>
-            <w:hideMark/>
-          </w:tcPr>
-          <w:p>
-            <w:pPr>
-              <w:spacing w:after="0" w:line="240" w:lineRule="auto"/>
-              <w:jc w:val="center"/>
-              <w:rPr>
-                <w:rFonts w:ascii="Tahoma" w:eastAsia="Times New Roman" w:hAnsi="Tahoma" w:cs="Tahoma"/>
-                <w:b/>
-                <w:bCs/>
-                <w:color w:val="385724"/>
-                <w:sz w:val="14"/>
-                <w:szCs w:val="14"/>
-                <w:lang w:eastAsia="pt-BR"/>
-              </w:rPr>
-            </w:pPr>
-            <w:r>
-              <w:rPr>
-                <w:rFonts w:ascii="Tahoma" w:eastAsia="Times New Roman" w:hAnsi="Tahoma" w:cs="Tahoma"/>
-                <w:b/>
-                <w:bCs/>
-                <w:color w:val="385724"/>
-                <w:sz w:val="14"/>
-                <w:szCs w:val="14"/>
-                <w:lang w:eastAsia="pt-BR"/>
-              </w:rPr>
-              <w:t> </w:t>
-            </w:r>
-          </w:p>
-        </w:tc>
-        <w:tc>
-          <w:tcPr>
-            <w:tcW w:w="1607" w:type="dxa"/>
+            <w:tcW w:w="1843" w:type="dxa"/>
+            <w:gridSpan w:val="2"/>
+            <w:shd w:val="clear" w:color="000000" w:fill="FFFFFF"/>
+            <w:vAlign w:val="bottom"/>
+            <w:hideMark/>
+          </w:tcPr>
+          <w:p>
+            <w:pPr>
+              <w:spacing w:after="0" w:line="240" w:lineRule="auto"/>
+              <w:rPr>
+                <w:rFonts w:ascii="Tahoma" w:eastAsia="Times New Roman" w:hAnsi="Tahoma" w:cs="Tahoma"/>
+                <w:b/>
+                <w:bCs/>
+                <w:color w:val="385724"/>
+                <w:sz w:val="14"/>
+                <w:szCs w:val="14"/>
+                <w:lang w:eastAsia="pt-BR"/>
+              </w:rPr>
+            </w:pPr>
+          </w:p>
+        </w:tc>
+        <w:tc>
+          <w:tcPr>
+            <w:tcW w:w="992" w:type="dxa"/>
+            <w:gridSpan w:val="2"/>
+            <w:shd w:val="clear" w:color="000000" w:fill="FFFFFF"/>
+            <w:vAlign w:val="bottom"/>
+            <w:hideMark/>
+          </w:tcPr>
+          <w:p>
+            <w:pPr>
+              <w:spacing w:after="0" w:line="240" w:lineRule="auto"/>
+              <w:jc w:val="center"/>
+              <w:rPr>
+                <w:rFonts w:ascii="Tahoma" w:eastAsia="Times New Roman" w:hAnsi="Tahoma" w:cs="Tahoma"/>
+                <w:b/>
+                <w:bCs/>
+                <w:color w:val="385724"/>
+                <w:sz w:val="14"/>
+                <w:szCs w:val="14"/>
+                <w:lang w:eastAsia="pt-BR"/>
+              </w:rPr>
+            </w:pPr>
+            <w:r>
+              <w:rPr>
+                <w:rFonts w:ascii="Tahoma" w:eastAsia="Times New Roman" w:hAnsi="Tahoma" w:cs="Tahoma"/>
+                <w:b/>
+                <w:bCs/>
+                <w:color w:val="385724"/>
+                <w:sz w:val="14"/>
+                <w:szCs w:val="14"/>
+                <w:lang w:eastAsia="pt-BR"/>
+              </w:rPr>
+              <w:t> </w:t>
+            </w:r>
+          </w:p>
+        </w:tc>
+        <w:tc>
+          <w:tcPr>
+            <w:tcW w:w="1583" w:type="dxa"/>
+            <w:gridSpan w:val="2"/>
             <w:shd w:val="clear" w:color="000000" w:fill="FFFFFF"/>
             <w:vAlign w:val="bottom"/>
             <w:hideMark/>
@@ -5732,66 +5843,68 @@
         </w:tc>
         <w:tc>
           <w:tcPr>
-            <w:tcW w:w="1818" w:type="dxa"/>
-            <w:gridSpan w:val="2"/>
-            <w:shd w:val="clear" w:color="000000" w:fill="FFFFFF"/>
-            <w:vAlign w:val="bottom"/>
-            <w:hideMark/>
-          </w:tcPr>
-          <w:p>
-            <w:pPr>
-              <w:spacing w:after="0" w:line="240" w:lineRule="auto"/>
-              <w:jc w:val="center"/>
-              <w:rPr>
-                <w:rFonts w:ascii="Tahoma" w:eastAsia="Times New Roman" w:hAnsi="Tahoma" w:cs="Tahoma"/>
-                <w:b/>
-                <w:bCs/>
-                <w:color w:val="385724"/>
-                <w:sz w:val="14"/>
-                <w:szCs w:val="14"/>
-                <w:lang w:eastAsia="pt-BR"/>
-              </w:rPr>
-            </w:pPr>
-          </w:p>
-        </w:tc>
-        <w:tc>
-          <w:tcPr>
-            <w:tcW w:w="993" w:type="dxa"/>
-            <w:shd w:val="clear" w:color="000000" w:fill="FFFFFF"/>
-            <w:vAlign w:val="bottom"/>
-            <w:hideMark/>
-          </w:tcPr>
-          <w:p>
-            <w:pPr>
-              <w:spacing w:after="0" w:line="240" w:lineRule="auto"/>
-              <w:jc w:val="center"/>
-              <w:rPr>
-                <w:rFonts w:ascii="Tahoma" w:eastAsia="Times New Roman" w:hAnsi="Tahoma" w:cs="Tahoma"/>
-                <w:b/>
-                <w:bCs/>
-                <w:color w:val="385724"/>
-                <w:sz w:val="14"/>
-                <w:szCs w:val="14"/>
-                <w:lang w:eastAsia="pt-BR"/>
-              </w:rPr>
-            </w:pPr>
-            <w:r>
-              <w:rPr>
-                <w:rFonts w:ascii="Tahoma" w:eastAsia="Times New Roman" w:hAnsi="Tahoma" w:cs="Tahoma"/>
-                <w:b/>
-                <w:bCs/>
-                <w:color w:val="385724"/>
-                <w:sz w:val="14"/>
-                <w:szCs w:val="14"/>
-                <w:lang w:eastAsia="pt-BR"/>
-              </w:rPr>
-              <w:t> </w:t>
-            </w:r>
-          </w:p>
-        </w:tc>
-        <w:tc>
-          <w:tcPr>
-            <w:tcW w:w="1607" w:type="dxa"/>
+            <w:tcW w:w="1843" w:type="dxa"/>
+            <w:gridSpan w:val="2"/>
+            <w:shd w:val="clear" w:color="000000" w:fill="FFFFFF"/>
+            <w:vAlign w:val="bottom"/>
+            <w:hideMark/>
+          </w:tcPr>
+          <w:p>
+            <w:pPr>
+              <w:spacing w:after="0" w:line="240" w:lineRule="auto"/>
+              <w:jc w:val="center"/>
+              <w:rPr>
+                <w:rFonts w:ascii="Tahoma" w:eastAsia="Times New Roman" w:hAnsi="Tahoma" w:cs="Tahoma"/>
+                <w:b/>
+                <w:bCs/>
+                <w:color w:val="385724"/>
+                <w:sz w:val="14"/>
+                <w:szCs w:val="14"/>
+                <w:lang w:eastAsia="pt-BR"/>
+              </w:rPr>
+            </w:pPr>
+          </w:p>
+        </w:tc>
+        <w:tc>
+          <w:tcPr>
+            <w:tcW w:w="992" w:type="dxa"/>
+            <w:gridSpan w:val="2"/>
+            <w:shd w:val="clear" w:color="000000" w:fill="FFFFFF"/>
+            <w:vAlign w:val="bottom"/>
+            <w:hideMark/>
+          </w:tcPr>
+          <w:p>
+            <w:pPr>
+              <w:spacing w:after="0" w:line="240" w:lineRule="auto"/>
+              <w:jc w:val="center"/>
+              <w:rPr>
+                <w:rFonts w:ascii="Tahoma" w:eastAsia="Times New Roman" w:hAnsi="Tahoma" w:cs="Tahoma"/>
+                <w:b/>
+                <w:bCs/>
+                <w:color w:val="385724"/>
+                <w:sz w:val="14"/>
+                <w:szCs w:val="14"/>
+                <w:lang w:eastAsia="pt-BR"/>
+              </w:rPr>
+            </w:pPr>
+            <w:r>
+              <w:rPr>
+                <w:rFonts w:ascii="Tahoma" w:eastAsia="Times New Roman" w:hAnsi="Tahoma" w:cs="Tahoma"/>
+                <w:b/>
+                <w:bCs/>
+                <w:color w:val="385724"/>
+                <w:sz w:val="14"/>
+                <w:szCs w:val="14"/>
+                <w:lang w:eastAsia="pt-BR"/>
+              </w:rPr>
+              <w:t> </w:t>
+            </w:r>
+          </w:p>
+        </w:tc>
+        <w:tc>
+          <w:tcPr>
+            <w:tcW w:w="1583" w:type="dxa"/>
+            <w:gridSpan w:val="2"/>
             <w:shd w:val="clear" w:color="000000" w:fill="FFFFFF"/>
             <w:vAlign w:val="bottom"/>
             <w:hideMark/>
@@ -6029,66 +6142,68 @@
         </w:tc>
         <w:tc>
           <w:tcPr>
-            <w:tcW w:w="1818" w:type="dxa"/>
-            <w:gridSpan w:val="2"/>
-            <w:shd w:val="clear" w:color="000000" w:fill="FFFFFF"/>
-            <w:vAlign w:val="bottom"/>
-            <w:hideMark/>
-          </w:tcPr>
-          <w:p>
-            <w:pPr>
-              <w:spacing w:after="0" w:line="240" w:lineRule="auto"/>
-              <w:jc w:val="center"/>
-              <w:rPr>
-                <w:rFonts w:ascii="Tahoma" w:eastAsia="Times New Roman" w:hAnsi="Tahoma" w:cs="Tahoma"/>
-                <w:b/>
-                <w:bCs/>
-                <w:color w:val="385724"/>
-                <w:sz w:val="14"/>
-                <w:szCs w:val="14"/>
-                <w:lang w:eastAsia="pt-BR"/>
-              </w:rPr>
-            </w:pPr>
-          </w:p>
-        </w:tc>
-        <w:tc>
-          <w:tcPr>
-            <w:tcW w:w="993" w:type="dxa"/>
-            <w:shd w:val="clear" w:color="000000" w:fill="FFFFFF"/>
-            <w:vAlign w:val="bottom"/>
-            <w:hideMark/>
-          </w:tcPr>
-          <w:p>
-            <w:pPr>
-              <w:spacing w:after="0" w:line="240" w:lineRule="auto"/>
-              <w:jc w:val="center"/>
-              <w:rPr>
-                <w:rFonts w:ascii="Tahoma" w:eastAsia="Times New Roman" w:hAnsi="Tahoma" w:cs="Tahoma"/>
-                <w:b/>
-                <w:bCs/>
-                <w:color w:val="385724"/>
-                <w:sz w:val="14"/>
-                <w:szCs w:val="14"/>
-                <w:lang w:eastAsia="pt-BR"/>
-              </w:rPr>
-            </w:pPr>
-            <w:r>
-              <w:rPr>
-                <w:rFonts w:ascii="Tahoma" w:eastAsia="Times New Roman" w:hAnsi="Tahoma" w:cs="Tahoma"/>
-                <w:b/>
-                <w:bCs/>
-                <w:color w:val="385724"/>
-                <w:sz w:val="14"/>
-                <w:szCs w:val="14"/>
-                <w:lang w:eastAsia="pt-BR"/>
-              </w:rPr>
-              <w:t> </w:t>
-            </w:r>
-          </w:p>
-        </w:tc>
-        <w:tc>
-          <w:tcPr>
-            <w:tcW w:w="1607" w:type="dxa"/>
+            <w:tcW w:w="1843" w:type="dxa"/>
+            <w:gridSpan w:val="2"/>
+            <w:shd w:val="clear" w:color="000000" w:fill="FFFFFF"/>
+            <w:vAlign w:val="bottom"/>
+            <w:hideMark/>
+          </w:tcPr>
+          <w:p>
+            <w:pPr>
+              <w:spacing w:after="0" w:line="240" w:lineRule="auto"/>
+              <w:jc w:val="center"/>
+              <w:rPr>
+                <w:rFonts w:ascii="Tahoma" w:eastAsia="Times New Roman" w:hAnsi="Tahoma" w:cs="Tahoma"/>
+                <w:b/>
+                <w:bCs/>
+                <w:color w:val="385724"/>
+                <w:sz w:val="14"/>
+                <w:szCs w:val="14"/>
+                <w:lang w:eastAsia="pt-BR"/>
+              </w:rPr>
+            </w:pPr>
+          </w:p>
+        </w:tc>
+        <w:tc>
+          <w:tcPr>
+            <w:tcW w:w="992" w:type="dxa"/>
+            <w:gridSpan w:val="2"/>
+            <w:shd w:val="clear" w:color="000000" w:fill="FFFFFF"/>
+            <w:vAlign w:val="bottom"/>
+            <w:hideMark/>
+          </w:tcPr>
+          <w:p>
+            <w:pPr>
+              <w:spacing w:after="0" w:line="240" w:lineRule="auto"/>
+              <w:jc w:val="center"/>
+              <w:rPr>
+                <w:rFonts w:ascii="Tahoma" w:eastAsia="Times New Roman" w:hAnsi="Tahoma" w:cs="Tahoma"/>
+                <w:b/>
+                <w:bCs/>
+                <w:color w:val="385724"/>
+                <w:sz w:val="14"/>
+                <w:szCs w:val="14"/>
+                <w:lang w:eastAsia="pt-BR"/>
+              </w:rPr>
+            </w:pPr>
+            <w:r>
+              <w:rPr>
+                <w:rFonts w:ascii="Tahoma" w:eastAsia="Times New Roman" w:hAnsi="Tahoma" w:cs="Tahoma"/>
+                <w:b/>
+                <w:bCs/>
+                <w:color w:val="385724"/>
+                <w:sz w:val="14"/>
+                <w:szCs w:val="14"/>
+                <w:lang w:eastAsia="pt-BR"/>
+              </w:rPr>
+              <w:t> </w:t>
+            </w:r>
+          </w:p>
+        </w:tc>
+        <w:tc>
+          <w:tcPr>
+            <w:tcW w:w="1583" w:type="dxa"/>
+            <w:gridSpan w:val="2"/>
             <w:shd w:val="clear" w:color="000000" w:fill="FFFFFF"/>
             <w:vAlign w:val="bottom"/>
             <w:hideMark/>
@@ -6316,78 +6431,80 @@
         </w:tc>
         <w:tc>
           <w:tcPr>
-            <w:tcW w:w="1818" w:type="dxa"/>
-            <w:gridSpan w:val="2"/>
-            <w:shd w:val="clear" w:color="000000" w:fill="FFFFFF"/>
-            <w:vAlign w:val="bottom"/>
-            <w:hideMark/>
-          </w:tcPr>
-          <w:p>
-            <w:pPr>
-              <w:spacing w:after="0" w:line="240" w:lineRule="auto"/>
-              <w:jc w:val="center"/>
-              <w:rPr>
-                <w:rFonts w:ascii="Tahoma" w:eastAsia="Times New Roman" w:hAnsi="Tahoma" w:cs="Tahoma"/>
-                <w:b/>
-                <w:bCs/>
-                <w:color w:val="385724"/>
-                <w:sz w:val="14"/>
-                <w:szCs w:val="14"/>
-                <w:lang w:eastAsia="pt-BR"/>
-              </w:rPr>
-            </w:pPr>
-            <w:r>
-              <w:rPr>
-                <w:rFonts w:ascii="Tahoma" w:eastAsia="Times New Roman" w:hAnsi="Tahoma" w:cs="Tahoma"/>
-                <w:b/>
-                <w:bCs/>
-                <w:color w:val="385724"/>
-                <w:sz w:val="14"/>
-                <w:szCs w:val="14"/>
-                <w:lang w:eastAsia="pt-BR"/>
-              </w:rPr>
-              <w:t> </w:t>
-            </w:r>
-          </w:p>
-        </w:tc>
-        <w:tc>
-          <w:tcPr>
-            <w:tcW w:w="993" w:type="dxa"/>
-            <w:shd w:val="clear" w:color="000000" w:fill="FFFFFF"/>
-            <w:vAlign w:val="bottom"/>
-            <w:hideMark/>
-          </w:tcPr>
-          <w:p>
-            <w:pPr>
-              <w:spacing w:after="0" w:line="240" w:lineRule="auto"/>
-              <w:jc w:val="center"/>
-              <w:rPr>
-                <w:rFonts w:ascii="Tahoma" w:eastAsia="Times New Roman" w:hAnsi="Tahoma" w:cs="Tahoma"/>
-                <w:b/>
-                <w:bCs/>
-                <w:color w:val="385724"/>
-                <w:sz w:val="14"/>
-                <w:szCs w:val="14"/>
-                <w:lang w:eastAsia="pt-BR"/>
-              </w:rPr>
-            </w:pPr>
-            <w:r>
-              <w:rPr>
-                <w:rFonts w:ascii="Tahoma" w:eastAsia="Times New Roman" w:hAnsi="Tahoma" w:cs="Tahoma"/>
-                <w:b/>
-                <w:bCs/>
-                <w:color w:val="385724"/>
-                <w:sz w:val="14"/>
-                <w:szCs w:val="14"/>
-                <w:lang w:eastAsia="pt-BR"/>
-              </w:rPr>
-              <w:t> </w:t>
-            </w:r>
-          </w:p>
-        </w:tc>
-        <w:tc>
-          <w:tcPr>
-            <w:tcW w:w="1607" w:type="dxa"/>
+            <w:tcW w:w="1843" w:type="dxa"/>
+            <w:gridSpan w:val="2"/>
+            <w:shd w:val="clear" w:color="000000" w:fill="FFFFFF"/>
+            <w:vAlign w:val="bottom"/>
+            <w:hideMark/>
+          </w:tcPr>
+          <w:p>
+            <w:pPr>
+              <w:spacing w:after="0" w:line="240" w:lineRule="auto"/>
+              <w:jc w:val="center"/>
+              <w:rPr>
+                <w:rFonts w:ascii="Tahoma" w:eastAsia="Times New Roman" w:hAnsi="Tahoma" w:cs="Tahoma"/>
+                <w:b/>
+                <w:bCs/>
+                <w:color w:val="385724"/>
+                <w:sz w:val="14"/>
+                <w:szCs w:val="14"/>
+                <w:lang w:eastAsia="pt-BR"/>
+              </w:rPr>
+            </w:pPr>
+            <w:r>
+              <w:rPr>
+                <w:rFonts w:ascii="Tahoma" w:eastAsia="Times New Roman" w:hAnsi="Tahoma" w:cs="Tahoma"/>
+                <w:b/>
+                <w:bCs/>
+                <w:color w:val="385724"/>
+                <w:sz w:val="14"/>
+                <w:szCs w:val="14"/>
+                <w:lang w:eastAsia="pt-BR"/>
+              </w:rPr>
+              <w:t> </w:t>
+            </w:r>
+          </w:p>
+        </w:tc>
+        <w:tc>
+          <w:tcPr>
+            <w:tcW w:w="992" w:type="dxa"/>
+            <w:gridSpan w:val="2"/>
+            <w:shd w:val="clear" w:color="000000" w:fill="FFFFFF"/>
+            <w:vAlign w:val="bottom"/>
+            <w:hideMark/>
+          </w:tcPr>
+          <w:p>
+            <w:pPr>
+              <w:spacing w:after="0" w:line="240" w:lineRule="auto"/>
+              <w:jc w:val="center"/>
+              <w:rPr>
+                <w:rFonts w:ascii="Tahoma" w:eastAsia="Times New Roman" w:hAnsi="Tahoma" w:cs="Tahoma"/>
+                <w:b/>
+                <w:bCs/>
+                <w:color w:val="385724"/>
+                <w:sz w:val="14"/>
+                <w:szCs w:val="14"/>
+                <w:lang w:eastAsia="pt-BR"/>
+              </w:rPr>
+            </w:pPr>
+            <w:r>
+              <w:rPr>
+                <w:rFonts w:ascii="Tahoma" w:eastAsia="Times New Roman" w:hAnsi="Tahoma" w:cs="Tahoma"/>
+                <w:b/>
+                <w:bCs/>
+                <w:color w:val="385724"/>
+                <w:sz w:val="14"/>
+                <w:szCs w:val="14"/>
+                <w:lang w:eastAsia="pt-BR"/>
+              </w:rPr>
+              <w:t> </w:t>
+            </w:r>
+          </w:p>
+        </w:tc>
+        <w:tc>
+          <w:tcPr>
+            <w:tcW w:w="1583" w:type="dxa"/>
+            <w:gridSpan w:val="2"/>
             <w:shd w:val="clear" w:color="000000" w:fill="FFFFFF"/>
             <w:vAlign w:val="bottom"/>
             <w:hideMark/>
@@ -6615,65 +6732,67 @@
         </w:tc>
         <w:tc>
           <w:tcPr>
-            <w:tcW w:w="1818" w:type="dxa"/>
-            <w:gridSpan w:val="2"/>
-            <w:shd w:val="clear" w:color="000000" w:fill="FFFFFF"/>
-            <w:vAlign w:val="bottom"/>
-            <w:hideMark/>
-          </w:tcPr>
-          <w:p>
-            <w:pPr>
-              <w:spacing w:after="0" w:line="240" w:lineRule="auto"/>
-              <w:rPr>
-                <w:rFonts w:ascii="Tahoma" w:eastAsia="Times New Roman" w:hAnsi="Tahoma" w:cs="Tahoma"/>
-                <w:b/>
-                <w:bCs/>
-                <w:color w:val="385724"/>
-                <w:sz w:val="14"/>
-                <w:szCs w:val="14"/>
-                <w:lang w:eastAsia="pt-BR"/>
-              </w:rPr>
-            </w:pPr>
-          </w:p>
-        </w:tc>
-        <w:tc>
-          <w:tcPr>
-            <w:tcW w:w="993" w:type="dxa"/>
-            <w:shd w:val="clear" w:color="000000" w:fill="FFFFFF"/>
-            <w:vAlign w:val="bottom"/>
-            <w:hideMark/>
-          </w:tcPr>
-          <w:p>
-            <w:pPr>
-              <w:spacing w:after="0" w:line="240" w:lineRule="auto"/>
-              <w:jc w:val="center"/>
-              <w:rPr>
-                <w:rFonts w:ascii="Tahoma" w:eastAsia="Times New Roman" w:hAnsi="Tahoma" w:cs="Tahoma"/>
-                <w:b/>
-                <w:bCs/>
-                <w:color w:val="385724"/>
-                <w:sz w:val="14"/>
-                <w:szCs w:val="14"/>
-                <w:lang w:eastAsia="pt-BR"/>
-              </w:rPr>
-            </w:pPr>
-            <w:r>
-              <w:rPr>
-                <w:rFonts w:ascii="Tahoma" w:eastAsia="Times New Roman" w:hAnsi="Tahoma" w:cs="Tahoma"/>
-                <w:b/>
-                <w:bCs/>
-                <w:color w:val="385724"/>
-                <w:sz w:val="14"/>
-                <w:szCs w:val="14"/>
-                <w:lang w:eastAsia="pt-BR"/>
-              </w:rPr>
-              <w:t> </w:t>
-            </w:r>
-          </w:p>
-        </w:tc>
-        <w:tc>
-          <w:tcPr>
-            <w:tcW w:w="1607" w:type="dxa"/>
+            <w:tcW w:w="1843" w:type="dxa"/>
+            <w:gridSpan w:val="2"/>
+            <w:shd w:val="clear" w:color="000000" w:fill="FFFFFF"/>
+            <w:vAlign w:val="bottom"/>
+            <w:hideMark/>
+          </w:tcPr>
+          <w:p>
+            <w:pPr>
+              <w:spacing w:after="0" w:line="240" w:lineRule="auto"/>
+              <w:rPr>
+                <w:rFonts w:ascii="Tahoma" w:eastAsia="Times New Roman" w:hAnsi="Tahoma" w:cs="Tahoma"/>
+                <w:b/>
+                <w:bCs/>
+                <w:color w:val="385724"/>
+                <w:sz w:val="14"/>
+                <w:szCs w:val="14"/>
+                <w:lang w:eastAsia="pt-BR"/>
+              </w:rPr>
+            </w:pPr>
+          </w:p>
+        </w:tc>
+        <w:tc>
+          <w:tcPr>
+            <w:tcW w:w="992" w:type="dxa"/>
+            <w:gridSpan w:val="2"/>
+            <w:shd w:val="clear" w:color="000000" w:fill="FFFFFF"/>
+            <w:vAlign w:val="bottom"/>
+            <w:hideMark/>
+          </w:tcPr>
+          <w:p>
+            <w:pPr>
+              <w:spacing w:after="0" w:line="240" w:lineRule="auto"/>
+              <w:jc w:val="center"/>
+              <w:rPr>
+                <w:rFonts w:ascii="Tahoma" w:eastAsia="Times New Roman" w:hAnsi="Tahoma" w:cs="Tahoma"/>
+                <w:b/>
+                <w:bCs/>
+                <w:color w:val="385724"/>
+                <w:sz w:val="14"/>
+                <w:szCs w:val="14"/>
+                <w:lang w:eastAsia="pt-BR"/>
+              </w:rPr>
+            </w:pPr>
+            <w:r>
+              <w:rPr>
+                <w:rFonts w:ascii="Tahoma" w:eastAsia="Times New Roman" w:hAnsi="Tahoma" w:cs="Tahoma"/>
+                <w:b/>
+                <w:bCs/>
+                <w:color w:val="385724"/>
+                <w:sz w:val="14"/>
+                <w:szCs w:val="14"/>
+                <w:lang w:eastAsia="pt-BR"/>
+              </w:rPr>
+              <w:t> </w:t>
+            </w:r>
+          </w:p>
+        </w:tc>
+        <w:tc>
+          <w:tcPr>
+            <w:tcW w:w="1583" w:type="dxa"/>
+            <w:gridSpan w:val="2"/>
             <w:shd w:val="clear" w:color="000000" w:fill="FFFFFF"/>
             <w:vAlign w:val="bottom"/>
             <w:hideMark/>
@@ -6910,65 +7029,67 @@
         </w:tc>
         <w:tc>
           <w:tcPr>
-            <w:tcW w:w="1818" w:type="dxa"/>
-            <w:gridSpan w:val="2"/>
-            <w:shd w:val="clear" w:color="auto" w:fill="auto"/>
-            <w:vAlign w:val="bottom"/>
-            <w:hideMark/>
-          </w:tcPr>
-          <w:p>
-            <w:pPr>
-              <w:spacing w:after="0" w:line="240" w:lineRule="auto"/>
-              <w:rPr>
-                <w:rFonts w:ascii="Tahoma" w:eastAsia="Times New Roman" w:hAnsi="Tahoma" w:cs="Tahoma"/>
-                <w:b/>
-                <w:bCs/>
-                <w:color w:val="385724"/>
-                <w:sz w:val="14"/>
-                <w:szCs w:val="14"/>
-                <w:lang w:eastAsia="pt-BR"/>
-              </w:rPr>
-            </w:pPr>
-          </w:p>
-        </w:tc>
-        <w:tc>
-          <w:tcPr>
-            <w:tcW w:w="993" w:type="dxa"/>
-            <w:shd w:val="clear" w:color="auto" w:fill="auto"/>
-            <w:vAlign w:val="bottom"/>
-            <w:hideMark/>
-          </w:tcPr>
-          <w:p>
-            <w:pPr>
-              <w:spacing w:after="0" w:line="240" w:lineRule="auto"/>
-              <w:jc w:val="center"/>
-              <w:rPr>
-                <w:rFonts w:ascii="Tahoma" w:eastAsia="Times New Roman" w:hAnsi="Tahoma" w:cs="Tahoma"/>
-                <w:b/>
-                <w:bCs/>
-                <w:color w:val="385724"/>
-                <w:sz w:val="14"/>
-                <w:szCs w:val="14"/>
-                <w:lang w:eastAsia="pt-BR"/>
-              </w:rPr>
-            </w:pPr>
-            <w:r>
-              <w:rPr>
-                <w:rFonts w:ascii="Tahoma" w:eastAsia="Times New Roman" w:hAnsi="Tahoma" w:cs="Tahoma"/>
-                <w:b/>
-                <w:bCs/>
-                <w:color w:val="385724"/>
-                <w:sz w:val="14"/>
-                <w:szCs w:val="14"/>
-                <w:lang w:eastAsia="pt-BR"/>
-              </w:rPr>
-              <w:t> </w:t>
-            </w:r>
-          </w:p>
-        </w:tc>
-        <w:tc>
-          <w:tcPr>
-            <w:tcW w:w="1607" w:type="dxa"/>
+            <w:tcW w:w="1843" w:type="dxa"/>
+            <w:gridSpan w:val="2"/>
+            <w:shd w:val="clear" w:color="auto" w:fill="auto"/>
+            <w:vAlign w:val="bottom"/>
+            <w:hideMark/>
+          </w:tcPr>
+          <w:p>
+            <w:pPr>
+              <w:spacing w:after="0" w:line="240" w:lineRule="auto"/>
+              <w:rPr>
+                <w:rFonts w:ascii="Tahoma" w:eastAsia="Times New Roman" w:hAnsi="Tahoma" w:cs="Tahoma"/>
+                <w:b/>
+                <w:bCs/>
+                <w:color w:val="385724"/>
+                <w:sz w:val="14"/>
+                <w:szCs w:val="14"/>
+                <w:lang w:eastAsia="pt-BR"/>
+              </w:rPr>
+            </w:pPr>
+          </w:p>
+        </w:tc>
+        <w:tc>
+          <w:tcPr>
+            <w:tcW w:w="992" w:type="dxa"/>
+            <w:gridSpan w:val="2"/>
+            <w:shd w:val="clear" w:color="auto" w:fill="auto"/>
+            <w:vAlign w:val="bottom"/>
+            <w:hideMark/>
+          </w:tcPr>
+          <w:p>
+            <w:pPr>
+              <w:spacing w:after="0" w:line="240" w:lineRule="auto"/>
+              <w:jc w:val="center"/>
+              <w:rPr>
+                <w:rFonts w:ascii="Tahoma" w:eastAsia="Times New Roman" w:hAnsi="Tahoma" w:cs="Tahoma"/>
+                <w:b/>
+                <w:bCs/>
+                <w:color w:val="385724"/>
+                <w:sz w:val="14"/>
+                <w:szCs w:val="14"/>
+                <w:lang w:eastAsia="pt-BR"/>
+              </w:rPr>
+            </w:pPr>
+            <w:r>
+              <w:rPr>
+                <w:rFonts w:ascii="Tahoma" w:eastAsia="Times New Roman" w:hAnsi="Tahoma" w:cs="Tahoma"/>
+                <w:b/>
+                <w:bCs/>
+                <w:color w:val="385724"/>
+                <w:sz w:val="14"/>
+                <w:szCs w:val="14"/>
+                <w:lang w:eastAsia="pt-BR"/>
+              </w:rPr>
+              <w:t> </w:t>
+            </w:r>
+          </w:p>
+        </w:tc>
+        <w:tc>
+          <w:tcPr>
+            <w:tcW w:w="1583" w:type="dxa"/>
+            <w:gridSpan w:val="2"/>
             <w:shd w:val="clear" w:color="auto" w:fill="auto"/>
             <w:vAlign w:val="bottom"/>
             <w:hideMark/>
@@ -7205,65 +7326,67 @@
         </w:tc>
         <w:tc>
           <w:tcPr>
-            <w:tcW w:w="1818" w:type="dxa"/>
-            <w:gridSpan w:val="2"/>
-            <w:shd w:val="clear" w:color="auto" w:fill="auto"/>
-            <w:vAlign w:val="bottom"/>
-            <w:hideMark/>
-          </w:tcPr>
-          <w:p>
-            <w:pPr>
-              <w:spacing w:after="0" w:line="240" w:lineRule="auto"/>
-              <w:rPr>
-                <w:rFonts w:ascii="Tahoma" w:eastAsia="Times New Roman" w:hAnsi="Tahoma" w:cs="Tahoma"/>
-                <w:b/>
-                <w:bCs/>
-                <w:color w:val="385724"/>
-                <w:sz w:val="14"/>
-                <w:szCs w:val="14"/>
-                <w:lang w:eastAsia="pt-BR"/>
-              </w:rPr>
-            </w:pPr>
-          </w:p>
-        </w:tc>
-        <w:tc>
-          <w:tcPr>
-            <w:tcW w:w="993" w:type="dxa"/>
-            <w:shd w:val="clear" w:color="auto" w:fill="auto"/>
-            <w:vAlign w:val="bottom"/>
-            <w:hideMark/>
-          </w:tcPr>
-          <w:p>
-            <w:pPr>
-              <w:spacing w:after="0" w:line="240" w:lineRule="auto"/>
-              <w:jc w:val="center"/>
-              <w:rPr>
-                <w:rFonts w:ascii="Tahoma" w:eastAsia="Times New Roman" w:hAnsi="Tahoma" w:cs="Tahoma"/>
-                <w:b/>
-                <w:bCs/>
-                <w:color w:val="385724"/>
-                <w:sz w:val="14"/>
-                <w:szCs w:val="14"/>
-                <w:lang w:eastAsia="pt-BR"/>
-              </w:rPr>
-            </w:pPr>
-            <w:r>
-              <w:rPr>
-                <w:rFonts w:ascii="Tahoma" w:eastAsia="Times New Roman" w:hAnsi="Tahoma" w:cs="Tahoma"/>
-                <w:b/>
-                <w:bCs/>
-                <w:color w:val="385724"/>
-                <w:sz w:val="14"/>
-                <w:szCs w:val="14"/>
-                <w:lang w:eastAsia="pt-BR"/>
-              </w:rPr>
-              <w:t> </w:t>
-            </w:r>
-          </w:p>
-        </w:tc>
-        <w:tc>
-          <w:tcPr>
-            <w:tcW w:w="1607" w:type="dxa"/>
+            <w:tcW w:w="1843" w:type="dxa"/>
+            <w:gridSpan w:val="2"/>
+            <w:shd w:val="clear" w:color="auto" w:fill="auto"/>
+            <w:vAlign w:val="bottom"/>
+            <w:hideMark/>
+          </w:tcPr>
+          <w:p>
+            <w:pPr>
+              <w:spacing w:after="0" w:line="240" w:lineRule="auto"/>
+              <w:rPr>
+                <w:rFonts w:ascii="Tahoma" w:eastAsia="Times New Roman" w:hAnsi="Tahoma" w:cs="Tahoma"/>
+                <w:b/>
+                <w:bCs/>
+                <w:color w:val="385724"/>
+                <w:sz w:val="14"/>
+                <w:szCs w:val="14"/>
+                <w:lang w:eastAsia="pt-BR"/>
+              </w:rPr>
+            </w:pPr>
+          </w:p>
+        </w:tc>
+        <w:tc>
+          <w:tcPr>
+            <w:tcW w:w="992" w:type="dxa"/>
+            <w:gridSpan w:val="2"/>
+            <w:shd w:val="clear" w:color="auto" w:fill="auto"/>
+            <w:vAlign w:val="bottom"/>
+            <w:hideMark/>
+          </w:tcPr>
+          <w:p>
+            <w:pPr>
+              <w:spacing w:after="0" w:line="240" w:lineRule="auto"/>
+              <w:jc w:val="center"/>
+              <w:rPr>
+                <w:rFonts w:ascii="Tahoma" w:eastAsia="Times New Roman" w:hAnsi="Tahoma" w:cs="Tahoma"/>
+                <w:b/>
+                <w:bCs/>
+                <w:color w:val="385724"/>
+                <w:sz w:val="14"/>
+                <w:szCs w:val="14"/>
+                <w:lang w:eastAsia="pt-BR"/>
+              </w:rPr>
+            </w:pPr>
+            <w:r>
+              <w:rPr>
+                <w:rFonts w:ascii="Tahoma" w:eastAsia="Times New Roman" w:hAnsi="Tahoma" w:cs="Tahoma"/>
+                <w:b/>
+                <w:bCs/>
+                <w:color w:val="385724"/>
+                <w:sz w:val="14"/>
+                <w:szCs w:val="14"/>
+                <w:lang w:eastAsia="pt-BR"/>
+              </w:rPr>
+              <w:t> </w:t>
+            </w:r>
+          </w:p>
+        </w:tc>
+        <w:tc>
+          <w:tcPr>
+            <w:tcW w:w="1583" w:type="dxa"/>
+            <w:gridSpan w:val="2"/>
             <w:shd w:val="clear" w:color="auto" w:fill="auto"/>
             <w:vAlign w:val="bottom"/>
             <w:hideMark/>
@@ -7503,65 +7626,67 @@
         </w:tc>
         <w:tc>
           <w:tcPr>
-            <w:tcW w:w="1818" w:type="dxa"/>
-            <w:gridSpan w:val="2"/>
-            <w:shd w:val="clear" w:color="000000" w:fill="FFFFFF"/>
-            <w:vAlign w:val="bottom"/>
-            <w:hideMark/>
-          </w:tcPr>
-          <w:p>
-            <w:pPr>
-              <w:spacing w:after="0" w:line="240" w:lineRule="auto"/>
-              <w:rPr>
-                <w:rFonts w:ascii="Tahoma" w:eastAsia="Times New Roman" w:hAnsi="Tahoma" w:cs="Tahoma"/>
-                <w:b/>
-                <w:bCs/>
-                <w:color w:val="385724"/>
-                <w:sz w:val="14"/>
-                <w:szCs w:val="14"/>
-                <w:lang w:eastAsia="pt-BR"/>
-              </w:rPr>
-            </w:pPr>
-          </w:p>
-        </w:tc>
-        <w:tc>
-          <w:tcPr>
-            <w:tcW w:w="993" w:type="dxa"/>
-            <w:shd w:val="clear" w:color="000000" w:fill="FFFFFF"/>
-            <w:vAlign w:val="bottom"/>
-            <w:hideMark/>
-          </w:tcPr>
-          <w:p>
-            <w:pPr>
-              <w:spacing w:after="0" w:line="240" w:lineRule="auto"/>
-              <w:jc w:val="center"/>
-              <w:rPr>
-                <w:rFonts w:ascii="Tahoma" w:eastAsia="Times New Roman" w:hAnsi="Tahoma" w:cs="Tahoma"/>
-                <w:b/>
-                <w:bCs/>
-                <w:color w:val="385724"/>
-                <w:sz w:val="14"/>
-                <w:szCs w:val="14"/>
-                <w:lang w:eastAsia="pt-BR"/>
-              </w:rPr>
-            </w:pPr>
-            <w:r>
-              <w:rPr>
-                <w:rFonts w:ascii="Tahoma" w:eastAsia="Times New Roman" w:hAnsi="Tahoma" w:cs="Tahoma"/>
-                <w:b/>
-                <w:bCs/>
-                <w:color w:val="385724"/>
-                <w:sz w:val="14"/>
-                <w:szCs w:val="14"/>
-                <w:lang w:eastAsia="pt-BR"/>
-              </w:rPr>
-              <w:t> </w:t>
-            </w:r>
-          </w:p>
-        </w:tc>
-        <w:tc>
-          <w:tcPr>
-            <w:tcW w:w="1607" w:type="dxa"/>
+            <w:tcW w:w="1843" w:type="dxa"/>
+            <w:gridSpan w:val="2"/>
+            <w:shd w:val="clear" w:color="000000" w:fill="FFFFFF"/>
+            <w:vAlign w:val="bottom"/>
+            <w:hideMark/>
+          </w:tcPr>
+          <w:p>
+            <w:pPr>
+              <w:spacing w:after="0" w:line="240" w:lineRule="auto"/>
+              <w:rPr>
+                <w:rFonts w:ascii="Tahoma" w:eastAsia="Times New Roman" w:hAnsi="Tahoma" w:cs="Tahoma"/>
+                <w:b/>
+                <w:bCs/>
+                <w:color w:val="385724"/>
+                <w:sz w:val="14"/>
+                <w:szCs w:val="14"/>
+                <w:lang w:eastAsia="pt-BR"/>
+              </w:rPr>
+            </w:pPr>
+          </w:p>
+        </w:tc>
+        <w:tc>
+          <w:tcPr>
+            <w:tcW w:w="992" w:type="dxa"/>
+            <w:gridSpan w:val="2"/>
+            <w:shd w:val="clear" w:color="000000" w:fill="FFFFFF"/>
+            <w:vAlign w:val="bottom"/>
+            <w:hideMark/>
+          </w:tcPr>
+          <w:p>
+            <w:pPr>
+              <w:spacing w:after="0" w:line="240" w:lineRule="auto"/>
+              <w:jc w:val="center"/>
+              <w:rPr>
+                <w:rFonts w:ascii="Tahoma" w:eastAsia="Times New Roman" w:hAnsi="Tahoma" w:cs="Tahoma"/>
+                <w:b/>
+                <w:bCs/>
+                <w:color w:val="385724"/>
+                <w:sz w:val="14"/>
+                <w:szCs w:val="14"/>
+                <w:lang w:eastAsia="pt-BR"/>
+              </w:rPr>
+            </w:pPr>
+            <w:r>
+              <w:rPr>
+                <w:rFonts w:ascii="Tahoma" w:eastAsia="Times New Roman" w:hAnsi="Tahoma" w:cs="Tahoma"/>
+                <w:b/>
+                <w:bCs/>
+                <w:color w:val="385724"/>
+                <w:sz w:val="14"/>
+                <w:szCs w:val="14"/>
+                <w:lang w:eastAsia="pt-BR"/>
+              </w:rPr>
+              <w:t> </w:t>
+            </w:r>
+          </w:p>
+        </w:tc>
+        <w:tc>
+          <w:tcPr>
+            <w:tcW w:w="1583" w:type="dxa"/>
+            <w:gridSpan w:val="2"/>
             <w:shd w:val="clear" w:color="000000" w:fill="FFFFFF"/>
             <w:vAlign w:val="bottom"/>
             <w:hideMark/>
@@ -7776,65 +7901,67 @@
         </w:tc>
         <w:tc>
           <w:tcPr>
-            <w:tcW w:w="1818" w:type="dxa"/>
-            <w:gridSpan w:val="2"/>
-            <w:shd w:val="clear" w:color="000000" w:fill="FFFFFF"/>
-            <w:vAlign w:val="bottom"/>
-            <w:hideMark/>
-          </w:tcPr>
-          <w:p>
-            <w:pPr>
-              <w:spacing w:after="0" w:line="240" w:lineRule="auto"/>
-              <w:rPr>
-                <w:rFonts w:ascii="Tahoma" w:eastAsia="Times New Roman" w:hAnsi="Tahoma" w:cs="Tahoma"/>
-                <w:b/>
-                <w:bCs/>
-                <w:color w:val="385724"/>
-                <w:sz w:val="14"/>
-                <w:szCs w:val="14"/>
-                <w:lang w:eastAsia="pt-BR"/>
-              </w:rPr>
-            </w:pPr>
-          </w:p>
-        </w:tc>
-        <w:tc>
-          <w:tcPr>
-            <w:tcW w:w="993" w:type="dxa"/>
-            <w:shd w:val="clear" w:color="000000" w:fill="FFFFFF"/>
-            <w:vAlign w:val="bottom"/>
-            <w:hideMark/>
-          </w:tcPr>
-          <w:p>
-            <w:pPr>
-              <w:spacing w:after="0" w:line="240" w:lineRule="auto"/>
-              <w:jc w:val="center"/>
-              <w:rPr>
-                <w:rFonts w:ascii="Tahoma" w:eastAsia="Times New Roman" w:hAnsi="Tahoma" w:cs="Tahoma"/>
-                <w:b/>
-                <w:bCs/>
-                <w:color w:val="385724"/>
-                <w:sz w:val="14"/>
-                <w:szCs w:val="14"/>
-                <w:lang w:eastAsia="pt-BR"/>
-              </w:rPr>
-            </w:pPr>
-            <w:r>
-              <w:rPr>
-                <w:rFonts w:ascii="Tahoma" w:eastAsia="Times New Roman" w:hAnsi="Tahoma" w:cs="Tahoma"/>
-                <w:b/>
-                <w:bCs/>
-                <w:color w:val="385724"/>
-                <w:sz w:val="14"/>
-                <w:szCs w:val="14"/>
-                <w:lang w:eastAsia="pt-BR"/>
-              </w:rPr>
-              <w:t> </w:t>
-            </w:r>
-          </w:p>
-        </w:tc>
-        <w:tc>
-          <w:tcPr>
-            <w:tcW w:w="1607" w:type="dxa"/>
+            <w:tcW w:w="1843" w:type="dxa"/>
+            <w:gridSpan w:val="2"/>
+            <w:shd w:val="clear" w:color="000000" w:fill="FFFFFF"/>
+            <w:vAlign w:val="bottom"/>
+            <w:hideMark/>
+          </w:tcPr>
+          <w:p>
+            <w:pPr>
+              <w:spacing w:after="0" w:line="240" w:lineRule="auto"/>
+              <w:rPr>
+                <w:rFonts w:ascii="Tahoma" w:eastAsia="Times New Roman" w:hAnsi="Tahoma" w:cs="Tahoma"/>
+                <w:b/>
+                <w:bCs/>
+                <w:color w:val="385724"/>
+                <w:sz w:val="14"/>
+                <w:szCs w:val="14"/>
+                <w:lang w:eastAsia="pt-BR"/>
+              </w:rPr>
+            </w:pPr>
+          </w:p>
+        </w:tc>
+        <w:tc>
+          <w:tcPr>
+            <w:tcW w:w="992" w:type="dxa"/>
+            <w:gridSpan w:val="2"/>
+            <w:shd w:val="clear" w:color="000000" w:fill="FFFFFF"/>
+            <w:vAlign w:val="bottom"/>
+            <w:hideMark/>
+          </w:tcPr>
+          <w:p>
+            <w:pPr>
+              <w:spacing w:after="0" w:line="240" w:lineRule="auto"/>
+              <w:jc w:val="center"/>
+              <w:rPr>
+                <w:rFonts w:ascii="Tahoma" w:eastAsia="Times New Roman" w:hAnsi="Tahoma" w:cs="Tahoma"/>
+                <w:b/>
+                <w:bCs/>
+                <w:color w:val="385724"/>
+                <w:sz w:val="14"/>
+                <w:szCs w:val="14"/>
+                <w:lang w:eastAsia="pt-BR"/>
+              </w:rPr>
+            </w:pPr>
+            <w:r>
+              <w:rPr>
+                <w:rFonts w:ascii="Tahoma" w:eastAsia="Times New Roman" w:hAnsi="Tahoma" w:cs="Tahoma"/>
+                <w:b/>
+                <w:bCs/>
+                <w:color w:val="385724"/>
+                <w:sz w:val="14"/>
+                <w:szCs w:val="14"/>
+                <w:lang w:eastAsia="pt-BR"/>
+              </w:rPr>
+              <w:t> </w:t>
+            </w:r>
+          </w:p>
+        </w:tc>
+        <w:tc>
+          <w:tcPr>
+            <w:tcW w:w="1583" w:type="dxa"/>
+            <w:gridSpan w:val="2"/>
             <w:shd w:val="clear" w:color="000000" w:fill="FFFFFF"/>
             <w:vAlign w:val="bottom"/>
             <w:hideMark/>
@@ -8074,65 +8201,67 @@
         </w:tc>
         <w:tc>
           <w:tcPr>
-            <w:tcW w:w="1818" w:type="dxa"/>
-            <w:gridSpan w:val="2"/>
-            <w:shd w:val="clear" w:color="000000" w:fill="FFFFFF"/>
-            <w:vAlign w:val="bottom"/>
-            <w:hideMark/>
-          </w:tcPr>
-          <w:p>
-            <w:pPr>
-              <w:spacing w:after="0" w:line="240" w:lineRule="auto"/>
-              <w:rPr>
-                <w:rFonts w:ascii="Tahoma" w:eastAsia="Times New Roman" w:hAnsi="Tahoma" w:cs="Tahoma"/>
-                <w:b/>
-                <w:bCs/>
-                <w:color w:val="385724"/>
-                <w:sz w:val="14"/>
-                <w:szCs w:val="14"/>
-                <w:lang w:eastAsia="pt-BR"/>
-              </w:rPr>
-            </w:pPr>
-          </w:p>
-        </w:tc>
-        <w:tc>
-          <w:tcPr>
-            <w:tcW w:w="993" w:type="dxa"/>
-            <w:shd w:val="clear" w:color="000000" w:fill="FFFFFF"/>
-            <w:vAlign w:val="bottom"/>
-            <w:hideMark/>
-          </w:tcPr>
-          <w:p>
-            <w:pPr>
-              <w:spacing w:after="0" w:line="240" w:lineRule="auto"/>
-              <w:jc w:val="center"/>
-              <w:rPr>
-                <w:rFonts w:ascii="Tahoma" w:eastAsia="Times New Roman" w:hAnsi="Tahoma" w:cs="Tahoma"/>
-                <w:b/>
-                <w:bCs/>
-                <w:color w:val="385724"/>
-                <w:sz w:val="14"/>
-                <w:szCs w:val="14"/>
-                <w:lang w:eastAsia="pt-BR"/>
-              </w:rPr>
-            </w:pPr>
-            <w:r>
-              <w:rPr>
-                <w:rFonts w:ascii="Tahoma" w:eastAsia="Times New Roman" w:hAnsi="Tahoma" w:cs="Tahoma"/>
-                <w:b/>
-                <w:bCs/>
-                <w:color w:val="385724"/>
-                <w:sz w:val="14"/>
-                <w:szCs w:val="14"/>
-                <w:lang w:eastAsia="pt-BR"/>
-              </w:rPr>
-              <w:t> </w:t>
-            </w:r>
-          </w:p>
-        </w:tc>
-        <w:tc>
-          <w:tcPr>
-            <w:tcW w:w="1607" w:type="dxa"/>
+            <w:tcW w:w="1843" w:type="dxa"/>
+            <w:gridSpan w:val="2"/>
+            <w:shd w:val="clear" w:color="000000" w:fill="FFFFFF"/>
+            <w:vAlign w:val="bottom"/>
+            <w:hideMark/>
+          </w:tcPr>
+          <w:p>
+            <w:pPr>
+              <w:spacing w:after="0" w:line="240" w:lineRule="auto"/>
+              <w:rPr>
+                <w:rFonts w:ascii="Tahoma" w:eastAsia="Times New Roman" w:hAnsi="Tahoma" w:cs="Tahoma"/>
+                <w:b/>
+                <w:bCs/>
+                <w:color w:val="385724"/>
+                <w:sz w:val="14"/>
+                <w:szCs w:val="14"/>
+                <w:lang w:eastAsia="pt-BR"/>
+              </w:rPr>
+            </w:pPr>
+          </w:p>
+        </w:tc>
+        <w:tc>
+          <w:tcPr>
+            <w:tcW w:w="992" w:type="dxa"/>
+            <w:gridSpan w:val="2"/>
+            <w:shd w:val="clear" w:color="000000" w:fill="FFFFFF"/>
+            <w:vAlign w:val="bottom"/>
+            <w:hideMark/>
+          </w:tcPr>
+          <w:p>
+            <w:pPr>
+              <w:spacing w:after="0" w:line="240" w:lineRule="auto"/>
+              <w:jc w:val="center"/>
+              <w:rPr>
+                <w:rFonts w:ascii="Tahoma" w:eastAsia="Times New Roman" w:hAnsi="Tahoma" w:cs="Tahoma"/>
+                <w:b/>
+                <w:bCs/>
+                <w:color w:val="385724"/>
+                <w:sz w:val="14"/>
+                <w:szCs w:val="14"/>
+                <w:lang w:eastAsia="pt-BR"/>
+              </w:rPr>
+            </w:pPr>
+            <w:r>
+              <w:rPr>
+                <w:rFonts w:ascii="Tahoma" w:eastAsia="Times New Roman" w:hAnsi="Tahoma" w:cs="Tahoma"/>
+                <w:b/>
+                <w:bCs/>
+                <w:color w:val="385724"/>
+                <w:sz w:val="14"/>
+                <w:szCs w:val="14"/>
+                <w:lang w:eastAsia="pt-BR"/>
+              </w:rPr>
+              <w:t> </w:t>
+            </w:r>
+          </w:p>
+        </w:tc>
+        <w:tc>
+          <w:tcPr>
+            <w:tcW w:w="1583" w:type="dxa"/>
+            <w:gridSpan w:val="2"/>
             <w:shd w:val="clear" w:color="000000" w:fill="FFFFFF"/>
             <w:vAlign w:val="bottom"/>
             <w:hideMark/>
@@ -8346,65 +8475,67 @@
         </w:tc>
         <w:tc>
           <w:tcPr>
-            <w:tcW w:w="1818" w:type="dxa"/>
-            <w:gridSpan w:val="2"/>
-            <w:shd w:val="clear" w:color="000000" w:fill="FFFFFF"/>
-            <w:vAlign w:val="bottom"/>
-            <w:hideMark/>
-          </w:tcPr>
-          <w:p>
-            <w:pPr>
-              <w:spacing w:after="0" w:line="240" w:lineRule="auto"/>
-              <w:rPr>
-                <w:rFonts w:ascii="Tahoma" w:eastAsia="Times New Roman" w:hAnsi="Tahoma" w:cs="Tahoma"/>
-                <w:b/>
-                <w:bCs/>
-                <w:color w:val="385724"/>
-                <w:sz w:val="14"/>
-                <w:szCs w:val="14"/>
-                <w:lang w:eastAsia="pt-BR"/>
-              </w:rPr>
-            </w:pPr>
-          </w:p>
-        </w:tc>
-        <w:tc>
-          <w:tcPr>
-            <w:tcW w:w="993" w:type="dxa"/>
-            <w:shd w:val="clear" w:color="000000" w:fill="FFFFFF"/>
-            <w:vAlign w:val="bottom"/>
-            <w:hideMark/>
-          </w:tcPr>
-          <w:p>
-            <w:pPr>
-              <w:spacing w:after="0" w:line="240" w:lineRule="auto"/>
-              <w:jc w:val="center"/>
-              <w:rPr>
-                <w:rFonts w:ascii="Tahoma" w:eastAsia="Times New Roman" w:hAnsi="Tahoma" w:cs="Tahoma"/>
-                <w:b/>
-                <w:bCs/>
-                <w:color w:val="385724"/>
-                <w:sz w:val="14"/>
-                <w:szCs w:val="14"/>
-                <w:lang w:eastAsia="pt-BR"/>
-              </w:rPr>
-            </w:pPr>
-            <w:r>
-              <w:rPr>
-                <w:rFonts w:ascii="Tahoma" w:eastAsia="Times New Roman" w:hAnsi="Tahoma" w:cs="Tahoma"/>
-                <w:b/>
-                <w:bCs/>
-                <w:color w:val="385724"/>
-                <w:sz w:val="14"/>
-                <w:szCs w:val="14"/>
-                <w:lang w:eastAsia="pt-BR"/>
-              </w:rPr>
-              <w:t> </w:t>
-            </w:r>
-          </w:p>
-        </w:tc>
-        <w:tc>
-          <w:tcPr>
-            <w:tcW w:w="1607" w:type="dxa"/>
+            <w:tcW w:w="1843" w:type="dxa"/>
+            <w:gridSpan w:val="2"/>
+            <w:shd w:val="clear" w:color="000000" w:fill="FFFFFF"/>
+            <w:vAlign w:val="bottom"/>
+            <w:hideMark/>
+          </w:tcPr>
+          <w:p>
+            <w:pPr>
+              <w:spacing w:after="0" w:line="240" w:lineRule="auto"/>
+              <w:rPr>
+                <w:rFonts w:ascii="Tahoma" w:eastAsia="Times New Roman" w:hAnsi="Tahoma" w:cs="Tahoma"/>
+                <w:b/>
+                <w:bCs/>
+                <w:color w:val="385724"/>
+                <w:sz w:val="14"/>
+                <w:szCs w:val="14"/>
+                <w:lang w:eastAsia="pt-BR"/>
+              </w:rPr>
+            </w:pPr>
+          </w:p>
+        </w:tc>
+        <w:tc>
+          <w:tcPr>
+            <w:tcW w:w="992" w:type="dxa"/>
+            <w:gridSpan w:val="2"/>
+            <w:shd w:val="clear" w:color="000000" w:fill="FFFFFF"/>
+            <w:vAlign w:val="bottom"/>
+            <w:hideMark/>
+          </w:tcPr>
+          <w:p>
+            <w:pPr>
+              <w:spacing w:after="0" w:line="240" w:lineRule="auto"/>
+              <w:jc w:val="center"/>
+              <w:rPr>
+                <w:rFonts w:ascii="Tahoma" w:eastAsia="Times New Roman" w:hAnsi="Tahoma" w:cs="Tahoma"/>
+                <w:b/>
+                <w:bCs/>
+                <w:color w:val="385724"/>
+                <w:sz w:val="14"/>
+                <w:szCs w:val="14"/>
+                <w:lang w:eastAsia="pt-BR"/>
+              </w:rPr>
+            </w:pPr>
+            <w:r>
+              <w:rPr>
+                <w:rFonts w:ascii="Tahoma" w:eastAsia="Times New Roman" w:hAnsi="Tahoma" w:cs="Tahoma"/>
+                <w:b/>
+                <w:bCs/>
+                <w:color w:val="385724"/>
+                <w:sz w:val="14"/>
+                <w:szCs w:val="14"/>
+                <w:lang w:eastAsia="pt-BR"/>
+              </w:rPr>
+              <w:t> </w:t>
+            </w:r>
+          </w:p>
+        </w:tc>
+        <w:tc>
+          <w:tcPr>
+            <w:tcW w:w="1583" w:type="dxa"/>
+            <w:gridSpan w:val="2"/>
             <w:shd w:val="clear" w:color="000000" w:fill="FFFFFF"/>
             <w:vAlign w:val="bottom"/>
             <w:hideMark/>
@@ -8618,65 +8749,67 @@
         </w:tc>
         <w:tc>
           <w:tcPr>
-            <w:tcW w:w="1818" w:type="dxa"/>
-            <w:gridSpan w:val="2"/>
-            <w:shd w:val="clear" w:color="000000" w:fill="FFFFFF"/>
-            <w:vAlign w:val="bottom"/>
-            <w:hideMark/>
-          </w:tcPr>
-          <w:p>
-            <w:pPr>
-              <w:spacing w:after="0" w:line="240" w:lineRule="auto"/>
-              <w:rPr>
-                <w:rFonts w:ascii="Tahoma" w:eastAsia="Times New Roman" w:hAnsi="Tahoma" w:cs="Tahoma"/>
-                <w:b/>
-                <w:bCs/>
-                <w:color w:val="385724"/>
-                <w:sz w:val="14"/>
-                <w:szCs w:val="14"/>
-                <w:lang w:eastAsia="pt-BR"/>
-              </w:rPr>
-            </w:pPr>
-          </w:p>
-        </w:tc>
-        <w:tc>
-          <w:tcPr>
-            <w:tcW w:w="993" w:type="dxa"/>
-            <w:shd w:val="clear" w:color="000000" w:fill="FFFFFF"/>
-            <w:vAlign w:val="bottom"/>
-            <w:hideMark/>
-          </w:tcPr>
-          <w:p>
-            <w:pPr>
-              <w:spacing w:after="0" w:line="240" w:lineRule="auto"/>
-              <w:jc w:val="center"/>
-              <w:rPr>
-                <w:rFonts w:ascii="Tahoma" w:eastAsia="Times New Roman" w:hAnsi="Tahoma" w:cs="Tahoma"/>
-                <w:b/>
-                <w:bCs/>
-                <w:color w:val="385724"/>
-                <w:sz w:val="14"/>
-                <w:szCs w:val="14"/>
-                <w:lang w:eastAsia="pt-BR"/>
-              </w:rPr>
-            </w:pPr>
-            <w:r>
-              <w:rPr>
-                <w:rFonts w:ascii="Tahoma" w:eastAsia="Times New Roman" w:hAnsi="Tahoma" w:cs="Tahoma"/>
-                <w:b/>
-                <w:bCs/>
-                <w:color w:val="385724"/>
-                <w:sz w:val="14"/>
-                <w:szCs w:val="14"/>
-                <w:lang w:eastAsia="pt-BR"/>
-              </w:rPr>
-              <w:t> </w:t>
-            </w:r>
-          </w:p>
-        </w:tc>
-        <w:tc>
-          <w:tcPr>
-            <w:tcW w:w="1607" w:type="dxa"/>
+            <w:tcW w:w="1843" w:type="dxa"/>
+            <w:gridSpan w:val="2"/>
+            <w:shd w:val="clear" w:color="000000" w:fill="FFFFFF"/>
+            <w:vAlign w:val="bottom"/>
+            <w:hideMark/>
+          </w:tcPr>
+          <w:p>
+            <w:pPr>
+              <w:spacing w:after="0" w:line="240" w:lineRule="auto"/>
+              <w:rPr>
+                <w:rFonts w:ascii="Tahoma" w:eastAsia="Times New Roman" w:hAnsi="Tahoma" w:cs="Tahoma"/>
+                <w:b/>
+                <w:bCs/>
+                <w:color w:val="385724"/>
+                <w:sz w:val="14"/>
+                <w:szCs w:val="14"/>
+                <w:lang w:eastAsia="pt-BR"/>
+              </w:rPr>
+            </w:pPr>
+          </w:p>
+        </w:tc>
+        <w:tc>
+          <w:tcPr>
+            <w:tcW w:w="992" w:type="dxa"/>
+            <w:gridSpan w:val="2"/>
+            <w:shd w:val="clear" w:color="000000" w:fill="FFFFFF"/>
+            <w:vAlign w:val="bottom"/>
+            <w:hideMark/>
+          </w:tcPr>
+          <w:p>
+            <w:pPr>
+              <w:spacing w:after="0" w:line="240" w:lineRule="auto"/>
+              <w:jc w:val="center"/>
+              <w:rPr>
+                <w:rFonts w:ascii="Tahoma" w:eastAsia="Times New Roman" w:hAnsi="Tahoma" w:cs="Tahoma"/>
+                <w:b/>
+                <w:bCs/>
+                <w:color w:val="385724"/>
+                <w:sz w:val="14"/>
+                <w:szCs w:val="14"/>
+                <w:lang w:eastAsia="pt-BR"/>
+              </w:rPr>
+            </w:pPr>
+            <w:r>
+              <w:rPr>
+                <w:rFonts w:ascii="Tahoma" w:eastAsia="Times New Roman" w:hAnsi="Tahoma" w:cs="Tahoma"/>
+                <w:b/>
+                <w:bCs/>
+                <w:color w:val="385724"/>
+                <w:sz w:val="14"/>
+                <w:szCs w:val="14"/>
+                <w:lang w:eastAsia="pt-BR"/>
+              </w:rPr>
+              <w:t> </w:t>
+            </w:r>
+          </w:p>
+        </w:tc>
+        <w:tc>
+          <w:tcPr>
+            <w:tcW w:w="1583" w:type="dxa"/>
+            <w:gridSpan w:val="2"/>
             <w:shd w:val="clear" w:color="000000" w:fill="FFFFFF"/>
             <w:vAlign w:val="bottom"/>
             <w:hideMark/>
@@ -8890,65 +9023,67 @@
         </w:tc>
         <w:tc>
           <w:tcPr>
-            <w:tcW w:w="1818" w:type="dxa"/>
-            <w:gridSpan w:val="2"/>
-            <w:shd w:val="clear" w:color="auto" w:fill="auto"/>
-            <w:vAlign w:val="bottom"/>
-            <w:hideMark/>
-          </w:tcPr>
-          <w:p>
-            <w:pPr>
-              <w:spacing w:after="0" w:line="240" w:lineRule="auto"/>
-              <w:rPr>
-                <w:rFonts w:ascii="Tahoma" w:eastAsia="Times New Roman" w:hAnsi="Tahoma" w:cs="Tahoma"/>
-                <w:b/>
-                <w:bCs/>
-                <w:color w:val="385724"/>
-                <w:sz w:val="14"/>
-                <w:szCs w:val="14"/>
-                <w:lang w:eastAsia="pt-BR"/>
-              </w:rPr>
-            </w:pPr>
-          </w:p>
-        </w:tc>
-        <w:tc>
-          <w:tcPr>
-            <w:tcW w:w="993" w:type="dxa"/>
-            <w:shd w:val="clear" w:color="auto" w:fill="auto"/>
-            <w:vAlign w:val="bottom"/>
-            <w:hideMark/>
-          </w:tcPr>
-          <w:p>
-            <w:pPr>
-              <w:spacing w:after="0" w:line="240" w:lineRule="auto"/>
-              <w:jc w:val="center"/>
-              <w:rPr>
-                <w:rFonts w:ascii="Tahoma" w:eastAsia="Times New Roman" w:hAnsi="Tahoma" w:cs="Tahoma"/>
-                <w:b/>
-                <w:bCs/>
-                <w:color w:val="385724"/>
-                <w:sz w:val="14"/>
-                <w:szCs w:val="14"/>
-                <w:lang w:eastAsia="pt-BR"/>
-              </w:rPr>
-            </w:pPr>
-            <w:r>
-              <w:rPr>
-                <w:rFonts w:ascii="Tahoma" w:eastAsia="Times New Roman" w:hAnsi="Tahoma" w:cs="Tahoma"/>
-                <w:b/>
-                <w:bCs/>
-                <w:color w:val="385724"/>
-                <w:sz w:val="14"/>
-                <w:szCs w:val="14"/>
-                <w:lang w:eastAsia="pt-BR"/>
-              </w:rPr>
-              <w:t> </w:t>
-            </w:r>
-          </w:p>
-        </w:tc>
-        <w:tc>
-          <w:tcPr>
-            <w:tcW w:w="1607" w:type="dxa"/>
+            <w:tcW w:w="1843" w:type="dxa"/>
+            <w:gridSpan w:val="2"/>
+            <w:shd w:val="clear" w:color="auto" w:fill="auto"/>
+            <w:vAlign w:val="bottom"/>
+            <w:hideMark/>
+          </w:tcPr>
+          <w:p>
+            <w:pPr>
+              <w:spacing w:after="0" w:line="240" w:lineRule="auto"/>
+              <w:rPr>
+                <w:rFonts w:ascii="Tahoma" w:eastAsia="Times New Roman" w:hAnsi="Tahoma" w:cs="Tahoma"/>
+                <w:b/>
+                <w:bCs/>
+                <w:color w:val="385724"/>
+                <w:sz w:val="14"/>
+                <w:szCs w:val="14"/>
+                <w:lang w:eastAsia="pt-BR"/>
+              </w:rPr>
+            </w:pPr>
+          </w:p>
+        </w:tc>
+        <w:tc>
+          <w:tcPr>
+            <w:tcW w:w="992" w:type="dxa"/>
+            <w:gridSpan w:val="2"/>
+            <w:shd w:val="clear" w:color="auto" w:fill="auto"/>
+            <w:vAlign w:val="bottom"/>
+            <w:hideMark/>
+          </w:tcPr>
+          <w:p>
+            <w:pPr>
+              <w:spacing w:after="0" w:line="240" w:lineRule="auto"/>
+              <w:jc w:val="center"/>
+              <w:rPr>
+                <w:rFonts w:ascii="Tahoma" w:eastAsia="Times New Roman" w:hAnsi="Tahoma" w:cs="Tahoma"/>
+                <w:b/>
+                <w:bCs/>
+                <w:color w:val="385724"/>
+                <w:sz w:val="14"/>
+                <w:szCs w:val="14"/>
+                <w:lang w:eastAsia="pt-BR"/>
+              </w:rPr>
+            </w:pPr>
+            <w:r>
+              <w:rPr>
+                <w:rFonts w:ascii="Tahoma" w:eastAsia="Times New Roman" w:hAnsi="Tahoma" w:cs="Tahoma"/>
+                <w:b/>
+                <w:bCs/>
+                <w:color w:val="385724"/>
+                <w:sz w:val="14"/>
+                <w:szCs w:val="14"/>
+                <w:lang w:eastAsia="pt-BR"/>
+              </w:rPr>
+              <w:t> </w:t>
+            </w:r>
+          </w:p>
+        </w:tc>
+        <w:tc>
+          <w:tcPr>
+            <w:tcW w:w="1583" w:type="dxa"/>
+            <w:gridSpan w:val="2"/>
             <w:shd w:val="clear" w:color="auto" w:fill="auto"/>
             <w:vAlign w:val="bottom"/>
             <w:hideMark/>
@@ -9162,65 +9297,67 @@
         </w:tc>
         <w:tc>
           <w:tcPr>
-            <w:tcW w:w="1818" w:type="dxa"/>
-            <w:gridSpan w:val="2"/>
-            <w:shd w:val="clear" w:color="auto" w:fill="auto"/>
-            <w:vAlign w:val="bottom"/>
-            <w:hideMark/>
-          </w:tcPr>
-          <w:p>
-            <w:pPr>
-              <w:spacing w:after="0" w:line="240" w:lineRule="auto"/>
-              <w:rPr>
-                <w:rFonts w:ascii="Tahoma" w:eastAsia="Times New Roman" w:hAnsi="Tahoma" w:cs="Tahoma"/>
-                <w:b/>
-                <w:bCs/>
-                <w:color w:val="385724"/>
-                <w:sz w:val="14"/>
-                <w:szCs w:val="14"/>
-                <w:lang w:eastAsia="pt-BR"/>
-              </w:rPr>
-            </w:pPr>
-          </w:p>
-        </w:tc>
-        <w:tc>
-          <w:tcPr>
-            <w:tcW w:w="993" w:type="dxa"/>
-            <w:shd w:val="clear" w:color="auto" w:fill="auto"/>
-            <w:vAlign w:val="bottom"/>
-            <w:hideMark/>
-          </w:tcPr>
-          <w:p>
-            <w:pPr>
-              <w:spacing w:after="0" w:line="240" w:lineRule="auto"/>
-              <w:jc w:val="center"/>
-              <w:rPr>
-                <w:rFonts w:ascii="Tahoma" w:eastAsia="Times New Roman" w:hAnsi="Tahoma" w:cs="Tahoma"/>
-                <w:b/>
-                <w:bCs/>
-                <w:color w:val="385724"/>
-                <w:sz w:val="14"/>
-                <w:szCs w:val="14"/>
-                <w:lang w:eastAsia="pt-BR"/>
-              </w:rPr>
-            </w:pPr>
-            <w:r>
-              <w:rPr>
-                <w:rFonts w:ascii="Tahoma" w:eastAsia="Times New Roman" w:hAnsi="Tahoma" w:cs="Tahoma"/>
-                <w:b/>
-                <w:bCs/>
-                <w:color w:val="385724"/>
-                <w:sz w:val="14"/>
-                <w:szCs w:val="14"/>
-                <w:lang w:eastAsia="pt-BR"/>
-              </w:rPr>
-              <w:t> </w:t>
-            </w:r>
-          </w:p>
-        </w:tc>
-        <w:tc>
-          <w:tcPr>
-            <w:tcW w:w="1607" w:type="dxa"/>
+            <w:tcW w:w="1843" w:type="dxa"/>
+            <w:gridSpan w:val="2"/>
+            <w:shd w:val="clear" w:color="auto" w:fill="auto"/>
+            <w:vAlign w:val="bottom"/>
+            <w:hideMark/>
+          </w:tcPr>
+          <w:p>
+            <w:pPr>
+              <w:spacing w:after="0" w:line="240" w:lineRule="auto"/>
+              <w:rPr>
+                <w:rFonts w:ascii="Tahoma" w:eastAsia="Times New Roman" w:hAnsi="Tahoma" w:cs="Tahoma"/>
+                <w:b/>
+                <w:bCs/>
+                <w:color w:val="385724"/>
+                <w:sz w:val="14"/>
+                <w:szCs w:val="14"/>
+                <w:lang w:eastAsia="pt-BR"/>
+              </w:rPr>
+            </w:pPr>
+          </w:p>
+        </w:tc>
+        <w:tc>
+          <w:tcPr>
+            <w:tcW w:w="992" w:type="dxa"/>
+            <w:gridSpan w:val="2"/>
+            <w:shd w:val="clear" w:color="auto" w:fill="auto"/>
+            <w:vAlign w:val="bottom"/>
+            <w:hideMark/>
+          </w:tcPr>
+          <w:p>
+            <w:pPr>
+              <w:spacing w:after="0" w:line="240" w:lineRule="auto"/>
+              <w:jc w:val="center"/>
+              <w:rPr>
+                <w:rFonts w:ascii="Tahoma" w:eastAsia="Times New Roman" w:hAnsi="Tahoma" w:cs="Tahoma"/>
+                <w:b/>
+                <w:bCs/>
+                <w:color w:val="385724"/>
+                <w:sz w:val="14"/>
+                <w:szCs w:val="14"/>
+                <w:lang w:eastAsia="pt-BR"/>
+              </w:rPr>
+            </w:pPr>
+            <w:r>
+              <w:rPr>
+                <w:rFonts w:ascii="Tahoma" w:eastAsia="Times New Roman" w:hAnsi="Tahoma" w:cs="Tahoma"/>
+                <w:b/>
+                <w:bCs/>
+                <w:color w:val="385724"/>
+                <w:sz w:val="14"/>
+                <w:szCs w:val="14"/>
+                <w:lang w:eastAsia="pt-BR"/>
+              </w:rPr>
+              <w:t> </w:t>
+            </w:r>
+          </w:p>
+        </w:tc>
+        <w:tc>
+          <w:tcPr>
+            <w:tcW w:w="1583" w:type="dxa"/>
+            <w:gridSpan w:val="2"/>
             <w:shd w:val="clear" w:color="auto" w:fill="auto"/>
             <w:vAlign w:val="bottom"/>
             <w:hideMark/>
@@ -9434,65 +9571,67 @@
         </w:tc>
         <w:tc>
           <w:tcPr>
-            <w:tcW w:w="1818" w:type="dxa"/>
-            <w:gridSpan w:val="2"/>
-            <w:shd w:val="clear" w:color="000000" w:fill="FFFFFF"/>
-            <w:vAlign w:val="bottom"/>
-            <w:hideMark/>
-          </w:tcPr>
-          <w:p>
-            <w:pPr>
-              <w:spacing w:after="0" w:line="240" w:lineRule="auto"/>
-              <w:rPr>
-                <w:rFonts w:ascii="Tahoma" w:eastAsia="Times New Roman" w:hAnsi="Tahoma" w:cs="Tahoma"/>
-                <w:b/>
-                <w:bCs/>
-                <w:color w:val="385724"/>
-                <w:sz w:val="14"/>
-                <w:szCs w:val="14"/>
-                <w:lang w:eastAsia="pt-BR"/>
-              </w:rPr>
-            </w:pPr>
-          </w:p>
-        </w:tc>
-        <w:tc>
-          <w:tcPr>
-            <w:tcW w:w="993" w:type="dxa"/>
-            <w:shd w:val="clear" w:color="000000" w:fill="FFFFFF"/>
-            <w:vAlign w:val="bottom"/>
-            <w:hideMark/>
-          </w:tcPr>
-          <w:p>
-            <w:pPr>
-              <w:spacing w:after="0" w:line="240" w:lineRule="auto"/>
-              <w:jc w:val="center"/>
-              <w:rPr>
-                <w:rFonts w:ascii="Tahoma" w:eastAsia="Times New Roman" w:hAnsi="Tahoma" w:cs="Tahoma"/>
-                <w:b/>
-                <w:bCs/>
-                <w:color w:val="385724"/>
-                <w:sz w:val="14"/>
-                <w:szCs w:val="14"/>
-                <w:lang w:eastAsia="pt-BR"/>
-              </w:rPr>
-            </w:pPr>
-            <w:r>
-              <w:rPr>
-                <w:rFonts w:ascii="Tahoma" w:eastAsia="Times New Roman" w:hAnsi="Tahoma" w:cs="Tahoma"/>
-                <w:b/>
-                <w:bCs/>
-                <w:color w:val="385724"/>
-                <w:sz w:val="14"/>
-                <w:szCs w:val="14"/>
-                <w:lang w:eastAsia="pt-BR"/>
-              </w:rPr>
-              <w:t> </w:t>
-            </w:r>
-          </w:p>
-        </w:tc>
-        <w:tc>
-          <w:tcPr>
-            <w:tcW w:w="1607" w:type="dxa"/>
+            <w:tcW w:w="1843" w:type="dxa"/>
+            <w:gridSpan w:val="2"/>
+            <w:shd w:val="clear" w:color="000000" w:fill="FFFFFF"/>
+            <w:vAlign w:val="bottom"/>
+            <w:hideMark/>
+          </w:tcPr>
+          <w:p>
+            <w:pPr>
+              <w:spacing w:after="0" w:line="240" w:lineRule="auto"/>
+              <w:rPr>
+                <w:rFonts w:ascii="Tahoma" w:eastAsia="Times New Roman" w:hAnsi="Tahoma" w:cs="Tahoma"/>
+                <w:b/>
+                <w:bCs/>
+                <w:color w:val="385724"/>
+                <w:sz w:val="14"/>
+                <w:szCs w:val="14"/>
+                <w:lang w:eastAsia="pt-BR"/>
+              </w:rPr>
+            </w:pPr>
+          </w:p>
+        </w:tc>
+        <w:tc>
+          <w:tcPr>
+            <w:tcW w:w="992" w:type="dxa"/>
+            <w:gridSpan w:val="2"/>
+            <w:shd w:val="clear" w:color="000000" w:fill="FFFFFF"/>
+            <w:vAlign w:val="bottom"/>
+            <w:hideMark/>
+          </w:tcPr>
+          <w:p>
+            <w:pPr>
+              <w:spacing w:after="0" w:line="240" w:lineRule="auto"/>
+              <w:jc w:val="center"/>
+              <w:rPr>
+                <w:rFonts w:ascii="Tahoma" w:eastAsia="Times New Roman" w:hAnsi="Tahoma" w:cs="Tahoma"/>
+                <w:b/>
+                <w:bCs/>
+                <w:color w:val="385724"/>
+                <w:sz w:val="14"/>
+                <w:szCs w:val="14"/>
+                <w:lang w:eastAsia="pt-BR"/>
+              </w:rPr>
+            </w:pPr>
+            <w:r>
+              <w:rPr>
+                <w:rFonts w:ascii="Tahoma" w:eastAsia="Times New Roman" w:hAnsi="Tahoma" w:cs="Tahoma"/>
+                <w:b/>
+                <w:bCs/>
+                <w:color w:val="385724"/>
+                <w:sz w:val="14"/>
+                <w:szCs w:val="14"/>
+                <w:lang w:eastAsia="pt-BR"/>
+              </w:rPr>
+              <w:t> </w:t>
+            </w:r>
+          </w:p>
+        </w:tc>
+        <w:tc>
+          <w:tcPr>
+            <w:tcW w:w="1583" w:type="dxa"/>
+            <w:gridSpan w:val="2"/>
             <w:shd w:val="clear" w:color="000000" w:fill="FFFFFF"/>
             <w:vAlign w:val="bottom"/>
             <w:hideMark/>
@@ -9696,65 +9835,67 @@
         </w:tc>
         <w:tc>
           <w:tcPr>
-            <w:tcW w:w="1818" w:type="dxa"/>
-            <w:gridSpan w:val="2"/>
-            <w:shd w:val="clear" w:color="000000" w:fill="FFFFFF"/>
-            <w:vAlign w:val="bottom"/>
-            <w:hideMark/>
-          </w:tcPr>
-          <w:p>
-            <w:pPr>
-              <w:spacing w:after="0" w:line="240" w:lineRule="auto"/>
-              <w:rPr>
-                <w:rFonts w:ascii="Tahoma" w:eastAsia="Times New Roman" w:hAnsi="Tahoma" w:cs="Tahoma"/>
-                <w:b/>
-                <w:bCs/>
-                <w:color w:val="385724"/>
-                <w:sz w:val="14"/>
-                <w:szCs w:val="14"/>
-                <w:lang w:eastAsia="pt-BR"/>
-              </w:rPr>
-            </w:pPr>
-          </w:p>
-        </w:tc>
-        <w:tc>
-          <w:tcPr>
-            <w:tcW w:w="993" w:type="dxa"/>
-            <w:shd w:val="clear" w:color="000000" w:fill="FFFFFF"/>
-            <w:vAlign w:val="bottom"/>
-            <w:hideMark/>
-          </w:tcPr>
-          <w:p>
-            <w:pPr>
-              <w:spacing w:after="0" w:line="240" w:lineRule="auto"/>
-              <w:jc w:val="center"/>
-              <w:rPr>
-                <w:rFonts w:ascii="Tahoma" w:eastAsia="Times New Roman" w:hAnsi="Tahoma" w:cs="Tahoma"/>
-                <w:b/>
-                <w:bCs/>
-                <w:color w:val="385724"/>
-                <w:sz w:val="14"/>
-                <w:szCs w:val="14"/>
-                <w:lang w:eastAsia="pt-BR"/>
-              </w:rPr>
-            </w:pPr>
-            <w:r>
-              <w:rPr>
-                <w:rFonts w:ascii="Tahoma" w:eastAsia="Times New Roman" w:hAnsi="Tahoma" w:cs="Tahoma"/>
-                <w:b/>
-                <w:bCs/>
-                <w:color w:val="385724"/>
-                <w:sz w:val="14"/>
-                <w:szCs w:val="14"/>
-                <w:lang w:eastAsia="pt-BR"/>
-              </w:rPr>
-              <w:t> </w:t>
-            </w:r>
-          </w:p>
-        </w:tc>
-        <w:tc>
-          <w:tcPr>
-            <w:tcW w:w="1607" w:type="dxa"/>
+            <w:tcW w:w="1843" w:type="dxa"/>
+            <w:gridSpan w:val="2"/>
+            <w:shd w:val="clear" w:color="000000" w:fill="FFFFFF"/>
+            <w:vAlign w:val="bottom"/>
+            <w:hideMark/>
+          </w:tcPr>
+          <w:p>
+            <w:pPr>
+              <w:spacing w:after="0" w:line="240" w:lineRule="auto"/>
+              <w:rPr>
+                <w:rFonts w:ascii="Tahoma" w:eastAsia="Times New Roman" w:hAnsi="Tahoma" w:cs="Tahoma"/>
+                <w:b/>
+                <w:bCs/>
+                <w:color w:val="385724"/>
+                <w:sz w:val="14"/>
+                <w:szCs w:val="14"/>
+                <w:lang w:eastAsia="pt-BR"/>
+              </w:rPr>
+            </w:pPr>
+          </w:p>
+        </w:tc>
+        <w:tc>
+          <w:tcPr>
+            <w:tcW w:w="992" w:type="dxa"/>
+            <w:gridSpan w:val="2"/>
+            <w:shd w:val="clear" w:color="000000" w:fill="FFFFFF"/>
+            <w:vAlign w:val="bottom"/>
+            <w:hideMark/>
+          </w:tcPr>
+          <w:p>
+            <w:pPr>
+              <w:spacing w:after="0" w:line="240" w:lineRule="auto"/>
+              <w:jc w:val="center"/>
+              <w:rPr>
+                <w:rFonts w:ascii="Tahoma" w:eastAsia="Times New Roman" w:hAnsi="Tahoma" w:cs="Tahoma"/>
+                <w:b/>
+                <w:bCs/>
+                <w:color w:val="385724"/>
+                <w:sz w:val="14"/>
+                <w:szCs w:val="14"/>
+                <w:lang w:eastAsia="pt-BR"/>
+              </w:rPr>
+            </w:pPr>
+            <w:r>
+              <w:rPr>
+                <w:rFonts w:ascii="Tahoma" w:eastAsia="Times New Roman" w:hAnsi="Tahoma" w:cs="Tahoma"/>
+                <w:b/>
+                <w:bCs/>
+                <w:color w:val="385724"/>
+                <w:sz w:val="14"/>
+                <w:szCs w:val="14"/>
+                <w:lang w:eastAsia="pt-BR"/>
+              </w:rPr>
+              <w:t> </w:t>
+            </w:r>
+          </w:p>
+        </w:tc>
+        <w:tc>
+          <w:tcPr>
+            <w:tcW w:w="1583" w:type="dxa"/>
+            <w:gridSpan w:val="2"/>
             <w:shd w:val="clear" w:color="000000" w:fill="FFFFFF"/>
             <w:vAlign w:val="bottom"/>
             <w:hideMark/>
@@ -9958,65 +10099,67 @@
         </w:tc>
         <w:tc>
           <w:tcPr>
-            <w:tcW w:w="1818" w:type="dxa"/>
-            <w:gridSpan w:val="2"/>
-            <w:shd w:val="clear" w:color="000000" w:fill="FFFFFF"/>
-            <w:vAlign w:val="bottom"/>
-            <w:hideMark/>
-          </w:tcPr>
-          <w:p>
-            <w:pPr>
-              <w:spacing w:after="0" w:line="240" w:lineRule="auto"/>
-              <w:rPr>
-                <w:rFonts w:ascii="Tahoma" w:eastAsia="Times New Roman" w:hAnsi="Tahoma" w:cs="Tahoma"/>
-                <w:b/>
-                <w:bCs/>
-                <w:color w:val="385724"/>
-                <w:sz w:val="14"/>
-                <w:szCs w:val="14"/>
-                <w:lang w:eastAsia="pt-BR"/>
-              </w:rPr>
-            </w:pPr>
-          </w:p>
-        </w:tc>
-        <w:tc>
-          <w:tcPr>
-            <w:tcW w:w="993" w:type="dxa"/>
-            <w:shd w:val="clear" w:color="000000" w:fill="FFFFFF"/>
-            <w:vAlign w:val="bottom"/>
-            <w:hideMark/>
-          </w:tcPr>
-          <w:p>
-            <w:pPr>
-              <w:spacing w:after="0" w:line="240" w:lineRule="auto"/>
-              <w:jc w:val="center"/>
-              <w:rPr>
-                <w:rFonts w:ascii="Tahoma" w:eastAsia="Times New Roman" w:hAnsi="Tahoma" w:cs="Tahoma"/>
-                <w:b/>
-                <w:bCs/>
-                <w:color w:val="385724"/>
-                <w:sz w:val="14"/>
-                <w:szCs w:val="14"/>
-                <w:lang w:eastAsia="pt-BR"/>
-              </w:rPr>
-            </w:pPr>
-            <w:r>
-              <w:rPr>
-                <w:rFonts w:ascii="Tahoma" w:eastAsia="Times New Roman" w:hAnsi="Tahoma" w:cs="Tahoma"/>
-                <w:b/>
-                <w:bCs/>
-                <w:color w:val="385724"/>
-                <w:sz w:val="14"/>
-                <w:szCs w:val="14"/>
-                <w:lang w:eastAsia="pt-BR"/>
-              </w:rPr>
-              <w:t> </w:t>
-            </w:r>
-          </w:p>
-        </w:tc>
-        <w:tc>
-          <w:tcPr>
-            <w:tcW w:w="1607" w:type="dxa"/>
+            <w:tcW w:w="1843" w:type="dxa"/>
+            <w:gridSpan w:val="2"/>
+            <w:shd w:val="clear" w:color="000000" w:fill="FFFFFF"/>
+            <w:vAlign w:val="bottom"/>
+            <w:hideMark/>
+          </w:tcPr>
+          <w:p>
+            <w:pPr>
+              <w:spacing w:after="0" w:line="240" w:lineRule="auto"/>
+              <w:rPr>
+                <w:rFonts w:ascii="Tahoma" w:eastAsia="Times New Roman" w:hAnsi="Tahoma" w:cs="Tahoma"/>
+                <w:b/>
+                <w:bCs/>
+                <w:color w:val="385724"/>
+                <w:sz w:val="14"/>
+                <w:szCs w:val="14"/>
+                <w:lang w:eastAsia="pt-BR"/>
+              </w:rPr>
+            </w:pPr>
+          </w:p>
+        </w:tc>
+        <w:tc>
+          <w:tcPr>
+            <w:tcW w:w="992" w:type="dxa"/>
+            <w:gridSpan w:val="2"/>
+            <w:shd w:val="clear" w:color="000000" w:fill="FFFFFF"/>
+            <w:vAlign w:val="bottom"/>
+            <w:hideMark/>
+          </w:tcPr>
+          <w:p>
+            <w:pPr>
+              <w:spacing w:after="0" w:line="240" w:lineRule="auto"/>
+              <w:jc w:val="center"/>
+              <w:rPr>
+                <w:rFonts w:ascii="Tahoma" w:eastAsia="Times New Roman" w:hAnsi="Tahoma" w:cs="Tahoma"/>
+                <w:b/>
+                <w:bCs/>
+                <w:color w:val="385724"/>
+                <w:sz w:val="14"/>
+                <w:szCs w:val="14"/>
+                <w:lang w:eastAsia="pt-BR"/>
+              </w:rPr>
+            </w:pPr>
+            <w:r>
+              <w:rPr>
+                <w:rFonts w:ascii="Tahoma" w:eastAsia="Times New Roman" w:hAnsi="Tahoma" w:cs="Tahoma"/>
+                <w:b/>
+                <w:bCs/>
+                <w:color w:val="385724"/>
+                <w:sz w:val="14"/>
+                <w:szCs w:val="14"/>
+                <w:lang w:eastAsia="pt-BR"/>
+              </w:rPr>
+              <w:t> </w:t>
+            </w:r>
+          </w:p>
+        </w:tc>
+        <w:tc>
+          <w:tcPr>
+            <w:tcW w:w="1583" w:type="dxa"/>
+            <w:gridSpan w:val="2"/>
             <w:shd w:val="clear" w:color="000000" w:fill="FFFFFF"/>
             <w:vAlign w:val="bottom"/>
             <w:hideMark/>
@@ -10230,65 +10373,67 @@
         </w:tc>
         <w:tc>
           <w:tcPr>
-            <w:tcW w:w="1818" w:type="dxa"/>
-            <w:gridSpan w:val="2"/>
-            <w:shd w:val="clear" w:color="000000" w:fill="FFFFFF"/>
-            <w:vAlign w:val="bottom"/>
-            <w:hideMark/>
-          </w:tcPr>
-          <w:p>
-            <w:pPr>
-              <w:spacing w:after="0" w:line="240" w:lineRule="auto"/>
-              <w:rPr>
-                <w:rFonts w:ascii="Tahoma" w:eastAsia="Times New Roman" w:hAnsi="Tahoma" w:cs="Tahoma"/>
-                <w:b/>
-                <w:bCs/>
-                <w:color w:val="385724"/>
-                <w:sz w:val="14"/>
-                <w:szCs w:val="14"/>
-                <w:lang w:eastAsia="pt-BR"/>
-              </w:rPr>
-            </w:pPr>
-          </w:p>
-        </w:tc>
-        <w:tc>
-          <w:tcPr>
-            <w:tcW w:w="993" w:type="dxa"/>
-            <w:shd w:val="clear" w:color="000000" w:fill="FFFFFF"/>
-            <w:vAlign w:val="bottom"/>
-            <w:hideMark/>
-          </w:tcPr>
-          <w:p>
-            <w:pPr>
-              <w:spacing w:after="0" w:line="240" w:lineRule="auto"/>
-              <w:jc w:val="center"/>
-              <w:rPr>
-                <w:rFonts w:ascii="Tahoma" w:eastAsia="Times New Roman" w:hAnsi="Tahoma" w:cs="Tahoma"/>
-                <w:b/>
-                <w:bCs/>
-                <w:color w:val="385724"/>
-                <w:sz w:val="14"/>
-                <w:szCs w:val="14"/>
-                <w:lang w:eastAsia="pt-BR"/>
-              </w:rPr>
-            </w:pPr>
-            <w:r>
-              <w:rPr>
-                <w:rFonts w:ascii="Tahoma" w:eastAsia="Times New Roman" w:hAnsi="Tahoma" w:cs="Tahoma"/>
-                <w:b/>
-                <w:bCs/>
-                <w:color w:val="385724"/>
-                <w:sz w:val="14"/>
-                <w:szCs w:val="14"/>
-                <w:lang w:eastAsia="pt-BR"/>
-              </w:rPr>
-              <w:t> </w:t>
-            </w:r>
-          </w:p>
-        </w:tc>
-        <w:tc>
-          <w:tcPr>
-            <w:tcW w:w="1607" w:type="dxa"/>
+            <w:tcW w:w="1843" w:type="dxa"/>
+            <w:gridSpan w:val="2"/>
+            <w:shd w:val="clear" w:color="000000" w:fill="FFFFFF"/>
+            <w:vAlign w:val="bottom"/>
+            <w:hideMark/>
+          </w:tcPr>
+          <w:p>
+            <w:pPr>
+              <w:spacing w:after="0" w:line="240" w:lineRule="auto"/>
+              <w:rPr>
+                <w:rFonts w:ascii="Tahoma" w:eastAsia="Times New Roman" w:hAnsi="Tahoma" w:cs="Tahoma"/>
+                <w:b/>
+                <w:bCs/>
+                <w:color w:val="385724"/>
+                <w:sz w:val="14"/>
+                <w:szCs w:val="14"/>
+                <w:lang w:eastAsia="pt-BR"/>
+              </w:rPr>
+            </w:pPr>
+          </w:p>
+        </w:tc>
+        <w:tc>
+          <w:tcPr>
+            <w:tcW w:w="992" w:type="dxa"/>
+            <w:gridSpan w:val="2"/>
+            <w:shd w:val="clear" w:color="000000" w:fill="FFFFFF"/>
+            <w:vAlign w:val="bottom"/>
+            <w:hideMark/>
+          </w:tcPr>
+          <w:p>
+            <w:pPr>
+              <w:spacing w:after="0" w:line="240" w:lineRule="auto"/>
+              <w:jc w:val="center"/>
+              <w:rPr>
+                <w:rFonts w:ascii="Tahoma" w:eastAsia="Times New Roman" w:hAnsi="Tahoma" w:cs="Tahoma"/>
+                <w:b/>
+                <w:bCs/>
+                <w:color w:val="385724"/>
+                <w:sz w:val="14"/>
+                <w:szCs w:val="14"/>
+                <w:lang w:eastAsia="pt-BR"/>
+              </w:rPr>
+            </w:pPr>
+            <w:r>
+              <w:rPr>
+                <w:rFonts w:ascii="Tahoma" w:eastAsia="Times New Roman" w:hAnsi="Tahoma" w:cs="Tahoma"/>
+                <w:b/>
+                <w:bCs/>
+                <w:color w:val="385724"/>
+                <w:sz w:val="14"/>
+                <w:szCs w:val="14"/>
+                <w:lang w:eastAsia="pt-BR"/>
+              </w:rPr>
+              <w:t> </w:t>
+            </w:r>
+          </w:p>
+        </w:tc>
+        <w:tc>
+          <w:tcPr>
+            <w:tcW w:w="1583" w:type="dxa"/>
+            <w:gridSpan w:val="2"/>
             <w:shd w:val="clear" w:color="000000" w:fill="FFFFFF"/>
             <w:vAlign w:val="bottom"/>
             <w:hideMark/>
@@ -10388,7 +10533,7 @@
 </file>
 
 <file path=word/endnotes.xml><?xml version="1.0" encoding="utf-8"?>
-<w:endnotes xmlns:wpc="http://schemas.microsoft.com/office/word/2010/wordprocessingCanvas" xmlns:cx="http://schemas.microsoft.com/office/drawing/2014/chartex" xmlns:cx1="http://schemas.microsoft.com/office/drawing/2015/9/8/chartex" xmlns:cx2="http://schemas.microsoft.com/office/drawing/2015/10/21/chartex" xmlns:cx3="http://schemas.microsoft.com/office/drawing/2016/5/9/chartex" xmlns:cx4="http://schemas.microsoft.com/office/drawing/2016/5/10/chartex" xmlns:cx5="http://schemas.microsoft.com/office/drawing/2016/5/11/chartex" xmlns:cx6="http://schemas.microsoft.com/office/drawing/2016/5/12/chartex" xmlns:cx7="http://schemas.microsoft.com/office/drawing/2016/5/13/chartex" xmlns:cx8="http://schemas.microsoft.com/office/drawing/2016/5/14/chartex" xmlns:mc="http://schemas.openxmlformats.org/markup-compatibility/2006" xmlns:aink="http://schemas.microsoft.com/office/drawing/2016/ink" xmlns:am3d="http://schemas.microsoft.com/office/drawing/2017/model3d" xmlns:o="urn:schemas-microsoft-com:office:office" xmlns:r="http://schemas.openxmlformats.org/officeDocument/2006/relationships" xmlns:m="http://schemas.openxmlformats.org/officeDocument/2006/math" xmlns:v="urn:schemas-microsoft-com:vml" xmlns:wp14="http://schemas.microsoft.com/office/word/2010/wordprocessingDrawing" xmlns:wp="http://schemas.openxmlformats.org/drawingml/2006/wordprocessingDrawing" xmlns:w10="urn:schemas-microsoft-com:office:word" xmlns:w="http://schemas.openxmlformats.org/wordprocessingml/2006/main" xmlns:w14="http://schemas.microsoft.com/office/word/2010/wordml" xmlns:w15="http://schemas.microsoft.com/office/word/2012/wordml" xmlns:w16cex="http://schemas.microsoft.com/office/word/2018/wordml/cex" xmlns:w16cid="http://schemas.microsoft.com/office/word/2016/wordml/cid" xmlns:w16="http://schemas.microsoft.com/office/word/2018/wordml" xmlns:w16sdtdh="http://schemas.microsoft.com/office/word/2020/wordml/sdtdatahash" xmlns:w16se="http://schemas.microsoft.com/office/word/2015/wordml/symex" xmlns:wpg="http://schemas.microsoft.com/office/word/2010/wordprocessingGroup" xmlns:wpi="http://schemas.microsoft.com/office/word/2010/wordprocessingInk" xmlns:wne="http://schemas.microsoft.com/office/word/2006/wordml" xmlns:wps="http://schemas.microsoft.com/office/word/2010/wordprocessingShape" mc:Ignorable="w14 w15 w16se w16cid w16 w16cex w16sdtdh wp14">
+<w:endnotes xmlns:wpc="http://schemas.microsoft.com/office/word/2010/wordprocessingCanvas" xmlns:cx="http://schemas.microsoft.com/office/drawing/2014/chartex" xmlns:cx1="http://schemas.microsoft.com/office/drawing/2015/9/8/chartex" xmlns:cx2="http://schemas.microsoft.com/office/drawing/2015/10/21/chartex" xmlns:cx3="http://schemas.microsoft.com/office/drawing/2016/5/9/chartex" xmlns:cx4="http://schemas.microsoft.com/office/drawing/2016/5/10/chartex" xmlns:cx5="http://schemas.microsoft.com/office/drawing/2016/5/11/chartex" xmlns:cx6="http://schemas.microsoft.com/office/drawing/2016/5/12/chartex" xmlns:cx7="http://schemas.microsoft.com/office/drawing/2016/5/13/chartex" xmlns:cx8="http://schemas.microsoft.com/office/drawing/2016/5/14/chartex" xmlns:mc="http://schemas.openxmlformats.org/markup-compatibility/2006" xmlns:aink="http://schemas.microsoft.com/office/drawing/2016/ink" xmlns:am3d="http://schemas.microsoft.com/office/drawing/2017/model3d" xmlns:o="urn:schemas-microsoft-com:office:office" xmlns:oel="http://schemas.microsoft.com/office/2019/extlst" xmlns:r="http://schemas.openxmlformats.org/officeDocument/2006/relationships" xmlns:m="http://schemas.openxmlformats.org/officeDocument/2006/math" xmlns:v="urn:schemas-microsoft-com:vml" xmlns:wp14="http://schemas.microsoft.com/office/word/2010/wordprocessingDrawing" xmlns:wp="http://schemas.openxmlformats.org/drawingml/2006/wordprocessingDrawing" xmlns:w10="urn:schemas-microsoft-com:office:word" xmlns:w="http://schemas.openxmlformats.org/wordprocessingml/2006/main" xmlns:w14="http://schemas.microsoft.com/office/word/2010/wordml" xmlns:w15="http://schemas.microsoft.com/office/word/2012/wordml" xmlns:w16cex="http://schemas.microsoft.com/office/word/2018/wordml/cex" xmlns:w16cid="http://schemas.microsoft.com/office/word/2016/wordml/cid" xmlns:w16="http://schemas.microsoft.com/office/word/2018/wordml" xmlns:w16du="http://schemas.microsoft.com/office/word/2023/wordml/word16du" xmlns:w16sdtdh="http://schemas.microsoft.com/office/word/2020/wordml/sdtdatahash" xmlns:w16sdtfl="http://schemas.microsoft.com/office/word/2024/wordml/sdtformatlock" xmlns:w16se="http://schemas.microsoft.com/office/word/2015/wordml/symex" xmlns:wpg="http://schemas.microsoft.com/office/word/2010/wordprocessingGroup" xmlns:wpi="http://schemas.microsoft.com/office/word/2010/wordprocessingInk" xmlns:wne="http://schemas.microsoft.com/office/word/2006/wordml" xmlns:wps="http://schemas.microsoft.com/office/word/2010/wordprocessingShape" mc:Ignorable="w14 w15 w16se w16cid w16 w16cex w16sdtdh w16sdtfl w16du wp14">
   <w:endnote w:type="separator" w:id="-1">
     <w:p>
       <w:pPr>
@@ -10413,7 +10558,7 @@
 </file>
 
 <file path=word/footer1.xml><?xml version="1.0" encoding="utf-8"?>
-<w:ftr xmlns:wpc="http://schemas.microsoft.com/office/word/2010/wordprocessingCanvas" xmlns:cx="http://schemas.microsoft.com/office/drawing/2014/chartex" xmlns:cx1="http://schemas.microsoft.com/office/drawing/2015/9/8/chartex" xmlns:cx2="http://schemas.microsoft.com/office/drawing/2015/10/21/chartex" xmlns:cx3="http://schemas.microsoft.com/office/drawing/2016/5/9/chartex" xmlns:cx4="http://schemas.microsoft.com/office/drawing/2016/5/10/chartex" xmlns:cx5="http://schemas.microsoft.com/office/drawing/2016/5/11/chartex" xmlns:cx6="http://schemas.microsoft.com/office/drawing/2016/5/12/chartex" xmlns:cx7="http://schemas.microsoft.com/office/drawing/2016/5/13/chartex" xmlns:cx8="http://schemas.microsoft.com/office/drawing/2016/5/14/chartex" xmlns:mc="http://schemas.openxmlformats.org/markup-compatibility/2006" xmlns:aink="http://schemas.microsoft.com/office/drawing/2016/ink" xmlns:am3d="http://schemas.microsoft.com/office/drawing/2017/model3d" xmlns:o="urn:schemas-microsoft-com:office:office" xmlns:r="http://schemas.openxmlformats.org/officeDocument/2006/relationships" xmlns:m="http://schemas.openxmlformats.org/officeDocument/2006/math" xmlns:v="urn:schemas-microsoft-com:vml" xmlns:wp14="http://schemas.microsoft.com/office/word/2010/wordprocessingDrawing" xmlns:wp="http://schemas.openxmlformats.org/drawingml/2006/wordprocessingDrawing" xmlns:w10="urn:schemas-microsoft-com:office:word" xmlns:w="http://schemas.openxmlformats.org/wordprocessingml/2006/main" xmlns:w14="http://schemas.microsoft.com/office/word/2010/wordml" xmlns:w15="http://schemas.microsoft.com/office/word/2012/wordml" xmlns:w16cex="http://schemas.microsoft.com/office/word/2018/wordml/cex" xmlns:w16cid="http://schemas.microsoft.com/office/word/2016/wordml/cid" xmlns:w16="http://schemas.microsoft.com/office/word/2018/wordml" xmlns:w16sdtdh="http://schemas.microsoft.com/office/word/2020/wordml/sdtdatahash" xmlns:w16se="http://schemas.microsoft.com/office/word/2015/wordml/symex" xmlns:wpg="http://schemas.microsoft.com/office/word/2010/wordprocessingGroup" xmlns:wpi="http://schemas.microsoft.com/office/word/2010/wordprocessingInk" xmlns:wne="http://schemas.microsoft.com/office/word/2006/wordml" xmlns:wps="http://schemas.microsoft.com/office/word/2010/wordprocessingShape" mc:Ignorable="w14 w15 w16se w16cid w16 w16cex w16sdtdh wp14">
+<w:ftr xmlns:wpc="http://schemas.microsoft.com/office/word/2010/wordprocessingCanvas" xmlns:cx="http://schemas.microsoft.com/office/drawing/2014/chartex" xmlns:cx1="http://schemas.microsoft.com/office/drawing/2015/9/8/chartex" xmlns:cx2="http://schemas.microsoft.com/office/drawing/2015/10/21/chartex" xmlns:cx3="http://schemas.microsoft.com/office/drawing/2016/5/9/chartex" xmlns:cx4="http://schemas.microsoft.com/office/drawing/2016/5/10/chartex" xmlns:cx5="http://schemas.microsoft.com/office/drawing/2016/5/11/chartex" xmlns:cx6="http://schemas.microsoft.com/office/drawing/2016/5/12/chartex" xmlns:cx7="http://schemas.microsoft.com/office/drawing/2016/5/13/chartex" xmlns:cx8="http://schemas.microsoft.com/office/drawing/2016/5/14/chartex" xmlns:mc="http://schemas.openxmlformats.org/markup-compatibility/2006" xmlns:aink="http://schemas.microsoft.com/office/drawing/2016/ink" xmlns:am3d="http://schemas.microsoft.com/office/drawing/2017/model3d" xmlns:o="urn:schemas-microsoft-com:office:office" xmlns:oel="http://schemas.microsoft.com/office/2019/extlst" xmlns:r="http://schemas.openxmlformats.org/officeDocument/2006/relationships" xmlns:m="http://schemas.openxmlformats.org/officeDocument/2006/math" xmlns:v="urn:schemas-microsoft-com:vml" xmlns:wp14="http://schemas.microsoft.com/office/word/2010/wordprocessingDrawing" xmlns:wp="http://schemas.openxmlformats.org/drawingml/2006/wordprocessingDrawing" xmlns:w10="urn:schemas-microsoft-com:office:word" xmlns:w="http://schemas.openxmlformats.org/wordprocessingml/2006/main" xmlns:w14="http://schemas.microsoft.com/office/word/2010/wordml" xmlns:w15="http://schemas.microsoft.com/office/word/2012/wordml" xmlns:w16cex="http://schemas.microsoft.com/office/word/2018/wordml/cex" xmlns:w16cid="http://schemas.microsoft.com/office/word/2016/wordml/cid" xmlns:w16="http://schemas.microsoft.com/office/word/2018/wordml" xmlns:w16du="http://schemas.microsoft.com/office/word/2023/wordml/word16du" xmlns:w16sdtdh="http://schemas.microsoft.com/office/word/2020/wordml/sdtdatahash" xmlns:w16sdtfl="http://schemas.microsoft.com/office/word/2024/wordml/sdtformatlock" xmlns:w16se="http://schemas.microsoft.com/office/word/2015/wordml/symex" xmlns:wpg="http://schemas.microsoft.com/office/word/2010/wordprocessingGroup" xmlns:wpi="http://schemas.microsoft.com/office/word/2010/wordprocessingInk" xmlns:wne="http://schemas.microsoft.com/office/word/2006/wordml" xmlns:wps="http://schemas.microsoft.com/office/word/2010/wordprocessingShape" mc:Ignorable="w14 w15 w16se w16cid w16 w16cex w16sdtdh w16sdtfl w16du wp14">
   <w:p>
     <w:pPr>
       <w:pStyle w:val="Rodap"/>
@@ -10423,7 +10568,7 @@
 </file>
 
 <file path=word/footer2.xml><?xml version="1.0" encoding="utf-8"?>
-<w:ftr xmlns:wpc="http://schemas.microsoft.com/office/word/2010/wordprocessingCanvas" xmlns:cx="http://schemas.microsoft.com/office/drawing/2014/chartex" xmlns:cx1="http://schemas.microsoft.com/office/drawing/2015/9/8/chartex" xmlns:cx2="http://schemas.microsoft.com/office/drawing/2015/10/21/chartex" xmlns:cx3="http://schemas.microsoft.com/office/drawing/2016/5/9/chartex" xmlns:cx4="http://schemas.microsoft.com/office/drawing/2016/5/10/chartex" xmlns:cx5="http://schemas.microsoft.com/office/drawing/2016/5/11/chartex" xmlns:cx6="http://schemas.microsoft.com/office/drawing/2016/5/12/chartex" xmlns:cx7="http://schemas.microsoft.com/office/drawing/2016/5/13/chartex" xmlns:cx8="http://schemas.microsoft.com/office/drawing/2016/5/14/chartex" xmlns:mc="http://schemas.openxmlformats.org/markup-compatibility/2006" xmlns:aink="http://schemas.microsoft.com/office/drawing/2016/ink" xmlns:am3d="http://schemas.microsoft.com/office/drawing/2017/model3d" xmlns:o="urn:schemas-microsoft-com:office:office" xmlns:r="http://schemas.openxmlformats.org/officeDocument/2006/relationships" xmlns:m="http://schemas.openxmlformats.org/officeDocument/2006/math" xmlns:v="urn:schemas-microsoft-com:vml" xmlns:wp14="http://schemas.microsoft.com/office/word/2010/wordprocessingDrawing" xmlns:wp="http://schemas.openxmlformats.org/drawingml/2006/wordprocessingDrawing" xmlns:w10="urn:schemas-microsoft-com:office:word" xmlns:w="http://schemas.openxmlformats.org/wordprocessingml/2006/main" xmlns:w14="http://schemas.microsoft.com/office/word/2010/wordml" xmlns:w15="http://schemas.microsoft.com/office/word/2012/wordml" xmlns:w16cex="http://schemas.microsoft.com/office/word/2018/wordml/cex" xmlns:w16cid="http://schemas.microsoft.com/office/word/2016/wordml/cid" xmlns:w16="http://schemas.microsoft.com/office/word/2018/wordml" xmlns:w16sdtdh="http://schemas.microsoft.com/office/word/2020/wordml/sdtdatahash" xmlns:w16se="http://schemas.microsoft.com/office/word/2015/wordml/symex" xmlns:wpg="http://schemas.microsoft.com/office/word/2010/wordprocessingGroup" xmlns:wpi="http://schemas.microsoft.com/office/word/2010/wordprocessingInk" xmlns:wne="http://schemas.microsoft.com/office/word/2006/wordml" xmlns:wps="http://schemas.microsoft.com/office/word/2010/wordprocessingShape" mc:Ignorable="w14 w15 w16se w16cid w16 w16cex w16sdtdh wp14">
+<w:ftr xmlns:wpc="http://schemas.microsoft.com/office/word/2010/wordprocessingCanvas" xmlns:cx="http://schemas.microsoft.com/office/drawing/2014/chartex" xmlns:cx1="http://schemas.microsoft.com/office/drawing/2015/9/8/chartex" xmlns:cx2="http://schemas.microsoft.com/office/drawing/2015/10/21/chartex" xmlns:cx3="http://schemas.microsoft.com/office/drawing/2016/5/9/chartex" xmlns:cx4="http://schemas.microsoft.com/office/drawing/2016/5/10/chartex" xmlns:cx5="http://schemas.microsoft.com/office/drawing/2016/5/11/chartex" xmlns:cx6="http://schemas.microsoft.com/office/drawing/2016/5/12/chartex" xmlns:cx7="http://schemas.microsoft.com/office/drawing/2016/5/13/chartex" xmlns:cx8="http://schemas.microsoft.com/office/drawing/2016/5/14/chartex" xmlns:mc="http://schemas.openxmlformats.org/markup-compatibility/2006" xmlns:aink="http://schemas.microsoft.com/office/drawing/2016/ink" xmlns:am3d="http://schemas.microsoft.com/office/drawing/2017/model3d" xmlns:o="urn:schemas-microsoft-com:office:office" xmlns:oel="http://schemas.microsoft.com/office/2019/extlst" xmlns:r="http://schemas.openxmlformats.org/officeDocument/2006/relationships" xmlns:m="http://schemas.openxmlformats.org/officeDocument/2006/math" xmlns:v="urn:schemas-microsoft-com:vml" xmlns:wp14="http://schemas.microsoft.com/office/word/2010/wordprocessingDrawing" xmlns:wp="http://schemas.openxmlformats.org/drawingml/2006/wordprocessingDrawing" xmlns:w10="urn:schemas-microsoft-com:office:word" xmlns:w="http://schemas.openxmlformats.org/wordprocessingml/2006/main" xmlns:w14="http://schemas.microsoft.com/office/word/2010/wordml" xmlns:w15="http://schemas.microsoft.com/office/word/2012/wordml" xmlns:w16cex="http://schemas.microsoft.com/office/word/2018/wordml/cex" xmlns:w16cid="http://schemas.microsoft.com/office/word/2016/wordml/cid" xmlns:w16="http://schemas.microsoft.com/office/word/2018/wordml" xmlns:w16du="http://schemas.microsoft.com/office/word/2023/wordml/word16du" xmlns:w16sdtdh="http://schemas.microsoft.com/office/word/2020/wordml/sdtdatahash" xmlns:w16sdtfl="http://schemas.microsoft.com/office/word/2024/wordml/sdtformatlock" xmlns:w16se="http://schemas.microsoft.com/office/word/2015/wordml/symex" xmlns:wpg="http://schemas.microsoft.com/office/word/2010/wordprocessingGroup" xmlns:wpi="http://schemas.microsoft.com/office/word/2010/wordprocessingInk" xmlns:wne="http://schemas.microsoft.com/office/word/2006/wordml" xmlns:wps="http://schemas.microsoft.com/office/word/2010/wordprocessingShape" mc:Ignorable="w14 w15 w16se w16cid w16 w16cex w16sdtdh w16sdtfl w16du wp14">
   <w:p>
     <w:pPr>
       <w:pStyle w:val="Rodap"/>
@@ -10605,7 +10750,7 @@
 </file>
 
 <file path=word/footer3.xml><?xml version="1.0" encoding="utf-8"?>
-<w:ftr xmlns:wpc="http://schemas.microsoft.com/office/word/2010/wordprocessingCanvas" xmlns:cx="http://schemas.microsoft.com/office/drawing/2014/chartex" xmlns:cx1="http://schemas.microsoft.com/office/drawing/2015/9/8/chartex" xmlns:cx2="http://schemas.microsoft.com/office/drawing/2015/10/21/chartex" xmlns:cx3="http://schemas.microsoft.com/office/drawing/2016/5/9/chartex" xmlns:cx4="http://schemas.microsoft.com/office/drawing/2016/5/10/chartex" xmlns:cx5="http://schemas.microsoft.com/office/drawing/2016/5/11/chartex" xmlns:cx6="http://schemas.microsoft.com/office/drawing/2016/5/12/chartex" xmlns:cx7="http://schemas.microsoft.com/office/drawing/2016/5/13/chartex" xmlns:cx8="http://schemas.microsoft.com/office/drawing/2016/5/14/chartex" xmlns:mc="http://schemas.openxmlformats.org/markup-compatibility/2006" xmlns:aink="http://schemas.microsoft.com/office/drawing/2016/ink" xmlns:am3d="http://schemas.microsoft.com/office/drawing/2017/model3d" xmlns:o="urn:schemas-microsoft-com:office:office" xmlns:r="http://schemas.openxmlformats.org/officeDocument/2006/relationships" xmlns:m="http://schemas.openxmlformats.org/officeDocument/2006/math" xmlns:v="urn:schemas-microsoft-com:vml" xmlns:wp14="http://schemas.microsoft.com/office/word/2010/wordprocessingDrawing" xmlns:wp="http://schemas.openxmlformats.org/drawingml/2006/wordprocessingDrawing" xmlns:w10="urn:schemas-microsoft-com:office:word" xmlns:w="http://schemas.openxmlformats.org/wordprocessingml/2006/main" xmlns:w14="http://schemas.microsoft.com/office/word/2010/wordml" xmlns:w15="http://schemas.microsoft.com/office/word/2012/wordml" xmlns:w16cex="http://schemas.microsoft.com/office/word/2018/wordml/cex" xmlns:w16cid="http://schemas.microsoft.com/office/word/2016/wordml/cid" xmlns:w16="http://schemas.microsoft.com/office/word/2018/wordml" xmlns:w16sdtdh="http://schemas.microsoft.com/office/word/2020/wordml/sdtdatahash" xmlns:w16se="http://schemas.microsoft.com/office/word/2015/wordml/symex" xmlns:wpg="http://schemas.microsoft.com/office/word/2010/wordprocessingGroup" xmlns:wpi="http://schemas.microsoft.com/office/word/2010/wordprocessingInk" xmlns:wne="http://schemas.microsoft.com/office/word/2006/wordml" xmlns:wps="http://schemas.microsoft.com/office/word/2010/wordprocessingShape" mc:Ignorable="w14 w15 w16se w16cid w16 w16cex w16sdtdh wp14">
+<w:ftr xmlns:wpc="http://schemas.microsoft.com/office/word/2010/wordprocessingCanvas" xmlns:cx="http://schemas.microsoft.com/office/drawing/2014/chartex" xmlns:cx1="http://schemas.microsoft.com/office/drawing/2015/9/8/chartex" xmlns:cx2="http://schemas.microsoft.com/office/drawing/2015/10/21/chartex" xmlns:cx3="http://schemas.microsoft.com/office/drawing/2016/5/9/chartex" xmlns:cx4="http://schemas.microsoft.com/office/drawing/2016/5/10/chartex" xmlns:cx5="http://schemas.microsoft.com/office/drawing/2016/5/11/chartex" xmlns:cx6="http://schemas.microsoft.com/office/drawing/2016/5/12/chartex" xmlns:cx7="http://schemas.microsoft.com/office/drawing/2016/5/13/chartex" xmlns:cx8="http://schemas.microsoft.com/office/drawing/2016/5/14/chartex" xmlns:mc="http://schemas.openxmlformats.org/markup-compatibility/2006" xmlns:aink="http://schemas.microsoft.com/office/drawing/2016/ink" xmlns:am3d="http://schemas.microsoft.com/office/drawing/2017/model3d" xmlns:o="urn:schemas-microsoft-com:office:office" xmlns:oel="http://schemas.microsoft.com/office/2019/extlst" xmlns:r="http://schemas.openxmlformats.org/officeDocument/2006/relationships" xmlns:m="http://schemas.openxmlformats.org/officeDocument/2006/math" xmlns:v="urn:schemas-microsoft-com:vml" xmlns:wp14="http://schemas.microsoft.com/office/word/2010/wordprocessingDrawing" xmlns:wp="http://schemas.openxmlformats.org/drawingml/2006/wordprocessingDrawing" xmlns:w10="urn:schemas-microsoft-com:office:word" xmlns:w="http://schemas.openxmlformats.org/wordprocessingml/2006/main" xmlns:w14="http://schemas.microsoft.com/office/word/2010/wordml" xmlns:w15="http://schemas.microsoft.com/office/word/2012/wordml" xmlns:w16cex="http://schemas.microsoft.com/office/word/2018/wordml/cex" xmlns:w16cid="http://schemas.microsoft.com/office/word/2016/wordml/cid" xmlns:w16="http://schemas.microsoft.com/office/word/2018/wordml" xmlns:w16du="http://schemas.microsoft.com/office/word/2023/wordml/word16du" xmlns:w16sdtdh="http://schemas.microsoft.com/office/word/2020/wordml/sdtdatahash" xmlns:w16sdtfl="http://schemas.microsoft.com/office/word/2024/wordml/sdtformatlock" xmlns:w16se="http://schemas.microsoft.com/office/word/2015/wordml/symex" xmlns:wpg="http://schemas.microsoft.com/office/word/2010/wordprocessingGroup" xmlns:wpi="http://schemas.microsoft.com/office/word/2010/wordprocessingInk" xmlns:wne="http://schemas.microsoft.com/office/word/2006/wordml" xmlns:wps="http://schemas.microsoft.com/office/word/2010/wordprocessingShape" mc:Ignorable="w14 w15 w16se w16cid w16 w16cex w16sdtdh w16sdtfl w16du wp14">
   <w:p>
     <w:pPr>
       <w:pStyle w:val="Rodap"/>
@@ -10615,7 +10760,7 @@
 </file>
 
 <file path=word/footnotes.xml><?xml version="1.0" encoding="utf-8"?>
-<w:footnotes xmlns:wpc="http://schemas.microsoft.com/office/word/2010/wordprocessingCanvas" xmlns:cx="http://schemas.microsoft.com/office/drawing/2014/chartex" xmlns:cx1="http://schemas.microsoft.com/office/drawing/2015/9/8/chartex" xmlns:cx2="http://schemas.microsoft.com/office/drawing/2015/10/21/chartex" xmlns:cx3="http://schemas.microsoft.com/office/drawing/2016/5/9/chartex" xmlns:cx4="http://schemas.microsoft.com/office/drawing/2016/5/10/chartex" xmlns:cx5="http://schemas.microsoft.com/office/drawing/2016/5/11/chartex" xmlns:cx6="http://schemas.microsoft.com/office/drawing/2016/5/12/chartex" xmlns:cx7="http://schemas.microsoft.com/office/drawing/2016/5/13/chartex" xmlns:cx8="http://schemas.microsoft.com/office/drawing/2016/5/14/chartex" xmlns:mc="http://schemas.openxmlformats.org/markup-compatibility/2006" xmlns:aink="http://schemas.microsoft.com/office/drawing/2016/ink" xmlns:am3d="http://schemas.microsoft.com/office/drawing/2017/model3d" xmlns:o="urn:schemas-microsoft-com:office:office" xmlns:r="http://schemas.openxmlformats.org/officeDocument/2006/relationships" xmlns:m="http://schemas.openxmlformats.org/officeDocument/2006/math" xmlns:v="urn:schemas-microsoft-com:vml" xmlns:wp14="http://schemas.microsoft.com/office/word/2010/wordprocessingDrawing" xmlns:wp="http://schemas.openxmlformats.org/drawingml/2006/wordprocessingDrawing" xmlns:w10="urn:schemas-microsoft-com:office:word" xmlns:w="http://schemas.openxmlformats.org/wordprocessingml/2006/main" xmlns:w14="http://schemas.microsoft.com/office/word/2010/wordml" xmlns:w15="http://schemas.microsoft.com/office/word/2012/wordml" xmlns:w16cex="http://schemas.microsoft.com/office/word/2018/wordml/cex" xmlns:w16cid="http://schemas.microsoft.com/office/word/2016/wordml/cid" xmlns:w16="http://schemas.microsoft.com/office/word/2018/wordml" xmlns:w16sdtdh="http://schemas.microsoft.com/office/word/2020/wordml/sdtdatahash" xmlns:w16se="http://schemas.microsoft.com/office/word/2015/wordml/symex" xmlns:wpg="http://schemas.microsoft.com/office/word/2010/wordprocessingGroup" xmlns:wpi="http://schemas.microsoft.com/office/word/2010/wordprocessingInk" xmlns:wne="http://schemas.microsoft.com/office/word/2006/wordml" xmlns:wps="http://schemas.microsoft.com/office/word/2010/wordprocessingShape" mc:Ignorable="w14 w15 w16se w16cid w16 w16cex w16sdtdh wp14">
+<w:footnotes xmlns:wpc="http://schemas.microsoft.com/office/word/2010/wordprocessingCanvas" xmlns:cx="http://schemas.microsoft.com/office/drawing/2014/chartex" xmlns:cx1="http://schemas.microsoft.com/office/drawing/2015/9/8/chartex" xmlns:cx2="http://schemas.microsoft.com/office/drawing/2015/10/21/chartex" xmlns:cx3="http://schemas.microsoft.com/office/drawing/2016/5/9/chartex" xmlns:cx4="http://schemas.microsoft.com/office/drawing/2016/5/10/chartex" xmlns:cx5="http://schemas.microsoft.com/office/drawing/2016/5/11/chartex" xmlns:cx6="http://schemas.microsoft.com/office/drawing/2016/5/12/chartex" xmlns:cx7="http://schemas.microsoft.com/office/drawing/2016/5/13/chartex" xmlns:cx8="http://schemas.microsoft.com/office/drawing/2016/5/14/chartex" xmlns:mc="http://schemas.openxmlformats.org/markup-compatibility/2006" xmlns:aink="http://schemas.microsoft.com/office/drawing/2016/ink" xmlns:am3d="http://schemas.microsoft.com/office/drawing/2017/model3d" xmlns:o="urn:schemas-microsoft-com:office:office" xmlns:oel="http://schemas.microsoft.com/office/2019/extlst" xmlns:r="http://schemas.openxmlformats.org/officeDocument/2006/relationships" xmlns:m="http://schemas.openxmlformats.org/officeDocument/2006/math" xmlns:v="urn:schemas-microsoft-com:vml" xmlns:wp14="http://schemas.microsoft.com/office/word/2010/wordprocessingDrawing" xmlns:wp="http://schemas.openxmlformats.org/drawingml/2006/wordprocessingDrawing" xmlns:w10="urn:schemas-microsoft-com:office:word" xmlns:w="http://schemas.openxmlformats.org/wordprocessingml/2006/main" xmlns:w14="http://schemas.microsoft.com/office/word/2010/wordml" xmlns:w15="http://schemas.microsoft.com/office/word/2012/wordml" xmlns:w16cex="http://schemas.microsoft.com/office/word/2018/wordml/cex" xmlns:w16cid="http://schemas.microsoft.com/office/word/2016/wordml/cid" xmlns:w16="http://schemas.microsoft.com/office/word/2018/wordml" xmlns:w16du="http://schemas.microsoft.com/office/word/2023/wordml/word16du" xmlns:w16sdtdh="http://schemas.microsoft.com/office/word/2020/wordml/sdtdatahash" xmlns:w16sdtfl="http://schemas.microsoft.com/office/word/2024/wordml/sdtformatlock" xmlns:w16se="http://schemas.microsoft.com/office/word/2015/wordml/symex" xmlns:wpg="http://schemas.microsoft.com/office/word/2010/wordprocessingGroup" xmlns:wpi="http://schemas.microsoft.com/office/word/2010/wordprocessingInk" xmlns:wne="http://schemas.microsoft.com/office/word/2006/wordml" xmlns:wps="http://schemas.microsoft.com/office/word/2010/wordprocessingShape" mc:Ignorable="w14 w15 w16se w16cid w16 w16cex w16sdtdh w16sdtfl w16du wp14">
   <w:footnote w:type="separator" w:id="-1">
     <w:p>
       <w:pPr>
@@ -10640,7 +10785,7 @@
 </file>
 
 <file path=word/header1.xml><?xml version="1.0" encoding="utf-8"?>
-<w:hdr xmlns:wpc="http://schemas.microsoft.com/office/word/2010/wordprocessingCanvas" xmlns:cx="http://schemas.microsoft.com/office/drawing/2014/chartex" xmlns:cx1="http://schemas.microsoft.com/office/drawing/2015/9/8/chartex" xmlns:cx2="http://schemas.microsoft.com/office/drawing/2015/10/21/chartex" xmlns:cx3="http://schemas.microsoft.com/office/drawing/2016/5/9/chartex" xmlns:cx4="http://schemas.microsoft.com/office/drawing/2016/5/10/chartex" xmlns:cx5="http://schemas.microsoft.com/office/drawing/2016/5/11/chartex" xmlns:cx6="http://schemas.microsoft.com/office/drawing/2016/5/12/chartex" xmlns:cx7="http://schemas.microsoft.com/office/drawing/2016/5/13/chartex" xmlns:cx8="http://schemas.microsoft.com/office/drawing/2016/5/14/chartex" xmlns:mc="http://schemas.openxmlformats.org/markup-compatibility/2006" xmlns:aink="http://schemas.microsoft.com/office/drawing/2016/ink" xmlns:am3d="http://schemas.microsoft.com/office/drawing/2017/model3d" xmlns:o="urn:schemas-microsoft-com:office:office" xmlns:r="http://schemas.openxmlformats.org/officeDocument/2006/relationships" xmlns:m="http://schemas.openxmlformats.org/officeDocument/2006/math" xmlns:v="urn:schemas-microsoft-com:vml" xmlns:wp14="http://schemas.microsoft.com/office/word/2010/wordprocessingDrawing" xmlns:wp="http://schemas.openxmlformats.org/drawingml/2006/wordprocessingDrawing" xmlns:w10="urn:schemas-microsoft-com:office:word" xmlns:w="http://schemas.openxmlformats.org/wordprocessingml/2006/main" xmlns:w14="http://schemas.microsoft.com/office/word/2010/wordml" xmlns:w15="http://schemas.microsoft.com/office/word/2012/wordml" xmlns:w16cex="http://schemas.microsoft.com/office/word/2018/wordml/cex" xmlns:w16cid="http://schemas.microsoft.com/office/word/2016/wordml/cid" xmlns:w16="http://schemas.microsoft.com/office/word/2018/wordml" xmlns:w16sdtdh="http://schemas.microsoft.com/office/word/2020/wordml/sdtdatahash" xmlns:w16se="http://schemas.microsoft.com/office/word/2015/wordml/symex" xmlns:wpg="http://schemas.microsoft.com/office/word/2010/wordprocessingGroup" xmlns:wpi="http://schemas.microsoft.com/office/word/2010/wordprocessingInk" xmlns:wne="http://schemas.microsoft.com/office/word/2006/wordml" xmlns:wps="http://schemas.microsoft.com/office/word/2010/wordprocessingShape" mc:Ignorable="w14 w15 w16se w16cid w16 w16cex w16sdtdh wp14">
+<w:hdr xmlns:wpc="http://schemas.microsoft.com/office/word/2010/wordprocessingCanvas" xmlns:cx="http://schemas.microsoft.com/office/drawing/2014/chartex" xmlns:cx1="http://schemas.microsoft.com/office/drawing/2015/9/8/chartex" xmlns:cx2="http://schemas.microsoft.com/office/drawing/2015/10/21/chartex" xmlns:cx3="http://schemas.microsoft.com/office/drawing/2016/5/9/chartex" xmlns:cx4="http://schemas.microsoft.com/office/drawing/2016/5/10/chartex" xmlns:cx5="http://schemas.microsoft.com/office/drawing/2016/5/11/chartex" xmlns:cx6="http://schemas.microsoft.com/office/drawing/2016/5/12/chartex" xmlns:cx7="http://schemas.microsoft.com/office/drawing/2016/5/13/chartex" xmlns:cx8="http://schemas.microsoft.com/office/drawing/2016/5/14/chartex" xmlns:mc="http://schemas.openxmlformats.org/markup-compatibility/2006" xmlns:aink="http://schemas.microsoft.com/office/drawing/2016/ink" xmlns:am3d="http://schemas.microsoft.com/office/drawing/2017/model3d" xmlns:o="urn:schemas-microsoft-com:office:office" xmlns:oel="http://schemas.microsoft.com/office/2019/extlst" xmlns:r="http://schemas.openxmlformats.org/officeDocument/2006/relationships" xmlns:m="http://schemas.openxmlformats.org/officeDocument/2006/math" xmlns:v="urn:schemas-microsoft-com:vml" xmlns:wp14="http://schemas.microsoft.com/office/word/2010/wordprocessingDrawing" xmlns:wp="http://schemas.openxmlformats.org/drawingml/2006/wordprocessingDrawing" xmlns:w10="urn:schemas-microsoft-com:office:word" xmlns:w="http://schemas.openxmlformats.org/wordprocessingml/2006/main" xmlns:w14="http://schemas.microsoft.com/office/word/2010/wordml" xmlns:w15="http://schemas.microsoft.com/office/word/2012/wordml" xmlns:w16cex="http://schemas.microsoft.com/office/word/2018/wordml/cex" xmlns:w16cid="http://schemas.microsoft.com/office/word/2016/wordml/cid" xmlns:w16="http://schemas.microsoft.com/office/word/2018/wordml" xmlns:w16du="http://schemas.microsoft.com/office/word/2023/wordml/word16du" xmlns:w16sdtdh="http://schemas.microsoft.com/office/word/2020/wordml/sdtdatahash" xmlns:w16sdtfl="http://schemas.microsoft.com/office/word/2024/wordml/sdtformatlock" xmlns:w16se="http://schemas.microsoft.com/office/word/2015/wordml/symex" xmlns:wpg="http://schemas.microsoft.com/office/word/2010/wordprocessingGroup" xmlns:wpi="http://schemas.microsoft.com/office/word/2010/wordprocessingInk" xmlns:wne="http://schemas.microsoft.com/office/word/2006/wordml" xmlns:wps="http://schemas.microsoft.com/office/word/2010/wordprocessingShape" mc:Ignorable="w14 w15 w16se w16cid w16 w16cex w16sdtdh w16sdtfl w16du wp14">
   <w:p>
     <w:pPr>
       <w:pStyle w:val="Cabealho"/>
@@ -10650,7 +10795,7 @@
 </file>
 
 <file path=word/header2.xml><?xml version="1.0" encoding="utf-8"?>
-<w:hdr xmlns:wpc="http://schemas.microsoft.com/office/word/2010/wordprocessingCanvas" xmlns:cx="http://schemas.microsoft.com/office/drawing/2014/chartex" xmlns:cx1="http://schemas.microsoft.com/office/drawing/2015/9/8/chartex" xmlns:cx2="http://schemas.microsoft.com/office/drawing/2015/10/21/chartex" xmlns:cx3="http://schemas.microsoft.com/office/drawing/2016/5/9/chartex" xmlns:cx4="http://schemas.microsoft.com/office/drawing/2016/5/10/chartex" xmlns:cx5="http://schemas.microsoft.com/office/drawing/2016/5/11/chartex" xmlns:cx6="http://schemas.microsoft.com/office/drawing/2016/5/12/chartex" xmlns:cx7="http://schemas.microsoft.com/office/drawing/2016/5/13/chartex" xmlns:cx8="http://schemas.microsoft.com/office/drawing/2016/5/14/chartex" xmlns:mc="http://schemas.openxmlformats.org/markup-compatibility/2006" xmlns:aink="http://schemas.microsoft.com/office/drawing/2016/ink" xmlns:am3d="http://schemas.microsoft.com/office/drawing/2017/model3d" xmlns:o="urn:schemas-microsoft-com:office:office" xmlns:r="http://schemas.openxmlformats.org/officeDocument/2006/relationships" xmlns:m="http://schemas.openxmlformats.org/officeDocument/2006/math" xmlns:v="urn:schemas-microsoft-com:vml" xmlns:wp14="http://schemas.microsoft.com/office/word/2010/wordprocessingDrawing" xmlns:wp="http://schemas.openxmlformats.org/drawingml/2006/wordprocessingDrawing" xmlns:w10="urn:schemas-microsoft-com:office:word" xmlns:w="http://schemas.openxmlformats.org/wordprocessingml/2006/main" xmlns:w14="http://schemas.microsoft.com/office/word/2010/wordml" xmlns:w15="http://schemas.microsoft.com/office/word/2012/wordml" xmlns:w16cex="http://schemas.microsoft.com/office/word/2018/wordml/cex" xmlns:w16cid="http://schemas.microsoft.com/office/word/2016/wordml/cid" xmlns:w16="http://schemas.microsoft.com/office/word/2018/wordml" xmlns:w16sdtdh="http://schemas.microsoft.com/office/word/2020/wordml/sdtdatahash" xmlns:w16se="http://schemas.microsoft.com/office/word/2015/wordml/symex" xmlns:wpg="http://schemas.microsoft.com/office/word/2010/wordprocessingGroup" xmlns:wpi="http://schemas.microsoft.com/office/word/2010/wordprocessingInk" xmlns:wne="http://schemas.microsoft.com/office/word/2006/wordml" xmlns:wps="http://schemas.microsoft.com/office/word/2010/wordprocessingShape" mc:Ignorable="w14 w15 w16se w16cid w16 w16cex w16sdtdh wp14">
+<w:hdr xmlns:wpc="http://schemas.microsoft.com/office/word/2010/wordprocessingCanvas" xmlns:cx="http://schemas.microsoft.com/office/drawing/2014/chartex" xmlns:cx1="http://schemas.microsoft.com/office/drawing/2015/9/8/chartex" xmlns:cx2="http://schemas.microsoft.com/office/drawing/2015/10/21/chartex" xmlns:cx3="http://schemas.microsoft.com/office/drawing/2016/5/9/chartex" xmlns:cx4="http://schemas.microsoft.com/office/drawing/2016/5/10/chartex" xmlns:cx5="http://schemas.microsoft.com/office/drawing/2016/5/11/chartex" xmlns:cx6="http://schemas.microsoft.com/office/drawing/2016/5/12/chartex" xmlns:cx7="http://schemas.microsoft.com/office/drawing/2016/5/13/chartex" xmlns:cx8="http://schemas.microsoft.com/office/drawing/2016/5/14/chartex" xmlns:mc="http://schemas.openxmlformats.org/markup-compatibility/2006" xmlns:aink="http://schemas.microsoft.com/office/drawing/2016/ink" xmlns:am3d="http://schemas.microsoft.com/office/drawing/2017/model3d" xmlns:o="urn:schemas-microsoft-com:office:office" xmlns:oel="http://schemas.microsoft.com/office/2019/extlst" xmlns:r="http://schemas.openxmlformats.org/officeDocument/2006/relationships" xmlns:m="http://schemas.openxmlformats.org/officeDocument/2006/math" xmlns:v="urn:schemas-microsoft-com:vml" xmlns:wp14="http://schemas.microsoft.com/office/word/2010/wordprocessingDrawing" xmlns:wp="http://schemas.openxmlformats.org/drawingml/2006/wordprocessingDrawing" xmlns:w10="urn:schemas-microsoft-com:office:word" xmlns:w="http://schemas.openxmlformats.org/wordprocessingml/2006/main" xmlns:w14="http://schemas.microsoft.com/office/word/2010/wordml" xmlns:w15="http://schemas.microsoft.com/office/word/2012/wordml" xmlns:w16cex="http://schemas.microsoft.com/office/word/2018/wordml/cex" xmlns:w16cid="http://schemas.microsoft.com/office/word/2016/wordml/cid" xmlns:w16="http://schemas.microsoft.com/office/word/2018/wordml" xmlns:w16du="http://schemas.microsoft.com/office/word/2023/wordml/word16du" xmlns:w16sdtdh="http://schemas.microsoft.com/office/word/2020/wordml/sdtdatahash" xmlns:w16sdtfl="http://schemas.microsoft.com/office/word/2024/wordml/sdtformatlock" xmlns:w16se="http://schemas.microsoft.com/office/word/2015/wordml/symex" xmlns:wpg="http://schemas.microsoft.com/office/word/2010/wordprocessingGroup" xmlns:wpi="http://schemas.microsoft.com/office/word/2010/wordprocessingInk" xmlns:wne="http://schemas.microsoft.com/office/word/2006/wordml" xmlns:wps="http://schemas.microsoft.com/office/word/2010/wordprocessingShape" mc:Ignorable="w14 w15 w16se w16cid w16 w16cex w16sdtdh w16sdtfl w16du wp14">
   <w:p>
     <w:pPr>
       <w:pStyle w:val="Cabealho"/>
@@ -10720,7 +10865,7 @@
 </file>
 
 <file path=word/header3.xml><?xml version="1.0" encoding="utf-8"?>
-<w:hdr xmlns:wpc="http://schemas.microsoft.com/office/word/2010/wordprocessingCanvas" xmlns:cx="http://schemas.microsoft.com/office/drawing/2014/chartex" xmlns:cx1="http://schemas.microsoft.com/office/drawing/2015/9/8/chartex" xmlns:cx2="http://schemas.microsoft.com/office/drawing/2015/10/21/chartex" xmlns:cx3="http://schemas.microsoft.com/office/drawing/2016/5/9/chartex" xmlns:cx4="http://schemas.microsoft.com/office/drawing/2016/5/10/chartex" xmlns:cx5="http://schemas.microsoft.com/office/drawing/2016/5/11/chartex" xmlns:cx6="http://schemas.microsoft.com/office/drawing/2016/5/12/chartex" xmlns:cx7="http://schemas.microsoft.com/office/drawing/2016/5/13/chartex" xmlns:cx8="http://schemas.microsoft.com/office/drawing/2016/5/14/chartex" xmlns:mc="http://schemas.openxmlformats.org/markup-compatibility/2006" xmlns:aink="http://schemas.microsoft.com/office/drawing/2016/ink" xmlns:am3d="http://schemas.microsoft.com/office/drawing/2017/model3d" xmlns:o="urn:schemas-microsoft-com:office:office" xmlns:r="http://schemas.openxmlformats.org/officeDocument/2006/relationships" xmlns:m="http://schemas.openxmlformats.org/officeDocument/2006/math" xmlns:v="urn:schemas-microsoft-com:vml" xmlns:wp14="http://schemas.microsoft.com/office/word/2010/wordprocessingDrawing" xmlns:wp="http://schemas.openxmlformats.org/drawingml/2006/wordprocessingDrawing" xmlns:w10="urn:schemas-microsoft-com:office:word" xmlns:w="http://schemas.openxmlformats.org/wordprocessingml/2006/main" xmlns:w14="http://schemas.microsoft.com/office/word/2010/wordml" xmlns:w15="http://schemas.microsoft.com/office/word/2012/wordml" xmlns:w16cex="http://schemas.microsoft.com/office/word/2018/wordml/cex" xmlns:w16cid="http://schemas.microsoft.com/office/word/2016/wordml/cid" xmlns:w16="http://schemas.microsoft.com/office/word/2018/wordml" xmlns:w16sdtdh="http://schemas.microsoft.com/office/word/2020/wordml/sdtdatahash" xmlns:w16se="http://schemas.microsoft.com/office/word/2015/wordml/symex" xmlns:wpg="http://schemas.microsoft.com/office/word/2010/wordprocessingGroup" xmlns:wpi="http://schemas.microsoft.com/office/word/2010/wordprocessingInk" xmlns:wne="http://schemas.microsoft.com/office/word/2006/wordml" xmlns:wps="http://schemas.microsoft.com/office/word/2010/wordprocessingShape" mc:Ignorable="w14 w15 w16se w16cid w16 w16cex w16sdtdh wp14">
+<w:hdr xmlns:wpc="http://schemas.microsoft.com/office/word/2010/wordprocessingCanvas" xmlns:cx="http://schemas.microsoft.com/office/drawing/2014/chartex" xmlns:cx1="http://schemas.microsoft.com/office/drawing/2015/9/8/chartex" xmlns:cx2="http://schemas.microsoft.com/office/drawing/2015/10/21/chartex" xmlns:cx3="http://schemas.microsoft.com/office/drawing/2016/5/9/chartex" xmlns:cx4="http://schemas.microsoft.com/office/drawing/2016/5/10/chartex" xmlns:cx5="http://schemas.microsoft.com/office/drawing/2016/5/11/chartex" xmlns:cx6="http://schemas.microsoft.com/office/drawing/2016/5/12/chartex" xmlns:cx7="http://schemas.microsoft.com/office/drawing/2016/5/13/chartex" xmlns:cx8="http://schemas.microsoft.com/office/drawing/2016/5/14/chartex" xmlns:mc="http://schemas.openxmlformats.org/markup-compatibility/2006" xmlns:aink="http://schemas.microsoft.com/office/drawing/2016/ink" xmlns:am3d="http://schemas.microsoft.com/office/drawing/2017/model3d" xmlns:o="urn:schemas-microsoft-com:office:office" xmlns:oel="http://schemas.microsoft.com/office/2019/extlst" xmlns:r="http://schemas.openxmlformats.org/officeDocument/2006/relationships" xmlns:m="http://schemas.openxmlformats.org/officeDocument/2006/math" xmlns:v="urn:schemas-microsoft-com:vml" xmlns:wp14="http://schemas.microsoft.com/office/word/2010/wordprocessingDrawing" xmlns:wp="http://schemas.openxmlformats.org/drawingml/2006/wordprocessingDrawing" xmlns:w10="urn:schemas-microsoft-com:office:word" xmlns:w="http://schemas.openxmlformats.org/wordprocessingml/2006/main" xmlns:w14="http://schemas.microsoft.com/office/word/2010/wordml" xmlns:w15="http://schemas.microsoft.com/office/word/2012/wordml" xmlns:w16cex="http://schemas.microsoft.com/office/word/2018/wordml/cex" xmlns:w16cid="http://schemas.microsoft.com/office/word/2016/wordml/cid" xmlns:w16="http://schemas.microsoft.com/office/word/2018/wordml" xmlns:w16du="http://schemas.microsoft.com/office/word/2023/wordml/word16du" xmlns:w16sdtdh="http://schemas.microsoft.com/office/word/2020/wordml/sdtdatahash" xmlns:w16sdtfl="http://schemas.microsoft.com/office/word/2024/wordml/sdtformatlock" xmlns:w16se="http://schemas.microsoft.com/office/word/2015/wordml/symex" xmlns:wpg="http://schemas.microsoft.com/office/word/2010/wordprocessingGroup" xmlns:wpi="http://schemas.microsoft.com/office/word/2010/wordprocessingInk" xmlns:wne="http://schemas.microsoft.com/office/word/2006/wordml" xmlns:wps="http://schemas.microsoft.com/office/word/2010/wordprocessingShape" mc:Ignorable="w14 w15 w16se w16cid w16 w16cex w16sdtdh w16sdtfl w16du wp14">
   <w:p>
     <w:pPr>
       <w:pStyle w:val="Cabealho"/>
@@ -10730,7 +10875,7 @@
 </file>
 
 <file path=word/styles.xml><?xml version="1.0" encoding="utf-8"?>
-<w:styles xmlns:mc="http://schemas.openxmlformats.org/markup-compatibility/2006" xmlns:r="http://schemas.openxmlformats.org/officeDocument/2006/relationships" xmlns:w="http://schemas.openxmlformats.org/wordprocessingml/2006/main" xmlns:w14="http://schemas.microsoft.com/office/word/2010/wordml" xmlns:w15="http://schemas.microsoft.com/office/word/2012/wordml" xmlns:w16cex="http://schemas.microsoft.com/office/word/2018/wordml/cex" xmlns:w16cid="http://schemas.microsoft.com/office/word/2016/wordml/cid" xmlns:w16="http://schemas.microsoft.com/office/word/2018/wordml" xmlns:w16sdtdh="http://schemas.microsoft.com/office/word/2020/wordml/sdtdatahash" xmlns:w16se="http://schemas.microsoft.com/office/word/2015/wordml/symex" mc:Ignorable="w14 w15 w16se w16cid w16 w16cex w16sdtdh">
+<w:styles xmlns:mc="http://schemas.openxmlformats.org/markup-compatibility/2006" xmlns:r="http://schemas.openxmlformats.org/officeDocument/2006/relationships" xmlns:w="http://schemas.openxmlformats.org/wordprocessingml/2006/main" xmlns:w14="http://schemas.microsoft.com/office/word/2010/wordml" xmlns:w15="http://schemas.microsoft.com/office/word/2012/wordml" xmlns:w16cex="http://schemas.microsoft.com/office/word/2018/wordml/cex" xmlns:w16cid="http://schemas.microsoft.com/office/word/2016/wordml/cid" xmlns:w16="http://schemas.microsoft.com/office/word/2018/wordml" xmlns:w16du="http://schemas.microsoft.com/office/word/2023/wordml/word16du" xmlns:w16sdtdh="http://schemas.microsoft.com/office/word/2020/wordml/sdtdatahash" xmlns:w16sdtfl="http://schemas.microsoft.com/office/word/2024/wordml/sdtformatlock" xmlns:w16se="http://schemas.microsoft.com/office/word/2015/wordml/symex" mc:Ignorable="w14 w15 w16se w16cid w16 w16cex w16sdtdh w16sdtfl w16du">
   <w:docDefaults>
     <w:rPrDefault>
       <w:rPr>
@@ -11498,6 +11643,18 @@
 </file>
 
 <file path=customXml/item1.xml><?xml version="1.0" encoding="utf-8"?>
+<b:Sources xmlns:b="http://schemas.openxmlformats.org/officeDocument/2006/bibliography" xmlns="http://schemas.openxmlformats.org/officeDocument/2006/bibliography" SelectedStyle="\APASixthEditionOfficeOnline.xsl" StyleName="APA" Version="6"/>
+</file>
+
+<file path=customXml/item2.xml><?xml version="1.0" encoding="utf-8"?>
+<p:properties xmlns:p="http://schemas.microsoft.com/office/2006/metadata/properties" xmlns:xsi="http://www.w3.org/2001/XMLSchema-instance" xmlns:pc="http://schemas.microsoft.com/office/infopath/2007/PartnerControls">
+  <documentManagement>
+    <_activity xmlns="fb7a161d-2631-4e38-bbcc-a058d3c79703" xsi:nil="true"/>
+  </documentManagement>
+</p:properties>
+</file>
+
+<file path=customXml/item3.xml><?xml version="1.0" encoding="utf-8"?>
 <?mso-contentType ?>
 <FormTemplates xmlns="http://schemas.microsoft.com/sharepoint/v3/contenttype/forms">
   <Display>DocumentLibraryForm</Display>
@@ -11506,7 +11663,7 @@
 </FormTemplates>
 </file>
 
-<file path=customXml/item2.xml><?xml version="1.0" encoding="utf-8"?>
+<file path=customXml/item4.xml><?xml version="1.0" encoding="utf-8"?>
 <ct:contentTypeSchema xmlns:ct="http://schemas.microsoft.com/office/2006/metadata/contentType" xmlns:ma="http://schemas.microsoft.com/office/2006/metadata/properties/metaAttributes" ct:_="" ma:_="" ma:contentTypeName="Documento" ma:contentTypeID="0x010100E388B93522CAD84BA03D9E6626FE9EBF" ma:contentTypeVersion="6" ma:contentTypeDescription="Crie um novo documento." ma:contentTypeScope="" ma:versionID="e8316a96c236cca615f74a59e8cd93ca">
   <xsd:schema xmlns:xsd="http://www.w3.org/2001/XMLSchema" xmlns:xs="http://www.w3.org/2001/XMLSchema" xmlns:p="http://schemas.microsoft.com/office/2006/metadata/properties" xmlns:ns3="fb7a161d-2631-4e38-bbcc-a058d3c79703" targetNamespace="http://schemas.microsoft.com/office/2006/metadata/properties" ma:root="true" ma:fieldsID="3d87f6cf0ad75164e5e319d0256020a4" ns3:_="">
     <xsd:import namespace="fb7a161d-2631-4e38-bbcc-a058d3c79703"/>
@@ -11662,19 +11819,25 @@
 </ct:contentTypeSchema>
 </file>
 
-<file path=customXml/item3.xml><?xml version="1.0" encoding="utf-8"?>
-<b:Sources xmlns:b="http://schemas.openxmlformats.org/officeDocument/2006/bibliography" xmlns="http://schemas.openxmlformats.org/officeDocument/2006/bibliography" SelectedStyle="\APASixthEditionOfficeOnline.xsl" StyleName="APA" Version="6"/>
+<file path=customXml/itemProps1.xml><?xml version="1.0" encoding="utf-8"?>
+<ds:datastoreItem xmlns:ds="http://schemas.openxmlformats.org/officeDocument/2006/customXml" ds:itemID="{A84F834D-AF08-40D0-B2A8-18F81A686CBE}">
+  <ds:schemaRefs>
+    <ds:schemaRef ds:uri="http://schemas.openxmlformats.org/officeDocument/2006/bibliography"/>
+  </ds:schemaRefs>
+</ds:datastoreItem>
 </file>
 
-<file path=customXml/item4.xml><?xml version="1.0" encoding="utf-8"?>
-<p:properties xmlns:p="http://schemas.microsoft.com/office/2006/metadata/properties" xmlns:xsi="http://www.w3.org/2001/XMLSchema-instance" xmlns:pc="http://schemas.microsoft.com/office/infopath/2007/PartnerControls">
-  <documentManagement>
-    <_activity xmlns="fb7a161d-2631-4e38-bbcc-a058d3c79703" xsi:nil="true"/>
-  </documentManagement>
-</p:properties>
+<file path=customXml/itemProps2.xml><?xml version="1.0" encoding="utf-8"?>
+<ds:datastoreItem xmlns:ds="http://schemas.openxmlformats.org/officeDocument/2006/customXml" ds:itemID="{E2F32906-61A5-40A0-AFFA-037E9194FF65}">
+  <ds:schemaRefs>
+    <ds:schemaRef ds:uri="http://schemas.microsoft.com/office/2006/metadata/properties"/>
+    <ds:schemaRef ds:uri="http://schemas.microsoft.com/office/infopath/2007/PartnerControls"/>
+    <ds:schemaRef ds:uri="fb7a161d-2631-4e38-bbcc-a058d3c79703"/>
+  </ds:schemaRefs>
+</ds:datastoreItem>
 </file>
 
-<file path=customXml/itemProps1.xml><?xml version="1.0" encoding="utf-8"?>
+<file path=customXml/itemProps3.xml><?xml version="1.0" encoding="utf-8"?>
 <ds:datastoreItem xmlns:ds="http://schemas.openxmlformats.org/officeDocument/2006/customXml" ds:itemID="{7E250951-7135-4631-84B9-FAF9AA0C8021}">
   <ds:schemaRefs>
     <ds:schemaRef ds:uri="http://schemas.microsoft.com/sharepoint/v3/contenttype/forms"/>
@@ -11682,7 +11845,7 @@
 </ds:datastoreItem>
 </file>
 
-<file path=customXml/itemProps2.xml><?xml version="1.0" encoding="utf-8"?>
+<file path=customXml/itemProps4.xml><?xml version="1.0" encoding="utf-8"?>
 <ds:datastoreItem xmlns:ds="http://schemas.openxmlformats.org/officeDocument/2006/customXml" ds:itemID="{55FE5082-5F4A-4B47-8F91-19CBC7BDA1D7}">
   <ds:schemaRefs>
     <ds:schemaRef ds:uri="http://schemas.microsoft.com/office/2006/metadata/contentType"/>
@@ -11698,22 +11861,4 @@
     <ds:schemaRef ds:uri="http://schemas.microsoft.com/internal/obd"/>
   </ds:schemaRefs>
 </ds:datastoreItem>
-</file>
-
-<file path=customXml/itemProps3.xml><?xml version="1.0" encoding="utf-8"?>
-<ds:datastoreItem xmlns:ds="http://schemas.openxmlformats.org/officeDocument/2006/customXml" ds:itemID="{A84F834D-AF08-40D0-B2A8-18F81A686CBE}">
-  <ds:schemaRefs>
-    <ds:schemaRef ds:uri="http://schemas.openxmlformats.org/officeDocument/2006/bibliography"/>
-  </ds:schemaRefs>
-</ds:datastoreItem>
-</file>
-
-<file path=customXml/itemProps4.xml><?xml version="1.0" encoding="utf-8"?>
-<ds:datastoreItem xmlns:ds="http://schemas.openxmlformats.org/officeDocument/2006/customXml" ds:itemID="{E2F32906-61A5-40A0-AFFA-037E9194FF65}">
-  <ds:schemaRefs>
-    <ds:schemaRef ds:uri="http://schemas.microsoft.com/office/2006/metadata/properties"/>
-    <ds:schemaRef ds:uri="http://schemas.microsoft.com/office/infopath/2007/PartnerControls"/>
-    <ds:schemaRef ds:uri="fb7a161d-2631-4e38-bbcc-a058d3c79703"/>
-  </ds:schemaRefs>
-</ds:datastoreItem>
 </file>
</xml_diff>

<commit_message>
fix : trocando o documento word para uma nova versao
</commit_message>
<xml_diff>
--- a/FREQUÊNCIA_MENSAL.docx
+++ b/FREQUÊNCIA_MENSAL.docx
@@ -1,6 +1,6 @@
 
 <file path=word/document.xml><?xml version="1.0" encoding="utf-8"?>
-<w:document xmlns:wpc="http://schemas.microsoft.com/office/word/2010/wordprocessingCanvas" xmlns:cx="http://schemas.microsoft.com/office/drawing/2014/chartex" xmlns:cx1="http://schemas.microsoft.com/office/drawing/2015/9/8/chartex" xmlns:cx2="http://schemas.microsoft.com/office/drawing/2015/10/21/chartex" xmlns:cx3="http://schemas.microsoft.com/office/drawing/2016/5/9/chartex" xmlns:cx4="http://schemas.microsoft.com/office/drawing/2016/5/10/chartex" xmlns:cx5="http://schemas.microsoft.com/office/drawing/2016/5/11/chartex" xmlns:cx6="http://schemas.microsoft.com/office/drawing/2016/5/12/chartex" xmlns:cx7="http://schemas.microsoft.com/office/drawing/2016/5/13/chartex" xmlns:cx8="http://schemas.microsoft.com/office/drawing/2016/5/14/chartex" xmlns:mc="http://schemas.openxmlformats.org/markup-compatibility/2006" xmlns:aink="http://schemas.microsoft.com/office/drawing/2016/ink" xmlns:am3d="http://schemas.microsoft.com/office/drawing/2017/model3d" xmlns:o="urn:schemas-microsoft-com:office:office" xmlns:oel="http://schemas.microsoft.com/office/2019/extlst" xmlns:r="http://schemas.openxmlformats.org/officeDocument/2006/relationships" xmlns:m="http://schemas.openxmlformats.org/officeDocument/2006/math" xmlns:v="urn:schemas-microsoft-com:vml" xmlns:wp14="http://schemas.microsoft.com/office/word/2010/wordprocessingDrawing" xmlns:wp="http://schemas.openxmlformats.org/drawingml/2006/wordprocessingDrawing" xmlns:w10="urn:schemas-microsoft-com:office:word" xmlns:w="http://schemas.openxmlformats.org/wordprocessingml/2006/main" xmlns:w14="http://schemas.microsoft.com/office/word/2010/wordml" xmlns:w15="http://schemas.microsoft.com/office/word/2012/wordml" xmlns:w16cex="http://schemas.microsoft.com/office/word/2018/wordml/cex" xmlns:w16cid="http://schemas.microsoft.com/office/word/2016/wordml/cid" xmlns:w16="http://schemas.microsoft.com/office/word/2018/wordml" xmlns:w16du="http://schemas.microsoft.com/office/word/2023/wordml/word16du" xmlns:w16sdtdh="http://schemas.microsoft.com/office/word/2020/wordml/sdtdatahash" xmlns:w16sdtfl="http://schemas.microsoft.com/office/word/2024/wordml/sdtformatlock" xmlns:w16se="http://schemas.microsoft.com/office/word/2015/wordml/symex" xmlns:wpg="http://schemas.microsoft.com/office/word/2010/wordprocessingGroup" xmlns:wpi="http://schemas.microsoft.com/office/word/2010/wordprocessingInk" xmlns:wne="http://schemas.microsoft.com/office/word/2006/wordml" xmlns:wps="http://schemas.microsoft.com/office/word/2010/wordprocessingShape" mc:Ignorable="w14 w15 w16se w16cid w16 w16cex w16sdtdh w16sdtfl w16du wp14">
+<w:document xmlns:wpc="http://schemas.microsoft.com/office/word/2010/wordprocessingCanvas" xmlns:cx="http://schemas.microsoft.com/office/drawing/2014/chartex" xmlns:cx1="http://schemas.microsoft.com/office/drawing/2015/9/8/chartex" xmlns:cx2="http://schemas.microsoft.com/office/drawing/2015/10/21/chartex" xmlns:cx3="http://schemas.microsoft.com/office/drawing/2016/5/9/chartex" xmlns:cx4="http://schemas.microsoft.com/office/drawing/2016/5/10/chartex" xmlns:cx5="http://schemas.microsoft.com/office/drawing/2016/5/11/chartex" xmlns:cx6="http://schemas.microsoft.com/office/drawing/2016/5/12/chartex" xmlns:cx7="http://schemas.microsoft.com/office/drawing/2016/5/13/chartex" xmlns:cx8="http://schemas.microsoft.com/office/drawing/2016/5/14/chartex" xmlns:mc="http://schemas.openxmlformats.org/markup-compatibility/2006" xmlns:aink="http://schemas.microsoft.com/office/drawing/2016/ink" xmlns:am3d="http://schemas.microsoft.com/office/drawing/2017/model3d" xmlns:o="urn:schemas-microsoft-com:office:office" xmlns:r="http://schemas.openxmlformats.org/officeDocument/2006/relationships" xmlns:m="http://schemas.openxmlformats.org/officeDocument/2006/math" xmlns:v="urn:schemas-microsoft-com:vml" xmlns:wp14="http://schemas.microsoft.com/office/word/2010/wordprocessingDrawing" xmlns:wp="http://schemas.openxmlformats.org/drawingml/2006/wordprocessingDrawing" xmlns:w10="urn:schemas-microsoft-com:office:word" xmlns:w="http://schemas.openxmlformats.org/wordprocessingml/2006/main" xmlns:w14="http://schemas.microsoft.com/office/word/2010/wordml" xmlns:w15="http://schemas.microsoft.com/office/word/2012/wordml" xmlns:w16cex="http://schemas.microsoft.com/office/word/2018/wordml/cex" xmlns:w16cid="http://schemas.microsoft.com/office/word/2016/wordml/cid" xmlns:w16="http://schemas.microsoft.com/office/word/2018/wordml" xmlns:w16sdtdh="http://schemas.microsoft.com/office/word/2020/wordml/sdtdatahash" xmlns:w16se="http://schemas.microsoft.com/office/word/2015/wordml/symex" xmlns:wpg="http://schemas.microsoft.com/office/word/2010/wordprocessingGroup" xmlns:wpi="http://schemas.microsoft.com/office/word/2010/wordprocessingInk" xmlns:wne="http://schemas.microsoft.com/office/word/2006/wordml" xmlns:wps="http://schemas.microsoft.com/office/word/2010/wordprocessingShape" mc:Ignorable="w14 w15 w16se w16cid w16 w16cex w16sdtdh wp14">
   <w:body>
     <w:tbl>
       <w:tblPr>
@@ -1141,9 +1141,21 @@
                 <w:szCs w:val="16"/>
                 <w:lang w:eastAsia="pt-BR"/>
               </w:rPr>
-              <w:t>HORA</w:t>
-            </w:r>
-            <w:r>
+              <w:t>ENTRADA</w:t>
+            </w:r>
+          </w:p>
+        </w:tc>
+        <w:tc>
+          <w:tcPr>
+            <w:tcW w:w="1701" w:type="dxa"/>
+            <w:shd w:val="clear" w:color="auto" w:fill="auto"/>
+            <w:vAlign w:val="center"/>
+            <w:hideMark/>
+          </w:tcPr>
+          <w:p>
+            <w:pPr>
+              <w:spacing w:after="0" w:line="240" w:lineRule="auto"/>
+              <w:jc w:val="center"/>
               <w:rPr>
                 <w:rFonts w:ascii="Tahoma" w:eastAsia="Times New Roman" w:hAnsi="Tahoma" w:cs="Tahoma"/>
                 <w:color w:val="404040"/>
@@ -1151,22 +1163,8 @@
                 <w:szCs w:val="16"/>
                 <w:lang w:eastAsia="pt-BR"/>
               </w:rPr>
-              <w:br/>
-              <w:t>ENTRADA</w:t>
-            </w:r>
-          </w:p>
-        </w:tc>
-        <w:tc>
-          <w:tcPr>
-            <w:tcW w:w="1701" w:type="dxa"/>
-            <w:shd w:val="clear" w:color="auto" w:fill="auto"/>
-            <w:vAlign w:val="center"/>
-            <w:hideMark/>
-          </w:tcPr>
-          <w:p>
-            <w:pPr>
-              <w:spacing w:after="0" w:line="240" w:lineRule="auto"/>
-              <w:jc w:val="center"/>
+            </w:pPr>
+            <w:r>
               <w:rPr>
                 <w:rFonts w:ascii="Tahoma" w:eastAsia="Times New Roman" w:hAnsi="Tahoma" w:cs="Tahoma"/>
                 <w:color w:val="404040"/>
@@ -1174,8 +1172,22 @@
                 <w:szCs w:val="16"/>
                 <w:lang w:eastAsia="pt-BR"/>
               </w:rPr>
-            </w:pPr>
-            <w:r>
+              <w:t>ASSINATURA</w:t>
+            </w:r>
+          </w:p>
+        </w:tc>
+        <w:tc>
+          <w:tcPr>
+            <w:tcW w:w="992" w:type="dxa"/>
+            <w:gridSpan w:val="2"/>
+            <w:shd w:val="clear" w:color="auto" w:fill="auto"/>
+            <w:vAlign w:val="center"/>
+            <w:hideMark/>
+          </w:tcPr>
+          <w:p>
+            <w:pPr>
+              <w:spacing w:after="0" w:line="240" w:lineRule="auto"/>
+              <w:jc w:val="center"/>
               <w:rPr>
                 <w:rFonts w:ascii="Tahoma" w:eastAsia="Times New Roman" w:hAnsi="Tahoma" w:cs="Tahoma"/>
                 <w:color w:val="404040"/>
@@ -1183,22 +1195,8 @@
                 <w:szCs w:val="16"/>
                 <w:lang w:eastAsia="pt-BR"/>
               </w:rPr>
-              <w:t>ASSINATURA</w:t>
-            </w:r>
-          </w:p>
-        </w:tc>
-        <w:tc>
-          <w:tcPr>
-            <w:tcW w:w="992" w:type="dxa"/>
-            <w:gridSpan w:val="2"/>
-            <w:shd w:val="clear" w:color="auto" w:fill="auto"/>
-            <w:vAlign w:val="center"/>
-            <w:hideMark/>
-          </w:tcPr>
-          <w:p>
-            <w:pPr>
-              <w:spacing w:after="0" w:line="240" w:lineRule="auto"/>
-              <w:jc w:val="center"/>
+            </w:pPr>
+            <w:r>
               <w:rPr>
                 <w:rFonts w:ascii="Tahoma" w:eastAsia="Times New Roman" w:hAnsi="Tahoma" w:cs="Tahoma"/>
                 <w:color w:val="404040"/>
@@ -1206,8 +1204,22 @@
                 <w:szCs w:val="16"/>
                 <w:lang w:eastAsia="pt-BR"/>
               </w:rPr>
-            </w:pPr>
-            <w:r>
+              <w:t>SAÍDA</w:t>
+            </w:r>
+          </w:p>
+        </w:tc>
+        <w:tc>
+          <w:tcPr>
+            <w:tcW w:w="1843" w:type="dxa"/>
+            <w:gridSpan w:val="2"/>
+            <w:shd w:val="clear" w:color="auto" w:fill="auto"/>
+            <w:vAlign w:val="center"/>
+            <w:hideMark/>
+          </w:tcPr>
+          <w:p>
+            <w:pPr>
+              <w:spacing w:after="0" w:line="240" w:lineRule="auto"/>
+              <w:jc w:val="center"/>
               <w:rPr>
                 <w:rFonts w:ascii="Tahoma" w:eastAsia="Times New Roman" w:hAnsi="Tahoma" w:cs="Tahoma"/>
                 <w:color w:val="404040"/>
@@ -1215,8 +1227,7 @@
                 <w:szCs w:val="16"/>
                 <w:lang w:eastAsia="pt-BR"/>
               </w:rPr>
-              <w:t>HORA</w:t>
-            </w:r>
+            </w:pPr>
             <w:r>
               <w:rPr>
                 <w:rFonts w:ascii="Tahoma" w:eastAsia="Times New Roman" w:hAnsi="Tahoma" w:cs="Tahoma"/>
@@ -1225,14 +1236,13 @@
                 <w:szCs w:val="16"/>
                 <w:lang w:eastAsia="pt-BR"/>
               </w:rPr>
-              <w:br/>
-              <w:t>SAÍDA</w:t>
-            </w:r>
-          </w:p>
-        </w:tc>
-        <w:tc>
-          <w:tcPr>
-            <w:tcW w:w="1843" w:type="dxa"/>
+              <w:t>ASSINATURA</w:t>
+            </w:r>
+          </w:p>
+        </w:tc>
+        <w:tc>
+          <w:tcPr>
+            <w:tcW w:w="992" w:type="dxa"/>
             <w:gridSpan w:val="2"/>
             <w:shd w:val="clear" w:color="auto" w:fill="auto"/>
             <w:vAlign w:val="center"/>
@@ -1258,13 +1268,13 @@
                 <w:szCs w:val="16"/>
                 <w:lang w:eastAsia="pt-BR"/>
               </w:rPr>
-              <w:t>ASSINATURA</w:t>
-            </w:r>
-          </w:p>
-        </w:tc>
-        <w:tc>
-          <w:tcPr>
-            <w:tcW w:w="992" w:type="dxa"/>
+              <w:t>ENTRADA</w:t>
+            </w:r>
+          </w:p>
+        </w:tc>
+        <w:tc>
+          <w:tcPr>
+            <w:tcW w:w="1583" w:type="dxa"/>
             <w:gridSpan w:val="2"/>
             <w:shd w:val="clear" w:color="auto" w:fill="auto"/>
             <w:vAlign w:val="center"/>
@@ -1290,9 +1300,22 @@
                 <w:szCs w:val="16"/>
                 <w:lang w:eastAsia="pt-BR"/>
               </w:rPr>
-              <w:t>HORA</w:t>
-            </w:r>
-            <w:r>
+              <w:t>ASSINATURA</w:t>
+            </w:r>
+          </w:p>
+        </w:tc>
+        <w:tc>
+          <w:tcPr>
+            <w:tcW w:w="1009" w:type="dxa"/>
+            <w:gridSpan w:val="2"/>
+            <w:shd w:val="clear" w:color="auto" w:fill="auto"/>
+            <w:vAlign w:val="center"/>
+            <w:hideMark/>
+          </w:tcPr>
+          <w:p>
+            <w:pPr>
+              <w:spacing w:after="0" w:line="240" w:lineRule="auto"/>
+              <w:jc w:val="center"/>
               <w:rPr>
                 <w:rFonts w:ascii="Tahoma" w:eastAsia="Times New Roman" w:hAnsi="Tahoma" w:cs="Tahoma"/>
                 <w:color w:val="404040"/>
@@ -1300,23 +1323,8 @@
                 <w:szCs w:val="16"/>
                 <w:lang w:eastAsia="pt-BR"/>
               </w:rPr>
-              <w:br/>
-              <w:t>ENTRADA</w:t>
-            </w:r>
-          </w:p>
-        </w:tc>
-        <w:tc>
-          <w:tcPr>
-            <w:tcW w:w="1583" w:type="dxa"/>
-            <w:gridSpan w:val="2"/>
-            <w:shd w:val="clear" w:color="auto" w:fill="auto"/>
-            <w:vAlign w:val="center"/>
-            <w:hideMark/>
-          </w:tcPr>
-          <w:p>
-            <w:pPr>
-              <w:spacing w:after="0" w:line="240" w:lineRule="auto"/>
-              <w:jc w:val="center"/>
+            </w:pPr>
+            <w:r>
               <w:rPr>
                 <w:rFonts w:ascii="Tahoma" w:eastAsia="Times New Roman" w:hAnsi="Tahoma" w:cs="Tahoma"/>
                 <w:color w:val="404040"/>
@@ -1324,58 +1332,6 @@
                 <w:szCs w:val="16"/>
                 <w:lang w:eastAsia="pt-BR"/>
               </w:rPr>
-            </w:pPr>
-            <w:r>
-              <w:rPr>
-                <w:rFonts w:ascii="Tahoma" w:eastAsia="Times New Roman" w:hAnsi="Tahoma" w:cs="Tahoma"/>
-                <w:color w:val="404040"/>
-                <w:sz w:val="16"/>
-                <w:szCs w:val="16"/>
-                <w:lang w:eastAsia="pt-BR"/>
-              </w:rPr>
-              <w:t>ASSINATURA</w:t>
-            </w:r>
-          </w:p>
-        </w:tc>
-        <w:tc>
-          <w:tcPr>
-            <w:tcW w:w="1009" w:type="dxa"/>
-            <w:gridSpan w:val="2"/>
-            <w:shd w:val="clear" w:color="auto" w:fill="auto"/>
-            <w:vAlign w:val="center"/>
-            <w:hideMark/>
-          </w:tcPr>
-          <w:p>
-            <w:pPr>
-              <w:spacing w:after="0" w:line="240" w:lineRule="auto"/>
-              <w:jc w:val="center"/>
-              <w:rPr>
-                <w:rFonts w:ascii="Tahoma" w:eastAsia="Times New Roman" w:hAnsi="Tahoma" w:cs="Tahoma"/>
-                <w:color w:val="404040"/>
-                <w:sz w:val="16"/>
-                <w:szCs w:val="16"/>
-                <w:lang w:eastAsia="pt-BR"/>
-              </w:rPr>
-            </w:pPr>
-            <w:r>
-              <w:rPr>
-                <w:rFonts w:ascii="Tahoma" w:eastAsia="Times New Roman" w:hAnsi="Tahoma" w:cs="Tahoma"/>
-                <w:color w:val="404040"/>
-                <w:sz w:val="16"/>
-                <w:szCs w:val="16"/>
-                <w:lang w:eastAsia="pt-BR"/>
-              </w:rPr>
-              <w:t>HORA</w:t>
-            </w:r>
-            <w:r>
-              <w:rPr>
-                <w:rFonts w:ascii="Tahoma" w:eastAsia="Times New Roman" w:hAnsi="Tahoma" w:cs="Tahoma"/>
-                <w:color w:val="404040"/>
-                <w:sz w:val="16"/>
-                <w:szCs w:val="16"/>
-                <w:lang w:eastAsia="pt-BR"/>
-              </w:rPr>
-              <w:br/>
               <w:t>SAÍDA</w:t>
             </w:r>
           </w:p>
@@ -10533,7 +10489,7 @@
 </file>
 
 <file path=word/endnotes.xml><?xml version="1.0" encoding="utf-8"?>
-<w:endnotes xmlns:wpc="http://schemas.microsoft.com/office/word/2010/wordprocessingCanvas" xmlns:cx="http://schemas.microsoft.com/office/drawing/2014/chartex" xmlns:cx1="http://schemas.microsoft.com/office/drawing/2015/9/8/chartex" xmlns:cx2="http://schemas.microsoft.com/office/drawing/2015/10/21/chartex" xmlns:cx3="http://schemas.microsoft.com/office/drawing/2016/5/9/chartex" xmlns:cx4="http://schemas.microsoft.com/office/drawing/2016/5/10/chartex" xmlns:cx5="http://schemas.microsoft.com/office/drawing/2016/5/11/chartex" xmlns:cx6="http://schemas.microsoft.com/office/drawing/2016/5/12/chartex" xmlns:cx7="http://schemas.microsoft.com/office/drawing/2016/5/13/chartex" xmlns:cx8="http://schemas.microsoft.com/office/drawing/2016/5/14/chartex" xmlns:mc="http://schemas.openxmlformats.org/markup-compatibility/2006" xmlns:aink="http://schemas.microsoft.com/office/drawing/2016/ink" xmlns:am3d="http://schemas.microsoft.com/office/drawing/2017/model3d" xmlns:o="urn:schemas-microsoft-com:office:office" xmlns:oel="http://schemas.microsoft.com/office/2019/extlst" xmlns:r="http://schemas.openxmlformats.org/officeDocument/2006/relationships" xmlns:m="http://schemas.openxmlformats.org/officeDocument/2006/math" xmlns:v="urn:schemas-microsoft-com:vml" xmlns:wp14="http://schemas.microsoft.com/office/word/2010/wordprocessingDrawing" xmlns:wp="http://schemas.openxmlformats.org/drawingml/2006/wordprocessingDrawing" xmlns:w10="urn:schemas-microsoft-com:office:word" xmlns:w="http://schemas.openxmlformats.org/wordprocessingml/2006/main" xmlns:w14="http://schemas.microsoft.com/office/word/2010/wordml" xmlns:w15="http://schemas.microsoft.com/office/word/2012/wordml" xmlns:w16cex="http://schemas.microsoft.com/office/word/2018/wordml/cex" xmlns:w16cid="http://schemas.microsoft.com/office/word/2016/wordml/cid" xmlns:w16="http://schemas.microsoft.com/office/word/2018/wordml" xmlns:w16du="http://schemas.microsoft.com/office/word/2023/wordml/word16du" xmlns:w16sdtdh="http://schemas.microsoft.com/office/word/2020/wordml/sdtdatahash" xmlns:w16sdtfl="http://schemas.microsoft.com/office/word/2024/wordml/sdtformatlock" xmlns:w16se="http://schemas.microsoft.com/office/word/2015/wordml/symex" xmlns:wpg="http://schemas.microsoft.com/office/word/2010/wordprocessingGroup" xmlns:wpi="http://schemas.microsoft.com/office/word/2010/wordprocessingInk" xmlns:wne="http://schemas.microsoft.com/office/word/2006/wordml" xmlns:wps="http://schemas.microsoft.com/office/word/2010/wordprocessingShape" mc:Ignorable="w14 w15 w16se w16cid w16 w16cex w16sdtdh w16sdtfl w16du wp14">
+<w:endnotes xmlns:wpc="http://schemas.microsoft.com/office/word/2010/wordprocessingCanvas" xmlns:cx="http://schemas.microsoft.com/office/drawing/2014/chartex" xmlns:cx1="http://schemas.microsoft.com/office/drawing/2015/9/8/chartex" xmlns:cx2="http://schemas.microsoft.com/office/drawing/2015/10/21/chartex" xmlns:cx3="http://schemas.microsoft.com/office/drawing/2016/5/9/chartex" xmlns:cx4="http://schemas.microsoft.com/office/drawing/2016/5/10/chartex" xmlns:cx5="http://schemas.microsoft.com/office/drawing/2016/5/11/chartex" xmlns:cx6="http://schemas.microsoft.com/office/drawing/2016/5/12/chartex" xmlns:cx7="http://schemas.microsoft.com/office/drawing/2016/5/13/chartex" xmlns:cx8="http://schemas.microsoft.com/office/drawing/2016/5/14/chartex" xmlns:mc="http://schemas.openxmlformats.org/markup-compatibility/2006" xmlns:aink="http://schemas.microsoft.com/office/drawing/2016/ink" xmlns:am3d="http://schemas.microsoft.com/office/drawing/2017/model3d" xmlns:o="urn:schemas-microsoft-com:office:office" xmlns:r="http://schemas.openxmlformats.org/officeDocument/2006/relationships" xmlns:m="http://schemas.openxmlformats.org/officeDocument/2006/math" xmlns:v="urn:schemas-microsoft-com:vml" xmlns:wp14="http://schemas.microsoft.com/office/word/2010/wordprocessingDrawing" xmlns:wp="http://schemas.openxmlformats.org/drawingml/2006/wordprocessingDrawing" xmlns:w10="urn:schemas-microsoft-com:office:word" xmlns:w="http://schemas.openxmlformats.org/wordprocessingml/2006/main" xmlns:w14="http://schemas.microsoft.com/office/word/2010/wordml" xmlns:w15="http://schemas.microsoft.com/office/word/2012/wordml" xmlns:w16cex="http://schemas.microsoft.com/office/word/2018/wordml/cex" xmlns:w16cid="http://schemas.microsoft.com/office/word/2016/wordml/cid" xmlns:w16="http://schemas.microsoft.com/office/word/2018/wordml" xmlns:w16sdtdh="http://schemas.microsoft.com/office/word/2020/wordml/sdtdatahash" xmlns:w16se="http://schemas.microsoft.com/office/word/2015/wordml/symex" xmlns:wpg="http://schemas.microsoft.com/office/word/2010/wordprocessingGroup" xmlns:wpi="http://schemas.microsoft.com/office/word/2010/wordprocessingInk" xmlns:wne="http://schemas.microsoft.com/office/word/2006/wordml" xmlns:wps="http://schemas.microsoft.com/office/word/2010/wordprocessingShape" mc:Ignorable="w14 w15 w16se w16cid w16 w16cex w16sdtdh wp14">
   <w:endnote w:type="separator" w:id="-1">
     <w:p>
       <w:pPr>
@@ -10558,7 +10514,7 @@
 </file>
 
 <file path=word/footer1.xml><?xml version="1.0" encoding="utf-8"?>
-<w:ftr xmlns:wpc="http://schemas.microsoft.com/office/word/2010/wordprocessingCanvas" xmlns:cx="http://schemas.microsoft.com/office/drawing/2014/chartex" xmlns:cx1="http://schemas.microsoft.com/office/drawing/2015/9/8/chartex" xmlns:cx2="http://schemas.microsoft.com/office/drawing/2015/10/21/chartex" xmlns:cx3="http://schemas.microsoft.com/office/drawing/2016/5/9/chartex" xmlns:cx4="http://schemas.microsoft.com/office/drawing/2016/5/10/chartex" xmlns:cx5="http://schemas.microsoft.com/office/drawing/2016/5/11/chartex" xmlns:cx6="http://schemas.microsoft.com/office/drawing/2016/5/12/chartex" xmlns:cx7="http://schemas.microsoft.com/office/drawing/2016/5/13/chartex" xmlns:cx8="http://schemas.microsoft.com/office/drawing/2016/5/14/chartex" xmlns:mc="http://schemas.openxmlformats.org/markup-compatibility/2006" xmlns:aink="http://schemas.microsoft.com/office/drawing/2016/ink" xmlns:am3d="http://schemas.microsoft.com/office/drawing/2017/model3d" xmlns:o="urn:schemas-microsoft-com:office:office" xmlns:oel="http://schemas.microsoft.com/office/2019/extlst" xmlns:r="http://schemas.openxmlformats.org/officeDocument/2006/relationships" xmlns:m="http://schemas.openxmlformats.org/officeDocument/2006/math" xmlns:v="urn:schemas-microsoft-com:vml" xmlns:wp14="http://schemas.microsoft.com/office/word/2010/wordprocessingDrawing" xmlns:wp="http://schemas.openxmlformats.org/drawingml/2006/wordprocessingDrawing" xmlns:w10="urn:schemas-microsoft-com:office:word" xmlns:w="http://schemas.openxmlformats.org/wordprocessingml/2006/main" xmlns:w14="http://schemas.microsoft.com/office/word/2010/wordml" xmlns:w15="http://schemas.microsoft.com/office/word/2012/wordml" xmlns:w16cex="http://schemas.microsoft.com/office/word/2018/wordml/cex" xmlns:w16cid="http://schemas.microsoft.com/office/word/2016/wordml/cid" xmlns:w16="http://schemas.microsoft.com/office/word/2018/wordml" xmlns:w16du="http://schemas.microsoft.com/office/word/2023/wordml/word16du" xmlns:w16sdtdh="http://schemas.microsoft.com/office/word/2020/wordml/sdtdatahash" xmlns:w16sdtfl="http://schemas.microsoft.com/office/word/2024/wordml/sdtformatlock" xmlns:w16se="http://schemas.microsoft.com/office/word/2015/wordml/symex" xmlns:wpg="http://schemas.microsoft.com/office/word/2010/wordprocessingGroup" xmlns:wpi="http://schemas.microsoft.com/office/word/2010/wordprocessingInk" xmlns:wne="http://schemas.microsoft.com/office/word/2006/wordml" xmlns:wps="http://schemas.microsoft.com/office/word/2010/wordprocessingShape" mc:Ignorable="w14 w15 w16se w16cid w16 w16cex w16sdtdh w16sdtfl w16du wp14">
+<w:ftr xmlns:wpc="http://schemas.microsoft.com/office/word/2010/wordprocessingCanvas" xmlns:cx="http://schemas.microsoft.com/office/drawing/2014/chartex" xmlns:cx1="http://schemas.microsoft.com/office/drawing/2015/9/8/chartex" xmlns:cx2="http://schemas.microsoft.com/office/drawing/2015/10/21/chartex" xmlns:cx3="http://schemas.microsoft.com/office/drawing/2016/5/9/chartex" xmlns:cx4="http://schemas.microsoft.com/office/drawing/2016/5/10/chartex" xmlns:cx5="http://schemas.microsoft.com/office/drawing/2016/5/11/chartex" xmlns:cx6="http://schemas.microsoft.com/office/drawing/2016/5/12/chartex" xmlns:cx7="http://schemas.microsoft.com/office/drawing/2016/5/13/chartex" xmlns:cx8="http://schemas.microsoft.com/office/drawing/2016/5/14/chartex" xmlns:mc="http://schemas.openxmlformats.org/markup-compatibility/2006" xmlns:aink="http://schemas.microsoft.com/office/drawing/2016/ink" xmlns:am3d="http://schemas.microsoft.com/office/drawing/2017/model3d" xmlns:o="urn:schemas-microsoft-com:office:office" xmlns:r="http://schemas.openxmlformats.org/officeDocument/2006/relationships" xmlns:m="http://schemas.openxmlformats.org/officeDocument/2006/math" xmlns:v="urn:schemas-microsoft-com:vml" xmlns:wp14="http://schemas.microsoft.com/office/word/2010/wordprocessingDrawing" xmlns:wp="http://schemas.openxmlformats.org/drawingml/2006/wordprocessingDrawing" xmlns:w10="urn:schemas-microsoft-com:office:word" xmlns:w="http://schemas.openxmlformats.org/wordprocessingml/2006/main" xmlns:w14="http://schemas.microsoft.com/office/word/2010/wordml" xmlns:w15="http://schemas.microsoft.com/office/word/2012/wordml" xmlns:w16cex="http://schemas.microsoft.com/office/word/2018/wordml/cex" xmlns:w16cid="http://schemas.microsoft.com/office/word/2016/wordml/cid" xmlns:w16="http://schemas.microsoft.com/office/word/2018/wordml" xmlns:w16sdtdh="http://schemas.microsoft.com/office/word/2020/wordml/sdtdatahash" xmlns:w16se="http://schemas.microsoft.com/office/word/2015/wordml/symex" xmlns:wpg="http://schemas.microsoft.com/office/word/2010/wordprocessingGroup" xmlns:wpi="http://schemas.microsoft.com/office/word/2010/wordprocessingInk" xmlns:wne="http://schemas.microsoft.com/office/word/2006/wordml" xmlns:wps="http://schemas.microsoft.com/office/word/2010/wordprocessingShape" mc:Ignorable="w14 w15 w16se w16cid w16 w16cex w16sdtdh wp14">
   <w:p>
     <w:pPr>
       <w:pStyle w:val="Rodap"/>
@@ -10568,7 +10524,7 @@
 </file>
 
 <file path=word/footer2.xml><?xml version="1.0" encoding="utf-8"?>
-<w:ftr xmlns:wpc="http://schemas.microsoft.com/office/word/2010/wordprocessingCanvas" xmlns:cx="http://schemas.microsoft.com/office/drawing/2014/chartex" xmlns:cx1="http://schemas.microsoft.com/office/drawing/2015/9/8/chartex" xmlns:cx2="http://schemas.microsoft.com/office/drawing/2015/10/21/chartex" xmlns:cx3="http://schemas.microsoft.com/office/drawing/2016/5/9/chartex" xmlns:cx4="http://schemas.microsoft.com/office/drawing/2016/5/10/chartex" xmlns:cx5="http://schemas.microsoft.com/office/drawing/2016/5/11/chartex" xmlns:cx6="http://schemas.microsoft.com/office/drawing/2016/5/12/chartex" xmlns:cx7="http://schemas.microsoft.com/office/drawing/2016/5/13/chartex" xmlns:cx8="http://schemas.microsoft.com/office/drawing/2016/5/14/chartex" xmlns:mc="http://schemas.openxmlformats.org/markup-compatibility/2006" xmlns:aink="http://schemas.microsoft.com/office/drawing/2016/ink" xmlns:am3d="http://schemas.microsoft.com/office/drawing/2017/model3d" xmlns:o="urn:schemas-microsoft-com:office:office" xmlns:oel="http://schemas.microsoft.com/office/2019/extlst" xmlns:r="http://schemas.openxmlformats.org/officeDocument/2006/relationships" xmlns:m="http://schemas.openxmlformats.org/officeDocument/2006/math" xmlns:v="urn:schemas-microsoft-com:vml" xmlns:wp14="http://schemas.microsoft.com/office/word/2010/wordprocessingDrawing" xmlns:wp="http://schemas.openxmlformats.org/drawingml/2006/wordprocessingDrawing" xmlns:w10="urn:schemas-microsoft-com:office:word" xmlns:w="http://schemas.openxmlformats.org/wordprocessingml/2006/main" xmlns:w14="http://schemas.microsoft.com/office/word/2010/wordml" xmlns:w15="http://schemas.microsoft.com/office/word/2012/wordml" xmlns:w16cex="http://schemas.microsoft.com/office/word/2018/wordml/cex" xmlns:w16cid="http://schemas.microsoft.com/office/word/2016/wordml/cid" xmlns:w16="http://schemas.microsoft.com/office/word/2018/wordml" xmlns:w16du="http://schemas.microsoft.com/office/word/2023/wordml/word16du" xmlns:w16sdtdh="http://schemas.microsoft.com/office/word/2020/wordml/sdtdatahash" xmlns:w16sdtfl="http://schemas.microsoft.com/office/word/2024/wordml/sdtformatlock" xmlns:w16se="http://schemas.microsoft.com/office/word/2015/wordml/symex" xmlns:wpg="http://schemas.microsoft.com/office/word/2010/wordprocessingGroup" xmlns:wpi="http://schemas.microsoft.com/office/word/2010/wordprocessingInk" xmlns:wne="http://schemas.microsoft.com/office/word/2006/wordml" xmlns:wps="http://schemas.microsoft.com/office/word/2010/wordprocessingShape" mc:Ignorable="w14 w15 w16se w16cid w16 w16cex w16sdtdh w16sdtfl w16du wp14">
+<w:ftr xmlns:wpc="http://schemas.microsoft.com/office/word/2010/wordprocessingCanvas" xmlns:cx="http://schemas.microsoft.com/office/drawing/2014/chartex" xmlns:cx1="http://schemas.microsoft.com/office/drawing/2015/9/8/chartex" xmlns:cx2="http://schemas.microsoft.com/office/drawing/2015/10/21/chartex" xmlns:cx3="http://schemas.microsoft.com/office/drawing/2016/5/9/chartex" xmlns:cx4="http://schemas.microsoft.com/office/drawing/2016/5/10/chartex" xmlns:cx5="http://schemas.microsoft.com/office/drawing/2016/5/11/chartex" xmlns:cx6="http://schemas.microsoft.com/office/drawing/2016/5/12/chartex" xmlns:cx7="http://schemas.microsoft.com/office/drawing/2016/5/13/chartex" xmlns:cx8="http://schemas.microsoft.com/office/drawing/2016/5/14/chartex" xmlns:mc="http://schemas.openxmlformats.org/markup-compatibility/2006" xmlns:aink="http://schemas.microsoft.com/office/drawing/2016/ink" xmlns:am3d="http://schemas.microsoft.com/office/drawing/2017/model3d" xmlns:o="urn:schemas-microsoft-com:office:office" xmlns:r="http://schemas.openxmlformats.org/officeDocument/2006/relationships" xmlns:m="http://schemas.openxmlformats.org/officeDocument/2006/math" xmlns:v="urn:schemas-microsoft-com:vml" xmlns:wp14="http://schemas.microsoft.com/office/word/2010/wordprocessingDrawing" xmlns:wp="http://schemas.openxmlformats.org/drawingml/2006/wordprocessingDrawing" xmlns:w10="urn:schemas-microsoft-com:office:word" xmlns:w="http://schemas.openxmlformats.org/wordprocessingml/2006/main" xmlns:w14="http://schemas.microsoft.com/office/word/2010/wordml" xmlns:w15="http://schemas.microsoft.com/office/word/2012/wordml" xmlns:w16cex="http://schemas.microsoft.com/office/word/2018/wordml/cex" xmlns:w16cid="http://schemas.microsoft.com/office/word/2016/wordml/cid" xmlns:w16="http://schemas.microsoft.com/office/word/2018/wordml" xmlns:w16sdtdh="http://schemas.microsoft.com/office/word/2020/wordml/sdtdatahash" xmlns:w16se="http://schemas.microsoft.com/office/word/2015/wordml/symex" xmlns:wpg="http://schemas.microsoft.com/office/word/2010/wordprocessingGroup" xmlns:wpi="http://schemas.microsoft.com/office/word/2010/wordprocessingInk" xmlns:wne="http://schemas.microsoft.com/office/word/2006/wordml" xmlns:wps="http://schemas.microsoft.com/office/word/2010/wordprocessingShape" mc:Ignorable="w14 w15 w16se w16cid w16 w16cex w16sdtdh wp14">
   <w:p>
     <w:pPr>
       <w:pStyle w:val="Rodap"/>
@@ -10750,7 +10706,7 @@
 </file>
 
 <file path=word/footer3.xml><?xml version="1.0" encoding="utf-8"?>
-<w:ftr xmlns:wpc="http://schemas.microsoft.com/office/word/2010/wordprocessingCanvas" xmlns:cx="http://schemas.microsoft.com/office/drawing/2014/chartex" xmlns:cx1="http://schemas.microsoft.com/office/drawing/2015/9/8/chartex" xmlns:cx2="http://schemas.microsoft.com/office/drawing/2015/10/21/chartex" xmlns:cx3="http://schemas.microsoft.com/office/drawing/2016/5/9/chartex" xmlns:cx4="http://schemas.microsoft.com/office/drawing/2016/5/10/chartex" xmlns:cx5="http://schemas.microsoft.com/office/drawing/2016/5/11/chartex" xmlns:cx6="http://schemas.microsoft.com/office/drawing/2016/5/12/chartex" xmlns:cx7="http://schemas.microsoft.com/office/drawing/2016/5/13/chartex" xmlns:cx8="http://schemas.microsoft.com/office/drawing/2016/5/14/chartex" xmlns:mc="http://schemas.openxmlformats.org/markup-compatibility/2006" xmlns:aink="http://schemas.microsoft.com/office/drawing/2016/ink" xmlns:am3d="http://schemas.microsoft.com/office/drawing/2017/model3d" xmlns:o="urn:schemas-microsoft-com:office:office" xmlns:oel="http://schemas.microsoft.com/office/2019/extlst" xmlns:r="http://schemas.openxmlformats.org/officeDocument/2006/relationships" xmlns:m="http://schemas.openxmlformats.org/officeDocument/2006/math" xmlns:v="urn:schemas-microsoft-com:vml" xmlns:wp14="http://schemas.microsoft.com/office/word/2010/wordprocessingDrawing" xmlns:wp="http://schemas.openxmlformats.org/drawingml/2006/wordprocessingDrawing" xmlns:w10="urn:schemas-microsoft-com:office:word" xmlns:w="http://schemas.openxmlformats.org/wordprocessingml/2006/main" xmlns:w14="http://schemas.microsoft.com/office/word/2010/wordml" xmlns:w15="http://schemas.microsoft.com/office/word/2012/wordml" xmlns:w16cex="http://schemas.microsoft.com/office/word/2018/wordml/cex" xmlns:w16cid="http://schemas.microsoft.com/office/word/2016/wordml/cid" xmlns:w16="http://schemas.microsoft.com/office/word/2018/wordml" xmlns:w16du="http://schemas.microsoft.com/office/word/2023/wordml/word16du" xmlns:w16sdtdh="http://schemas.microsoft.com/office/word/2020/wordml/sdtdatahash" xmlns:w16sdtfl="http://schemas.microsoft.com/office/word/2024/wordml/sdtformatlock" xmlns:w16se="http://schemas.microsoft.com/office/word/2015/wordml/symex" xmlns:wpg="http://schemas.microsoft.com/office/word/2010/wordprocessingGroup" xmlns:wpi="http://schemas.microsoft.com/office/word/2010/wordprocessingInk" xmlns:wne="http://schemas.microsoft.com/office/word/2006/wordml" xmlns:wps="http://schemas.microsoft.com/office/word/2010/wordprocessingShape" mc:Ignorable="w14 w15 w16se w16cid w16 w16cex w16sdtdh w16sdtfl w16du wp14">
+<w:ftr xmlns:wpc="http://schemas.microsoft.com/office/word/2010/wordprocessingCanvas" xmlns:cx="http://schemas.microsoft.com/office/drawing/2014/chartex" xmlns:cx1="http://schemas.microsoft.com/office/drawing/2015/9/8/chartex" xmlns:cx2="http://schemas.microsoft.com/office/drawing/2015/10/21/chartex" xmlns:cx3="http://schemas.microsoft.com/office/drawing/2016/5/9/chartex" xmlns:cx4="http://schemas.microsoft.com/office/drawing/2016/5/10/chartex" xmlns:cx5="http://schemas.microsoft.com/office/drawing/2016/5/11/chartex" xmlns:cx6="http://schemas.microsoft.com/office/drawing/2016/5/12/chartex" xmlns:cx7="http://schemas.microsoft.com/office/drawing/2016/5/13/chartex" xmlns:cx8="http://schemas.microsoft.com/office/drawing/2016/5/14/chartex" xmlns:mc="http://schemas.openxmlformats.org/markup-compatibility/2006" xmlns:aink="http://schemas.microsoft.com/office/drawing/2016/ink" xmlns:am3d="http://schemas.microsoft.com/office/drawing/2017/model3d" xmlns:o="urn:schemas-microsoft-com:office:office" xmlns:r="http://schemas.openxmlformats.org/officeDocument/2006/relationships" xmlns:m="http://schemas.openxmlformats.org/officeDocument/2006/math" xmlns:v="urn:schemas-microsoft-com:vml" xmlns:wp14="http://schemas.microsoft.com/office/word/2010/wordprocessingDrawing" xmlns:wp="http://schemas.openxmlformats.org/drawingml/2006/wordprocessingDrawing" xmlns:w10="urn:schemas-microsoft-com:office:word" xmlns:w="http://schemas.openxmlformats.org/wordprocessingml/2006/main" xmlns:w14="http://schemas.microsoft.com/office/word/2010/wordml" xmlns:w15="http://schemas.microsoft.com/office/word/2012/wordml" xmlns:w16cex="http://schemas.microsoft.com/office/word/2018/wordml/cex" xmlns:w16cid="http://schemas.microsoft.com/office/word/2016/wordml/cid" xmlns:w16="http://schemas.microsoft.com/office/word/2018/wordml" xmlns:w16sdtdh="http://schemas.microsoft.com/office/word/2020/wordml/sdtdatahash" xmlns:w16se="http://schemas.microsoft.com/office/word/2015/wordml/symex" xmlns:wpg="http://schemas.microsoft.com/office/word/2010/wordprocessingGroup" xmlns:wpi="http://schemas.microsoft.com/office/word/2010/wordprocessingInk" xmlns:wne="http://schemas.microsoft.com/office/word/2006/wordml" xmlns:wps="http://schemas.microsoft.com/office/word/2010/wordprocessingShape" mc:Ignorable="w14 w15 w16se w16cid w16 w16cex w16sdtdh wp14">
   <w:p>
     <w:pPr>
       <w:pStyle w:val="Rodap"/>
@@ -10760,7 +10716,7 @@
 </file>
 
 <file path=word/footnotes.xml><?xml version="1.0" encoding="utf-8"?>
-<w:footnotes xmlns:wpc="http://schemas.microsoft.com/office/word/2010/wordprocessingCanvas" xmlns:cx="http://schemas.microsoft.com/office/drawing/2014/chartex" xmlns:cx1="http://schemas.microsoft.com/office/drawing/2015/9/8/chartex" xmlns:cx2="http://schemas.microsoft.com/office/drawing/2015/10/21/chartex" xmlns:cx3="http://schemas.microsoft.com/office/drawing/2016/5/9/chartex" xmlns:cx4="http://schemas.microsoft.com/office/drawing/2016/5/10/chartex" xmlns:cx5="http://schemas.microsoft.com/office/drawing/2016/5/11/chartex" xmlns:cx6="http://schemas.microsoft.com/office/drawing/2016/5/12/chartex" xmlns:cx7="http://schemas.microsoft.com/office/drawing/2016/5/13/chartex" xmlns:cx8="http://schemas.microsoft.com/office/drawing/2016/5/14/chartex" xmlns:mc="http://schemas.openxmlformats.org/markup-compatibility/2006" xmlns:aink="http://schemas.microsoft.com/office/drawing/2016/ink" xmlns:am3d="http://schemas.microsoft.com/office/drawing/2017/model3d" xmlns:o="urn:schemas-microsoft-com:office:office" xmlns:oel="http://schemas.microsoft.com/office/2019/extlst" xmlns:r="http://schemas.openxmlformats.org/officeDocument/2006/relationships" xmlns:m="http://schemas.openxmlformats.org/officeDocument/2006/math" xmlns:v="urn:schemas-microsoft-com:vml" xmlns:wp14="http://schemas.microsoft.com/office/word/2010/wordprocessingDrawing" xmlns:wp="http://schemas.openxmlformats.org/drawingml/2006/wordprocessingDrawing" xmlns:w10="urn:schemas-microsoft-com:office:word" xmlns:w="http://schemas.openxmlformats.org/wordprocessingml/2006/main" xmlns:w14="http://schemas.microsoft.com/office/word/2010/wordml" xmlns:w15="http://schemas.microsoft.com/office/word/2012/wordml" xmlns:w16cex="http://schemas.microsoft.com/office/word/2018/wordml/cex" xmlns:w16cid="http://schemas.microsoft.com/office/word/2016/wordml/cid" xmlns:w16="http://schemas.microsoft.com/office/word/2018/wordml" xmlns:w16du="http://schemas.microsoft.com/office/word/2023/wordml/word16du" xmlns:w16sdtdh="http://schemas.microsoft.com/office/word/2020/wordml/sdtdatahash" xmlns:w16sdtfl="http://schemas.microsoft.com/office/word/2024/wordml/sdtformatlock" xmlns:w16se="http://schemas.microsoft.com/office/word/2015/wordml/symex" xmlns:wpg="http://schemas.microsoft.com/office/word/2010/wordprocessingGroup" xmlns:wpi="http://schemas.microsoft.com/office/word/2010/wordprocessingInk" xmlns:wne="http://schemas.microsoft.com/office/word/2006/wordml" xmlns:wps="http://schemas.microsoft.com/office/word/2010/wordprocessingShape" mc:Ignorable="w14 w15 w16se w16cid w16 w16cex w16sdtdh w16sdtfl w16du wp14">
+<w:footnotes xmlns:wpc="http://schemas.microsoft.com/office/word/2010/wordprocessingCanvas" xmlns:cx="http://schemas.microsoft.com/office/drawing/2014/chartex" xmlns:cx1="http://schemas.microsoft.com/office/drawing/2015/9/8/chartex" xmlns:cx2="http://schemas.microsoft.com/office/drawing/2015/10/21/chartex" xmlns:cx3="http://schemas.microsoft.com/office/drawing/2016/5/9/chartex" xmlns:cx4="http://schemas.microsoft.com/office/drawing/2016/5/10/chartex" xmlns:cx5="http://schemas.microsoft.com/office/drawing/2016/5/11/chartex" xmlns:cx6="http://schemas.microsoft.com/office/drawing/2016/5/12/chartex" xmlns:cx7="http://schemas.microsoft.com/office/drawing/2016/5/13/chartex" xmlns:cx8="http://schemas.microsoft.com/office/drawing/2016/5/14/chartex" xmlns:mc="http://schemas.openxmlformats.org/markup-compatibility/2006" xmlns:aink="http://schemas.microsoft.com/office/drawing/2016/ink" xmlns:am3d="http://schemas.microsoft.com/office/drawing/2017/model3d" xmlns:o="urn:schemas-microsoft-com:office:office" xmlns:r="http://schemas.openxmlformats.org/officeDocument/2006/relationships" xmlns:m="http://schemas.openxmlformats.org/officeDocument/2006/math" xmlns:v="urn:schemas-microsoft-com:vml" xmlns:wp14="http://schemas.microsoft.com/office/word/2010/wordprocessingDrawing" xmlns:wp="http://schemas.openxmlformats.org/drawingml/2006/wordprocessingDrawing" xmlns:w10="urn:schemas-microsoft-com:office:word" xmlns:w="http://schemas.openxmlformats.org/wordprocessingml/2006/main" xmlns:w14="http://schemas.microsoft.com/office/word/2010/wordml" xmlns:w15="http://schemas.microsoft.com/office/word/2012/wordml" xmlns:w16cex="http://schemas.microsoft.com/office/word/2018/wordml/cex" xmlns:w16cid="http://schemas.microsoft.com/office/word/2016/wordml/cid" xmlns:w16="http://schemas.microsoft.com/office/word/2018/wordml" xmlns:w16sdtdh="http://schemas.microsoft.com/office/word/2020/wordml/sdtdatahash" xmlns:w16se="http://schemas.microsoft.com/office/word/2015/wordml/symex" xmlns:wpg="http://schemas.microsoft.com/office/word/2010/wordprocessingGroup" xmlns:wpi="http://schemas.microsoft.com/office/word/2010/wordprocessingInk" xmlns:wne="http://schemas.microsoft.com/office/word/2006/wordml" xmlns:wps="http://schemas.microsoft.com/office/word/2010/wordprocessingShape" mc:Ignorable="w14 w15 w16se w16cid w16 w16cex w16sdtdh wp14">
   <w:footnote w:type="separator" w:id="-1">
     <w:p>
       <w:pPr>
@@ -10785,7 +10741,7 @@
 </file>
 
 <file path=word/header1.xml><?xml version="1.0" encoding="utf-8"?>
-<w:hdr xmlns:wpc="http://schemas.microsoft.com/office/word/2010/wordprocessingCanvas" xmlns:cx="http://schemas.microsoft.com/office/drawing/2014/chartex" xmlns:cx1="http://schemas.microsoft.com/office/drawing/2015/9/8/chartex" xmlns:cx2="http://schemas.microsoft.com/office/drawing/2015/10/21/chartex" xmlns:cx3="http://schemas.microsoft.com/office/drawing/2016/5/9/chartex" xmlns:cx4="http://schemas.microsoft.com/office/drawing/2016/5/10/chartex" xmlns:cx5="http://schemas.microsoft.com/office/drawing/2016/5/11/chartex" xmlns:cx6="http://schemas.microsoft.com/office/drawing/2016/5/12/chartex" xmlns:cx7="http://schemas.microsoft.com/office/drawing/2016/5/13/chartex" xmlns:cx8="http://schemas.microsoft.com/office/drawing/2016/5/14/chartex" xmlns:mc="http://schemas.openxmlformats.org/markup-compatibility/2006" xmlns:aink="http://schemas.microsoft.com/office/drawing/2016/ink" xmlns:am3d="http://schemas.microsoft.com/office/drawing/2017/model3d" xmlns:o="urn:schemas-microsoft-com:office:office" xmlns:oel="http://schemas.microsoft.com/office/2019/extlst" xmlns:r="http://schemas.openxmlformats.org/officeDocument/2006/relationships" xmlns:m="http://schemas.openxmlformats.org/officeDocument/2006/math" xmlns:v="urn:schemas-microsoft-com:vml" xmlns:wp14="http://schemas.microsoft.com/office/word/2010/wordprocessingDrawing" xmlns:wp="http://schemas.openxmlformats.org/drawingml/2006/wordprocessingDrawing" xmlns:w10="urn:schemas-microsoft-com:office:word" xmlns:w="http://schemas.openxmlformats.org/wordprocessingml/2006/main" xmlns:w14="http://schemas.microsoft.com/office/word/2010/wordml" xmlns:w15="http://schemas.microsoft.com/office/word/2012/wordml" xmlns:w16cex="http://schemas.microsoft.com/office/word/2018/wordml/cex" xmlns:w16cid="http://schemas.microsoft.com/office/word/2016/wordml/cid" xmlns:w16="http://schemas.microsoft.com/office/word/2018/wordml" xmlns:w16du="http://schemas.microsoft.com/office/word/2023/wordml/word16du" xmlns:w16sdtdh="http://schemas.microsoft.com/office/word/2020/wordml/sdtdatahash" xmlns:w16sdtfl="http://schemas.microsoft.com/office/word/2024/wordml/sdtformatlock" xmlns:w16se="http://schemas.microsoft.com/office/word/2015/wordml/symex" xmlns:wpg="http://schemas.microsoft.com/office/word/2010/wordprocessingGroup" xmlns:wpi="http://schemas.microsoft.com/office/word/2010/wordprocessingInk" xmlns:wne="http://schemas.microsoft.com/office/word/2006/wordml" xmlns:wps="http://schemas.microsoft.com/office/word/2010/wordprocessingShape" mc:Ignorable="w14 w15 w16se w16cid w16 w16cex w16sdtdh w16sdtfl w16du wp14">
+<w:hdr xmlns:wpc="http://schemas.microsoft.com/office/word/2010/wordprocessingCanvas" xmlns:cx="http://schemas.microsoft.com/office/drawing/2014/chartex" xmlns:cx1="http://schemas.microsoft.com/office/drawing/2015/9/8/chartex" xmlns:cx2="http://schemas.microsoft.com/office/drawing/2015/10/21/chartex" xmlns:cx3="http://schemas.microsoft.com/office/drawing/2016/5/9/chartex" xmlns:cx4="http://schemas.microsoft.com/office/drawing/2016/5/10/chartex" xmlns:cx5="http://schemas.microsoft.com/office/drawing/2016/5/11/chartex" xmlns:cx6="http://schemas.microsoft.com/office/drawing/2016/5/12/chartex" xmlns:cx7="http://schemas.microsoft.com/office/drawing/2016/5/13/chartex" xmlns:cx8="http://schemas.microsoft.com/office/drawing/2016/5/14/chartex" xmlns:mc="http://schemas.openxmlformats.org/markup-compatibility/2006" xmlns:aink="http://schemas.microsoft.com/office/drawing/2016/ink" xmlns:am3d="http://schemas.microsoft.com/office/drawing/2017/model3d" xmlns:o="urn:schemas-microsoft-com:office:office" xmlns:r="http://schemas.openxmlformats.org/officeDocument/2006/relationships" xmlns:m="http://schemas.openxmlformats.org/officeDocument/2006/math" xmlns:v="urn:schemas-microsoft-com:vml" xmlns:wp14="http://schemas.microsoft.com/office/word/2010/wordprocessingDrawing" xmlns:wp="http://schemas.openxmlformats.org/drawingml/2006/wordprocessingDrawing" xmlns:w10="urn:schemas-microsoft-com:office:word" xmlns:w="http://schemas.openxmlformats.org/wordprocessingml/2006/main" xmlns:w14="http://schemas.microsoft.com/office/word/2010/wordml" xmlns:w15="http://schemas.microsoft.com/office/word/2012/wordml" xmlns:w16cex="http://schemas.microsoft.com/office/word/2018/wordml/cex" xmlns:w16cid="http://schemas.microsoft.com/office/word/2016/wordml/cid" xmlns:w16="http://schemas.microsoft.com/office/word/2018/wordml" xmlns:w16sdtdh="http://schemas.microsoft.com/office/word/2020/wordml/sdtdatahash" xmlns:w16se="http://schemas.microsoft.com/office/word/2015/wordml/symex" xmlns:wpg="http://schemas.microsoft.com/office/word/2010/wordprocessingGroup" xmlns:wpi="http://schemas.microsoft.com/office/word/2010/wordprocessingInk" xmlns:wne="http://schemas.microsoft.com/office/word/2006/wordml" xmlns:wps="http://schemas.microsoft.com/office/word/2010/wordprocessingShape" mc:Ignorable="w14 w15 w16se w16cid w16 w16cex w16sdtdh wp14">
   <w:p>
     <w:pPr>
       <w:pStyle w:val="Cabealho"/>
@@ -10795,7 +10751,7 @@
 </file>
 
 <file path=word/header2.xml><?xml version="1.0" encoding="utf-8"?>
-<w:hdr xmlns:wpc="http://schemas.microsoft.com/office/word/2010/wordprocessingCanvas" xmlns:cx="http://schemas.microsoft.com/office/drawing/2014/chartex" xmlns:cx1="http://schemas.microsoft.com/office/drawing/2015/9/8/chartex" xmlns:cx2="http://schemas.microsoft.com/office/drawing/2015/10/21/chartex" xmlns:cx3="http://schemas.microsoft.com/office/drawing/2016/5/9/chartex" xmlns:cx4="http://schemas.microsoft.com/office/drawing/2016/5/10/chartex" xmlns:cx5="http://schemas.microsoft.com/office/drawing/2016/5/11/chartex" xmlns:cx6="http://schemas.microsoft.com/office/drawing/2016/5/12/chartex" xmlns:cx7="http://schemas.microsoft.com/office/drawing/2016/5/13/chartex" xmlns:cx8="http://schemas.microsoft.com/office/drawing/2016/5/14/chartex" xmlns:mc="http://schemas.openxmlformats.org/markup-compatibility/2006" xmlns:aink="http://schemas.microsoft.com/office/drawing/2016/ink" xmlns:am3d="http://schemas.microsoft.com/office/drawing/2017/model3d" xmlns:o="urn:schemas-microsoft-com:office:office" xmlns:oel="http://schemas.microsoft.com/office/2019/extlst" xmlns:r="http://schemas.openxmlformats.org/officeDocument/2006/relationships" xmlns:m="http://schemas.openxmlformats.org/officeDocument/2006/math" xmlns:v="urn:schemas-microsoft-com:vml" xmlns:wp14="http://schemas.microsoft.com/office/word/2010/wordprocessingDrawing" xmlns:wp="http://schemas.openxmlformats.org/drawingml/2006/wordprocessingDrawing" xmlns:w10="urn:schemas-microsoft-com:office:word" xmlns:w="http://schemas.openxmlformats.org/wordprocessingml/2006/main" xmlns:w14="http://schemas.microsoft.com/office/word/2010/wordml" xmlns:w15="http://schemas.microsoft.com/office/word/2012/wordml" xmlns:w16cex="http://schemas.microsoft.com/office/word/2018/wordml/cex" xmlns:w16cid="http://schemas.microsoft.com/office/word/2016/wordml/cid" xmlns:w16="http://schemas.microsoft.com/office/word/2018/wordml" xmlns:w16du="http://schemas.microsoft.com/office/word/2023/wordml/word16du" xmlns:w16sdtdh="http://schemas.microsoft.com/office/word/2020/wordml/sdtdatahash" xmlns:w16sdtfl="http://schemas.microsoft.com/office/word/2024/wordml/sdtformatlock" xmlns:w16se="http://schemas.microsoft.com/office/word/2015/wordml/symex" xmlns:wpg="http://schemas.microsoft.com/office/word/2010/wordprocessingGroup" xmlns:wpi="http://schemas.microsoft.com/office/word/2010/wordprocessingInk" xmlns:wne="http://schemas.microsoft.com/office/word/2006/wordml" xmlns:wps="http://schemas.microsoft.com/office/word/2010/wordprocessingShape" mc:Ignorable="w14 w15 w16se w16cid w16 w16cex w16sdtdh w16sdtfl w16du wp14">
+<w:hdr xmlns:wpc="http://schemas.microsoft.com/office/word/2010/wordprocessingCanvas" xmlns:cx="http://schemas.microsoft.com/office/drawing/2014/chartex" xmlns:cx1="http://schemas.microsoft.com/office/drawing/2015/9/8/chartex" xmlns:cx2="http://schemas.microsoft.com/office/drawing/2015/10/21/chartex" xmlns:cx3="http://schemas.microsoft.com/office/drawing/2016/5/9/chartex" xmlns:cx4="http://schemas.microsoft.com/office/drawing/2016/5/10/chartex" xmlns:cx5="http://schemas.microsoft.com/office/drawing/2016/5/11/chartex" xmlns:cx6="http://schemas.microsoft.com/office/drawing/2016/5/12/chartex" xmlns:cx7="http://schemas.microsoft.com/office/drawing/2016/5/13/chartex" xmlns:cx8="http://schemas.microsoft.com/office/drawing/2016/5/14/chartex" xmlns:mc="http://schemas.openxmlformats.org/markup-compatibility/2006" xmlns:aink="http://schemas.microsoft.com/office/drawing/2016/ink" xmlns:am3d="http://schemas.microsoft.com/office/drawing/2017/model3d" xmlns:o="urn:schemas-microsoft-com:office:office" xmlns:r="http://schemas.openxmlformats.org/officeDocument/2006/relationships" xmlns:m="http://schemas.openxmlformats.org/officeDocument/2006/math" xmlns:v="urn:schemas-microsoft-com:vml" xmlns:wp14="http://schemas.microsoft.com/office/word/2010/wordprocessingDrawing" xmlns:wp="http://schemas.openxmlformats.org/drawingml/2006/wordprocessingDrawing" xmlns:w10="urn:schemas-microsoft-com:office:word" xmlns:w="http://schemas.openxmlformats.org/wordprocessingml/2006/main" xmlns:w14="http://schemas.microsoft.com/office/word/2010/wordml" xmlns:w15="http://schemas.microsoft.com/office/word/2012/wordml" xmlns:w16cex="http://schemas.microsoft.com/office/word/2018/wordml/cex" xmlns:w16cid="http://schemas.microsoft.com/office/word/2016/wordml/cid" xmlns:w16="http://schemas.microsoft.com/office/word/2018/wordml" xmlns:w16sdtdh="http://schemas.microsoft.com/office/word/2020/wordml/sdtdatahash" xmlns:w16se="http://schemas.microsoft.com/office/word/2015/wordml/symex" xmlns:wpg="http://schemas.microsoft.com/office/word/2010/wordprocessingGroup" xmlns:wpi="http://schemas.microsoft.com/office/word/2010/wordprocessingInk" xmlns:wne="http://schemas.microsoft.com/office/word/2006/wordml" xmlns:wps="http://schemas.microsoft.com/office/word/2010/wordprocessingShape" mc:Ignorable="w14 w15 w16se w16cid w16 w16cex w16sdtdh wp14">
   <w:p>
     <w:pPr>
       <w:pStyle w:val="Cabealho"/>
@@ -10865,7 +10821,7 @@
 </file>
 
 <file path=word/header3.xml><?xml version="1.0" encoding="utf-8"?>
-<w:hdr xmlns:wpc="http://schemas.microsoft.com/office/word/2010/wordprocessingCanvas" xmlns:cx="http://schemas.microsoft.com/office/drawing/2014/chartex" xmlns:cx1="http://schemas.microsoft.com/office/drawing/2015/9/8/chartex" xmlns:cx2="http://schemas.microsoft.com/office/drawing/2015/10/21/chartex" xmlns:cx3="http://schemas.microsoft.com/office/drawing/2016/5/9/chartex" xmlns:cx4="http://schemas.microsoft.com/office/drawing/2016/5/10/chartex" xmlns:cx5="http://schemas.microsoft.com/office/drawing/2016/5/11/chartex" xmlns:cx6="http://schemas.microsoft.com/office/drawing/2016/5/12/chartex" xmlns:cx7="http://schemas.microsoft.com/office/drawing/2016/5/13/chartex" xmlns:cx8="http://schemas.microsoft.com/office/drawing/2016/5/14/chartex" xmlns:mc="http://schemas.openxmlformats.org/markup-compatibility/2006" xmlns:aink="http://schemas.microsoft.com/office/drawing/2016/ink" xmlns:am3d="http://schemas.microsoft.com/office/drawing/2017/model3d" xmlns:o="urn:schemas-microsoft-com:office:office" xmlns:oel="http://schemas.microsoft.com/office/2019/extlst" xmlns:r="http://schemas.openxmlformats.org/officeDocument/2006/relationships" xmlns:m="http://schemas.openxmlformats.org/officeDocument/2006/math" xmlns:v="urn:schemas-microsoft-com:vml" xmlns:wp14="http://schemas.microsoft.com/office/word/2010/wordprocessingDrawing" xmlns:wp="http://schemas.openxmlformats.org/drawingml/2006/wordprocessingDrawing" xmlns:w10="urn:schemas-microsoft-com:office:word" xmlns:w="http://schemas.openxmlformats.org/wordprocessingml/2006/main" xmlns:w14="http://schemas.microsoft.com/office/word/2010/wordml" xmlns:w15="http://schemas.microsoft.com/office/word/2012/wordml" xmlns:w16cex="http://schemas.microsoft.com/office/word/2018/wordml/cex" xmlns:w16cid="http://schemas.microsoft.com/office/word/2016/wordml/cid" xmlns:w16="http://schemas.microsoft.com/office/word/2018/wordml" xmlns:w16du="http://schemas.microsoft.com/office/word/2023/wordml/word16du" xmlns:w16sdtdh="http://schemas.microsoft.com/office/word/2020/wordml/sdtdatahash" xmlns:w16sdtfl="http://schemas.microsoft.com/office/word/2024/wordml/sdtformatlock" xmlns:w16se="http://schemas.microsoft.com/office/word/2015/wordml/symex" xmlns:wpg="http://schemas.microsoft.com/office/word/2010/wordprocessingGroup" xmlns:wpi="http://schemas.microsoft.com/office/word/2010/wordprocessingInk" xmlns:wne="http://schemas.microsoft.com/office/word/2006/wordml" xmlns:wps="http://schemas.microsoft.com/office/word/2010/wordprocessingShape" mc:Ignorable="w14 w15 w16se w16cid w16 w16cex w16sdtdh w16sdtfl w16du wp14">
+<w:hdr xmlns:wpc="http://schemas.microsoft.com/office/word/2010/wordprocessingCanvas" xmlns:cx="http://schemas.microsoft.com/office/drawing/2014/chartex" xmlns:cx1="http://schemas.microsoft.com/office/drawing/2015/9/8/chartex" xmlns:cx2="http://schemas.microsoft.com/office/drawing/2015/10/21/chartex" xmlns:cx3="http://schemas.microsoft.com/office/drawing/2016/5/9/chartex" xmlns:cx4="http://schemas.microsoft.com/office/drawing/2016/5/10/chartex" xmlns:cx5="http://schemas.microsoft.com/office/drawing/2016/5/11/chartex" xmlns:cx6="http://schemas.microsoft.com/office/drawing/2016/5/12/chartex" xmlns:cx7="http://schemas.microsoft.com/office/drawing/2016/5/13/chartex" xmlns:cx8="http://schemas.microsoft.com/office/drawing/2016/5/14/chartex" xmlns:mc="http://schemas.openxmlformats.org/markup-compatibility/2006" xmlns:aink="http://schemas.microsoft.com/office/drawing/2016/ink" xmlns:am3d="http://schemas.microsoft.com/office/drawing/2017/model3d" xmlns:o="urn:schemas-microsoft-com:office:office" xmlns:r="http://schemas.openxmlformats.org/officeDocument/2006/relationships" xmlns:m="http://schemas.openxmlformats.org/officeDocument/2006/math" xmlns:v="urn:schemas-microsoft-com:vml" xmlns:wp14="http://schemas.microsoft.com/office/word/2010/wordprocessingDrawing" xmlns:wp="http://schemas.openxmlformats.org/drawingml/2006/wordprocessingDrawing" xmlns:w10="urn:schemas-microsoft-com:office:word" xmlns:w="http://schemas.openxmlformats.org/wordprocessingml/2006/main" xmlns:w14="http://schemas.microsoft.com/office/word/2010/wordml" xmlns:w15="http://schemas.microsoft.com/office/word/2012/wordml" xmlns:w16cex="http://schemas.microsoft.com/office/word/2018/wordml/cex" xmlns:w16cid="http://schemas.microsoft.com/office/word/2016/wordml/cid" xmlns:w16="http://schemas.microsoft.com/office/word/2018/wordml" xmlns:w16sdtdh="http://schemas.microsoft.com/office/word/2020/wordml/sdtdatahash" xmlns:w16se="http://schemas.microsoft.com/office/word/2015/wordml/symex" xmlns:wpg="http://schemas.microsoft.com/office/word/2010/wordprocessingGroup" xmlns:wpi="http://schemas.microsoft.com/office/word/2010/wordprocessingInk" xmlns:wne="http://schemas.microsoft.com/office/word/2006/wordml" xmlns:wps="http://schemas.microsoft.com/office/word/2010/wordprocessingShape" mc:Ignorable="w14 w15 w16se w16cid w16 w16cex w16sdtdh wp14">
   <w:p>
     <w:pPr>
       <w:pStyle w:val="Cabealho"/>
@@ -10875,7 +10831,7 @@
 </file>
 
 <file path=word/styles.xml><?xml version="1.0" encoding="utf-8"?>
-<w:styles xmlns:mc="http://schemas.openxmlformats.org/markup-compatibility/2006" xmlns:r="http://schemas.openxmlformats.org/officeDocument/2006/relationships" xmlns:w="http://schemas.openxmlformats.org/wordprocessingml/2006/main" xmlns:w14="http://schemas.microsoft.com/office/word/2010/wordml" xmlns:w15="http://schemas.microsoft.com/office/word/2012/wordml" xmlns:w16cex="http://schemas.microsoft.com/office/word/2018/wordml/cex" xmlns:w16cid="http://schemas.microsoft.com/office/word/2016/wordml/cid" xmlns:w16="http://schemas.microsoft.com/office/word/2018/wordml" xmlns:w16du="http://schemas.microsoft.com/office/word/2023/wordml/word16du" xmlns:w16sdtdh="http://schemas.microsoft.com/office/word/2020/wordml/sdtdatahash" xmlns:w16sdtfl="http://schemas.microsoft.com/office/word/2024/wordml/sdtformatlock" xmlns:w16se="http://schemas.microsoft.com/office/word/2015/wordml/symex" mc:Ignorable="w14 w15 w16se w16cid w16 w16cex w16sdtdh w16sdtfl w16du">
+<w:styles xmlns:mc="http://schemas.openxmlformats.org/markup-compatibility/2006" xmlns:r="http://schemas.openxmlformats.org/officeDocument/2006/relationships" xmlns:w="http://schemas.openxmlformats.org/wordprocessingml/2006/main" xmlns:w14="http://schemas.microsoft.com/office/word/2010/wordml" xmlns:w15="http://schemas.microsoft.com/office/word/2012/wordml" xmlns:w16cex="http://schemas.microsoft.com/office/word/2018/wordml/cex" xmlns:w16cid="http://schemas.microsoft.com/office/word/2016/wordml/cid" xmlns:w16="http://schemas.microsoft.com/office/word/2018/wordml" xmlns:w16sdtdh="http://schemas.microsoft.com/office/word/2020/wordml/sdtdatahash" xmlns:w16se="http://schemas.microsoft.com/office/word/2015/wordml/symex" mc:Ignorable="w14 w15 w16se w16cid w16 w16cex w16sdtdh">
   <w:docDefaults>
     <w:rPrDefault>
       <w:rPr>
@@ -11643,27 +11599,6 @@
 </file>
 
 <file path=customXml/item1.xml><?xml version="1.0" encoding="utf-8"?>
-<b:Sources xmlns:b="http://schemas.openxmlformats.org/officeDocument/2006/bibliography" xmlns="http://schemas.openxmlformats.org/officeDocument/2006/bibliography" SelectedStyle="\APASixthEditionOfficeOnline.xsl" StyleName="APA" Version="6"/>
-</file>
-
-<file path=customXml/item2.xml><?xml version="1.0" encoding="utf-8"?>
-<p:properties xmlns:p="http://schemas.microsoft.com/office/2006/metadata/properties" xmlns:xsi="http://www.w3.org/2001/XMLSchema-instance" xmlns:pc="http://schemas.microsoft.com/office/infopath/2007/PartnerControls">
-  <documentManagement>
-    <_activity xmlns="fb7a161d-2631-4e38-bbcc-a058d3c79703" xsi:nil="true"/>
-  </documentManagement>
-</p:properties>
-</file>
-
-<file path=customXml/item3.xml><?xml version="1.0" encoding="utf-8"?>
-<?mso-contentType ?>
-<FormTemplates xmlns="http://schemas.microsoft.com/sharepoint/v3/contenttype/forms">
-  <Display>DocumentLibraryForm</Display>
-  <Edit>DocumentLibraryForm</Edit>
-  <New>DocumentLibraryForm</New>
-</FormTemplates>
-</file>
-
-<file path=customXml/item4.xml><?xml version="1.0" encoding="utf-8"?>
 <ct:contentTypeSchema xmlns:ct="http://schemas.microsoft.com/office/2006/metadata/contentType" xmlns:ma="http://schemas.microsoft.com/office/2006/metadata/properties/metaAttributes" ct:_="" ma:_="" ma:contentTypeName="Documento" ma:contentTypeID="0x010100E388B93522CAD84BA03D9E6626FE9EBF" ma:contentTypeVersion="6" ma:contentTypeDescription="Crie um novo documento." ma:contentTypeScope="" ma:versionID="e8316a96c236cca615f74a59e8cd93ca">
   <xsd:schema xmlns:xsd="http://www.w3.org/2001/XMLSchema" xmlns:xs="http://www.w3.org/2001/XMLSchema" xmlns:p="http://schemas.microsoft.com/office/2006/metadata/properties" xmlns:ns3="fb7a161d-2631-4e38-bbcc-a058d3c79703" targetNamespace="http://schemas.microsoft.com/office/2006/metadata/properties" ma:root="true" ma:fieldsID="3d87f6cf0ad75164e5e319d0256020a4" ns3:_="">
     <xsd:import namespace="fb7a161d-2631-4e38-bbcc-a058d3c79703"/>
@@ -11819,33 +11754,28 @@
 </ct:contentTypeSchema>
 </file>
 
-<file path=customXml/itemProps1.xml><?xml version="1.0" encoding="utf-8"?>
-<ds:datastoreItem xmlns:ds="http://schemas.openxmlformats.org/officeDocument/2006/customXml" ds:itemID="{A84F834D-AF08-40D0-B2A8-18F81A686CBE}">
-  <ds:schemaRefs>
-    <ds:schemaRef ds:uri="http://schemas.openxmlformats.org/officeDocument/2006/bibliography"/>
-  </ds:schemaRefs>
-</ds:datastoreItem>
+<file path=customXml/item2.xml><?xml version="1.0" encoding="utf-8"?>
+<?mso-contentType ?>
+<FormTemplates xmlns="http://schemas.microsoft.com/sharepoint/v3/contenttype/forms">
+  <Display>DocumentLibraryForm</Display>
+  <Edit>DocumentLibraryForm</Edit>
+  <New>DocumentLibraryForm</New>
+</FormTemplates>
 </file>
 
-<file path=customXml/itemProps2.xml><?xml version="1.0" encoding="utf-8"?>
-<ds:datastoreItem xmlns:ds="http://schemas.openxmlformats.org/officeDocument/2006/customXml" ds:itemID="{E2F32906-61A5-40A0-AFFA-037E9194FF65}">
-  <ds:schemaRefs>
-    <ds:schemaRef ds:uri="http://schemas.microsoft.com/office/2006/metadata/properties"/>
-    <ds:schemaRef ds:uri="http://schemas.microsoft.com/office/infopath/2007/PartnerControls"/>
-    <ds:schemaRef ds:uri="fb7a161d-2631-4e38-bbcc-a058d3c79703"/>
-  </ds:schemaRefs>
-</ds:datastoreItem>
+<file path=customXml/item3.xml><?xml version="1.0" encoding="utf-8"?>
+<p:properties xmlns:p="http://schemas.microsoft.com/office/2006/metadata/properties" xmlns:xsi="http://www.w3.org/2001/XMLSchema-instance" xmlns:pc="http://schemas.microsoft.com/office/infopath/2007/PartnerControls">
+  <documentManagement>
+    <_activity xmlns="fb7a161d-2631-4e38-bbcc-a058d3c79703" xsi:nil="true"/>
+  </documentManagement>
+</p:properties>
 </file>
 
-<file path=customXml/itemProps3.xml><?xml version="1.0" encoding="utf-8"?>
-<ds:datastoreItem xmlns:ds="http://schemas.openxmlformats.org/officeDocument/2006/customXml" ds:itemID="{7E250951-7135-4631-84B9-FAF9AA0C8021}">
-  <ds:schemaRefs>
-    <ds:schemaRef ds:uri="http://schemas.microsoft.com/sharepoint/v3/contenttype/forms"/>
-  </ds:schemaRefs>
-</ds:datastoreItem>
+<file path=customXml/item4.xml><?xml version="1.0" encoding="utf-8"?>
+<b:Sources xmlns:b="http://schemas.openxmlformats.org/officeDocument/2006/bibliography" xmlns="http://schemas.openxmlformats.org/officeDocument/2006/bibliography" SelectedStyle="\APASixthEditionOfficeOnline.xsl" StyleName="APA" Version="6"/>
 </file>
 
-<file path=customXml/itemProps4.xml><?xml version="1.0" encoding="utf-8"?>
+<file path=customXml/itemProps1.xml><?xml version="1.0" encoding="utf-8"?>
 <ds:datastoreItem xmlns:ds="http://schemas.openxmlformats.org/officeDocument/2006/customXml" ds:itemID="{55FE5082-5F4A-4B47-8F91-19CBC7BDA1D7}">
   <ds:schemaRefs>
     <ds:schemaRef ds:uri="http://schemas.microsoft.com/office/2006/metadata/contentType"/>
@@ -11861,4 +11791,30 @@
     <ds:schemaRef ds:uri="http://schemas.microsoft.com/internal/obd"/>
   </ds:schemaRefs>
 </ds:datastoreItem>
+</file>
+
+<file path=customXml/itemProps2.xml><?xml version="1.0" encoding="utf-8"?>
+<ds:datastoreItem xmlns:ds="http://schemas.openxmlformats.org/officeDocument/2006/customXml" ds:itemID="{7E250951-7135-4631-84B9-FAF9AA0C8021}">
+  <ds:schemaRefs>
+    <ds:schemaRef ds:uri="http://schemas.microsoft.com/sharepoint/v3/contenttype/forms"/>
+  </ds:schemaRefs>
+</ds:datastoreItem>
+</file>
+
+<file path=customXml/itemProps3.xml><?xml version="1.0" encoding="utf-8"?>
+<ds:datastoreItem xmlns:ds="http://schemas.openxmlformats.org/officeDocument/2006/customXml" ds:itemID="{E2F32906-61A5-40A0-AFFA-037E9194FF65}">
+  <ds:schemaRefs>
+    <ds:schemaRef ds:uri="http://schemas.microsoft.com/office/2006/metadata/properties"/>
+    <ds:schemaRef ds:uri="http://schemas.microsoft.com/office/infopath/2007/PartnerControls"/>
+    <ds:schemaRef ds:uri="fb7a161d-2631-4e38-bbcc-a058d3c79703"/>
+  </ds:schemaRefs>
+</ds:datastoreItem>
+</file>
+
+<file path=customXml/itemProps4.xml><?xml version="1.0" encoding="utf-8"?>
+<ds:datastoreItem xmlns:ds="http://schemas.openxmlformats.org/officeDocument/2006/customXml" ds:itemID="{A84F834D-AF08-40D0-B2A8-18F81A686CBE}">
+  <ds:schemaRefs>
+    <ds:schemaRef ds:uri="http://schemas.openxmlformats.org/officeDocument/2006/bibliography"/>
+  </ds:schemaRefs>
+</ds:datastoreItem>
 </file>
</xml_diff>

<commit_message>
feat : adicionando tratamento de erros do horario entrada e saida
</commit_message>
<xml_diff>
--- a/FREQUÊNCIA_MENSAL.docx
+++ b/FREQUÊNCIA_MENSAL.docx
@@ -5,7 +5,7 @@
     <w:tbl>
       <w:tblPr>
         <w:tblpPr w:leftFromText="141" w:rightFromText="141" w:vertAnchor="page" w:horzAnchor="margin" w:tblpXSpec="center" w:tblpY="1740"/>
-        <w:tblW w:w="11531" w:type="dxa"/>
+        <w:tblW w:w="11260" w:type="dxa"/>
         <w:tblBorders>
           <w:top w:val="single" w:sz="4" w:space="0" w:color="auto"/>
           <w:left w:val="single" w:sz="4" w:space="0" w:color="auto"/>
@@ -36,8 +36,7 @@
         <w:gridCol w:w="30"/>
         <w:gridCol w:w="979"/>
         <w:gridCol w:w="30"/>
-        <w:gridCol w:w="1630"/>
-        <w:gridCol w:w="30"/>
+        <w:gridCol w:w="1389"/>
       </w:tblGrid>
       <w:tr>
         <w:trPr>
@@ -190,8 +189,7 @@
         </w:tc>
         <w:tc>
           <w:tcPr>
-            <w:tcW w:w="1660" w:type="dxa"/>
-            <w:gridSpan w:val="2"/>
+            <w:tcW w:w="1389" w:type="dxa"/>
             <w:shd w:val="clear" w:color="auto" w:fill="auto"/>
             <w:vAlign w:val="bottom"/>
             <w:hideMark/>
@@ -399,8 +397,7 @@
         </w:tc>
         <w:tc>
           <w:tcPr>
-            <w:tcW w:w="1660" w:type="dxa"/>
-            <w:gridSpan w:val="2"/>
+            <w:tcW w:w="1389" w:type="dxa"/>
             <w:shd w:val="clear" w:color="auto" w:fill="auto"/>
             <w:vAlign w:val="bottom"/>
             <w:hideMark/>
@@ -579,8 +576,7 @@
         </w:tc>
         <w:tc>
           <w:tcPr>
-            <w:tcW w:w="1660" w:type="dxa"/>
-            <w:gridSpan w:val="2"/>
+            <w:tcW w:w="1389" w:type="dxa"/>
             <w:shd w:val="clear" w:color="auto" w:fill="auto"/>
             <w:vAlign w:val="bottom"/>
             <w:hideMark/>
@@ -724,8 +720,8 @@
         </w:tc>
         <w:tc>
           <w:tcPr>
-            <w:tcW w:w="2669" w:type="dxa"/>
-            <w:gridSpan w:val="4"/>
+            <w:tcW w:w="2398" w:type="dxa"/>
+            <w:gridSpan w:val="3"/>
             <w:shd w:val="clear" w:color="auto" w:fill="auto"/>
             <w:vAlign w:val="bottom"/>
           </w:tcPr>
@@ -872,15 +868,14 @@
         </w:tc>
         <w:tc>
           <w:tcPr>
-            <w:tcW w:w="2669" w:type="dxa"/>
-            <w:gridSpan w:val="4"/>
-            <w:shd w:val="clear" w:color="000000" w:fill="FFFFFF"/>
-            <w:vAlign w:val="bottom"/>
-          </w:tcPr>
-          <w:p>
-            <w:pPr>
-              <w:spacing w:after="0" w:line="240" w:lineRule="auto"/>
-              <w:jc w:val="center"/>
+            <w:tcW w:w="2398" w:type="dxa"/>
+            <w:gridSpan w:val="3"/>
+            <w:shd w:val="clear" w:color="000000" w:fill="FFFFFF"/>
+            <w:vAlign w:val="bottom"/>
+          </w:tcPr>
+          <w:p>
+            <w:pPr>
+              <w:spacing w:after="0" w:line="240" w:lineRule="auto"/>
               <w:rPr>
                 <w:rFonts w:ascii="Calibri" w:eastAsia="Times New Roman" w:hAnsi="Calibri" w:cs="Calibri"/>
                 <w:b/>
@@ -891,25 +886,11 @@
                 <w:lang w:eastAsia="pt-BR"/>
               </w:rPr>
             </w:pPr>
-            <w:r>
-              <w:rPr>
-                <w:rFonts w:ascii="Calibri" w:eastAsia="Times New Roman" w:hAnsi="Calibri" w:cs="Calibri"/>
-                <w:b/>
-                <w:bCs/>
-                <w:color w:val="404040"/>
-                <w:sz w:val="18"/>
-                <w:szCs w:val="18"/>
-                <w:lang w:eastAsia="pt-BR"/>
-              </w:rPr>
-              <w:t>CAMPO FUNÇÃO</w:t>
-            </w:r>
           </w:p>
         </w:tc>
       </w:tr>
       <w:tr>
         <w:trPr>
-          <w:gridAfter w:val="1"/>
-          <w:wAfter w:w="30" w:type="dxa"/>
           <w:trHeight w:val="70"/>
         </w:trPr>
         <w:tc>
@@ -950,7 +931,7 @@
         </w:tc>
         <w:tc>
           <w:tcPr>
-            <w:tcW w:w="10939" w:type="dxa"/>
+            <w:tcW w:w="10698" w:type="dxa"/>
             <w:gridSpan w:val="14"/>
             <w:shd w:val="clear" w:color="000000" w:fill="C5E0B4"/>
             <w:vAlign w:val="center"/>
@@ -987,8 +968,6 @@
       </w:tr>
       <w:tr>
         <w:trPr>
-          <w:gridAfter w:val="1"/>
-          <w:wAfter w:w="30" w:type="dxa"/>
           <w:trHeight w:val="152"/>
         </w:trPr>
         <w:tc>
@@ -1051,7 +1030,7 @@
         </w:tc>
         <w:tc>
           <w:tcPr>
-            <w:tcW w:w="5244" w:type="dxa"/>
+            <w:tcW w:w="5003" w:type="dxa"/>
             <w:gridSpan w:val="8"/>
             <w:shd w:val="clear" w:color="auto" w:fill="auto"/>
             <w:vAlign w:val="bottom"/>
@@ -1088,8 +1067,6 @@
       </w:tr>
       <w:tr>
         <w:trPr>
-          <w:gridAfter w:val="1"/>
-          <w:wAfter w:w="30" w:type="dxa"/>
           <w:trHeight w:val="283"/>
         </w:trPr>
         <w:tc>
@@ -1338,7 +1315,7 @@
         </w:tc>
         <w:tc>
           <w:tcPr>
-            <w:tcW w:w="1660" w:type="dxa"/>
+            <w:tcW w:w="1419" w:type="dxa"/>
             <w:gridSpan w:val="2"/>
             <w:shd w:val="clear" w:color="auto" w:fill="auto"/>
             <w:vAlign w:val="center"/>
@@ -1371,8 +1348,6 @@
       </w:tr>
       <w:tr>
         <w:trPr>
-          <w:gridAfter w:val="1"/>
-          <w:wAfter w:w="30" w:type="dxa"/>
           <w:trHeight w:val="284"/>
         </w:trPr>
         <w:tc>
@@ -1634,7 +1609,7 @@
         </w:tc>
         <w:tc>
           <w:tcPr>
-            <w:tcW w:w="1660" w:type="dxa"/>
+            <w:tcW w:w="1419" w:type="dxa"/>
             <w:gridSpan w:val="2"/>
             <w:shd w:val="clear" w:color="000000" w:fill="FFFFFF"/>
             <w:vAlign w:val="bottom"/>
@@ -1658,8 +1633,6 @@
       </w:tr>
       <w:tr>
         <w:trPr>
-          <w:gridAfter w:val="1"/>
-          <w:wAfter w:w="30" w:type="dxa"/>
           <w:trHeight w:val="284"/>
         </w:trPr>
         <w:tc>
@@ -1933,7 +1906,7 @@
         </w:tc>
         <w:tc>
           <w:tcPr>
-            <w:tcW w:w="1660" w:type="dxa"/>
+            <w:tcW w:w="1419" w:type="dxa"/>
             <w:gridSpan w:val="2"/>
             <w:shd w:val="clear" w:color="000000" w:fill="FFFFFF"/>
             <w:vAlign w:val="bottom"/>
@@ -1957,8 +1930,6 @@
       </w:tr>
       <w:tr>
         <w:trPr>
-          <w:gridAfter w:val="1"/>
-          <w:wAfter w:w="30" w:type="dxa"/>
           <w:trHeight w:val="284"/>
         </w:trPr>
         <w:tc>
@@ -2232,7 +2203,7 @@
         </w:tc>
         <w:tc>
           <w:tcPr>
-            <w:tcW w:w="1660" w:type="dxa"/>
+            <w:tcW w:w="1419" w:type="dxa"/>
             <w:gridSpan w:val="2"/>
             <w:shd w:val="clear" w:color="000000" w:fill="FFFFFF"/>
             <w:vAlign w:val="bottom"/>
@@ -2256,8 +2227,6 @@
       </w:tr>
       <w:tr>
         <w:trPr>
-          <w:gridAfter w:val="1"/>
-          <w:wAfter w:w="30" w:type="dxa"/>
           <w:trHeight w:val="284"/>
         </w:trPr>
         <w:tc>
@@ -2551,7 +2520,7 @@
         </w:tc>
         <w:tc>
           <w:tcPr>
-            <w:tcW w:w="1660" w:type="dxa"/>
+            <w:tcW w:w="1419" w:type="dxa"/>
             <w:gridSpan w:val="2"/>
             <w:shd w:val="clear" w:color="000000" w:fill="FFFFFF"/>
             <w:vAlign w:val="bottom"/>
@@ -2575,8 +2544,6 @@
       </w:tr>
       <w:tr>
         <w:trPr>
-          <w:gridAfter w:val="1"/>
-          <w:wAfter w:w="30" w:type="dxa"/>
           <w:trHeight w:val="284"/>
         </w:trPr>
         <w:tc>
@@ -2872,7 +2839,7 @@
         </w:tc>
         <w:tc>
           <w:tcPr>
-            <w:tcW w:w="1660" w:type="dxa"/>
+            <w:tcW w:w="1419" w:type="dxa"/>
             <w:gridSpan w:val="2"/>
             <w:shd w:val="clear" w:color="auto" w:fill="auto"/>
             <w:vAlign w:val="bottom"/>
@@ -2896,8 +2863,6 @@
       </w:tr>
       <w:tr>
         <w:trPr>
-          <w:gridAfter w:val="1"/>
-          <w:wAfter w:w="30" w:type="dxa"/>
           <w:trHeight w:val="284"/>
         </w:trPr>
         <w:tc>
@@ -3193,7 +3158,7 @@
         </w:tc>
         <w:tc>
           <w:tcPr>
-            <w:tcW w:w="1660" w:type="dxa"/>
+            <w:tcW w:w="1419" w:type="dxa"/>
             <w:gridSpan w:val="2"/>
             <w:shd w:val="clear" w:color="auto" w:fill="auto"/>
             <w:vAlign w:val="bottom"/>
@@ -3217,8 +3182,6 @@
       </w:tr>
       <w:tr>
         <w:trPr>
-          <w:gridAfter w:val="1"/>
-          <w:wAfter w:w="30" w:type="dxa"/>
           <w:trHeight w:val="284"/>
         </w:trPr>
         <w:tc>
@@ -3503,7 +3466,7 @@
         </w:tc>
         <w:tc>
           <w:tcPr>
-            <w:tcW w:w="1660" w:type="dxa"/>
+            <w:tcW w:w="1419" w:type="dxa"/>
             <w:gridSpan w:val="2"/>
             <w:shd w:val="clear" w:color="000000" w:fill="FFFFFF"/>
             <w:vAlign w:val="bottom"/>
@@ -3527,8 +3490,6 @@
       </w:tr>
       <w:tr>
         <w:trPr>
-          <w:gridAfter w:val="1"/>
-          <w:wAfter w:w="30" w:type="dxa"/>
           <w:trHeight w:val="284"/>
         </w:trPr>
         <w:tc>
@@ -3800,7 +3761,7 @@
         </w:tc>
         <w:tc>
           <w:tcPr>
-            <w:tcW w:w="1660" w:type="dxa"/>
+            <w:tcW w:w="1419" w:type="dxa"/>
             <w:gridSpan w:val="2"/>
             <w:shd w:val="clear" w:color="000000" w:fill="FFFFFF"/>
             <w:vAlign w:val="bottom"/>
@@ -3824,8 +3785,6 @@
       </w:tr>
       <w:tr>
         <w:trPr>
-          <w:gridAfter w:val="1"/>
-          <w:wAfter w:w="30" w:type="dxa"/>
           <w:trHeight w:val="284"/>
         </w:trPr>
         <w:tc>
@@ -4132,7 +4091,7 @@
         </w:tc>
         <w:tc>
           <w:tcPr>
-            <w:tcW w:w="1660" w:type="dxa"/>
+            <w:tcW w:w="1419" w:type="dxa"/>
             <w:gridSpan w:val="2"/>
             <w:shd w:val="clear" w:color="000000" w:fill="FFFFFF"/>
             <w:vAlign w:val="bottom"/>
@@ -4156,8 +4115,6 @@
       </w:tr>
       <w:tr>
         <w:trPr>
-          <w:gridAfter w:val="1"/>
-          <w:wAfter w:w="30" w:type="dxa"/>
           <w:trHeight w:val="284"/>
         </w:trPr>
         <w:tc>
@@ -4432,7 +4389,7 @@
         </w:tc>
         <w:tc>
           <w:tcPr>
-            <w:tcW w:w="1660" w:type="dxa"/>
+            <w:tcW w:w="1419" w:type="dxa"/>
             <w:gridSpan w:val="2"/>
             <w:shd w:val="clear" w:color="000000" w:fill="FFFFFF"/>
             <w:vAlign w:val="bottom"/>
@@ -4456,8 +4413,6 @@
       </w:tr>
       <w:tr>
         <w:trPr>
-          <w:gridAfter w:val="1"/>
-          <w:wAfter w:w="30" w:type="dxa"/>
           <w:trHeight w:val="284"/>
         </w:trPr>
         <w:tc>
@@ -4729,7 +4684,7 @@
         </w:tc>
         <w:tc>
           <w:tcPr>
-            <w:tcW w:w="1660" w:type="dxa"/>
+            <w:tcW w:w="1419" w:type="dxa"/>
             <w:gridSpan w:val="2"/>
             <w:shd w:val="clear" w:color="000000" w:fill="FFFFFF"/>
             <w:vAlign w:val="bottom"/>
@@ -4753,8 +4708,6 @@
       </w:tr>
       <w:tr>
         <w:trPr>
-          <w:gridAfter w:val="1"/>
-          <w:wAfter w:w="30" w:type="dxa"/>
           <w:trHeight w:val="284"/>
         </w:trPr>
         <w:tc>
@@ -5027,7 +4980,7 @@
         </w:tc>
         <w:tc>
           <w:tcPr>
-            <w:tcW w:w="1660" w:type="dxa"/>
+            <w:tcW w:w="1419" w:type="dxa"/>
             <w:gridSpan w:val="2"/>
             <w:shd w:val="clear" w:color="auto" w:fill="auto"/>
             <w:vAlign w:val="bottom"/>
@@ -5051,8 +5004,6 @@
       </w:tr>
       <w:tr>
         <w:trPr>
-          <w:gridAfter w:val="1"/>
-          <w:wAfter w:w="30" w:type="dxa"/>
           <w:trHeight w:val="284"/>
         </w:trPr>
         <w:tc>
@@ -5324,7 +5275,7 @@
         </w:tc>
         <w:tc>
           <w:tcPr>
-            <w:tcW w:w="1660" w:type="dxa"/>
+            <w:tcW w:w="1419" w:type="dxa"/>
             <w:gridSpan w:val="2"/>
             <w:shd w:val="clear" w:color="auto" w:fill="auto"/>
             <w:vAlign w:val="bottom"/>
@@ -5348,8 +5299,6 @@
       </w:tr>
       <w:tr>
         <w:trPr>
-          <w:gridAfter w:val="1"/>
-          <w:wAfter w:w="30" w:type="dxa"/>
           <w:trHeight w:val="284"/>
         </w:trPr>
         <w:tc>
@@ -5621,7 +5570,7 @@
         </w:tc>
         <w:tc>
           <w:tcPr>
-            <w:tcW w:w="1660" w:type="dxa"/>
+            <w:tcW w:w="1419" w:type="dxa"/>
             <w:gridSpan w:val="2"/>
             <w:shd w:val="clear" w:color="000000" w:fill="FFFFFF"/>
             <w:vAlign w:val="bottom"/>
@@ -5645,8 +5594,6 @@
       </w:tr>
       <w:tr>
         <w:trPr>
-          <w:gridAfter w:val="1"/>
-          <w:wAfter w:w="30" w:type="dxa"/>
           <w:trHeight w:val="284"/>
         </w:trPr>
         <w:tc>
@@ -5920,7 +5867,7 @@
         </w:tc>
         <w:tc>
           <w:tcPr>
-            <w:tcW w:w="1660" w:type="dxa"/>
+            <w:tcW w:w="1419" w:type="dxa"/>
             <w:gridSpan w:val="2"/>
             <w:shd w:val="clear" w:color="000000" w:fill="FFFFFF"/>
             <w:vAlign w:val="bottom"/>
@@ -5944,8 +5891,6 @@
       </w:tr>
       <w:tr>
         <w:trPr>
-          <w:gridAfter w:val="1"/>
-          <w:wAfter w:w="30" w:type="dxa"/>
           <w:trHeight w:val="284"/>
         </w:trPr>
         <w:tc>
@@ -6231,7 +6176,7 @@
         </w:tc>
         <w:tc>
           <w:tcPr>
-            <w:tcW w:w="1660" w:type="dxa"/>
+            <w:tcW w:w="1419" w:type="dxa"/>
             <w:gridSpan w:val="2"/>
             <w:shd w:val="clear" w:color="000000" w:fill="FFFFFF"/>
             <w:vAlign w:val="bottom"/>
@@ -6255,8 +6200,6 @@
       </w:tr>
       <w:tr>
         <w:trPr>
-          <w:gridAfter w:val="1"/>
-          <w:wAfter w:w="30" w:type="dxa"/>
           <w:trHeight w:val="284"/>
         </w:trPr>
         <w:tc>
@@ -6532,7 +6475,7 @@
         </w:tc>
         <w:tc>
           <w:tcPr>
-            <w:tcW w:w="1660" w:type="dxa"/>
+            <w:tcW w:w="1419" w:type="dxa"/>
             <w:gridSpan w:val="2"/>
             <w:shd w:val="clear" w:color="000000" w:fill="FFFFFF"/>
             <w:vAlign w:val="bottom"/>
@@ -6556,8 +6499,6 @@
       </w:tr>
       <w:tr>
         <w:trPr>
-          <w:gridAfter w:val="1"/>
-          <w:wAfter w:w="30" w:type="dxa"/>
           <w:trHeight w:val="284"/>
         </w:trPr>
         <w:tc>
@@ -6807,7 +6748,7 @@
         </w:tc>
         <w:tc>
           <w:tcPr>
-            <w:tcW w:w="1660" w:type="dxa"/>
+            <w:tcW w:w="1419" w:type="dxa"/>
             <w:gridSpan w:val="2"/>
             <w:shd w:val="clear" w:color="000000" w:fill="FFFFFF"/>
             <w:vAlign w:val="bottom"/>
@@ -6831,8 +6772,6 @@
       </w:tr>
       <w:tr>
         <w:trPr>
-          <w:gridAfter w:val="1"/>
-          <w:wAfter w:w="30" w:type="dxa"/>
           <w:trHeight w:val="284"/>
         </w:trPr>
         <w:tc>
@@ -7104,7 +7043,7 @@
         </w:tc>
         <w:tc>
           <w:tcPr>
-            <w:tcW w:w="1660" w:type="dxa"/>
+            <w:tcW w:w="1419" w:type="dxa"/>
             <w:gridSpan w:val="2"/>
             <w:shd w:val="clear" w:color="auto" w:fill="auto"/>
             <w:vAlign w:val="bottom"/>
@@ -7128,8 +7067,6 @@
       </w:tr>
       <w:tr>
         <w:trPr>
-          <w:gridAfter w:val="1"/>
-          <w:wAfter w:w="30" w:type="dxa"/>
           <w:trHeight w:val="284"/>
         </w:trPr>
         <w:tc>
@@ -7414,7 +7351,7 @@
         </w:tc>
         <w:tc>
           <w:tcPr>
-            <w:tcW w:w="1660" w:type="dxa"/>
+            <w:tcW w:w="1419" w:type="dxa"/>
             <w:gridSpan w:val="2"/>
             <w:shd w:val="clear" w:color="auto" w:fill="auto"/>
             <w:vAlign w:val="bottom"/>
@@ -7438,8 +7375,6 @@
       </w:tr>
       <w:tr>
         <w:trPr>
-          <w:gridAfter w:val="1"/>
-          <w:wAfter w:w="30" w:type="dxa"/>
           <w:trHeight w:val="284"/>
         </w:trPr>
         <w:tc>
@@ -7701,7 +7636,7 @@
         </w:tc>
         <w:tc>
           <w:tcPr>
-            <w:tcW w:w="1660" w:type="dxa"/>
+            <w:tcW w:w="1419" w:type="dxa"/>
             <w:gridSpan w:val="2"/>
             <w:shd w:val="clear" w:color="000000" w:fill="FFFFFF"/>
             <w:vAlign w:val="bottom"/>
@@ -7725,8 +7660,6 @@
       </w:tr>
       <w:tr>
         <w:trPr>
-          <w:gridAfter w:val="1"/>
-          <w:wAfter w:w="30" w:type="dxa"/>
           <w:trHeight w:val="284"/>
         </w:trPr>
         <w:tc>
@@ -7989,7 +7922,7 @@
         </w:tc>
         <w:tc>
           <w:tcPr>
-            <w:tcW w:w="1660" w:type="dxa"/>
+            <w:tcW w:w="1419" w:type="dxa"/>
             <w:gridSpan w:val="2"/>
             <w:shd w:val="clear" w:color="000000" w:fill="FFFFFF"/>
             <w:vAlign w:val="bottom"/>
@@ -8013,8 +7946,6 @@
       </w:tr>
       <w:tr>
         <w:trPr>
-          <w:gridAfter w:val="1"/>
-          <w:wAfter w:w="30" w:type="dxa"/>
           <w:trHeight w:val="284"/>
         </w:trPr>
         <w:tc>
@@ -8276,7 +8207,7 @@
         </w:tc>
         <w:tc>
           <w:tcPr>
-            <w:tcW w:w="1660" w:type="dxa"/>
+            <w:tcW w:w="1419" w:type="dxa"/>
             <w:gridSpan w:val="2"/>
             <w:shd w:val="clear" w:color="000000" w:fill="FFFFFF"/>
             <w:vAlign w:val="bottom"/>
@@ -8300,8 +8231,6 @@
       </w:tr>
       <w:tr>
         <w:trPr>
-          <w:gridAfter w:val="1"/>
-          <w:wAfter w:w="30" w:type="dxa"/>
           <w:trHeight w:val="284"/>
         </w:trPr>
         <w:tc>
@@ -8550,7 +8479,7 @@
         </w:tc>
         <w:tc>
           <w:tcPr>
-            <w:tcW w:w="1660" w:type="dxa"/>
+            <w:tcW w:w="1419" w:type="dxa"/>
             <w:gridSpan w:val="2"/>
             <w:shd w:val="clear" w:color="000000" w:fill="FFFFFF"/>
             <w:vAlign w:val="bottom"/>
@@ -8574,8 +8503,6 @@
       </w:tr>
       <w:tr>
         <w:trPr>
-          <w:gridAfter w:val="1"/>
-          <w:wAfter w:w="30" w:type="dxa"/>
           <w:trHeight w:val="284"/>
         </w:trPr>
         <w:tc>
@@ -8824,7 +8751,7 @@
         </w:tc>
         <w:tc>
           <w:tcPr>
-            <w:tcW w:w="1660" w:type="dxa"/>
+            <w:tcW w:w="1419" w:type="dxa"/>
             <w:gridSpan w:val="2"/>
             <w:shd w:val="clear" w:color="000000" w:fill="FFFFFF"/>
             <w:vAlign w:val="bottom"/>
@@ -8848,8 +8775,6 @@
       </w:tr>
       <w:tr>
         <w:trPr>
-          <w:gridAfter w:val="1"/>
-          <w:wAfter w:w="30" w:type="dxa"/>
           <w:trHeight w:val="284"/>
         </w:trPr>
         <w:tc>
@@ -9098,7 +9023,7 @@
         </w:tc>
         <w:tc>
           <w:tcPr>
-            <w:tcW w:w="1660" w:type="dxa"/>
+            <w:tcW w:w="1419" w:type="dxa"/>
             <w:gridSpan w:val="2"/>
             <w:shd w:val="clear" w:color="auto" w:fill="auto"/>
             <w:vAlign w:val="bottom"/>
@@ -9122,8 +9047,6 @@
       </w:tr>
       <w:tr>
         <w:trPr>
-          <w:gridAfter w:val="1"/>
-          <w:wAfter w:w="30" w:type="dxa"/>
           <w:trHeight w:val="284"/>
         </w:trPr>
         <w:tc>
@@ -9372,7 +9295,7 @@
         </w:tc>
         <w:tc>
           <w:tcPr>
-            <w:tcW w:w="1660" w:type="dxa"/>
+            <w:tcW w:w="1419" w:type="dxa"/>
             <w:gridSpan w:val="2"/>
             <w:shd w:val="clear" w:color="auto" w:fill="auto"/>
             <w:vAlign w:val="bottom"/>
@@ -9396,8 +9319,6 @@
       </w:tr>
       <w:tr>
         <w:trPr>
-          <w:gridAfter w:val="1"/>
-          <w:wAfter w:w="30" w:type="dxa"/>
           <w:trHeight w:val="284"/>
         </w:trPr>
         <w:tc>
@@ -9646,7 +9567,7 @@
         </w:tc>
         <w:tc>
           <w:tcPr>
-            <w:tcW w:w="1660" w:type="dxa"/>
+            <w:tcW w:w="1419" w:type="dxa"/>
             <w:gridSpan w:val="2"/>
             <w:shd w:val="clear" w:color="000000" w:fill="FFFFFF"/>
             <w:vAlign w:val="bottom"/>
@@ -9670,8 +9591,6 @@
       </w:tr>
       <w:tr>
         <w:trPr>
-          <w:gridAfter w:val="1"/>
-          <w:wAfter w:w="30" w:type="dxa"/>
           <w:trHeight w:val="284"/>
         </w:trPr>
         <w:tc>
@@ -9910,7 +9829,7 @@
         </w:tc>
         <w:tc>
           <w:tcPr>
-            <w:tcW w:w="1660" w:type="dxa"/>
+            <w:tcW w:w="1419" w:type="dxa"/>
             <w:gridSpan w:val="2"/>
             <w:shd w:val="clear" w:color="000000" w:fill="FFFFFF"/>
             <w:vAlign w:val="bottom"/>
@@ -9934,8 +9853,6 @@
       </w:tr>
       <w:tr>
         <w:trPr>
-          <w:gridAfter w:val="1"/>
-          <w:wAfter w:w="30" w:type="dxa"/>
           <w:trHeight w:val="284"/>
         </w:trPr>
         <w:tc>
@@ -10174,7 +10091,7 @@
         </w:tc>
         <w:tc>
           <w:tcPr>
-            <w:tcW w:w="1660" w:type="dxa"/>
+            <w:tcW w:w="1419" w:type="dxa"/>
             <w:gridSpan w:val="2"/>
             <w:shd w:val="clear" w:color="000000" w:fill="FFFFFF"/>
             <w:vAlign w:val="bottom"/>
@@ -10198,8 +10115,6 @@
       </w:tr>
       <w:tr>
         <w:trPr>
-          <w:gridAfter w:val="1"/>
-          <w:wAfter w:w="30" w:type="dxa"/>
           <w:trHeight w:val="284"/>
         </w:trPr>
         <w:tc>
@@ -10448,7 +10363,7 @@
         </w:tc>
         <w:tc>
           <w:tcPr>
-            <w:tcW w:w="1660" w:type="dxa"/>
+            <w:tcW w:w="1419" w:type="dxa"/>
             <w:gridSpan w:val="2"/>
             <w:shd w:val="clear" w:color="000000" w:fill="FFFFFF"/>
             <w:vAlign w:val="bottom"/>
@@ -12164,6 +12079,23 @@
 </file>
 
 <file path=customXml/item1.xml><?xml version="1.0" encoding="utf-8"?>
+<p:properties xmlns:p="http://schemas.microsoft.com/office/2006/metadata/properties" xmlns:xsi="http://www.w3.org/2001/XMLSchema-instance" xmlns:pc="http://schemas.microsoft.com/office/infopath/2007/PartnerControls">
+  <documentManagement>
+    <_activity xmlns="fb7a161d-2631-4e38-bbcc-a058d3c79703" xsi:nil="true"/>
+  </documentManagement>
+</p:properties>
+</file>
+
+<file path=customXml/item2.xml><?xml version="1.0" encoding="utf-8"?>
+<?mso-contentType ?>
+<FormTemplates xmlns="http://schemas.microsoft.com/sharepoint/v3/contenttype/forms">
+  <Display>DocumentLibraryForm</Display>
+  <Edit>DocumentLibraryForm</Edit>
+  <New>DocumentLibraryForm</New>
+</FormTemplates>
+</file>
+
+<file path=customXml/item3.xml><?xml version="1.0" encoding="utf-8"?>
 <ct:contentTypeSchema xmlns:ct="http://schemas.microsoft.com/office/2006/metadata/contentType" xmlns:ma="http://schemas.microsoft.com/office/2006/metadata/properties/metaAttributes" ct:_="" ma:_="" ma:contentTypeName="Documento" ma:contentTypeID="0x010100E388B93522CAD84BA03D9E6626FE9EBF" ma:contentTypeVersion="6" ma:contentTypeDescription="Crie um novo documento." ma:contentTypeScope="" ma:versionID="e8316a96c236cca615f74a59e8cd93ca">
   <xsd:schema xmlns:xsd="http://www.w3.org/2001/XMLSchema" xmlns:xs="http://www.w3.org/2001/XMLSchema" xmlns:p="http://schemas.microsoft.com/office/2006/metadata/properties" xmlns:ns3="fb7a161d-2631-4e38-bbcc-a058d3c79703" targetNamespace="http://schemas.microsoft.com/office/2006/metadata/properties" ma:root="true" ma:fieldsID="3d87f6cf0ad75164e5e319d0256020a4" ns3:_="">
     <xsd:import namespace="fb7a161d-2631-4e38-bbcc-a058d3c79703"/>
@@ -12319,28 +12251,29 @@
 </ct:contentTypeSchema>
 </file>
 
-<file path=customXml/item2.xml><?xml version="1.0" encoding="utf-8"?>
-<?mso-contentType ?>
-<FormTemplates xmlns="http://schemas.microsoft.com/sharepoint/v3/contenttype/forms">
-  <Display>DocumentLibraryForm</Display>
-  <Edit>DocumentLibraryForm</Edit>
-  <New>DocumentLibraryForm</New>
-</FormTemplates>
-</file>
-
-<file path=customXml/item3.xml><?xml version="1.0" encoding="utf-8"?>
-<p:properties xmlns:p="http://schemas.microsoft.com/office/2006/metadata/properties" xmlns:xsi="http://www.w3.org/2001/XMLSchema-instance" xmlns:pc="http://schemas.microsoft.com/office/infopath/2007/PartnerControls">
-  <documentManagement>
-    <_activity xmlns="fb7a161d-2631-4e38-bbcc-a058d3c79703" xsi:nil="true"/>
-  </documentManagement>
-</p:properties>
-</file>
-
 <file path=customXml/item4.xml><?xml version="1.0" encoding="utf-8"?>
 <b:Sources xmlns:b="http://schemas.openxmlformats.org/officeDocument/2006/bibliography" xmlns="http://schemas.openxmlformats.org/officeDocument/2006/bibliography" SelectedStyle="\APASixthEditionOfficeOnline.xsl" StyleName="APA" Version="6"/>
 </file>
 
 <file path=customXml/itemProps1.xml><?xml version="1.0" encoding="utf-8"?>
+<ds:datastoreItem xmlns:ds="http://schemas.openxmlformats.org/officeDocument/2006/customXml" ds:itemID="{E2F32906-61A5-40A0-AFFA-037E9194FF65}">
+  <ds:schemaRefs>
+    <ds:schemaRef ds:uri="http://schemas.microsoft.com/office/2006/metadata/properties"/>
+    <ds:schemaRef ds:uri="http://schemas.microsoft.com/office/infopath/2007/PartnerControls"/>
+    <ds:schemaRef ds:uri="fb7a161d-2631-4e38-bbcc-a058d3c79703"/>
+  </ds:schemaRefs>
+</ds:datastoreItem>
+</file>
+
+<file path=customXml/itemProps2.xml><?xml version="1.0" encoding="utf-8"?>
+<ds:datastoreItem xmlns:ds="http://schemas.openxmlformats.org/officeDocument/2006/customXml" ds:itemID="{7E250951-7135-4631-84B9-FAF9AA0C8021}">
+  <ds:schemaRefs>
+    <ds:schemaRef ds:uri="http://schemas.microsoft.com/sharepoint/v3/contenttype/forms"/>
+  </ds:schemaRefs>
+</ds:datastoreItem>
+</file>
+
+<file path=customXml/itemProps3.xml><?xml version="1.0" encoding="utf-8"?>
 <ds:datastoreItem xmlns:ds="http://schemas.openxmlformats.org/officeDocument/2006/customXml" ds:itemID="{55FE5082-5F4A-4B47-8F91-19CBC7BDA1D7}">
   <ds:schemaRefs>
     <ds:schemaRef ds:uri="http://schemas.microsoft.com/office/2006/metadata/contentType"/>
@@ -12358,24 +12291,6 @@
 </ds:datastoreItem>
 </file>
 
-<file path=customXml/itemProps2.xml><?xml version="1.0" encoding="utf-8"?>
-<ds:datastoreItem xmlns:ds="http://schemas.openxmlformats.org/officeDocument/2006/customXml" ds:itemID="{7E250951-7135-4631-84B9-FAF9AA0C8021}">
-  <ds:schemaRefs>
-    <ds:schemaRef ds:uri="http://schemas.microsoft.com/sharepoint/v3/contenttype/forms"/>
-  </ds:schemaRefs>
-</ds:datastoreItem>
-</file>
-
-<file path=customXml/itemProps3.xml><?xml version="1.0" encoding="utf-8"?>
-<ds:datastoreItem xmlns:ds="http://schemas.openxmlformats.org/officeDocument/2006/customXml" ds:itemID="{E2F32906-61A5-40A0-AFFA-037E9194FF65}">
-  <ds:schemaRefs>
-    <ds:schemaRef ds:uri="http://schemas.microsoft.com/office/2006/metadata/properties"/>
-    <ds:schemaRef ds:uri="http://schemas.microsoft.com/office/infopath/2007/PartnerControls"/>
-    <ds:schemaRef ds:uri="fb7a161d-2631-4e38-bbcc-a058d3c79703"/>
-  </ds:schemaRefs>
-</ds:datastoreItem>
-</file>
-
 <file path=customXml/itemProps4.xml><?xml version="1.0" encoding="utf-8"?>
 <ds:datastoreItem xmlns:ds="http://schemas.openxmlformats.org/officeDocument/2006/customXml" ds:itemID="{A84F834D-AF08-40D0-B2A8-18F81A686CBE}">
   <ds:schemaRefs>

</xml_diff>